<commit_message>
Added solution 5 to 7
</commit_message>
<xml_diff>
--- a/JS Advanced - Jan 2020/05.DOM/05. JS-Advanced-DOM-Exercise.docx
+++ b/JS Advanced - Jan 2020/05.DOM/05. JS-Advanced-DOM-Exercise.docx
@@ -1,6 +1,6 @@
 
 <file path=word/document.xml><?xml version="1.0" encoding="utf-8"?>
-<w:document xmlns:wpc="http://schemas.microsoft.com/office/word/2010/wordprocessingCanvas" xmlns:mc="http://schemas.openxmlformats.org/markup-compatibility/2006" xmlns:o="urn:schemas-microsoft-com:office:office" xmlns:r="http://schemas.openxmlformats.org/officeDocument/2006/relationships" xmlns:m="http://schemas.openxmlformats.org/officeDocument/2006/math" xmlns:v="urn:schemas-microsoft-com:vml" xmlns:wp14="http://schemas.microsoft.com/office/word/2010/wordprocessingDrawing" xmlns:wp="http://schemas.openxmlformats.org/drawingml/2006/wordprocessingDrawing" xmlns:w10="urn:schemas-microsoft-com:office:word" xmlns:w="http://schemas.openxmlformats.org/wordprocessingml/2006/main" xmlns:w14="http://schemas.microsoft.com/office/word/2010/wordml" xmlns:wpg="http://schemas.microsoft.com/office/word/2010/wordprocessingGroup" xmlns:wpi="http://schemas.microsoft.com/office/word/2010/wordprocessingInk" xmlns:wne="http://schemas.microsoft.com/office/word/2006/wordml" xmlns:wps="http://schemas.microsoft.com/office/word/2010/wordprocessingShape" mc:Ignorable="w14 wp14">
+<w:document xmlns:wpc="http://schemas.microsoft.com/office/word/2010/wordprocessingCanvas" xmlns:cx="http://schemas.microsoft.com/office/drawing/2014/chartex" xmlns:cx1="http://schemas.microsoft.com/office/drawing/2015/9/8/chartex" xmlns:cx2="http://schemas.microsoft.com/office/drawing/2015/10/21/chartex" xmlns:cx3="http://schemas.microsoft.com/office/drawing/2016/5/9/chartex" xmlns:cx4="http://schemas.microsoft.com/office/drawing/2016/5/10/chartex" xmlns:cx5="http://schemas.microsoft.com/office/drawing/2016/5/11/chartex" xmlns:cx6="http://schemas.microsoft.com/office/drawing/2016/5/12/chartex" xmlns:cx7="http://schemas.microsoft.com/office/drawing/2016/5/13/chartex" xmlns:cx8="http://schemas.microsoft.com/office/drawing/2016/5/14/chartex" xmlns:mc="http://schemas.openxmlformats.org/markup-compatibility/2006" xmlns:aink="http://schemas.microsoft.com/office/drawing/2016/ink" xmlns:am3d="http://schemas.microsoft.com/office/drawing/2017/model3d" xmlns:o="urn:schemas-microsoft-com:office:office" xmlns:oel="http://schemas.microsoft.com/office/2019/extlst" xmlns:r="http://schemas.openxmlformats.org/officeDocument/2006/relationships" xmlns:m="http://schemas.openxmlformats.org/officeDocument/2006/math" xmlns:v="urn:schemas-microsoft-com:vml" xmlns:wp14="http://schemas.microsoft.com/office/word/2010/wordprocessingDrawing" xmlns:wp="http://schemas.openxmlformats.org/drawingml/2006/wordprocessingDrawing" xmlns:w10="urn:schemas-microsoft-com:office:word" xmlns:w="http://schemas.openxmlformats.org/wordprocessingml/2006/main" xmlns:w14="http://schemas.microsoft.com/office/word/2010/wordml" xmlns:w15="http://schemas.microsoft.com/office/word/2012/wordml" xmlns:w16cex="http://schemas.microsoft.com/office/word/2018/wordml/cex" xmlns:w16cid="http://schemas.microsoft.com/office/word/2016/wordml/cid" xmlns:w16="http://schemas.microsoft.com/office/word/2018/wordml" xmlns:w16sdtdh="http://schemas.microsoft.com/office/word/2020/wordml/sdtdatahash" xmlns:w16se="http://schemas.microsoft.com/office/word/2015/wordml/symex" xmlns:wpg="http://schemas.microsoft.com/office/word/2010/wordprocessingGroup" xmlns:wpi="http://schemas.microsoft.com/office/word/2010/wordprocessingInk" xmlns:wne="http://schemas.microsoft.com/office/word/2006/wordml" xmlns:wps="http://schemas.microsoft.com/office/word/2010/wordprocessingShape" mc:Ignorable="w14 w15 w16se w16cid w16 w16cex w16sdtdh wp14">
   <w:body>
     <w:p>
       <w:pPr>
@@ -29,7 +29,7 @@
       <w:r>
         <w:t xml:space="preserve">Problems for in-class lab for the </w:t>
       </w:r>
-      <w:hyperlink r:id="rId9" w:history="1">
+      <w:hyperlink r:id="rId8" w:history="1">
         <w:r>
           <w:rPr>
             <w:rStyle w:val="Hyperlink"/>
@@ -75,7 +75,7 @@
       <w:r>
         <w:t xml:space="preserve">judge system at </w:t>
       </w:r>
-      <w:hyperlink r:id="rId10" w:history="1">
+      <w:hyperlink r:id="rId9" w:history="1">
         <w:r>
           <w:rPr>
             <w:rStyle w:val="Hyperlink"/>
@@ -188,7 +188,7 @@
                     <pic:cNvPicPr/>
                   </pic:nvPicPr>
                   <pic:blipFill>
-                    <a:blip r:embed="rId11" cstate="print">
+                    <a:blip r:embed="rId10" cstate="print">
                       <a:extLst>
                         <a:ext uri="{28A0092B-C50C-407E-A947-70E740481C1C}">
                           <a14:useLocalDpi xmlns:a14="http://schemas.microsoft.com/office/drawing/2010/main" val="0"/>
@@ -391,7 +391,7 @@
                     <pic:cNvPicPr/>
                   </pic:nvPicPr>
                   <pic:blipFill>
-                    <a:blip r:embed="rId12" cstate="print">
+                    <a:blip r:embed="rId11" cstate="print">
                       <a:extLst>
                         <a:ext uri="{28A0092B-C50C-407E-A947-70E740481C1C}">
                           <a14:useLocalDpi xmlns:a14="http://schemas.microsoft.com/office/drawing/2010/main" val="0"/>
@@ -450,7 +450,7 @@
                     <pic:cNvPicPr/>
                   </pic:nvPicPr>
                   <pic:blipFill>
-                    <a:blip r:embed="rId13">
+                    <a:blip r:embed="rId12">
                       <a:extLst>
                         <a:ext uri="{28A0092B-C50C-407E-A947-70E740481C1C}">
                           <a14:useLocalDpi xmlns:a14="http://schemas.microsoft.com/office/drawing/2010/main" val="0"/>
@@ -650,7 +650,7 @@
                     <pic:cNvPicPr/>
                   </pic:nvPicPr>
                   <pic:blipFill rotWithShape="1">
-                    <a:blip r:embed="rId14">
+                    <a:blip r:embed="rId13">
                       <a:extLst>
                         <a:ext uri="{28A0092B-C50C-407E-A947-70E740481C1C}">
                           <a14:useLocalDpi xmlns:a14="http://schemas.microsoft.com/office/drawing/2010/main" val="0"/>
@@ -1107,7 +1107,7 @@
                     <pic:cNvPicPr/>
                   </pic:nvPicPr>
                   <pic:blipFill>
-                    <a:blip r:embed="rId15">
+                    <a:blip r:embed="rId14">
                       <a:extLst>
                         <a:ext uri="{28A0092B-C50C-407E-A947-70E740481C1C}">
                           <a14:useLocalDpi xmlns:a14="http://schemas.microsoft.com/office/drawing/2010/main" val="0"/>
@@ -1171,7 +1171,7 @@
                     <pic:cNvPicPr/>
                   </pic:nvPicPr>
                   <pic:blipFill>
-                    <a:blip r:embed="rId16">
+                    <a:blip r:embed="rId15">
                       <a:extLst>
                         <a:ext uri="{28A0092B-C50C-407E-A947-70E740481C1C}">
                           <a14:useLocalDpi xmlns:a14="http://schemas.microsoft.com/office/drawing/2010/main" val="0"/>
@@ -1264,7 +1264,7 @@
                     <pic:cNvPicPr/>
                   </pic:nvPicPr>
                   <pic:blipFill>
-                    <a:blip r:embed="rId17" cstate="print">
+                    <a:blip r:embed="rId16" cstate="print">
                       <a:extLst>
                         <a:ext uri="{28A0092B-C50C-407E-A947-70E740481C1C}">
                           <a14:useLocalDpi xmlns:a14="http://schemas.microsoft.com/office/drawing/2010/main" val="0"/>
@@ -1634,7 +1634,7 @@
                     <pic:cNvPicPr/>
                   </pic:nvPicPr>
                   <pic:blipFill>
-                    <a:blip r:embed="rId17" cstate="print">
+                    <a:blip r:embed="rId16" cstate="print">
                       <a:extLst>
                         <a:ext uri="{28A0092B-C50C-407E-A947-70E740481C1C}">
                           <a14:useLocalDpi xmlns:a14="http://schemas.microsoft.com/office/drawing/2010/main" val="0"/>
@@ -1697,7 +1697,7 @@
                     <pic:cNvPicPr/>
                   </pic:nvPicPr>
                   <pic:blipFill>
-                    <a:blip r:embed="rId18" cstate="print">
+                    <a:blip r:embed="rId17" cstate="print">
                       <a:extLst>
                         <a:ext uri="{28A0092B-C50C-407E-A947-70E740481C1C}">
                           <a14:useLocalDpi xmlns:a14="http://schemas.microsoft.com/office/drawing/2010/main" val="0"/>
@@ -1760,7 +1760,7 @@
                     <pic:cNvPicPr/>
                   </pic:nvPicPr>
                   <pic:blipFill>
-                    <a:blip r:embed="rId19" cstate="print">
+                    <a:blip r:embed="rId18" cstate="print">
                       <a:extLst>
                         <a:ext uri="{28A0092B-C50C-407E-A947-70E740481C1C}">
                           <a14:useLocalDpi xmlns:a14="http://schemas.microsoft.com/office/drawing/2010/main" val="0"/>
@@ -1824,7 +1824,7 @@
                     <pic:cNvPicPr/>
                   </pic:nvPicPr>
                   <pic:blipFill>
-                    <a:blip r:embed="rId20" cstate="print">
+                    <a:blip r:embed="rId19" cstate="print">
                       <a:extLst>
                         <a:ext uri="{28A0092B-C50C-407E-A947-70E740481C1C}">
                           <a14:useLocalDpi xmlns:a14="http://schemas.microsoft.com/office/drawing/2010/main" val="0"/>
@@ -1887,7 +1887,7 @@
                     <pic:cNvPicPr/>
                   </pic:nvPicPr>
                   <pic:blipFill>
-                    <a:blip r:embed="rId21" cstate="print">
+                    <a:blip r:embed="rId20" cstate="print">
                       <a:extLst>
                         <a:ext uri="{28A0092B-C50C-407E-A947-70E740481C1C}">
                           <a14:useLocalDpi xmlns:a14="http://schemas.microsoft.com/office/drawing/2010/main" val="0"/>
@@ -1980,7 +1980,7 @@
                     <pic:cNvPicPr/>
                   </pic:nvPicPr>
                   <pic:blipFill>
-                    <a:blip r:embed="rId22" cstate="print">
+                    <a:blip r:embed="rId21" cstate="print">
                       <a:extLst>
                         <a:ext uri="{28A0092B-C50C-407E-A947-70E740481C1C}">
                           <a14:useLocalDpi xmlns:a14="http://schemas.microsoft.com/office/drawing/2010/main" val="0"/>
@@ -2052,16 +2052,8 @@
         <w:rPr>
           <w:rStyle w:val="CodeChar"/>
         </w:rPr>
-        <w:t>#</w:t>
-      </w:r>
-      <w:proofErr w:type="spellStart"/>
-      <w:r>
-        <w:rPr>
-          <w:rStyle w:val="CodeChar"/>
-        </w:rPr>
-        <w:t>expressionOutput</w:t>
-      </w:r>
-      <w:proofErr w:type="spellEnd"/>
+        <w:t>#expressionOutput</w:t>
+      </w:r>
       <w:r>
         <w:t>).</w:t>
       </w:r>
@@ -2113,7 +2105,7 @@
                     <pic:cNvPicPr/>
                   </pic:nvPicPr>
                   <pic:blipFill>
-                    <a:blip r:embed="rId23" cstate="print">
+                    <a:blip r:embed="rId22" cstate="print">
                       <a:extLst>
                         <a:ext uri="{28A0092B-C50C-407E-A947-70E740481C1C}">
                           <a14:useLocalDpi xmlns:a14="http://schemas.microsoft.com/office/drawing/2010/main" val="0"/>
@@ -2181,16 +2173,8 @@
         <w:rPr>
           <w:rStyle w:val="CodeChar"/>
         </w:rPr>
-        <w:t>#</w:t>
-      </w:r>
-      <w:proofErr w:type="spellStart"/>
-      <w:r>
-        <w:rPr>
-          <w:rStyle w:val="CodeChar"/>
-        </w:rPr>
-        <w:t>expresisonOutput</w:t>
-      </w:r>
-      <w:proofErr w:type="spellEnd"/>
+        <w:t>#expresisonOutput</w:t>
+      </w:r>
       <w:r>
         <w:rPr>
           <w:noProof/>
@@ -2271,7 +2255,7 @@
                     <pic:cNvPicPr/>
                   </pic:nvPicPr>
                   <pic:blipFill>
-                    <a:blip r:embed="rId24" cstate="print">
+                    <a:blip r:embed="rId23" cstate="print">
                       <a:extLst>
                         <a:ext uri="{28A0092B-C50C-407E-A947-70E740481C1C}">
                           <a14:useLocalDpi xmlns:a14="http://schemas.microsoft.com/office/drawing/2010/main" val="0"/>
@@ -2352,16 +2336,8 @@
         <w:rPr>
           <w:rStyle w:val="CodeChar"/>
         </w:rPr>
-        <w:t>#</w:t>
-      </w:r>
-      <w:proofErr w:type="spellStart"/>
-      <w:r>
-        <w:rPr>
-          <w:rStyle w:val="CodeChar"/>
-        </w:rPr>
-        <w:t>resultOutput</w:t>
-      </w:r>
-      <w:proofErr w:type="spellEnd"/>
+        <w:t>#resultOutput</w:t>
+      </w:r>
       <w:r>
         <w:rPr>
           <w:noProof/>
@@ -2397,7 +2373,7 @@
                     <pic:cNvPicPr/>
                   </pic:nvPicPr>
                   <pic:blipFill>
-                    <a:blip r:embed="rId25" cstate="print">
+                    <a:blip r:embed="rId24" cstate="print">
                       <a:extLst>
                         <a:ext uri="{28A0092B-C50C-407E-A947-70E740481C1C}">
                           <a14:useLocalDpi xmlns:a14="http://schemas.microsoft.com/office/drawing/2010/main" val="0"/>
@@ -2505,7 +2481,7 @@
                     <pic:cNvPicPr/>
                   </pic:nvPicPr>
                   <pic:blipFill>
-                    <a:blip r:embed="rId26" cstate="print">
+                    <a:blip r:embed="rId25" cstate="print">
                       <a:extLst>
                         <a:ext uri="{28A0092B-C50C-407E-A947-70E740481C1C}">
                           <a14:useLocalDpi xmlns:a14="http://schemas.microsoft.com/office/drawing/2010/main" val="0"/>
@@ -2611,16 +2587,8 @@
         <w:rPr>
           <w:rStyle w:val="CodeChar"/>
         </w:rPr>
-        <w:t>#</w:t>
-      </w:r>
-      <w:proofErr w:type="spellStart"/>
-      <w:r>
-        <w:rPr>
-          <w:rStyle w:val="CodeChar"/>
-        </w:rPr>
-        <w:t>expressionOutput</w:t>
-      </w:r>
-      <w:proofErr w:type="spellEnd"/>
+        <w:t>#expressionOutput</w:t>
+      </w:r>
       <w:r>
         <w:rPr>
           <w:b/>
@@ -2689,7 +2657,7 @@
                     <pic:cNvPicPr/>
                   </pic:nvPicPr>
                   <pic:blipFill>
-                    <a:blip r:embed="rId27" cstate="print">
+                    <a:blip r:embed="rId26" cstate="print">
                       <a:extLst>
                         <a:ext uri="{28A0092B-C50C-407E-A947-70E740481C1C}">
                           <a14:useLocalDpi xmlns:a14="http://schemas.microsoft.com/office/drawing/2010/main" val="0"/>
@@ -2767,7 +2735,7 @@
                     <pic:cNvPicPr/>
                   </pic:nvPicPr>
                   <pic:blipFill>
-                    <a:blip r:embed="rId28" cstate="print">
+                    <a:blip r:embed="rId27" cstate="print">
                       <a:extLst>
                         <a:ext uri="{28A0092B-C50C-407E-A947-70E740481C1C}">
                           <a14:useLocalDpi xmlns:a14="http://schemas.microsoft.com/office/drawing/2010/main" val="0"/>
@@ -2815,27 +2783,19 @@
     </w:p>
     <w:p>
       <w:pPr>
-        <w:ind w:left="357" w:hanging="357"/>
-        <w:rPr>
-          <w:rFonts w:eastAsiaTheme="majorEastAsia" w:cstheme="majorBidi"/>
-          <w:b/>
-          <w:bCs/>
-          <w:noProof/>
-          <w:color w:val="7C380A"/>
-          <w:sz w:val="36"/>
-          <w:szCs w:val="36"/>
-          <w:lang w:val="bg-BG"/>
-        </w:rPr>
-      </w:pPr>
-      <w:r>
-        <w:rPr>
-          <w:rFonts w:eastAsiaTheme="majorEastAsia" w:cstheme="majorBidi"/>
-          <w:b/>
-          <w:bCs/>
-          <w:noProof/>
-          <w:color w:val="7C380A"/>
-          <w:sz w:val="36"/>
-          <w:szCs w:val="36"/>
+        <w:pStyle w:val="Heading2"/>
+        <w:numPr>
+          <w:ilvl w:val="0"/>
+          <w:numId w:val="40"/>
+        </w:numPr>
+        <w:ind w:left="426" w:hanging="426"/>
+        <w:rPr>
+          <w:noProof/>
+        </w:rPr>
+      </w:pPr>
+      <w:r>
+        <w:rPr>
+          <w:noProof/>
         </w:rPr>
         <w:t>Order the Names</w:t>
       </w:r>
@@ -2901,7 +2861,7 @@
                     <pic:cNvPicPr/>
                   </pic:nvPicPr>
                   <pic:blipFill>
-                    <a:blip r:embed="rId29" cstate="print">
+                    <a:blip r:embed="rId28" cstate="print">
                       <a:extLst>
                         <a:ext uri="{28A0092B-C50C-407E-A947-70E740481C1C}">
                           <a14:useLocalDpi xmlns:a14="http://schemas.microsoft.com/office/drawing/2010/main" val="0"/>
@@ -3099,7 +3059,7 @@
                     <pic:cNvPicPr/>
                   </pic:nvPicPr>
                   <pic:blipFill>
-                    <a:blip r:embed="rId30" cstate="print">
+                    <a:blip r:embed="rId29" cstate="print">
                       <a:extLst>
                         <a:ext uri="{28A0092B-C50C-407E-A947-70E740481C1C}">
                           <a14:useLocalDpi xmlns:a14="http://schemas.microsoft.com/office/drawing/2010/main" val="0"/>
@@ -3173,7 +3133,7 @@
                     <pic:cNvPicPr/>
                   </pic:nvPicPr>
                   <pic:blipFill>
-                    <a:blip r:embed="rId31" cstate="print">
+                    <a:blip r:embed="rId30" cstate="print">
                       <a:extLst>
                         <a:ext uri="{28A0092B-C50C-407E-A947-70E740481C1C}">
                           <a14:useLocalDpi xmlns:a14="http://schemas.microsoft.com/office/drawing/2010/main" val="0"/>
@@ -3303,7 +3263,7 @@
                     <pic:cNvPicPr/>
                   </pic:nvPicPr>
                   <pic:blipFill>
-                    <a:blip r:embed="rId32" cstate="print">
+                    <a:blip r:embed="rId31" cstate="print">
                       <a:extLst>
                         <a:ext uri="{28A0092B-C50C-407E-A947-70E740481C1C}">
                           <a14:useLocalDpi xmlns:a14="http://schemas.microsoft.com/office/drawing/2010/main" val="0"/>
@@ -3349,28 +3309,14 @@
     </w:p>
     <w:p>
       <w:pPr>
-        <w:ind w:left="357" w:hanging="357"/>
-        <w:rPr>
-          <w:rFonts w:eastAsiaTheme="majorEastAsia" w:cstheme="majorBidi"/>
-          <w:b/>
-          <w:bCs/>
-          <w:noProof/>
-          <w:color w:val="7C380A"/>
-          <w:sz w:val="36"/>
-          <w:szCs w:val="36"/>
-          <w:lang w:val="bg-BG"/>
-        </w:rPr>
-      </w:pPr>
-      <w:r>
-        <w:rPr>
-          <w:rFonts w:eastAsiaTheme="majorEastAsia" w:cstheme="majorBidi"/>
-          <w:b/>
-          <w:bCs/>
-          <w:noProof/>
-          <w:color w:val="7C380A"/>
-          <w:sz w:val="36"/>
-          <w:szCs w:val="36"/>
-        </w:rPr>
+        <w:pStyle w:val="Heading2"/>
+        <w:numPr>
+          <w:ilvl w:val="0"/>
+          <w:numId w:val="40"/>
+        </w:numPr>
+        <w:ind w:left="426" w:hanging="426"/>
+      </w:pPr>
+      <w:r>
         <w:t>Table – Search Engine</w:t>
       </w:r>
     </w:p>
@@ -3445,7 +3391,7 @@
                     <pic:cNvPicPr/>
                   </pic:nvPicPr>
                   <pic:blipFill>
-                    <a:blip r:embed="rId33" cstate="print">
+                    <a:blip r:embed="rId32" cstate="print">
                       <a:extLst>
                         <a:ext uri="{28A0092B-C50C-407E-A947-70E740481C1C}">
                           <a14:useLocalDpi xmlns:a14="http://schemas.microsoft.com/office/drawing/2010/main" val="0"/>
@@ -3779,7 +3725,7 @@
                     <pic:cNvPicPr/>
                   </pic:nvPicPr>
                   <pic:blipFill>
-                    <a:blip r:embed="rId34" cstate="print">
+                    <a:blip r:embed="rId33" cstate="print">
                       <a:extLst>
                         <a:ext uri="{28A0092B-C50C-407E-A947-70E740481C1C}">
                           <a14:useLocalDpi xmlns:a14="http://schemas.microsoft.com/office/drawing/2010/main" val="0"/>
@@ -3847,7 +3793,7 @@
                     <pic:cNvPicPr/>
                   </pic:nvPicPr>
                   <pic:blipFill>
-                    <a:blip r:embed="rId35" cstate="print">
+                    <a:blip r:embed="rId34" cstate="print">
                       <a:extLst>
                         <a:ext uri="{28A0092B-C50C-407E-A947-70E740481C1C}">
                           <a14:useLocalDpi xmlns:a14="http://schemas.microsoft.com/office/drawing/2010/main" val="0"/>
@@ -3927,7 +3873,7 @@
                     <pic:cNvPicPr/>
                   </pic:nvPicPr>
                   <pic:blipFill>
-                    <a:blip r:embed="rId36" cstate="print">
+                    <a:blip r:embed="rId35" cstate="print">
                       <a:extLst>
                         <a:ext uri="{28A0092B-C50C-407E-A947-70E740481C1C}">
                           <a14:useLocalDpi xmlns:a14="http://schemas.microsoft.com/office/drawing/2010/main" val="0"/>
@@ -3979,6 +3925,9 @@
         </w:rPr>
       </w:pPr>
       <w:r>
+        <w:t xml:space="preserve">* </w:t>
+      </w:r>
+      <w:r>
         <w:t>Shopping Cart</w:t>
       </w:r>
     </w:p>
@@ -4342,7 +4291,7 @@
                     <pic:cNvPicPr/>
                   </pic:nvPicPr>
                   <pic:blipFill>
-                    <a:blip r:embed="rId37" cstate="print">
+                    <a:blip r:embed="rId36" cstate="print">
                       <a:extLst>
                         <a:ext uri="{28A0092B-C50C-407E-A947-70E740481C1C}">
                           <a14:useLocalDpi xmlns:a14="http://schemas.microsoft.com/office/drawing/2010/main" val="0"/>
@@ -4374,2443 +4323,9 @@
         </w:drawing>
       </w:r>
     </w:p>
-    <w:p>
-      <w:pPr>
-        <w:rPr>
-          <w:lang w:val="bg-BG"/>
-        </w:rPr>
-      </w:pPr>
-    </w:p>
-    <w:p>
-      <w:pPr>
-        <w:pStyle w:val="Heading2"/>
-        <w:numPr>
-          <w:ilvl w:val="0"/>
-          <w:numId w:val="40"/>
-        </w:numPr>
-        <w:ind w:left="426" w:hanging="426"/>
-        <w:rPr>
-          <w:lang w:val="bg-BG"/>
-        </w:rPr>
-      </w:pPr>
-      <w:r>
-        <w:t>Furniture</w:t>
-      </w:r>
-    </w:p>
-    <w:p>
-      <w:r>
-        <w:t xml:space="preserve">You will be given some furniture as an </w:t>
-      </w:r>
-      <w:r>
-        <w:t>array of objects</w:t>
-      </w:r>
-      <w:r>
-        <w:t xml:space="preserve">. Each object will have a </w:t>
-      </w:r>
-      <w:r>
-        <w:rPr>
-          <w:b/>
-        </w:rPr>
-        <w:t>name</w:t>
-      </w:r>
-      <w:r>
-        <w:t xml:space="preserve">, a </w:t>
-      </w:r>
-      <w:r>
-        <w:rPr>
-          <w:b/>
-        </w:rPr>
-        <w:t>price</w:t>
-      </w:r>
-      <w:r>
-        <w:t xml:space="preserve"> and a </w:t>
-      </w:r>
-      <w:r>
-        <w:rPr>
-          <w:b/>
-        </w:rPr>
-        <w:t>decoration factor</w:t>
-      </w:r>
-      <w:r>
-        <w:t xml:space="preserve">. </w:t>
-      </w:r>
-    </w:p>
-    <w:p>
-      <w:pPr>
-        <w:rPr>
-          <w:lang w:val="bg-BG"/>
-        </w:rPr>
-      </w:pPr>
-      <w:r>
-        <w:t xml:space="preserve">When the </w:t>
-      </w:r>
-      <w:r>
-        <w:rPr>
-          <w:rFonts w:ascii="Consolas" w:hAnsi="Consolas"/>
-          <w:b/>
-          <w:noProof/>
-        </w:rPr>
-        <w:t>"Generate"</w:t>
-      </w:r>
-      <w:r>
-        <w:rPr>
-          <w:rFonts w:cstheme="minorHAnsi"/>
-          <w:b/>
-          <w:noProof/>
-        </w:rPr>
-        <w:t xml:space="preserve"> </w:t>
-      </w:r>
-      <w:r>
-        <w:rPr>
-          <w:rFonts w:cstheme="minorHAnsi"/>
-          <w:b/>
-        </w:rPr>
-        <w:t>button is clicked</w:t>
-      </w:r>
-      <w:r>
-        <w:t xml:space="preserve">, add a </w:t>
-      </w:r>
-      <w:r>
-        <w:rPr>
-          <w:b/>
-        </w:rPr>
-        <w:t xml:space="preserve">new row to the table </w:t>
-      </w:r>
-      <w:r>
-        <w:t xml:space="preserve">for each piece of furniture with </w:t>
-      </w:r>
-      <w:r>
-        <w:rPr>
-          <w:rStyle w:val="CodeChar"/>
-        </w:rPr>
-        <w:t>image</w:t>
-      </w:r>
-      <w:r>
-        <w:rPr>
-          <w:b/>
-        </w:rPr>
-        <w:t xml:space="preserve">, </w:t>
-      </w:r>
-      <w:r>
-        <w:rPr>
-          <w:rStyle w:val="CodeChar"/>
-        </w:rPr>
-        <w:t>name</w:t>
-      </w:r>
-      <w:r>
-        <w:rPr>
-          <w:b/>
-        </w:rPr>
-        <w:t xml:space="preserve">, </w:t>
-      </w:r>
-      <w:r>
-        <w:rPr>
-          <w:rStyle w:val="CodeChar"/>
-        </w:rPr>
-        <w:t>price</w:t>
-      </w:r>
-      <w:r>
-        <w:rPr>
-          <w:noProof/>
-        </w:rPr>
-        <w:t xml:space="preserve"> </w:t>
-      </w:r>
-      <w:r>
-        <w:t xml:space="preserve">and </w:t>
-      </w:r>
-      <w:r>
-        <w:rPr>
-          <w:rStyle w:val="CodeChar"/>
-        </w:rPr>
-        <w:t>decoration factor</w:t>
-      </w:r>
-      <w:r>
-        <w:rPr>
-          <w:b/>
-          <w:noProof/>
-        </w:rPr>
-        <w:t xml:space="preserve"> </w:t>
-      </w:r>
-      <w:r>
-        <w:rPr>
-          <w:noProof/>
-        </w:rPr>
-        <w:t>(</w:t>
-      </w:r>
-      <w:r>
-        <w:t xml:space="preserve">code example below). </w:t>
-      </w:r>
-    </w:p>
-    <w:p>
-      <w:pPr>
-        <w:rPr>
-          <w:rFonts w:cstheme="minorHAnsi"/>
-          <w:lang w:val="bg-BG"/>
-        </w:rPr>
-      </w:pPr>
-      <w:r>
-        <w:t xml:space="preserve">When the </w:t>
-      </w:r>
-      <w:r>
-        <w:rPr>
-          <w:b/>
-        </w:rPr>
-        <w:t>"</w:t>
-      </w:r>
-      <w:r>
-        <w:rPr>
-          <w:rStyle w:val="CodeChar"/>
-        </w:rPr>
-        <w:t>Buy</w:t>
-      </w:r>
-      <w:r>
-        <w:rPr>
-          <w:b/>
-        </w:rPr>
-        <w:t>"</w:t>
-      </w:r>
-      <w:r>
-        <w:t xml:space="preserve"> button is clicked, get all </w:t>
-      </w:r>
-      <w:r>
-        <w:rPr>
-          <w:b/>
-        </w:rPr>
-        <w:t>checkboxes that are marked</w:t>
-      </w:r>
-      <w:r>
-        <w:t xml:space="preserve"> and show in the </w:t>
-      </w:r>
-      <w:r>
-        <w:rPr>
-          <w:rStyle w:val="CodeChar"/>
-        </w:rPr>
-        <w:t>result textbox</w:t>
-      </w:r>
-      <w:r>
-        <w:rPr>
-          <w:noProof/>
-        </w:rPr>
-        <w:t xml:space="preserve"> </w:t>
-      </w:r>
-      <w:r>
-        <w:t xml:space="preserve">the </w:t>
-      </w:r>
-      <w:r>
-        <w:rPr>
-          <w:b/>
-        </w:rPr>
-        <w:t>names</w:t>
-      </w:r>
-      <w:r>
-        <w:t xml:space="preserve"> of the piece of furniture that </w:t>
-      </w:r>
-      <w:r>
-        <w:rPr>
-          <w:b/>
-        </w:rPr>
-        <w:t>were checked</w:t>
-      </w:r>
-      <w:r>
-        <w:t xml:space="preserve">, separated by a </w:t>
-      </w:r>
-      <w:r>
-        <w:rPr>
-          <w:b/>
-        </w:rPr>
-        <w:t>comma</w:t>
-      </w:r>
-      <w:r>
-        <w:t xml:space="preserve"> and </w:t>
-      </w:r>
-      <w:r>
-        <w:rPr>
-          <w:b/>
-        </w:rPr>
-        <w:t>single</w:t>
-      </w:r>
-      <w:r>
-        <w:t xml:space="preserve"> </w:t>
-      </w:r>
-      <w:r>
-        <w:rPr>
-          <w:b/>
-        </w:rPr>
-        <w:t>space</w:t>
-      </w:r>
-      <w:r>
-        <w:t xml:space="preserve"> (</w:t>
-      </w:r>
-      <w:r>
-        <w:rPr>
-          <w:rFonts w:ascii="Consolas" w:hAnsi="Consolas"/>
-          <w:b/>
-        </w:rPr>
-        <w:t>", "</w:t>
-      </w:r>
-      <w:r>
-        <w:t xml:space="preserve">) in the following format: </w:t>
-      </w:r>
-      <w:r>
-        <w:rPr>
-          <w:rFonts w:ascii="Consolas" w:hAnsi="Consolas"/>
-          <w:b/>
-          <w:noProof/>
-        </w:rPr>
-        <w:t>"Bought furniture: {furniture1}</w:t>
-      </w:r>
-      <w:r>
-        <w:rPr>
-          <w:rFonts w:ascii="Consolas" w:hAnsi="Consolas"/>
-          <w:b/>
-          <w:noProof/>
-        </w:rPr>
-        <w:t>,</w:t>
-      </w:r>
-      <w:bookmarkStart w:id="0" w:name="_GoBack"/>
-      <w:bookmarkEnd w:id="0"/>
-      <w:r>
-        <w:rPr>
-          <w:rFonts w:ascii="Consolas" w:hAnsi="Consolas"/>
-          <w:b/>
-          <w:noProof/>
-        </w:rPr>
-        <w:t xml:space="preserve"> {furniture2</w:t>
-      </w:r>
-      <w:r>
-        <w:rPr>
-          <w:rFonts w:ascii="Consolas" w:hAnsi="Consolas"/>
-          <w:b/>
-        </w:rPr>
-        <w:t>}…"</w:t>
-      </w:r>
-      <w:r>
-        <w:rPr>
-          <w:rFonts w:cstheme="minorHAnsi"/>
-        </w:rPr>
-        <w:t>.</w:t>
-      </w:r>
-    </w:p>
-    <w:p>
-      <w:pPr>
-        <w:rPr>
-          <w:rFonts w:ascii="Consolas" w:hAnsi="Consolas" w:cstheme="minorHAnsi"/>
-          <w:b/>
-          <w:lang w:val="bg-BG"/>
-        </w:rPr>
-      </w:pPr>
-      <w:r>
-        <w:rPr>
-          <w:rFonts w:cstheme="minorHAnsi"/>
-        </w:rPr>
-        <w:t xml:space="preserve">On the next line, print the total price in format: </w:t>
-      </w:r>
-      <w:r>
-        <w:rPr>
-          <w:rFonts w:ascii="Consolas" w:hAnsi="Consolas" w:cstheme="minorHAnsi"/>
-          <w:b/>
-          <w:noProof/>
-        </w:rPr>
-        <w:t>"Total price: {totalPrice}"</w:t>
-      </w:r>
-      <w:r>
-        <w:rPr>
-          <w:rFonts w:cstheme="minorHAnsi"/>
-          <w:noProof/>
-        </w:rPr>
-        <w:t xml:space="preserve"> (</w:t>
-      </w:r>
-      <w:r>
-        <w:rPr>
-          <w:rFonts w:cstheme="minorHAnsi"/>
-        </w:rPr>
-        <w:t xml:space="preserve">formatted to the second decimal point). Finally, print the average decoration factor in the format: </w:t>
-      </w:r>
-      <w:r>
-        <w:rPr>
-          <w:rFonts w:ascii="Consolas" w:hAnsi="Consolas" w:cstheme="minorHAnsi"/>
-          <w:b/>
-          <w:noProof/>
-        </w:rPr>
-        <w:t>"Average decoration factor: {decFactor}"</w:t>
-      </w:r>
-    </w:p>
-    <w:p>
-      <w:pPr>
-        <w:rPr>
-          <w:rFonts w:ascii="Consolas" w:hAnsi="Consolas" w:cstheme="minorHAnsi"/>
-          <w:b/>
-          <w:lang w:val="bg-BG"/>
-        </w:rPr>
-      </w:pPr>
-    </w:p>
-    <w:p>
-      <w:pPr>
-        <w:pStyle w:val="Heading3"/>
-        <w:rPr>
-          <w:lang w:val="bg-BG"/>
-        </w:rPr>
-      </w:pPr>
-      <w:r>
-        <w:t>Input Example</w:t>
-      </w:r>
-    </w:p>
-    <w:p>
-      <w:pPr>
-        <w:ind w:left="720"/>
-        <w:rPr>
-          <w:rFonts w:ascii="Consolas" w:hAnsi="Consolas"/>
-          <w:b/>
-          <w:lang w:val="bg-BG"/>
-        </w:rPr>
-      </w:pPr>
-      <w:r>
-        <w:rPr>
-          <w:rFonts w:ascii="Consolas" w:hAnsi="Consolas"/>
-          <w:b/>
-          <w:noProof/>
-        </w:rPr>
-        <w:t>[{"name": "Sofa", "img": "https://res.cloudinary.com/maisonsdumonde/image/upload/q_auto,f_auto/w_200/img/grey-3-seater-sofa-bed-200-13-0-175521_9.jpg", "price": 150, "decFactor": 1.2}]</w:t>
-      </w:r>
-    </w:p>
-    <w:p>
-      <w:pPr>
-        <w:pStyle w:val="Heading3"/>
-        <w:rPr>
-          <w:lang w:val="bg-BG"/>
-        </w:rPr>
-      </w:pPr>
-      <w:r>
-        <w:t>Examples</w:t>
-      </w:r>
-    </w:p>
-    <w:p>
-      <w:pPr>
-        <w:rPr>
-          <w:b/>
-          <w:color w:val="FF0000"/>
-          <w:lang w:val="bg-BG"/>
-        </w:rPr>
-      </w:pPr>
-      <w:r>
-        <w:rPr>
-          <w:noProof/>
-        </w:rPr>
-        <w:drawing>
-          <wp:inline distT="0" distB="0" distL="0" distR="0" wp14:anchorId="5BF74ADB" wp14:editId="38FF9D48">
-            <wp:extent cx="5987562" cy="4449124"/>
-            <wp:effectExtent l="19050" t="19050" r="13335" b="27940"/>
-            <wp:docPr id="12" name="Картина 2"/>
-            <wp:cNvGraphicFramePr>
-              <a:graphicFrameLocks xmlns:a="http://schemas.openxmlformats.org/drawingml/2006/main" noChangeAspect="1"/>
-            </wp:cNvGraphicFramePr>
-            <a:graphic xmlns:a="http://schemas.openxmlformats.org/drawingml/2006/main">
-              <a:graphicData uri="http://schemas.openxmlformats.org/drawingml/2006/picture">
-                <pic:pic xmlns:pic="http://schemas.openxmlformats.org/drawingml/2006/picture">
-                  <pic:nvPicPr>
-                    <pic:cNvPr id="0" name=""/>
-                    <pic:cNvPicPr/>
-                  </pic:nvPicPr>
-                  <pic:blipFill>
-                    <a:blip r:embed="rId38">
-                      <a:extLst>
-                        <a:ext uri="{28A0092B-C50C-407E-A947-70E740481C1C}">
-                          <a14:useLocalDpi xmlns:a14="http://schemas.microsoft.com/office/drawing/2010/main" val="0"/>
-                        </a:ext>
-                      </a:extLst>
-                    </a:blip>
-                    <a:stretch>
-                      <a:fillRect/>
-                    </a:stretch>
-                  </pic:blipFill>
-                  <pic:spPr>
-                    <a:xfrm>
-                      <a:off x="0" y="0"/>
-                      <a:ext cx="6000497" cy="4458736"/>
-                    </a:xfrm>
-                    <a:prstGeom prst="rect">
-                      <a:avLst/>
-                    </a:prstGeom>
-                    <a:ln>
-                      <a:solidFill>
-                        <a:schemeClr val="tx1"/>
-                      </a:solidFill>
-                    </a:ln>
-                  </pic:spPr>
-                </pic:pic>
-              </a:graphicData>
-            </a:graphic>
-          </wp:inline>
-        </w:drawing>
-      </w:r>
-    </w:p>
-    <w:p>
-      <w:pPr>
-        <w:rPr>
-          <w:b/>
-          <w:color w:val="FF0000"/>
-          <w:lang w:val="bg-BG"/>
-        </w:rPr>
-      </w:pPr>
-      <w:r>
-        <w:rPr>
-          <w:noProof/>
-        </w:rPr>
-        <w:lastRenderedPageBreak/>
-        <w:drawing>
-          <wp:inline distT="0" distB="0" distL="0" distR="0" wp14:anchorId="4141B84F" wp14:editId="114890C9">
-            <wp:extent cx="5987415" cy="2825291"/>
-            <wp:effectExtent l="19050" t="19050" r="13335" b="13335"/>
-            <wp:docPr id="63" name="Картина 3"/>
-            <wp:cNvGraphicFramePr>
-              <a:graphicFrameLocks xmlns:a="http://schemas.openxmlformats.org/drawingml/2006/main" noChangeAspect="1"/>
-            </wp:cNvGraphicFramePr>
-            <a:graphic xmlns:a="http://schemas.openxmlformats.org/drawingml/2006/main">
-              <a:graphicData uri="http://schemas.openxmlformats.org/drawingml/2006/picture">
-                <pic:pic xmlns:pic="http://schemas.openxmlformats.org/drawingml/2006/picture">
-                  <pic:nvPicPr>
-                    <pic:cNvPr id="0" name=""/>
-                    <pic:cNvPicPr/>
-                  </pic:nvPicPr>
-                  <pic:blipFill>
-                    <a:blip r:embed="rId39">
-                      <a:extLst>
-                        <a:ext uri="{28A0092B-C50C-407E-A947-70E740481C1C}">
-                          <a14:useLocalDpi xmlns:a14="http://schemas.microsoft.com/office/drawing/2010/main" val="0"/>
-                        </a:ext>
-                      </a:extLst>
-                    </a:blip>
-                    <a:stretch>
-                      <a:fillRect/>
-                    </a:stretch>
-                  </pic:blipFill>
-                  <pic:spPr>
-                    <a:xfrm>
-                      <a:off x="0" y="0"/>
-                      <a:ext cx="6013157" cy="2837438"/>
-                    </a:xfrm>
-                    <a:prstGeom prst="rect">
-                      <a:avLst/>
-                    </a:prstGeom>
-                    <a:ln>
-                      <a:solidFill>
-                        <a:schemeClr val="tx1"/>
-                      </a:solidFill>
-                    </a:ln>
-                  </pic:spPr>
-                </pic:pic>
-              </a:graphicData>
-            </a:graphic>
-          </wp:inline>
-        </w:drawing>
-      </w:r>
-    </w:p>
-    <w:p>
-      <w:pPr>
-        <w:ind w:left="357" w:hanging="357"/>
-        <w:rPr>
-          <w:noProof/>
-          <w:sz w:val="24"/>
-          <w:szCs w:val="24"/>
-          <w:lang w:val="bg-BG"/>
-        </w:rPr>
-      </w:pPr>
-    </w:p>
-    <w:p>
-      <w:pPr>
-        <w:pStyle w:val="Heading2"/>
-        <w:numPr>
-          <w:ilvl w:val="0"/>
-          <w:numId w:val="40"/>
-        </w:numPr>
-        <w:ind w:left="426" w:hanging="426"/>
-        <w:rPr>
-          <w:noProof/>
-          <w:lang w:val="bg-BG"/>
-        </w:rPr>
-      </w:pPr>
-      <w:r>
-        <w:rPr>
-          <w:noProof/>
-        </w:rPr>
-        <w:t>Cards</w:t>
-      </w:r>
-    </w:p>
-    <w:p>
-      <w:pPr>
-        <w:ind w:left="357" w:hanging="357"/>
-        <w:rPr>
-          <w:noProof/>
-          <w:lang w:val="bg-BG"/>
-        </w:rPr>
-      </w:pPr>
-      <w:r>
-        <w:rPr>
-          <w:noProof/>
-        </w:rPr>
-        <w:t>Write</w:t>
-      </w:r>
-      <w:r>
-        <w:rPr>
-          <w:b/>
-          <w:noProof/>
-        </w:rPr>
-        <w:t xml:space="preserve"> a function</w:t>
-      </w:r>
-      <w:r>
-        <w:rPr>
-          <w:noProof/>
-        </w:rPr>
-        <w:t xml:space="preserve"> which </w:t>
-      </w:r>
-      <w:r>
-        <w:rPr>
-          <w:b/>
-          <w:noProof/>
-        </w:rPr>
-        <w:t>checks cards</w:t>
-      </w:r>
-      <w:r>
-        <w:rPr>
-          <w:noProof/>
-        </w:rPr>
-        <w:t xml:space="preserve">, shows which one </w:t>
-      </w:r>
-      <w:r>
-        <w:rPr>
-          <w:b/>
-          <w:noProof/>
-        </w:rPr>
-        <w:t>is greater</w:t>
-      </w:r>
-      <w:r>
-        <w:rPr>
-          <w:noProof/>
-        </w:rPr>
-        <w:t xml:space="preserve"> and </w:t>
-      </w:r>
-      <w:r>
-        <w:rPr>
-          <w:b/>
-          <w:noProof/>
-        </w:rPr>
-        <w:t>keeps history of all hands</w:t>
-      </w:r>
-      <w:r>
-        <w:rPr>
-          <w:noProof/>
-        </w:rPr>
-        <w:t>.</w:t>
-      </w:r>
-    </w:p>
-    <w:p>
-      <w:pPr>
-        <w:jc w:val="center"/>
-        <w:rPr>
-          <w:lang w:val="bg-BG"/>
-        </w:rPr>
-      </w:pPr>
-      <w:r>
-        <w:rPr>
-          <w:noProof/>
-        </w:rPr>
-        <w:drawing>
-          <wp:inline distT="0" distB="0" distL="0" distR="0" wp14:anchorId="27E71995" wp14:editId="67CD2332">
-            <wp:extent cx="4991100" cy="2826818"/>
-            <wp:effectExtent l="19050" t="19050" r="19050" b="12065"/>
-            <wp:docPr id="13" name="Picture 13"/>
-            <wp:cNvGraphicFramePr>
-              <a:graphicFrameLocks xmlns:a="http://schemas.openxmlformats.org/drawingml/2006/main" noChangeAspect="1"/>
-            </wp:cNvGraphicFramePr>
-            <a:graphic xmlns:a="http://schemas.openxmlformats.org/drawingml/2006/main">
-              <a:graphicData uri="http://schemas.openxmlformats.org/drawingml/2006/picture">
-                <pic:pic xmlns:pic="http://schemas.openxmlformats.org/drawingml/2006/picture">
-                  <pic:nvPicPr>
-                    <pic:cNvPr id="1" name=""/>
-                    <pic:cNvPicPr/>
-                  </pic:nvPicPr>
-                  <pic:blipFill>
-                    <a:blip r:embed="rId40" cstate="print">
-                      <a:extLst>
-                        <a:ext uri="{28A0092B-C50C-407E-A947-70E740481C1C}">
-                          <a14:useLocalDpi xmlns:a14="http://schemas.microsoft.com/office/drawing/2010/main" val="0"/>
-                        </a:ext>
-                      </a:extLst>
-                    </a:blip>
-                    <a:stretch>
-                      <a:fillRect/>
-                    </a:stretch>
-                  </pic:blipFill>
-                  <pic:spPr>
-                    <a:xfrm>
-                      <a:off x="0" y="0"/>
-                      <a:ext cx="5022946" cy="2844855"/>
-                    </a:xfrm>
-                    <a:prstGeom prst="rect">
-                      <a:avLst/>
-                    </a:prstGeom>
-                    <a:ln>
-                      <a:solidFill>
-                        <a:schemeClr val="tx1"/>
-                      </a:solidFill>
-                    </a:ln>
-                  </pic:spPr>
-                </pic:pic>
-              </a:graphicData>
-            </a:graphic>
-          </wp:inline>
-        </w:drawing>
-      </w:r>
-    </w:p>
-    <w:p>
-      <w:pPr>
-        <w:jc w:val="center"/>
-        <w:rPr>
-          <w:lang w:val="bg-BG"/>
-        </w:rPr>
-      </w:pPr>
-      <w:r>
-        <w:rPr>
-          <w:noProof/>
-        </w:rPr>
-        <w:lastRenderedPageBreak/>
-        <w:drawing>
-          <wp:inline distT="0" distB="0" distL="0" distR="0" wp14:anchorId="43CC2C9A" wp14:editId="0AD7D7F4">
-            <wp:extent cx="2789686" cy="3337560"/>
-            <wp:effectExtent l="19050" t="19050" r="10795" b="15240"/>
-            <wp:docPr id="14" name="Picture 14"/>
-            <wp:cNvGraphicFramePr>
-              <a:graphicFrameLocks xmlns:a="http://schemas.openxmlformats.org/drawingml/2006/main" noChangeAspect="1"/>
-            </wp:cNvGraphicFramePr>
-            <a:graphic xmlns:a="http://schemas.openxmlformats.org/drawingml/2006/main">
-              <a:graphicData uri="http://schemas.openxmlformats.org/drawingml/2006/picture">
-                <pic:pic xmlns:pic="http://schemas.openxmlformats.org/drawingml/2006/picture">
-                  <pic:nvPicPr>
-                    <pic:cNvPr id="0" name=""/>
-                    <pic:cNvPicPr/>
-                  </pic:nvPicPr>
-                  <pic:blipFill>
-                    <a:blip r:embed="rId41">
-                      <a:extLst>
-                        <a:ext uri="{28A0092B-C50C-407E-A947-70E740481C1C}">
-                          <a14:useLocalDpi xmlns:a14="http://schemas.microsoft.com/office/drawing/2010/main" val="0"/>
-                        </a:ext>
-                      </a:extLst>
-                    </a:blip>
-                    <a:stretch>
-                      <a:fillRect/>
-                    </a:stretch>
-                  </pic:blipFill>
-                  <pic:spPr>
-                    <a:xfrm>
-                      <a:off x="0" y="0"/>
-                      <a:ext cx="2802191" cy="3352521"/>
-                    </a:xfrm>
-                    <a:prstGeom prst="rect">
-                      <a:avLst/>
-                    </a:prstGeom>
-                    <a:ln>
-                      <a:solidFill>
-                        <a:schemeClr val="tx1"/>
-                      </a:solidFill>
-                    </a:ln>
-                  </pic:spPr>
-                </pic:pic>
-              </a:graphicData>
-            </a:graphic>
-          </wp:inline>
-        </w:drawing>
-      </w:r>
-    </w:p>
-    <w:p>
-      <w:pPr>
-        <w:rPr>
-          <w:b/>
-          <w:lang w:val="bg-BG"/>
-        </w:rPr>
-      </w:pPr>
-      <w:r>
-        <w:rPr>
-          <w:b/>
-        </w:rPr>
-        <w:t>Firstly, add</w:t>
-      </w:r>
-      <w:r>
-        <w:t xml:space="preserve"> </w:t>
-      </w:r>
-      <w:r>
-        <w:rPr>
-          <w:b/>
-        </w:rPr>
-        <w:t>click events</w:t>
-      </w:r>
-      <w:r>
-        <w:t xml:space="preserve"> to </w:t>
-      </w:r>
-      <w:r>
-        <w:rPr>
-          <w:b/>
-        </w:rPr>
-        <w:t>all cards</w:t>
-      </w:r>
-      <w:r>
-        <w:t>. When one of the cards is clicked, the current background card must be changed with the "</w:t>
-      </w:r>
-      <w:r>
-        <w:rPr>
-          <w:rStyle w:val="CodeChar"/>
-        </w:rPr>
-        <w:t>whiteCard.jpg</w:t>
-      </w:r>
-      <w:r>
-        <w:t xml:space="preserve">" picture </w:t>
-      </w:r>
-      <w:r>
-        <w:rPr>
-          <w:noProof/>
-        </w:rPr>
-        <w:t>(</w:t>
-      </w:r>
-      <w:r>
-        <w:t>it is given in the skeleton</w:t>
-      </w:r>
-      <w:r>
-        <w:rPr>
-          <w:noProof/>
-        </w:rPr>
-        <w:t xml:space="preserve">) </w:t>
-      </w:r>
-      <w:r>
-        <w:t xml:space="preserve">and the </w:t>
-      </w:r>
-      <w:r>
-        <w:rPr>
-          <w:b/>
-        </w:rPr>
-        <w:t>card name should be appended</w:t>
-      </w:r>
-      <w:r>
-        <w:t xml:space="preserve"> to one of the </w:t>
-      </w:r>
-      <w:r>
-        <w:rPr>
-          <w:rStyle w:val="CodeChar"/>
-        </w:rPr>
-        <w:t>span</w:t>
-      </w:r>
-      <w:r>
-        <w:rPr>
-          <w:b/>
-          <w:noProof/>
-        </w:rPr>
-        <w:t xml:space="preserve"> </w:t>
-      </w:r>
-      <w:r>
-        <w:t>elements</w:t>
-      </w:r>
-      <w:r>
-        <w:rPr>
-          <w:b/>
-        </w:rPr>
-        <w:t xml:space="preserve"> </w:t>
-      </w:r>
-      <w:r>
-        <w:t>in</w:t>
-      </w:r>
-      <w:r>
-        <w:rPr>
-          <w:b/>
-        </w:rPr>
-        <w:t xml:space="preserve"> </w:t>
-      </w:r>
-      <w:r>
-        <w:t>the</w:t>
-      </w:r>
-      <w:r>
-        <w:rPr>
-          <w:b/>
-        </w:rPr>
-        <w:t xml:space="preserve"> </w:t>
-      </w:r>
-      <w:r>
-        <w:rPr>
-          <w:rStyle w:val="CodeChar"/>
-        </w:rPr>
-        <w:t>div</w:t>
-      </w:r>
-      <w:r>
-        <w:rPr>
-          <w:b/>
-          <w:noProof/>
-        </w:rPr>
-        <w:t xml:space="preserve"> </w:t>
-      </w:r>
-      <w:r>
-        <w:t>with</w:t>
-      </w:r>
-      <w:r>
-        <w:rPr>
-          <w:b/>
-        </w:rPr>
-        <w:t xml:space="preserve"> </w:t>
-      </w:r>
-      <w:r>
-        <w:rPr>
-          <w:rStyle w:val="CodeChar"/>
-        </w:rPr>
-        <w:t>id</w:t>
-      </w:r>
-      <w:r>
-        <w:rPr>
-          <w:b/>
-        </w:rPr>
-        <w:t>="</w:t>
-      </w:r>
-      <w:r>
-        <w:rPr>
-          <w:rStyle w:val="CodeChar"/>
-        </w:rPr>
-        <w:t>result"</w:t>
-      </w:r>
-      <w:r>
-        <w:rPr>
-          <w:rFonts w:cstheme="minorHAnsi"/>
-          <w:b/>
-        </w:rPr>
-        <w:t>.</w:t>
-      </w:r>
-      <w:r>
-        <w:rPr>
-          <w:b/>
-        </w:rPr>
-        <w:t xml:space="preserve"> </w:t>
-      </w:r>
-    </w:p>
-    <w:p>
-      <w:pPr>
-        <w:rPr>
-          <w:lang w:val="bg-BG"/>
-        </w:rPr>
-      </w:pPr>
-      <w:r>
-        <w:t xml:space="preserve">If a card </w:t>
-      </w:r>
-      <w:r>
-        <w:rPr>
-          <w:b/>
-        </w:rPr>
-        <w:t>from the top side</w:t>
-      </w:r>
-      <w:r>
-        <w:t xml:space="preserve"> is </w:t>
-      </w:r>
-      <w:r>
-        <w:rPr>
-          <w:b/>
-        </w:rPr>
-        <w:t>clicked</w:t>
-      </w:r>
-      <w:r>
-        <w:t xml:space="preserve">, </w:t>
-      </w:r>
-      <w:r>
-        <w:rPr>
-          <w:b/>
-        </w:rPr>
-        <w:t>append</w:t>
-      </w:r>
-      <w:r>
-        <w:t xml:space="preserve"> the </w:t>
-      </w:r>
-      <w:r>
-        <w:rPr>
-          <w:b/>
-        </w:rPr>
-        <w:t>card name</w:t>
-      </w:r>
-      <w:r>
-        <w:t xml:space="preserve"> to the </w:t>
-      </w:r>
-      <w:r>
-        <w:rPr>
-          <w:b/>
-        </w:rPr>
-        <w:t xml:space="preserve">left </w:t>
-      </w:r>
-      <w:r>
-        <w:rPr>
-          <w:rStyle w:val="CodeChar"/>
-        </w:rPr>
-        <w:t>span</w:t>
-      </w:r>
-      <w:r>
-        <w:rPr>
-          <w:noProof/>
-        </w:rPr>
-        <w:t xml:space="preserve"> (</w:t>
-      </w:r>
-      <w:r>
-        <w:t xml:space="preserve">first empty </w:t>
-      </w:r>
-      <w:r>
-        <w:rPr>
-          <w:rStyle w:val="CodeChar"/>
-        </w:rPr>
-        <w:t>span</w:t>
-      </w:r>
-      <w:r>
-        <w:t xml:space="preserve">), otherwise </w:t>
-      </w:r>
-      <w:r>
-        <w:rPr>
-          <w:b/>
-        </w:rPr>
-        <w:t>append</w:t>
-      </w:r>
-      <w:r>
-        <w:t xml:space="preserve"> the card</w:t>
-      </w:r>
-      <w:r>
-        <w:rPr>
-          <w:b/>
-        </w:rPr>
-        <w:t xml:space="preserve"> name</w:t>
-      </w:r>
-      <w:r>
-        <w:t xml:space="preserve"> to the</w:t>
-      </w:r>
-      <w:r>
-        <w:rPr>
-          <w:b/>
-        </w:rPr>
-        <w:t xml:space="preserve"> right </w:t>
-      </w:r>
-      <w:r>
-        <w:rPr>
-          <w:rStyle w:val="CodeChar"/>
-        </w:rPr>
-        <w:t>span</w:t>
-      </w:r>
-      <w:r>
-        <w:rPr>
-          <w:noProof/>
-        </w:rPr>
-        <w:t xml:space="preserve"> (</w:t>
-      </w:r>
-      <w:r>
-        <w:t xml:space="preserve">second/last </w:t>
-      </w:r>
-      <w:r>
-        <w:rPr>
-          <w:rStyle w:val="CodeChar"/>
-        </w:rPr>
-        <w:t>span</w:t>
-      </w:r>
-      <w:r>
-        <w:t>).</w:t>
-      </w:r>
-    </w:p>
-    <w:p>
-      <w:pPr>
-        <w:jc w:val="center"/>
-        <w:rPr>
-          <w:lang w:val="bg-BG"/>
-        </w:rPr>
-      </w:pPr>
-      <w:r>
-        <w:rPr>
-          <w:noProof/>
-        </w:rPr>
-        <w:drawing>
-          <wp:inline distT="0" distB="0" distL="0" distR="0" wp14:anchorId="15847479" wp14:editId="15750EB7">
-            <wp:extent cx="5208212" cy="2857500"/>
-            <wp:effectExtent l="19050" t="19050" r="12065" b="19050"/>
-            <wp:docPr id="15" name="Picture 15"/>
-            <wp:cNvGraphicFramePr>
-              <a:graphicFrameLocks xmlns:a="http://schemas.openxmlformats.org/drawingml/2006/main" noChangeAspect="1"/>
-            </wp:cNvGraphicFramePr>
-            <a:graphic xmlns:a="http://schemas.openxmlformats.org/drawingml/2006/main">
-              <a:graphicData uri="http://schemas.openxmlformats.org/drawingml/2006/picture">
-                <pic:pic xmlns:pic="http://schemas.openxmlformats.org/drawingml/2006/picture">
-                  <pic:nvPicPr>
-                    <pic:cNvPr id="1" name=""/>
-                    <pic:cNvPicPr/>
-                  </pic:nvPicPr>
-                  <pic:blipFill>
-                    <a:blip r:embed="rId42" cstate="print">
-                      <a:extLst>
-                        <a:ext uri="{28A0092B-C50C-407E-A947-70E740481C1C}">
-                          <a14:useLocalDpi xmlns:a14="http://schemas.microsoft.com/office/drawing/2010/main" val="0"/>
-                        </a:ext>
-                      </a:extLst>
-                    </a:blip>
-                    <a:stretch>
-                      <a:fillRect/>
-                    </a:stretch>
-                  </pic:blipFill>
-                  <pic:spPr>
-                    <a:xfrm>
-                      <a:off x="0" y="0"/>
-                      <a:ext cx="5221526" cy="2864805"/>
-                    </a:xfrm>
-                    <a:prstGeom prst="rect">
-                      <a:avLst/>
-                    </a:prstGeom>
-                    <a:ln>
-                      <a:solidFill>
-                        <a:schemeClr val="tx1"/>
-                      </a:solidFill>
-                    </a:ln>
-                  </pic:spPr>
-                </pic:pic>
-              </a:graphicData>
-            </a:graphic>
-          </wp:inline>
-        </w:drawing>
-      </w:r>
-    </w:p>
-    <w:p>
-      <w:pPr>
-        <w:jc w:val="center"/>
-        <w:rPr>
-          <w:lang w:val="bg-BG"/>
-        </w:rPr>
-      </w:pPr>
-      <w:r>
-        <w:rPr>
-          <w:noProof/>
-        </w:rPr>
-        <w:lastRenderedPageBreak/>
-        <w:drawing>
-          <wp:inline distT="0" distB="0" distL="0" distR="0" wp14:anchorId="46C24444" wp14:editId="25C1D0FA">
-            <wp:extent cx="5210175" cy="3114736"/>
-            <wp:effectExtent l="19050" t="19050" r="9525" b="28575"/>
-            <wp:docPr id="18" name="Picture 18"/>
-            <wp:cNvGraphicFramePr>
-              <a:graphicFrameLocks xmlns:a="http://schemas.openxmlformats.org/drawingml/2006/main" noChangeAspect="1"/>
-            </wp:cNvGraphicFramePr>
-            <a:graphic xmlns:a="http://schemas.openxmlformats.org/drawingml/2006/main">
-              <a:graphicData uri="http://schemas.openxmlformats.org/drawingml/2006/picture">
-                <pic:pic xmlns:pic="http://schemas.openxmlformats.org/drawingml/2006/picture">
-                  <pic:nvPicPr>
-                    <pic:cNvPr id="1" name=""/>
-                    <pic:cNvPicPr/>
-                  </pic:nvPicPr>
-                  <pic:blipFill>
-                    <a:blip r:embed="rId43" cstate="print">
-                      <a:extLst>
-                        <a:ext uri="{28A0092B-C50C-407E-A947-70E740481C1C}">
-                          <a14:useLocalDpi xmlns:a14="http://schemas.microsoft.com/office/drawing/2010/main" val="0"/>
-                        </a:ext>
-                      </a:extLst>
-                    </a:blip>
-                    <a:stretch>
-                      <a:fillRect/>
-                    </a:stretch>
-                  </pic:blipFill>
-                  <pic:spPr>
-                    <a:xfrm>
-                      <a:off x="0" y="0"/>
-                      <a:ext cx="5222778" cy="3122270"/>
-                    </a:xfrm>
-                    <a:prstGeom prst="rect">
-                      <a:avLst/>
-                    </a:prstGeom>
-                    <a:ln>
-                      <a:solidFill>
-                        <a:schemeClr val="tx1"/>
-                      </a:solidFill>
-                    </a:ln>
-                  </pic:spPr>
-                </pic:pic>
-              </a:graphicData>
-            </a:graphic>
-          </wp:inline>
-        </w:drawing>
-      </w:r>
-    </w:p>
-    <w:p>
-      <w:pPr>
-        <w:rPr>
-          <w:lang w:val="bg-BG"/>
-        </w:rPr>
-      </w:pPr>
-      <w:r>
-        <w:t xml:space="preserve">When </w:t>
-      </w:r>
-      <w:r>
-        <w:rPr>
-          <w:b/>
-        </w:rPr>
-        <w:t>cards</w:t>
-      </w:r>
-      <w:r>
-        <w:t xml:space="preserve"> from </w:t>
-      </w:r>
-      <w:r>
-        <w:rPr>
-          <w:b/>
-        </w:rPr>
-        <w:t>both sides</w:t>
-      </w:r>
-      <w:r>
-        <w:t xml:space="preserve"> </w:t>
-      </w:r>
-      <w:r>
-        <w:rPr>
-          <w:b/>
-        </w:rPr>
-        <w:t>are selected,</w:t>
-      </w:r>
-      <w:r>
-        <w:t xml:space="preserve"> </w:t>
-      </w:r>
-      <w:r>
-        <w:rPr>
-          <w:b/>
-        </w:rPr>
-        <w:t>check</w:t>
-      </w:r>
-      <w:r>
-        <w:t xml:space="preserve"> which one is </w:t>
-      </w:r>
-      <w:r>
-        <w:rPr>
-          <w:b/>
-        </w:rPr>
-        <w:t>greater</w:t>
-      </w:r>
-      <w:r>
-        <w:t>. The greater card should have border "</w:t>
-      </w:r>
-      <w:r>
-        <w:rPr>
-          <w:rStyle w:val="CodeChar"/>
-        </w:rPr>
-        <w:t>2px solid green</w:t>
-      </w:r>
-      <w:r>
-        <w:t>" and the lower card - "</w:t>
-      </w:r>
-      <w:r>
-        <w:rPr>
-          <w:rStyle w:val="CodeChar"/>
-        </w:rPr>
-        <w:t>2px solid red</w:t>
-      </w:r>
-      <w:r>
-        <w:rPr>
-          <w:b/>
-        </w:rPr>
-        <w:t>"</w:t>
-      </w:r>
-      <w:r>
-        <w:t>.</w:t>
-      </w:r>
-    </w:p>
-    <w:p>
-      <w:pPr>
-        <w:jc w:val="center"/>
-        <w:rPr>
-          <w:lang w:val="bg-BG"/>
-        </w:rPr>
-      </w:pPr>
-      <w:r>
-        <w:rPr>
-          <w:noProof/>
-        </w:rPr>
-        <w:drawing>
-          <wp:inline distT="0" distB="0" distL="0" distR="0" wp14:anchorId="177ACC5B" wp14:editId="5CFE881D">
-            <wp:extent cx="5930076" cy="3156825"/>
-            <wp:effectExtent l="19050" t="19050" r="13970" b="24765"/>
-            <wp:docPr id="24" name="Picture 24"/>
-            <wp:cNvGraphicFramePr>
-              <a:graphicFrameLocks xmlns:a="http://schemas.openxmlformats.org/drawingml/2006/main" noChangeAspect="1"/>
-            </wp:cNvGraphicFramePr>
-            <a:graphic xmlns:a="http://schemas.openxmlformats.org/drawingml/2006/main">
-              <a:graphicData uri="http://schemas.openxmlformats.org/drawingml/2006/picture">
-                <pic:pic xmlns:pic="http://schemas.openxmlformats.org/drawingml/2006/picture">
-                  <pic:nvPicPr>
-                    <pic:cNvPr id="1" name=""/>
-                    <pic:cNvPicPr/>
-                  </pic:nvPicPr>
-                  <pic:blipFill>
-                    <a:blip r:embed="rId44" cstate="print">
-                      <a:extLst>
-                        <a:ext uri="{28A0092B-C50C-407E-A947-70E740481C1C}">
-                          <a14:useLocalDpi xmlns:a14="http://schemas.microsoft.com/office/drawing/2010/main" val="0"/>
-                        </a:ext>
-                      </a:extLst>
-                    </a:blip>
-                    <a:stretch>
-                      <a:fillRect/>
-                    </a:stretch>
-                  </pic:blipFill>
-                  <pic:spPr>
-                    <a:xfrm>
-                      <a:off x="0" y="0"/>
-                      <a:ext cx="5930076" cy="3156825"/>
-                    </a:xfrm>
-                    <a:prstGeom prst="rect">
-                      <a:avLst/>
-                    </a:prstGeom>
-                    <a:ln>
-                      <a:solidFill>
-                        <a:schemeClr val="tx1"/>
-                      </a:solidFill>
-                    </a:ln>
-                  </pic:spPr>
-                </pic:pic>
-              </a:graphicData>
-            </a:graphic>
-          </wp:inline>
-        </w:drawing>
-      </w:r>
-    </w:p>
-    <w:p>
-      <w:pPr>
-        <w:jc w:val="center"/>
-        <w:rPr>
-          <w:lang w:val="bg-BG"/>
-        </w:rPr>
-      </w:pPr>
-      <w:r>
-        <w:rPr>
-          <w:noProof/>
-        </w:rPr>
-        <w:lastRenderedPageBreak/>
-        <w:drawing>
-          <wp:inline distT="0" distB="0" distL="0" distR="0" wp14:anchorId="2BB89E32" wp14:editId="6499BFF3">
-            <wp:extent cx="5995897" cy="3151155"/>
-            <wp:effectExtent l="19050" t="19050" r="24130" b="11430"/>
-            <wp:docPr id="25" name="Picture 25"/>
-            <wp:cNvGraphicFramePr>
-              <a:graphicFrameLocks xmlns:a="http://schemas.openxmlformats.org/drawingml/2006/main" noChangeAspect="1"/>
-            </wp:cNvGraphicFramePr>
-            <a:graphic xmlns:a="http://schemas.openxmlformats.org/drawingml/2006/main">
-              <a:graphicData uri="http://schemas.openxmlformats.org/drawingml/2006/picture">
-                <pic:pic xmlns:pic="http://schemas.openxmlformats.org/drawingml/2006/picture">
-                  <pic:nvPicPr>
-                    <pic:cNvPr id="1" name=""/>
-                    <pic:cNvPicPr/>
-                  </pic:nvPicPr>
-                  <pic:blipFill>
-                    <a:blip r:embed="rId45" cstate="print">
-                      <a:extLst>
-                        <a:ext uri="{28A0092B-C50C-407E-A947-70E740481C1C}">
-                          <a14:useLocalDpi xmlns:a14="http://schemas.microsoft.com/office/drawing/2010/main" val="0"/>
-                        </a:ext>
-                      </a:extLst>
-                    </a:blip>
-                    <a:stretch>
-                      <a:fillRect/>
-                    </a:stretch>
-                  </pic:blipFill>
-                  <pic:spPr>
-                    <a:xfrm>
-                      <a:off x="0" y="0"/>
-                      <a:ext cx="5995897" cy="3151155"/>
-                    </a:xfrm>
-                    <a:prstGeom prst="rect">
-                      <a:avLst/>
-                    </a:prstGeom>
-                    <a:ln>
-                      <a:solidFill>
-                        <a:schemeClr val="tx1"/>
-                      </a:solidFill>
-                    </a:ln>
-                  </pic:spPr>
-                </pic:pic>
-              </a:graphicData>
-            </a:graphic>
-          </wp:inline>
-        </w:drawing>
-      </w:r>
-    </w:p>
-    <w:p>
-      <w:pPr>
-        <w:rPr>
-          <w:lang w:val="bg-BG"/>
-        </w:rPr>
-      </w:pPr>
-      <w:r>
-        <w:t>You should</w:t>
-      </w:r>
-      <w:r>
-        <w:rPr>
-          <w:b/>
-        </w:rPr>
-        <w:t xml:space="preserve"> clear</w:t>
-      </w:r>
-      <w:r>
-        <w:t xml:space="preserve"> the </w:t>
-      </w:r>
-      <w:r>
-        <w:rPr>
-          <w:b/>
-        </w:rPr>
-        <w:t>span elements</w:t>
-      </w:r>
-      <w:r>
-        <w:t xml:space="preserve"> which </w:t>
-      </w:r>
-      <w:r>
-        <w:rPr>
-          <w:b/>
-        </w:rPr>
-        <w:t>hold the current card names</w:t>
-      </w:r>
-      <w:r>
-        <w:t xml:space="preserve"> when both are selected, and the winner is selected. </w:t>
-      </w:r>
-      <w:r>
-        <w:rPr>
-          <w:b/>
-        </w:rPr>
-        <w:t>After every hand,</w:t>
-      </w:r>
-      <w:r>
-        <w:t xml:space="preserve"> push the current card names in the </w:t>
-      </w:r>
-      <w:r>
-        <w:rPr>
-          <w:rStyle w:val="CodeChar"/>
-        </w:rPr>
-        <w:t>history div</w:t>
-      </w:r>
-      <w:r>
-        <w:rPr>
-          <w:noProof/>
-        </w:rPr>
-        <w:t xml:space="preserve"> </w:t>
-      </w:r>
-      <w:r>
-        <w:t>in the following format:</w:t>
-      </w:r>
-    </w:p>
-    <w:p>
-      <w:pPr>
-        <w:pStyle w:val="Code"/>
-        <w:rPr>
-          <w:lang w:val="bg-BG"/>
-        </w:rPr>
-      </w:pPr>
-      <w:r>
-        <w:rPr>
-          <w:lang w:val="bg-BG"/>
-        </w:rPr>
-        <w:t xml:space="preserve"> </w:t>
-      </w:r>
-      <w:r>
-        <w:t>[{top side card name} vs {bottom side card name} ]</w:t>
-      </w:r>
-    </w:p>
-    <w:p>
-      <w:pPr>
-        <w:jc w:val="center"/>
-        <w:rPr>
-          <w:b/>
-          <w:lang w:val="bg-BG"/>
-        </w:rPr>
-      </w:pPr>
-      <w:r>
-        <w:rPr>
-          <w:noProof/>
-        </w:rPr>
-        <w:drawing>
-          <wp:inline distT="0" distB="0" distL="0" distR="0" wp14:anchorId="7965BAAB" wp14:editId="4EB739D1">
-            <wp:extent cx="5972675" cy="3562350"/>
-            <wp:effectExtent l="19050" t="19050" r="28575" b="19050"/>
-            <wp:docPr id="31" name="Picture 31"/>
-            <wp:cNvGraphicFramePr>
-              <a:graphicFrameLocks xmlns:a="http://schemas.openxmlformats.org/drawingml/2006/main" noChangeAspect="1"/>
-            </wp:cNvGraphicFramePr>
-            <a:graphic xmlns:a="http://schemas.openxmlformats.org/drawingml/2006/main">
-              <a:graphicData uri="http://schemas.openxmlformats.org/drawingml/2006/picture">
-                <pic:pic xmlns:pic="http://schemas.openxmlformats.org/drawingml/2006/picture">
-                  <pic:nvPicPr>
-                    <pic:cNvPr id="1" name=""/>
-                    <pic:cNvPicPr/>
-                  </pic:nvPicPr>
-                  <pic:blipFill>
-                    <a:blip r:embed="rId46">
-                      <a:extLst>
-                        <a:ext uri="{28A0092B-C50C-407E-A947-70E740481C1C}">
-                          <a14:useLocalDpi xmlns:a14="http://schemas.microsoft.com/office/drawing/2010/main" val="0"/>
-                        </a:ext>
-                      </a:extLst>
-                    </a:blip>
-                    <a:stretch>
-                      <a:fillRect/>
-                    </a:stretch>
-                  </pic:blipFill>
-                  <pic:spPr>
-                    <a:xfrm>
-                      <a:off x="0" y="0"/>
-                      <a:ext cx="5979788" cy="3566592"/>
-                    </a:xfrm>
-                    <a:prstGeom prst="rect">
-                      <a:avLst/>
-                    </a:prstGeom>
-                    <a:ln>
-                      <a:solidFill>
-                        <a:schemeClr val="tx1"/>
-                      </a:solidFill>
-                    </a:ln>
-                  </pic:spPr>
-                </pic:pic>
-              </a:graphicData>
-            </a:graphic>
-          </wp:inline>
-        </w:drawing>
-      </w:r>
-    </w:p>
-    <w:p>
-      <w:pPr>
-        <w:ind w:left="357" w:hanging="357"/>
-        <w:rPr>
-          <w:noProof/>
-          <w:sz w:val="24"/>
-          <w:szCs w:val="24"/>
-          <w:lang w:val="bg-BG"/>
-        </w:rPr>
-      </w:pPr>
-    </w:p>
-    <w:p>
-      <w:pPr>
-        <w:pStyle w:val="Heading2"/>
-        <w:numPr>
-          <w:ilvl w:val="0"/>
-          <w:numId w:val="40"/>
-        </w:numPr>
-        <w:ind w:left="426" w:hanging="426"/>
-        <w:rPr>
-          <w:noProof/>
-          <w:lang w:val="bg-BG"/>
-        </w:rPr>
-      </w:pPr>
-      <w:r>
-        <w:rPr>
-          <w:noProof/>
-        </w:rPr>
-        <w:t>* Sudomu</w:t>
-      </w:r>
-    </w:p>
-    <w:p>
-      <w:pPr>
-        <w:ind w:left="357" w:hanging="357"/>
-        <w:rPr>
-          <w:noProof/>
-          <w:lang w:val="bg-BG"/>
-        </w:rPr>
-      </w:pPr>
-      <w:r>
-        <w:rPr>
-          <w:noProof/>
-        </w:rPr>
-        <w:t xml:space="preserve">Write a function that implements </w:t>
-      </w:r>
-      <w:r>
-        <w:rPr>
-          <w:b/>
-          <w:noProof/>
-        </w:rPr>
-        <w:t>SUDOMU</w:t>
-      </w:r>
-      <w:r>
-        <w:rPr>
-          <w:noProof/>
-        </w:rPr>
-        <w:t xml:space="preserve"> (</w:t>
-      </w:r>
-      <w:r>
-        <w:rPr>
-          <w:b/>
-          <w:noProof/>
-        </w:rPr>
-        <w:t>Sudoku inside the DOM</w:t>
-      </w:r>
-      <w:r>
-        <w:rPr>
-          <w:noProof/>
-        </w:rPr>
-        <w:t>).</w:t>
-      </w:r>
-    </w:p>
-    <w:p>
-      <w:pPr>
-        <w:ind w:left="357" w:hanging="357"/>
-        <w:rPr>
-          <w:noProof/>
-          <w:sz w:val="24"/>
-          <w:szCs w:val="24"/>
-          <w:lang w:val="bg-BG"/>
-        </w:rPr>
-      </w:pPr>
-      <w:r>
-        <w:rPr>
-          <w:noProof/>
-        </w:rPr>
-        <w:lastRenderedPageBreak/>
-        <w:drawing>
-          <wp:inline distT="0" distB="0" distL="0" distR="0" wp14:anchorId="6631DEF7" wp14:editId="224393FB">
-            <wp:extent cx="5927591" cy="2303780"/>
-            <wp:effectExtent l="19050" t="19050" r="16510" b="20320"/>
-            <wp:docPr id="54" name="Picture 1"/>
-            <wp:cNvGraphicFramePr>
-              <a:graphicFrameLocks xmlns:a="http://schemas.openxmlformats.org/drawingml/2006/main" noChangeAspect="1"/>
-            </wp:cNvGraphicFramePr>
-            <a:graphic xmlns:a="http://schemas.openxmlformats.org/drawingml/2006/main">
-              <a:graphicData uri="http://schemas.openxmlformats.org/drawingml/2006/picture">
-                <pic:pic xmlns:pic="http://schemas.openxmlformats.org/drawingml/2006/picture">
-                  <pic:nvPicPr>
-                    <pic:cNvPr id="1" name=""/>
-                    <pic:cNvPicPr/>
-                  </pic:nvPicPr>
-                  <pic:blipFill>
-                    <a:blip r:embed="rId47">
-                      <a:extLst>
-                        <a:ext uri="{28A0092B-C50C-407E-A947-70E740481C1C}">
-                          <a14:useLocalDpi xmlns:a14="http://schemas.microsoft.com/office/drawing/2010/main" val="0"/>
-                        </a:ext>
-                      </a:extLst>
-                    </a:blip>
-                    <a:stretch>
-                      <a:fillRect/>
-                    </a:stretch>
-                  </pic:blipFill>
-                  <pic:spPr>
-                    <a:xfrm>
-                      <a:off x="0" y="0"/>
-                      <a:ext cx="5927591" cy="2303780"/>
-                    </a:xfrm>
-                    <a:prstGeom prst="rect">
-                      <a:avLst/>
-                    </a:prstGeom>
-                    <a:ln>
-                      <a:solidFill>
-                        <a:schemeClr val="tx1"/>
-                      </a:solidFill>
-                    </a:ln>
-                  </pic:spPr>
-                </pic:pic>
-              </a:graphicData>
-            </a:graphic>
-          </wp:inline>
-        </w:drawing>
-      </w:r>
-    </w:p>
-    <w:p>
-      <w:pPr>
-        <w:ind w:left="357" w:hanging="357"/>
-        <w:rPr>
-          <w:noProof/>
-          <w:lang w:val="bg-BG"/>
-        </w:rPr>
-      </w:pPr>
-      <w:r>
-        <w:rPr>
-          <w:noProof/>
-        </w:rPr>
-        <w:t xml:space="preserve">The rules are simple and they are </w:t>
-      </w:r>
-      <w:r>
-        <w:rPr>
-          <w:b/>
-          <w:noProof/>
-        </w:rPr>
-        <w:t>the same</w:t>
-      </w:r>
-      <w:r>
-        <w:rPr>
-          <w:noProof/>
-        </w:rPr>
-        <w:t xml:space="preserve"> as the </w:t>
-      </w:r>
-      <w:r>
-        <w:rPr>
-          <w:b/>
-          <w:noProof/>
-        </w:rPr>
-        <w:t>typical sudoku game</w:t>
-      </w:r>
-      <w:r>
-        <w:rPr>
-          <w:noProof/>
-        </w:rPr>
-        <w:t xml:space="preserve"> (for more information, </w:t>
-      </w:r>
-    </w:p>
-    <w:p>
-      <w:pPr>
-        <w:ind w:left="357" w:hanging="357"/>
-        <w:rPr>
-          <w:noProof/>
-          <w:lang w:val="bg-BG"/>
-        </w:rPr>
-      </w:pPr>
-      <w:r>
-        <w:rPr>
-          <w:noProof/>
-        </w:rPr>
-        <w:t xml:space="preserve">click </w:t>
-      </w:r>
-      <w:hyperlink r:id="rId48" w:history="1">
-        <w:r>
-          <w:rPr>
-            <w:rStyle w:val="Hyperlink"/>
-            <w:noProof/>
-          </w:rPr>
-          <w:t>here</w:t>
-        </w:r>
-      </w:hyperlink>
-      <w:r>
-        <w:rPr>
-          <w:noProof/>
-        </w:rPr>
-        <w:t>)</w:t>
-      </w:r>
-    </w:p>
-    <w:p>
-      <w:pPr>
-        <w:ind w:left="357" w:hanging="357"/>
-        <w:rPr>
-          <w:noProof/>
-          <w:lang w:val="bg-BG"/>
-        </w:rPr>
-      </w:pPr>
-      <w:r>
-        <w:rPr>
-          <w:noProof/>
-        </w:rPr>
-        <w:t xml:space="preserve">If the table is filled with the </w:t>
-      </w:r>
-      <w:r>
-        <w:rPr>
-          <w:b/>
-          <w:noProof/>
-        </w:rPr>
-        <w:t>right numbers</w:t>
-      </w:r>
-      <w:r>
-        <w:rPr>
-          <w:noProof/>
-        </w:rPr>
-        <w:t>, and the "</w:t>
-      </w:r>
-      <w:r>
-        <w:rPr>
-          <w:rStyle w:val="CodeChar"/>
-        </w:rPr>
-        <w:t>Quick Check</w:t>
-      </w:r>
-      <w:r>
-        <w:rPr>
-          <w:noProof/>
-        </w:rPr>
-        <w:t xml:space="preserve">" button is </w:t>
-      </w:r>
-      <w:r>
-        <w:rPr>
-          <w:b/>
-          <w:noProof/>
-        </w:rPr>
-        <w:t>clicked</w:t>
-      </w:r>
-      <w:r>
-        <w:rPr>
-          <w:noProof/>
-        </w:rPr>
-        <w:t>, the</w:t>
-      </w:r>
-    </w:p>
-    <w:p>
-      <w:pPr>
-        <w:ind w:left="357" w:hanging="357"/>
-        <w:rPr>
-          <w:noProof/>
-          <w:lang w:val="bg-BG"/>
-        </w:rPr>
-      </w:pPr>
-      <w:r>
-        <w:rPr>
-          <w:noProof/>
-        </w:rPr>
-        <w:t>expected result should be:</w:t>
-      </w:r>
-    </w:p>
-    <w:p>
-      <w:pPr>
-        <w:ind w:left="357" w:hanging="357"/>
-        <w:jc w:val="center"/>
-        <w:rPr>
-          <w:noProof/>
-          <w:sz w:val="24"/>
-          <w:szCs w:val="24"/>
-          <w:lang w:val="bg-BG"/>
-        </w:rPr>
-      </w:pPr>
-      <w:r>
-        <w:rPr>
-          <w:noProof/>
-          <w:sz w:val="24"/>
-          <w:szCs w:val="24"/>
-          <w:lang w:val="bg-BG"/>
-        </w:rPr>
-        <w:br/>
-      </w:r>
-      <w:r>
-        <w:rPr>
-          <w:noProof/>
-        </w:rPr>
-        <w:drawing>
-          <wp:inline distT="0" distB="0" distL="0" distR="0" wp14:anchorId="1590CD64" wp14:editId="6F243A8F">
-            <wp:extent cx="5653454" cy="2521057"/>
-            <wp:effectExtent l="19050" t="19050" r="23495" b="12700"/>
-            <wp:docPr id="59" name="Picture 2"/>
-            <wp:cNvGraphicFramePr>
-              <a:graphicFrameLocks xmlns:a="http://schemas.openxmlformats.org/drawingml/2006/main" noChangeAspect="1"/>
-            </wp:cNvGraphicFramePr>
-            <a:graphic xmlns:a="http://schemas.openxmlformats.org/drawingml/2006/main">
-              <a:graphicData uri="http://schemas.openxmlformats.org/drawingml/2006/picture">
-                <pic:pic xmlns:pic="http://schemas.openxmlformats.org/drawingml/2006/picture">
-                  <pic:nvPicPr>
-                    <pic:cNvPr id="1" name=""/>
-                    <pic:cNvPicPr/>
-                  </pic:nvPicPr>
-                  <pic:blipFill>
-                    <a:blip r:embed="rId49">
-                      <a:extLst>
-                        <a:ext uri="{28A0092B-C50C-407E-A947-70E740481C1C}">
-                          <a14:useLocalDpi xmlns:a14="http://schemas.microsoft.com/office/drawing/2010/main" val="0"/>
-                        </a:ext>
-                      </a:extLst>
-                    </a:blip>
-                    <a:stretch>
-                      <a:fillRect/>
-                    </a:stretch>
-                  </pic:blipFill>
-                  <pic:spPr>
-                    <a:xfrm>
-                      <a:off x="0" y="0"/>
-                      <a:ext cx="5666495" cy="2526872"/>
-                    </a:xfrm>
-                    <a:prstGeom prst="rect">
-                      <a:avLst/>
-                    </a:prstGeom>
-                    <a:ln>
-                      <a:solidFill>
-                        <a:schemeClr val="tx1"/>
-                      </a:solidFill>
-                    </a:ln>
-                  </pic:spPr>
-                </pic:pic>
-              </a:graphicData>
-            </a:graphic>
-          </wp:inline>
-        </w:drawing>
-      </w:r>
-    </w:p>
-    <w:p>
-      <w:pPr>
-        <w:ind w:left="357" w:hanging="357"/>
-        <w:rPr>
-          <w:b/>
-          <w:noProof/>
-          <w:lang w:val="bg-BG"/>
-        </w:rPr>
-      </w:pPr>
-      <w:r>
-        <w:rPr>
-          <w:noProof/>
-        </w:rPr>
-        <w:t>The table borer should be changed to: "</w:t>
-      </w:r>
-      <w:r>
-        <w:rPr>
-          <w:rStyle w:val="CodeChar"/>
-        </w:rPr>
-        <w:t>2px solid green</w:t>
-      </w:r>
-      <w:r>
-        <w:rPr>
-          <w:b/>
-          <w:noProof/>
-        </w:rPr>
-        <w:t>".</w:t>
-      </w:r>
-      <w:r>
-        <w:rPr>
-          <w:noProof/>
-        </w:rPr>
-        <w:t xml:space="preserve"> The </w:t>
-      </w:r>
-      <w:r>
-        <w:rPr>
-          <w:rStyle w:val="CodeChar"/>
-        </w:rPr>
-        <w:t>text content</w:t>
-      </w:r>
-      <w:r>
-        <w:rPr>
-          <w:noProof/>
-        </w:rPr>
-        <w:t xml:space="preserve"> of the </w:t>
-      </w:r>
-      <w:r>
-        <w:rPr>
-          <w:rStyle w:val="CodeChar"/>
-        </w:rPr>
-        <w:t>paragraph</w:t>
-      </w:r>
-    </w:p>
-    <w:p>
-      <w:pPr>
-        <w:ind w:left="357" w:hanging="357"/>
-        <w:rPr>
-          <w:noProof/>
-          <w:lang w:val="bg-BG"/>
-        </w:rPr>
-      </w:pPr>
-      <w:r>
-        <w:rPr>
-          <w:noProof/>
-        </w:rPr>
-        <w:t xml:space="preserve">inside the </w:t>
-      </w:r>
-      <w:r>
-        <w:rPr>
-          <w:rStyle w:val="CodeChar"/>
-        </w:rPr>
-        <w:t>div</w:t>
-      </w:r>
-      <w:r>
-        <w:rPr>
-          <w:noProof/>
-        </w:rPr>
-        <w:t xml:space="preserve"> with an </w:t>
-      </w:r>
-      <w:r>
-        <w:rPr>
-          <w:b/>
-          <w:noProof/>
-        </w:rPr>
-        <w:t>id</w:t>
-      </w:r>
-      <w:r>
-        <w:rPr>
-          <w:noProof/>
-        </w:rPr>
-        <w:t xml:space="preserve"> "</w:t>
-      </w:r>
-      <w:r>
-        <w:rPr>
-          <w:rStyle w:val="CodeChar"/>
-        </w:rPr>
-        <w:t>check</w:t>
-      </w:r>
-      <w:r>
-        <w:rPr>
-          <w:noProof/>
-        </w:rPr>
-        <w:t>" must be "</w:t>
-      </w:r>
-      <w:r>
-        <w:rPr>
-          <w:rStyle w:val="CodeChar"/>
-        </w:rPr>
-        <w:t>You solve it! Congratulations!</w:t>
-      </w:r>
-      <w:r>
-        <w:rPr>
-          <w:noProof/>
-        </w:rPr>
-        <w:t>"</w:t>
-      </w:r>
-    </w:p>
-    <w:p>
-      <w:pPr>
-        <w:ind w:left="357" w:hanging="357"/>
-        <w:rPr>
-          <w:noProof/>
-          <w:lang w:val="bg-BG"/>
-        </w:rPr>
-      </w:pPr>
-      <w:r>
-        <w:rPr>
-          <w:noProof/>
-        </w:rPr>
-        <w:t xml:space="preserve">The text color of that div must be </w:t>
-      </w:r>
-      <w:r>
-        <w:rPr>
-          <w:b/>
-          <w:noProof/>
-        </w:rPr>
-        <w:t xml:space="preserve">green. </w:t>
-      </w:r>
-    </w:p>
-    <w:p>
-      <w:pPr>
-        <w:ind w:left="357" w:hanging="357"/>
-        <w:rPr>
-          <w:noProof/>
-          <w:lang w:val="bg-BG"/>
-        </w:rPr>
-      </w:pPr>
-      <w:r>
-        <w:rPr>
-          <w:noProof/>
-        </w:rPr>
-        <w:t xml:space="preserve">Otherwise, when the filled table </w:t>
-      </w:r>
-      <w:r>
-        <w:rPr>
-          <w:b/>
-          <w:noProof/>
-        </w:rPr>
-        <w:t>does not solve</w:t>
-      </w:r>
-      <w:r>
-        <w:rPr>
-          <w:noProof/>
-        </w:rPr>
-        <w:t xml:space="preserve"> </w:t>
-      </w:r>
-      <w:r>
-        <w:rPr>
-          <w:b/>
-          <w:noProof/>
-        </w:rPr>
-        <w:t xml:space="preserve">the sudomu, </w:t>
-      </w:r>
-      <w:r>
-        <w:rPr>
-          <w:noProof/>
-        </w:rPr>
-        <w:t>the result should be:</w:t>
-      </w:r>
-    </w:p>
-    <w:p>
-      <w:pPr>
-        <w:ind w:left="357" w:hanging="357"/>
-        <w:jc w:val="center"/>
-        <w:rPr>
-          <w:noProof/>
-          <w:sz w:val="24"/>
-          <w:szCs w:val="24"/>
-          <w:lang w:val="bg-BG"/>
-        </w:rPr>
-      </w:pPr>
-      <w:r>
-        <w:rPr>
-          <w:noProof/>
-        </w:rPr>
-        <w:lastRenderedPageBreak/>
-        <w:drawing>
-          <wp:inline distT="0" distB="0" distL="0" distR="0" wp14:anchorId="5BE779DB" wp14:editId="5A3AB4C7">
-            <wp:extent cx="5644662" cy="2406218"/>
-            <wp:effectExtent l="19050" t="19050" r="13335" b="13335"/>
-            <wp:docPr id="60" name="Picture 3"/>
-            <wp:cNvGraphicFramePr>
-              <a:graphicFrameLocks xmlns:a="http://schemas.openxmlformats.org/drawingml/2006/main" noChangeAspect="1"/>
-            </wp:cNvGraphicFramePr>
-            <a:graphic xmlns:a="http://schemas.openxmlformats.org/drawingml/2006/main">
-              <a:graphicData uri="http://schemas.openxmlformats.org/drawingml/2006/picture">
-                <pic:pic xmlns:pic="http://schemas.openxmlformats.org/drawingml/2006/picture">
-                  <pic:nvPicPr>
-                    <pic:cNvPr id="1" name=""/>
-                    <pic:cNvPicPr/>
-                  </pic:nvPicPr>
-                  <pic:blipFill>
-                    <a:blip r:embed="rId50">
-                      <a:extLst>
-                        <a:ext uri="{28A0092B-C50C-407E-A947-70E740481C1C}">
-                          <a14:useLocalDpi xmlns:a14="http://schemas.microsoft.com/office/drawing/2010/main" val="0"/>
-                        </a:ext>
-                      </a:extLst>
-                    </a:blip>
-                    <a:stretch>
-                      <a:fillRect/>
-                    </a:stretch>
-                  </pic:blipFill>
-                  <pic:spPr>
-                    <a:xfrm>
-                      <a:off x="0" y="0"/>
-                      <a:ext cx="5656782" cy="2411384"/>
-                    </a:xfrm>
-                    <a:prstGeom prst="rect">
-                      <a:avLst/>
-                    </a:prstGeom>
-                    <a:ln>
-                      <a:solidFill>
-                        <a:schemeClr val="tx1"/>
-                      </a:solidFill>
-                    </a:ln>
-                  </pic:spPr>
-                </pic:pic>
-              </a:graphicData>
-            </a:graphic>
-          </wp:inline>
-        </w:drawing>
-      </w:r>
-    </w:p>
-    <w:p>
-      <w:pPr>
-        <w:ind w:left="357" w:hanging="357"/>
-        <w:rPr>
-          <w:noProof/>
-          <w:lang w:val="bg-BG"/>
-        </w:rPr>
-      </w:pPr>
-      <w:r>
-        <w:rPr>
-          <w:noProof/>
-        </w:rPr>
-        <w:t>The table border should be changed to: "</w:t>
-      </w:r>
-      <w:r>
-        <w:rPr>
-          <w:rStyle w:val="CodeChar"/>
-        </w:rPr>
-        <w:t>2px solid red</w:t>
-      </w:r>
-      <w:r>
-        <w:rPr>
-          <w:noProof/>
-        </w:rPr>
-        <w:t xml:space="preserve">". </w:t>
-      </w:r>
-    </w:p>
-    <w:p>
-      <w:pPr>
-        <w:ind w:left="357" w:hanging="357"/>
-        <w:rPr>
-          <w:noProof/>
-          <w:lang w:val="bg-BG"/>
-        </w:rPr>
-      </w:pPr>
-      <w:r>
-        <w:rPr>
-          <w:noProof/>
-        </w:rPr>
-        <w:t xml:space="preserve">The </w:t>
-      </w:r>
-      <w:r>
-        <w:rPr>
-          <w:rStyle w:val="CodeChar"/>
-        </w:rPr>
-        <w:t>text content</w:t>
-      </w:r>
-      <w:r>
-        <w:rPr>
-          <w:noProof/>
-        </w:rPr>
-        <w:t xml:space="preserve"> of the </w:t>
-      </w:r>
-      <w:r>
-        <w:rPr>
-          <w:rStyle w:val="CodeChar"/>
-        </w:rPr>
-        <w:t>paragraph</w:t>
-      </w:r>
-      <w:r>
-        <w:rPr>
-          <w:b/>
-          <w:noProof/>
-        </w:rPr>
-        <w:t xml:space="preserve"> </w:t>
-      </w:r>
-      <w:r>
-        <w:rPr>
-          <w:noProof/>
-        </w:rPr>
-        <w:t xml:space="preserve">inside the </w:t>
-      </w:r>
-      <w:r>
-        <w:rPr>
-          <w:rStyle w:val="CodeChar"/>
-        </w:rPr>
-        <w:t>div</w:t>
-      </w:r>
-      <w:r>
-        <w:rPr>
-          <w:noProof/>
-        </w:rPr>
-        <w:t xml:space="preserve"> with an </w:t>
-      </w:r>
-      <w:r>
-        <w:rPr>
-          <w:b/>
-          <w:noProof/>
-        </w:rPr>
-        <w:t>id</w:t>
-      </w:r>
-      <w:r>
-        <w:rPr>
-          <w:noProof/>
-        </w:rPr>
-        <w:t xml:space="preserve"> "</w:t>
-      </w:r>
-      <w:r>
-        <w:rPr>
-          <w:rStyle w:val="CodeChar"/>
-        </w:rPr>
-        <w:t>check</w:t>
-      </w:r>
-      <w:r>
-        <w:rPr>
-          <w:noProof/>
-        </w:rPr>
-        <w:t>" must be:</w:t>
-      </w:r>
-    </w:p>
-    <w:p>
-      <w:pPr>
-        <w:ind w:left="357" w:hanging="357"/>
-        <w:rPr>
-          <w:noProof/>
-          <w:lang w:val="bg-BG"/>
-        </w:rPr>
-      </w:pPr>
-      <w:r>
-        <w:rPr>
-          <w:noProof/>
-        </w:rPr>
-        <w:t>"</w:t>
-      </w:r>
-      <w:r>
-        <w:rPr>
-          <w:rStyle w:val="CodeChar"/>
-        </w:rPr>
-        <w:t>NOP! You are not done yet…</w:t>
-      </w:r>
-      <w:r>
-        <w:rPr>
-          <w:noProof/>
-        </w:rPr>
-        <w:t xml:space="preserve">" </w:t>
-      </w:r>
-    </w:p>
-    <w:p>
-      <w:pPr>
-        <w:ind w:left="357" w:hanging="357"/>
-        <w:rPr>
-          <w:b/>
-          <w:noProof/>
-          <w:lang w:val="bg-BG"/>
-        </w:rPr>
-      </w:pPr>
-      <w:r>
-        <w:rPr>
-          <w:noProof/>
-        </w:rPr>
-        <w:t>The text color of that</w:t>
-      </w:r>
-      <w:r>
-        <w:rPr>
-          <w:b/>
-          <w:noProof/>
-        </w:rPr>
-        <w:t xml:space="preserve"> </w:t>
-      </w:r>
-      <w:r>
-        <w:rPr>
-          <w:noProof/>
-        </w:rPr>
-        <w:t xml:space="preserve">div must be </w:t>
-      </w:r>
-      <w:r>
-        <w:rPr>
-          <w:b/>
-          <w:noProof/>
-        </w:rPr>
-        <w:t>red!</w:t>
-      </w:r>
-    </w:p>
-    <w:p>
-      <w:pPr>
-        <w:ind w:left="357" w:hanging="357"/>
-        <w:rPr>
-          <w:b/>
-          <w:noProof/>
-          <w:lang w:val="bg-BG"/>
-        </w:rPr>
-      </w:pPr>
-      <w:r>
-        <w:rPr>
-          <w:noProof/>
-        </w:rPr>
-        <w:t>The</w:t>
-      </w:r>
-      <w:r>
-        <w:rPr>
-          <w:b/>
-          <w:noProof/>
-        </w:rPr>
-        <w:t xml:space="preserve"> </w:t>
-      </w:r>
-      <w:r>
-        <w:rPr>
-          <w:noProof/>
-        </w:rPr>
-        <w:t>"</w:t>
-      </w:r>
-      <w:r>
-        <w:rPr>
-          <w:rStyle w:val="CodeChar"/>
-        </w:rPr>
-        <w:t>Clear</w:t>
-      </w:r>
-      <w:r>
-        <w:rPr>
-          <w:noProof/>
-        </w:rPr>
-        <w:t>"</w:t>
-      </w:r>
-      <w:r>
-        <w:rPr>
-          <w:b/>
-          <w:noProof/>
-        </w:rPr>
-        <w:t xml:space="preserve"> </w:t>
-      </w:r>
-      <w:r>
-        <w:rPr>
-          <w:noProof/>
-        </w:rPr>
-        <w:t>button</w:t>
-      </w:r>
-      <w:r>
-        <w:rPr>
-          <w:b/>
-          <w:noProof/>
-        </w:rPr>
-        <w:t xml:space="preserve"> clears the whole</w:t>
-      </w:r>
-      <w:r>
-        <w:rPr>
-          <w:noProof/>
-        </w:rPr>
-        <w:t xml:space="preserve"> </w:t>
-      </w:r>
-      <w:r>
-        <w:rPr>
-          <w:b/>
-          <w:noProof/>
-        </w:rPr>
-        <w:t xml:space="preserve">SUDOMU (removes all numbers) </w:t>
-      </w:r>
-      <w:r>
-        <w:rPr>
-          <w:noProof/>
-        </w:rPr>
-        <w:t>and the</w:t>
-      </w:r>
-      <w:r>
-        <w:rPr>
-          <w:b/>
-          <w:noProof/>
-        </w:rPr>
-        <w:t xml:space="preserve"> paragraph</w:t>
-      </w:r>
-    </w:p>
-    <w:p>
-      <w:pPr>
-        <w:ind w:left="357" w:hanging="357"/>
-        <w:rPr>
-          <w:noProof/>
-          <w:lang w:val="bg-BG"/>
-        </w:rPr>
-      </w:pPr>
-      <w:r>
-        <w:rPr>
-          <w:b/>
-          <w:noProof/>
-        </w:rPr>
-        <w:t xml:space="preserve">which contains the messages. It also removes the table border. </w:t>
-      </w:r>
-    </w:p>
-    <w:p>
-      <w:pPr>
-        <w:ind w:left="357" w:hanging="357"/>
-        <w:jc w:val="center"/>
-        <w:rPr>
-          <w:noProof/>
-          <w:sz w:val="24"/>
-          <w:szCs w:val="24"/>
-          <w:lang w:val="bg-BG"/>
-        </w:rPr>
-      </w:pPr>
-      <w:r>
-        <w:rPr>
-          <w:noProof/>
-        </w:rPr>
-        <w:drawing>
-          <wp:inline distT="0" distB="0" distL="0" distR="0" wp14:anchorId="1936178D" wp14:editId="4B324D38">
-            <wp:extent cx="5927591" cy="2303780"/>
-            <wp:effectExtent l="19050" t="19050" r="16510" b="20320"/>
-            <wp:docPr id="61" name="Picture 4"/>
-            <wp:cNvGraphicFramePr>
-              <a:graphicFrameLocks xmlns:a="http://schemas.openxmlformats.org/drawingml/2006/main" noChangeAspect="1"/>
-            </wp:cNvGraphicFramePr>
-            <a:graphic xmlns:a="http://schemas.openxmlformats.org/drawingml/2006/main">
-              <a:graphicData uri="http://schemas.openxmlformats.org/drawingml/2006/picture">
-                <pic:pic xmlns:pic="http://schemas.openxmlformats.org/drawingml/2006/picture">
-                  <pic:nvPicPr>
-                    <pic:cNvPr id="1" name=""/>
-                    <pic:cNvPicPr/>
-                  </pic:nvPicPr>
-                  <pic:blipFill>
-                    <a:blip r:embed="rId47">
-                      <a:extLst>
-                        <a:ext uri="{28A0092B-C50C-407E-A947-70E740481C1C}">
-                          <a14:useLocalDpi xmlns:a14="http://schemas.microsoft.com/office/drawing/2010/main" val="0"/>
-                        </a:ext>
-                      </a:extLst>
-                    </a:blip>
-                    <a:stretch>
-                      <a:fillRect/>
-                    </a:stretch>
-                  </pic:blipFill>
-                  <pic:spPr>
-                    <a:xfrm>
-                      <a:off x="0" y="0"/>
-                      <a:ext cx="5927591" cy="2303780"/>
-                    </a:xfrm>
-                    <a:prstGeom prst="rect">
-                      <a:avLst/>
-                    </a:prstGeom>
-                    <a:ln>
-                      <a:solidFill>
-                        <a:schemeClr val="tx1"/>
-                      </a:solidFill>
-                    </a:ln>
-                  </pic:spPr>
-                </pic:pic>
-              </a:graphicData>
-            </a:graphic>
-          </wp:inline>
-        </w:drawing>
-      </w:r>
-    </w:p>
-    <w:p>
-      <w:pPr>
-        <w:rPr>
-          <w:lang w:val="bg-BG"/>
-        </w:rPr>
-      </w:pPr>
-    </w:p>
-    <w:p>
-      <w:pPr>
-        <w:rPr>
-          <w:lang w:val="bg-BG"/>
-        </w:rPr>
-      </w:pPr>
-    </w:p>
     <w:sectPr>
-      <w:headerReference w:type="default" r:id="rId51"/>
-      <w:footerReference w:type="default" r:id="rId52"/>
+      <w:headerReference w:type="default" r:id="rId37"/>
+      <w:footerReference w:type="default" r:id="rId38"/>
       <w:pgSz w:w="11909" w:h="16834" w:code="9"/>
       <w:pgMar w:top="567" w:right="737" w:bottom="1077" w:left="737" w:header="567" w:footer="794" w:gutter="0"/>
       <w:cols w:space="720"/>
@@ -6821,7 +4336,7 @@
 </file>
 
 <file path=word/endnotes.xml><?xml version="1.0" encoding="utf-8"?>
-<w:endnotes xmlns:wpc="http://schemas.microsoft.com/office/word/2010/wordprocessingCanvas" xmlns:mc="http://schemas.openxmlformats.org/markup-compatibility/2006" xmlns:o="urn:schemas-microsoft-com:office:office" xmlns:r="http://schemas.openxmlformats.org/officeDocument/2006/relationships" xmlns:m="http://schemas.openxmlformats.org/officeDocument/2006/math" xmlns:v="urn:schemas-microsoft-com:vml" xmlns:wp14="http://schemas.microsoft.com/office/word/2010/wordprocessingDrawing" xmlns:wp="http://schemas.openxmlformats.org/drawingml/2006/wordprocessingDrawing" xmlns:w10="urn:schemas-microsoft-com:office:word" xmlns:w="http://schemas.openxmlformats.org/wordprocessingml/2006/main" xmlns:w14="http://schemas.microsoft.com/office/word/2010/wordml" xmlns:wpg="http://schemas.microsoft.com/office/word/2010/wordprocessingGroup" xmlns:wpi="http://schemas.microsoft.com/office/word/2010/wordprocessingInk" xmlns:wne="http://schemas.microsoft.com/office/word/2006/wordml" xmlns:wps="http://schemas.microsoft.com/office/word/2010/wordprocessingShape" mc:Ignorable="w14 wp14">
+<w:endnotes xmlns:wpc="http://schemas.microsoft.com/office/word/2010/wordprocessingCanvas" xmlns:cx="http://schemas.microsoft.com/office/drawing/2014/chartex" xmlns:cx1="http://schemas.microsoft.com/office/drawing/2015/9/8/chartex" xmlns:cx2="http://schemas.microsoft.com/office/drawing/2015/10/21/chartex" xmlns:cx3="http://schemas.microsoft.com/office/drawing/2016/5/9/chartex" xmlns:cx4="http://schemas.microsoft.com/office/drawing/2016/5/10/chartex" xmlns:cx5="http://schemas.microsoft.com/office/drawing/2016/5/11/chartex" xmlns:cx6="http://schemas.microsoft.com/office/drawing/2016/5/12/chartex" xmlns:cx7="http://schemas.microsoft.com/office/drawing/2016/5/13/chartex" xmlns:cx8="http://schemas.microsoft.com/office/drawing/2016/5/14/chartex" xmlns:mc="http://schemas.openxmlformats.org/markup-compatibility/2006" xmlns:aink="http://schemas.microsoft.com/office/drawing/2016/ink" xmlns:am3d="http://schemas.microsoft.com/office/drawing/2017/model3d" xmlns:o="urn:schemas-microsoft-com:office:office" xmlns:oel="http://schemas.microsoft.com/office/2019/extlst" xmlns:r="http://schemas.openxmlformats.org/officeDocument/2006/relationships" xmlns:m="http://schemas.openxmlformats.org/officeDocument/2006/math" xmlns:v="urn:schemas-microsoft-com:vml" xmlns:wp14="http://schemas.microsoft.com/office/word/2010/wordprocessingDrawing" xmlns:wp="http://schemas.openxmlformats.org/drawingml/2006/wordprocessingDrawing" xmlns:w10="urn:schemas-microsoft-com:office:word" xmlns:w="http://schemas.openxmlformats.org/wordprocessingml/2006/main" xmlns:w14="http://schemas.microsoft.com/office/word/2010/wordml" xmlns:w15="http://schemas.microsoft.com/office/word/2012/wordml" xmlns:w16cex="http://schemas.microsoft.com/office/word/2018/wordml/cex" xmlns:w16cid="http://schemas.microsoft.com/office/word/2016/wordml/cid" xmlns:w16="http://schemas.microsoft.com/office/word/2018/wordml" xmlns:w16sdtdh="http://schemas.microsoft.com/office/word/2020/wordml/sdtdatahash" xmlns:w16se="http://schemas.microsoft.com/office/word/2015/wordml/symex" xmlns:wpg="http://schemas.microsoft.com/office/word/2010/wordprocessingGroup" xmlns:wpi="http://schemas.microsoft.com/office/word/2010/wordprocessingInk" xmlns:wne="http://schemas.microsoft.com/office/word/2006/wordml" xmlns:wps="http://schemas.microsoft.com/office/word/2010/wordprocessingShape" mc:Ignorable="w14 w15 w16se w16cid w16 w16cex w16sdtdh wp14">
   <w:endnote w:type="separator" w:id="-1">
     <w:p>
       <w:pPr>
@@ -6846,7 +4361,7 @@
 </file>
 
 <file path=word/footer1.xml><?xml version="1.0" encoding="utf-8"?>
-<w:ftr xmlns:wpc="http://schemas.microsoft.com/office/word/2010/wordprocessingCanvas" xmlns:mc="http://schemas.openxmlformats.org/markup-compatibility/2006" xmlns:o="urn:schemas-microsoft-com:office:office" xmlns:r="http://schemas.openxmlformats.org/officeDocument/2006/relationships" xmlns:m="http://schemas.openxmlformats.org/officeDocument/2006/math" xmlns:v="urn:schemas-microsoft-com:vml" xmlns:wp14="http://schemas.microsoft.com/office/word/2010/wordprocessingDrawing" xmlns:wp="http://schemas.openxmlformats.org/drawingml/2006/wordprocessingDrawing" xmlns:w10="urn:schemas-microsoft-com:office:word" xmlns:w="http://schemas.openxmlformats.org/wordprocessingml/2006/main" xmlns:w14="http://schemas.microsoft.com/office/word/2010/wordml" xmlns:wpg="http://schemas.microsoft.com/office/word/2010/wordprocessingGroup" xmlns:wpi="http://schemas.microsoft.com/office/word/2010/wordprocessingInk" xmlns:wne="http://schemas.microsoft.com/office/word/2006/wordml" xmlns:wps="http://schemas.microsoft.com/office/word/2010/wordprocessingShape" mc:Ignorable="w14 wp14">
+<w:ftr xmlns:wpc="http://schemas.microsoft.com/office/word/2010/wordprocessingCanvas" xmlns:cx="http://schemas.microsoft.com/office/drawing/2014/chartex" xmlns:cx1="http://schemas.microsoft.com/office/drawing/2015/9/8/chartex" xmlns:cx2="http://schemas.microsoft.com/office/drawing/2015/10/21/chartex" xmlns:cx3="http://schemas.microsoft.com/office/drawing/2016/5/9/chartex" xmlns:cx4="http://schemas.microsoft.com/office/drawing/2016/5/10/chartex" xmlns:cx5="http://schemas.microsoft.com/office/drawing/2016/5/11/chartex" xmlns:cx6="http://schemas.microsoft.com/office/drawing/2016/5/12/chartex" xmlns:cx7="http://schemas.microsoft.com/office/drawing/2016/5/13/chartex" xmlns:cx8="http://schemas.microsoft.com/office/drawing/2016/5/14/chartex" xmlns:mc="http://schemas.openxmlformats.org/markup-compatibility/2006" xmlns:aink="http://schemas.microsoft.com/office/drawing/2016/ink" xmlns:am3d="http://schemas.microsoft.com/office/drawing/2017/model3d" xmlns:o="urn:schemas-microsoft-com:office:office" xmlns:oel="http://schemas.microsoft.com/office/2019/extlst" xmlns:r="http://schemas.openxmlformats.org/officeDocument/2006/relationships" xmlns:m="http://schemas.openxmlformats.org/officeDocument/2006/math" xmlns:v="urn:schemas-microsoft-com:vml" xmlns:wp14="http://schemas.microsoft.com/office/word/2010/wordprocessingDrawing" xmlns:wp="http://schemas.openxmlformats.org/drawingml/2006/wordprocessingDrawing" xmlns:w10="urn:schemas-microsoft-com:office:word" xmlns:w="http://schemas.openxmlformats.org/wordprocessingml/2006/main" xmlns:w14="http://schemas.microsoft.com/office/word/2010/wordml" xmlns:w15="http://schemas.microsoft.com/office/word/2012/wordml" xmlns:w16cex="http://schemas.microsoft.com/office/word/2018/wordml/cex" xmlns:w16cid="http://schemas.microsoft.com/office/word/2016/wordml/cid" xmlns:w16="http://schemas.microsoft.com/office/word/2018/wordml" xmlns:w16sdtdh="http://schemas.microsoft.com/office/word/2020/wordml/sdtdatahash" xmlns:w16se="http://schemas.microsoft.com/office/word/2015/wordml/symex" xmlns:wpg="http://schemas.microsoft.com/office/word/2010/wordprocessingGroup" xmlns:wpi="http://schemas.microsoft.com/office/word/2010/wordprocessingInk" xmlns:wne="http://schemas.microsoft.com/office/word/2006/wordml" xmlns:wps="http://schemas.microsoft.com/office/word/2010/wordprocessingShape" mc:Ignorable="w14 w15 w16se w16cid w16 w16cex w16sdtdh wp14">
   <w:p>
     <w:pPr>
       <w:pStyle w:val="Footer"/>
@@ -6858,7 +4373,7 @@
       <mc:AlternateContent>
         <mc:Choice Requires="wps">
           <w:drawing>
-            <wp:anchor distT="0" distB="0" distL="114300" distR="114300" simplePos="0" relativeHeight="251660288" behindDoc="0" locked="0" layoutInCell="1" allowOverlap="1" wp14:anchorId="41B1E642" wp14:editId="0A37DD85">
+            <wp:anchor distT="0" distB="0" distL="114300" distR="114300" simplePos="0" relativeHeight="251657216" behindDoc="0" locked="0" layoutInCell="1" allowOverlap="1" wp14:anchorId="41B1E642" wp14:editId="0A37DD85">
               <wp:simplePos x="0" y="0"/>
               <wp:positionH relativeFrom="column">
                 <wp:posOffset>1395095</wp:posOffset>
@@ -6943,11 +4458,11 @@
         </mc:Choice>
         <mc:Fallback>
           <w:pict>
-            <v:shapetype id="_x0000_t202" coordsize="21600,21600" o:spt="202" path="m,l,21600r21600,l21600,xe">
+            <v:shapetype w14:anchorId="41B1E642" id="_x0000_t202" coordsize="21600,21600" o:spt="202" path="m,l,21600r21600,l21600,xe">
               <v:stroke joinstyle="miter"/>
               <v:path gradientshapeok="t" o:connecttype="rect"/>
             </v:shapetype>
-            <v:shape id="Text Box 6" o:spid="_x0000_s1026" type="#_x0000_t202" style="position:absolute;margin-left:109.85pt;margin-top:28.05pt;width:40.15pt;height:13pt;z-index:251660288;visibility:visible;mso-wrap-style:square;mso-width-percent:0;mso-height-percent:0;mso-wrap-distance-left:9pt;mso-wrap-distance-top:0;mso-wrap-distance-right:9pt;mso-wrap-distance-bottom:0;mso-position-horizontal:absolute;mso-position-horizontal-relative:text;mso-position-vertical:absolute;mso-position-vertical-relative:text;mso-width-percent:0;mso-height-percent:0;mso-width-relative:page;mso-height-relative:page;v-text-anchor:middle" o:gfxdata="UEsDBBQABgAIAAAAIQC2gziS/gAAAOEBAAATAAAAW0NvbnRlbnRfVHlwZXNdLnhtbJSRQU7DMBBF&#10;90jcwfIWJU67QAgl6YK0S0CoHGBkTxKLZGx5TGhvj5O2G0SRWNoz/78nu9wcxkFMGNg6quQqL6RA&#10;0s5Y6ir5vt9lD1JwBDIwOMJKHpHlpr69KfdHjyxSmriSfYz+USnWPY7AufNIadK6MEJMx9ApD/oD&#10;OlTrorhX2lFEilmcO2RdNtjC5xDF9pCuTyYBB5bi6bQ4syoJ3g9WQ0ymaiLzg5KdCXlKLjvcW893&#10;SUOqXwnz5DrgnHtJTxOsQfEKIT7DmDSUCaxw7Rqn8787ZsmRM9e2VmPeBN4uqYvTtW7jvijg9N/y&#10;JsXecLq0q+WD6m8AAAD//wMAUEsDBBQABgAIAAAAIQA4/SH/1gAAAJQBAAALAAAAX3JlbHMvLnJl&#10;bHOkkMFqwzAMhu+DvYPRfXGawxijTi+j0GvpHsDYimMaW0Yy2fr2M4PBMnrbUb/Q94l/f/hMi1qR&#10;JVI2sOt6UJgd+ZiDgffL8ekFlFSbvV0oo4EbChzGx4f9GRdb25HMsYhqlCwG5lrLq9biZkxWOiqY&#10;22YiTra2kYMu1l1tQD30/bPm3wwYN0x18gb45AdQl1tp5j/sFB2T0FQ7R0nTNEV3j6o9feQzro1i&#10;OWA14Fm+Q8a1a8+Bvu/d/dMb2JY5uiPbhG/ktn4cqGU/er3pcvwCAAD//wMAUEsDBBQABgAIAAAA&#10;IQCwitV7eAIAAFcFAAAOAAAAZHJzL2Uyb0RvYy54bWysVN9P2zAQfp+0/8Hy+0gKa1UqUtSBmCYh&#10;QMDEs+vYNJrt8+xrk+6v39lJCmJ7YdpLcr777vP99Nl5Zw3bqRAbcBWfHJWcKSehbtxzxb8/Xn2a&#10;cxZRuFoYcKriexX5+fLjh7PWL9QxbMDUKjAicXHR+opvEP2iKKLcKCviEXjlyKghWIF0DM9FHURL&#10;7NYUx2U5K1oItQ8gVYykveyNfJn5tVYSb7WOCpmpOMWG+Rvyd52+xfJMLJ6D8JtGDmGIf4jCisbR&#10;pQeqS4GCbUPzB5VtZIAIGo8k2AK0bqTKOVA2k/JNNg8b4VXOhYoT/aFM8f/RypvdXWBNXfEZZ05Y&#10;atGj6pB9gY7NUnVaHxcEevAEw47U1OVRH0mZku50sOlP6TCyU533h9omMknKaXl6Ov3MmSTTZDY9&#10;mc8TS/Hi7EPErwosS0LFA7UuV1TsriP20BGS7nJw1RiT22ccayn+k2mZHQ4WIjcuYVUehIEmJdQH&#10;niXcG5Uwxt0rTYXI8SdFHkF1YQLbCRoeIaVymFPPvIROKE1BvMdxwL9E9R7nPo/xZnB4cLaNg5Cz&#10;fxN2/WMMWfd4qvmrvJOI3bobGr2Gek99DtDvSfTyqqFuXIuIdyLQYlBradnxlj7aAFUdBomzDYRf&#10;f9MnPM0rWTlradEqHn9uRVCcmW+OJnkyL8u0mflAQhiF9Si4rb0AasGEnhIvs5hwaEZRB7BP9A6s&#10;0k1kEk7SfRWXGMbDBfZLTy+JVKtVhtEGeoHX7sHLRJ56kibssXsSwQ9jiDS/NzAuoli8mcYemzwd&#10;rLYIusmjmsra13IoN21vHvbhpUnPw+tzRr28h8vfAAAA//8DAFBLAwQUAAYACAAAACEAZsioYd4A&#10;AAAJAQAADwAAAGRycy9kb3ducmV2LnhtbEyPQU7DMBBF90jcwRokdtROEKFN41QFqayQaAoHcOIh&#10;CY3HIXYbc3vMqixH8/T/+8UmmIGdcXK9JQnJQgBDaqzuqZXw8b67WwJzXpFWgyWU8IMONuX1VaFy&#10;bWeq8HzwLYsh5HIlofN+zDl3TYdGuYUdkeLv005G+XhOLdeTmmO4GXgqRMaN6ik2dGrE5w6b4+Fk&#10;JDzhy/y6F8d6lwVPX2/f1X5bBSlvb8J2Dcxj8BcY/vSjOpTRqbYn0o4NEtJk9RhRCQ9ZAiwC90LE&#10;cbWEZZoALwv+f0H5CwAA//8DAFBLAQItABQABgAIAAAAIQC2gziS/gAAAOEBAAATAAAAAAAAAAAA&#10;AAAAAAAAAABbQ29udGVudF9UeXBlc10ueG1sUEsBAi0AFAAGAAgAAAAhADj9If/WAAAAlAEAAAsA&#10;AAAAAAAAAAAAAAAALwEAAF9yZWxzLy5yZWxzUEsBAi0AFAAGAAgAAAAhALCK1Xt4AgAAVwUAAA4A&#10;AAAAAAAAAAAAAAAALgIAAGRycy9lMm9Eb2MueG1sUEsBAi0AFAAGAAgAAAAhAGbIqGHeAAAACQEA&#10;AA8AAAAAAAAAAAAAAAAA0gQAAGRycy9kb3ducmV2LnhtbFBLBQYAAAAABAAEAPMAAADdBQAAAAA=&#10;" filled="f" stroked="f" strokeweight=".5pt">
+            <v:shape id="Text Box 6" o:spid="_x0000_s1026" type="#_x0000_t202" style="position:absolute;margin-left:109.85pt;margin-top:28.05pt;width:40.15pt;height:13pt;z-index:251657216;visibility:visible;mso-wrap-style:square;mso-width-percent:0;mso-height-percent:0;mso-wrap-distance-left:9pt;mso-wrap-distance-top:0;mso-wrap-distance-right:9pt;mso-wrap-distance-bottom:0;mso-position-horizontal:absolute;mso-position-horizontal-relative:text;mso-position-vertical:absolute;mso-position-vertical-relative:text;mso-width-percent:0;mso-height-percent:0;mso-width-relative:page;mso-height-relative:page;v-text-anchor:middle" o:gfxdata="UEsDBBQABgAIAAAAIQC2gziS/gAAAOEBAAATAAAAW0NvbnRlbnRfVHlwZXNdLnhtbJSRQU7DMBBF&#10;90jcwfIWJU67QAgl6YK0S0CoHGBkTxKLZGx5TGhvj5O2G0SRWNoz/78nu9wcxkFMGNg6quQqL6RA&#10;0s5Y6ir5vt9lD1JwBDIwOMJKHpHlpr69KfdHjyxSmriSfYz+USnWPY7AufNIadK6MEJMx9ApD/oD&#10;OlTrorhX2lFEilmcO2RdNtjC5xDF9pCuTyYBB5bi6bQ4syoJ3g9WQ0ymaiLzg5KdCXlKLjvcW893&#10;SUOqXwnz5DrgnHtJTxOsQfEKIT7DmDSUCaxw7Rqn8787ZsmRM9e2VmPeBN4uqYvTtW7jvijg9N/y&#10;JsXecLq0q+WD6m8AAAD//wMAUEsDBBQABgAIAAAAIQA4/SH/1gAAAJQBAAALAAAAX3JlbHMvLnJl&#10;bHOkkMFqwzAMhu+DvYPRfXGawxijTi+j0GvpHsDYimMaW0Yy2fr2M4PBMnrbUb/Q94l/f/hMi1qR&#10;JVI2sOt6UJgd+ZiDgffL8ekFlFSbvV0oo4EbChzGx4f9GRdb25HMsYhqlCwG5lrLq9biZkxWOiqY&#10;22YiTra2kYMu1l1tQD30/bPm3wwYN0x18gb45AdQl1tp5j/sFB2T0FQ7R0nTNEV3j6o9feQzro1i&#10;OWA14Fm+Q8a1a8+Bvu/d/dMb2JY5uiPbhG/ktn4cqGU/er3pcvwCAAD//wMAUEsDBBQABgAIAAAA&#10;IQDetPYLZQIAADIFAAAOAAAAZHJzL2Uyb0RvYy54bWysVE1v2zAMvQ/YfxB0X+y0S5AGdYqsRYcB&#10;RVs0HXpWZKkxJouaxMTOfv0o2U6KbJcOu0iU+Ejx41GXV21t2E75UIEt+HiUc6ashLKyrwX//nz7&#10;acZZQGFLYcCqgu9V4FeLjx8uGzdXZ7ABUyrPyIkN88YVfIPo5lkW5EbVIozAKUtKDb4WSEf/mpVe&#10;NOS9NtlZnk+zBnzpPEgVAt3edEq+SP61VhIftA4KmSk4xYZp9WldxzVbXIr5qxduU8k+DPEPUdSi&#10;svTowdWNQMG2vvrDVV1JDwE0jiTUGWhdSZVyoGzG+Uk2q41wKuVCxQnuUKbw/9zK+93KPXqG7Rdo&#10;qYGxII0L80CXMZ9W+zruFCkjPZVwfyibapFJupzkFxeTz5xJUo2nk/PZLHrJjsbOB/yqoGZRKLin&#10;rqRiid1dwA46QOJbFm4rY1JnjGVNwafnkzwZHDTk3NiIVanHvZtj4EnCvVERY+yT0qwqU/zxIrFL&#10;XRvPdoJ4IaRUFlPqyS+hI0pTEO8x7PHHqN5j3OUxvAwWD8Z1ZcGn7E/CLn8MIesOTzV/k3cUsV23&#10;fUPXUO6pzx66EQhO3lbUjTsR8FF44jy1luYYH2jRBqjq0EucbcD/+tt9xBMVSctZQzNU8PBzK7zi&#10;zHyzRNLxLM/j0KUDCX4Q1oNgt/U1UAvG9Es4mcSIQzOI2kP9QiO+jC+RSlhJ7xVcoh8O19jNM30S&#10;Ui2XCUbD5QTe2ZWT0XnsSWTYc/sivOtpiMTfexhmTMxP2Nhho6WF5RZBV4mqsaxdLfty02Amsvef&#10;SJz8t+eEOn51i98AAAD//wMAUEsDBBQABgAIAAAAIQBmyKhh3gAAAAkBAAAPAAAAZHJzL2Rvd25y&#10;ZXYueG1sTI9BTsMwEEX3SNzBGiR21E4QoU3jVAWprJBoCgdw4iEJjcchdhtze8yqLEfz9P/7xSaY&#10;gZ1xcr0lCclCAENqrO6plfDxvrtbAnNekVaDJZTwgw425fVVoXJtZ6rwfPAtiyHkciWh837MOXdN&#10;h0a5hR2R4u/TTkb5eE4t15OaY7gZeCpExo3qKTZ0asTnDpvj4WQkPOHL/LoXx3qXBU9fb9/VflsF&#10;KW9vwnYNzGPwFxj+9KM6lNGptifSjg0S0mT1GFEJD1kCLAL3QsRxtYRlmgAvC/5/QfkLAAD//wMA&#10;UEsBAi0AFAAGAAgAAAAhALaDOJL+AAAA4QEAABMAAAAAAAAAAAAAAAAAAAAAAFtDb250ZW50X1R5&#10;cGVzXS54bWxQSwECLQAUAAYACAAAACEAOP0h/9YAAACUAQAACwAAAAAAAAAAAAAAAAAvAQAAX3Jl&#10;bHMvLnJlbHNQSwECLQAUAAYACAAAACEA3rT2C2UCAAAyBQAADgAAAAAAAAAAAAAAAAAuAgAAZHJz&#10;L2Uyb0RvYy54bWxQSwECLQAUAAYACAAAACEAZsioYd4AAAAJAQAADwAAAAAAAAAAAAAAAAC/BAAA&#10;ZHJzL2Rvd25yZXYueG1sUEsFBgAAAAAEAAQA8wAAAMoFAAAAAA==&#10;" filled="f" stroked="f" strokeweight=".5pt">
               <v:textbox inset=".5mm,0,0,0">
                 <w:txbxContent>
                   <w:p>
@@ -6980,7 +4495,7 @@
       <mc:AlternateContent>
         <mc:Choice Requires="wps">
           <w:drawing>
-            <wp:anchor distT="0" distB="0" distL="114300" distR="114300" simplePos="0" relativeHeight="251657216" behindDoc="0" locked="0" layoutInCell="1" allowOverlap="1" wp14:anchorId="2074F399" wp14:editId="0E74DC82">
+            <wp:anchor distT="0" distB="0" distL="114300" distR="114300" simplePos="0" relativeHeight="251655168" behindDoc="0" locked="0" layoutInCell="1" allowOverlap="1" wp14:anchorId="2074F399" wp14:editId="0E74DC82">
               <wp:simplePos x="0" y="0"/>
               <wp:positionH relativeFrom="column">
                 <wp:posOffset>1384252</wp:posOffset>
@@ -7027,7 +4542,7 @@
                               <w:szCs w:val="17"/>
                             </w:rPr>
                           </w:pPr>
-                          <w:bookmarkStart w:id="1" w:name="_Hlk24191091"/>
+                          <w:bookmarkStart w:id="0" w:name="_Hlk24191091"/>
                           <w:r>
                             <w:rPr>
                               <w:sz w:val="17"/>
@@ -7154,7 +4669,7 @@
                             <w:t>.</w:t>
                           </w:r>
                         </w:p>
-                        <w:bookmarkEnd w:id="1"/>
+                        <w:bookmarkEnd w:id="0"/>
                         <w:p>
                           <w:pPr>
                             <w:spacing w:line="240" w:lineRule="auto"/>
@@ -7383,7 +4898,7 @@
                                               <a14:useLocalDpi xmlns:a14="http://schemas.microsoft.com/office/drawing/2010/main" val="0"/>
                                             </a:ext>
                                             <a:ext uri="{837473B0-CC2E-450A-ABE3-18F120FF3D39}">
-                                              <a1611:picAttrSrcUrl xmlns="" xmlns:cx2="http://schemas.microsoft.com/office/drawing/2015/10/21/chartex" xmlns:cx3="http://schemas.microsoft.com/office/drawing/2016/5/9/chartex" xmlns:cx4="http://schemas.microsoft.com/office/drawing/2016/5/10/chartex" xmlns:cx5="http://schemas.microsoft.com/office/drawing/2016/5/11/chartex" xmlns:cx6="http://schemas.microsoft.com/office/drawing/2016/5/12/chartex" xmlns:cx7="http://schemas.microsoft.com/office/drawing/2016/5/13/chartex" xmlns:cx8="http://schemas.microsoft.com/office/drawing/2016/5/14/chartex" xmlns:aink="http://schemas.microsoft.com/office/drawing/2016/ink" xmlns:am3d="http://schemas.microsoft.com/office/drawing/2017/model3d" xmlns:o="urn:schemas-microsoft-com:office:office" xmlns:v="urn:schemas-microsoft-com:vml" xmlns:w10="urn:schemas-microsoft-com:office:word" xmlns:w="http://schemas.openxmlformats.org/wordprocessingml/2006/main" xmlns:w16cid="http://schemas.microsoft.com/office/word/2016/wordml/cid" xmlns:a1611="http://schemas.microsoft.com/office/drawing/2016/11/main" xmlns:w16se="http://schemas.microsoft.com/office/word/2015/wordml/symex" xmlns:w15="http://schemas.microsoft.com/office/word/2012/wordml" xmlns:cx1="http://schemas.microsoft.com/office/drawing/2015/9/8/chartex" xmlns:cx="http://schemas.microsoft.com/office/drawing/2014/chartex" r:id="rId9"/>
+                                              <a1611:picAttrSrcUrl xmlns:a1611="http://schemas.microsoft.com/office/drawing/2016/11/main" r:id="rId9"/>
                                             </a:ext>
                                           </a:extLst>
                                         </a:blip>
@@ -7725,7 +5240,7 @@
         </mc:Choice>
         <mc:Fallback>
           <w:pict>
-            <v:shape id="Text Box 16" o:spid="_x0000_s1027" type="#_x0000_t202" style="position:absolute;margin-left:109pt;margin-top:7pt;width:411.4pt;height:40.45pt;z-index:251657216;visibility:visible;mso-wrap-style:square;mso-width-percent:0;mso-height-percent:0;mso-wrap-distance-left:9pt;mso-wrap-distance-top:0;mso-wrap-distance-right:9pt;mso-wrap-distance-bottom:0;mso-position-horizontal:absolute;mso-position-horizontal-relative:text;mso-position-vertical:absolute;mso-position-vertical-relative:text;mso-width-percent:0;mso-height-percent:0;mso-width-relative:page;mso-height-relative:page;v-text-anchor:top" o:gfxdata="UEsDBBQABgAIAAAAIQC2gziS/gAAAOEBAAATAAAAW0NvbnRlbnRfVHlwZXNdLnhtbJSRQU7DMBBF&#10;90jcwfIWJU67QAgl6YK0S0CoHGBkTxKLZGx5TGhvj5O2G0SRWNoz/78nu9wcxkFMGNg6quQqL6RA&#10;0s5Y6ir5vt9lD1JwBDIwOMJKHpHlpr69KfdHjyxSmriSfYz+USnWPY7AufNIadK6MEJMx9ApD/oD&#10;OlTrorhX2lFEilmcO2RdNtjC5xDF9pCuTyYBB5bi6bQ4syoJ3g9WQ0ymaiLzg5KdCXlKLjvcW893&#10;SUOqXwnz5DrgnHtJTxOsQfEKIT7DmDSUCaxw7Rqn8787ZsmRM9e2VmPeBN4uqYvTtW7jvijg9N/y&#10;JsXecLq0q+WD6m8AAAD//wMAUEsDBBQABgAIAAAAIQA4/SH/1gAAAJQBAAALAAAAX3JlbHMvLnJl&#10;bHOkkMFqwzAMhu+DvYPRfXGawxijTi+j0GvpHsDYimMaW0Yy2fr2M4PBMnrbUb/Q94l/f/hMi1qR&#10;JVI2sOt6UJgd+ZiDgffL8ekFlFSbvV0oo4EbChzGx4f9GRdb25HMsYhqlCwG5lrLq9biZkxWOiqY&#10;22YiTra2kYMu1l1tQD30/bPm3wwYN0x18gb45AdQl1tp5j/sFB2T0FQ7R0nTNEV3j6o9feQzro1i&#10;OWA14Fm+Q8a1a8+Bvu/d/dMb2JY5uiPbhG/ktn4cqGU/er3pcvwCAAD//wMAUEsDBBQABgAIAAAA&#10;IQD7of31DAIAAPsDAAAOAAAAZHJzL2Uyb0RvYy54bWysU9tu2zAMfR+wfxD0vthxm64z4hRduw4D&#10;ugvQ7gMYWY6FSaImKbGzry8lJ1mwvQ3TgyCJ5CHPIbW8GY1mO+mDQtvw+azkTFqBrbKbhn9/fnhz&#10;zVmIYFvQaGXD9zLwm9XrV8vB1bLCHnUrPSMQG+rBNbyP0dVFEUQvDYQZOmnJ2KE3EOnqN0XrYSB0&#10;o4uqLK+KAX3rPAoZAr3eT0a+yvhdJ0X82nVBRqYbTrXFvPu8r9NerJZQbzy4XolDGfAPVRhQlpKe&#10;oO4hAtt69ReUUcJjwC7OBJoCu04JmTkQm3n5B5unHpzMXEic4E4yhf8HK77svnmmWurdFWcWDPXo&#10;WY6RvceR0RPpM7hQk9uTI8c40jv5Zq7BPaL4EZjFux7sRt56j0MvoaX65imyOAudcEICWQ+fsaU8&#10;sI2YgcbOmyQeycEInfq0P/Um1SLocVFVi7K65EyQbTG/eDtf5BRQH6OdD/GjRMPSoeGeep/RYfcY&#10;YqoG6qNLSmbxQWmd+68tGxr+blEtcsCZxahI46mVafh1mdY0MInkB9vm4AhKT2dKoO2BdSI6UY7j&#10;epwEPoq5xnZPMnicppF+Dx169L84G2gSGx5+bsFLzvQnm6RMmWl08+XygqaeM39uWZ9fwAqCanjk&#10;bDrexTzuE+VbkrxTWY3Um6mSQ8k0YVmkw29II3x+z16//+zqBQAA//8DAFBLAwQUAAYACAAAACEA&#10;DdMvBd8AAAAKAQAADwAAAGRycy9kb3ducmV2LnhtbEyPzU7DMBCE70i8g7VI3KjdElAa4lT9ERJH&#10;WjhwdOMlTonXUey24e3ZnuhpNZrR7HzlYvSdOOEQ20AaphMFAqkOtqVGw+fH60MOIiZD1nSBUMMv&#10;RlhUtzelKWw40xZPu9QILqFYGA0upb6QMtYOvYmT0COx9x0GbxLLoZF2MGcu952cKfUsvWmJPzjT&#10;49ph/bM7eg3bgz085m61fPoaN+u3VWw2MrxrfX83Ll9AJBzTfxgu83k6VLxpH45ko+g0zKY5syQ2&#10;Mr6XgMoUw+w1zLM5yKqU1wjVHwAAAP//AwBQSwECLQAUAAYACAAAACEAtoM4kv4AAADhAQAAEwAA&#10;AAAAAAAAAAAAAAAAAAAAW0NvbnRlbnRfVHlwZXNdLnhtbFBLAQItABQABgAIAAAAIQA4/SH/1gAA&#10;AJQBAAALAAAAAAAAAAAAAAAAAC8BAABfcmVscy8ucmVsc1BLAQItABQABgAIAAAAIQD7of31DAIA&#10;APsDAAAOAAAAAAAAAAAAAAAAAC4CAABkcnMvZTJvRG9jLnhtbFBLAQItABQABgAIAAAAIQAN0y8F&#10;3wAAAAoBAAAPAAAAAAAAAAAAAAAAAGYEAABkcnMvZG93bnJldi54bWxQSwUGAAAAAAQABADzAAAA&#10;cgUAAAAA&#10;" filled="f" stroked="f">
+            <v:shape w14:anchorId="2074F399" id="Text Box 16" o:spid="_x0000_s1027" type="#_x0000_t202" style="position:absolute;margin-left:109pt;margin-top:7pt;width:411.4pt;height:40.45pt;z-index:251655168;visibility:visible;mso-wrap-style:square;mso-width-percent:0;mso-height-percent:0;mso-wrap-distance-left:9pt;mso-wrap-distance-top:0;mso-wrap-distance-right:9pt;mso-wrap-distance-bottom:0;mso-position-horizontal:absolute;mso-position-horizontal-relative:text;mso-position-vertical:absolute;mso-position-vertical-relative:text;mso-width-percent:0;mso-height-percent:0;mso-width-relative:page;mso-height-relative:page;v-text-anchor:top" o:gfxdata="UEsDBBQABgAIAAAAIQC2gziS/gAAAOEBAAATAAAAW0NvbnRlbnRfVHlwZXNdLnhtbJSRQU7DMBBF&#10;90jcwfIWJU67QAgl6YK0S0CoHGBkTxKLZGx5TGhvj5O2G0SRWNoz/78nu9wcxkFMGNg6quQqL6RA&#10;0s5Y6ir5vt9lD1JwBDIwOMJKHpHlpr69KfdHjyxSmriSfYz+USnWPY7AufNIadK6MEJMx9ApD/oD&#10;OlTrorhX2lFEilmcO2RdNtjC5xDF9pCuTyYBB5bi6bQ4syoJ3g9WQ0ymaiLzg5KdCXlKLjvcW893&#10;SUOqXwnz5DrgnHtJTxOsQfEKIT7DmDSUCaxw7Rqn8787ZsmRM9e2VmPeBN4uqYvTtW7jvijg9N/y&#10;JsXecLq0q+WD6m8AAAD//wMAUEsDBBQABgAIAAAAIQA4/SH/1gAAAJQBAAALAAAAX3JlbHMvLnJl&#10;bHOkkMFqwzAMhu+DvYPRfXGawxijTi+j0GvpHsDYimMaW0Yy2fr2M4PBMnrbUb/Q94l/f/hMi1qR&#10;JVI2sOt6UJgd+ZiDgffL8ekFlFSbvV0oo4EbChzGx4f9GRdb25HMsYhqlCwG5lrLq9biZkxWOiqY&#10;22YiTra2kYMu1l1tQD30/bPm3wwYN0x18gb45AdQl1tp5j/sFB2T0FQ7R0nTNEV3j6o9feQzro1i&#10;OWA14Fm+Q8a1a8+Bvu/d/dMb2JY5uiPbhG/ktn4cqGU/er3pcvwCAAD//wMAUEsDBBQABgAIAAAA&#10;IQD5PpaT+QEAANQDAAAOAAAAZHJzL2Uyb0RvYy54bWysU9tu3CAQfa/Uf0C8d+114ja11hulSVNV&#10;Si9S2g/AGNaowFBg195+fQfsbFbtW1U/IIYxZ+acOWyuJ6PJQfigwLZ0vSopEZZDr+yupd+/3b+6&#10;oiREZnumwYqWHkWg19uXLzaja0QFA+heeIIgNjSja+kQo2uKIvBBGBZW4ITFpARvWMTQ74resxHR&#10;jS6qsnxdjOB754GLEPD0bk7SbcaXUvD4RcogItEtxd5iXn1eu7QW2w1rdp65QfGlDfYPXRimLBY9&#10;Qd2xyMjeq7+gjOIeAsi44mAKkFJxkTkgm3X5B5vHgTmRuaA4wZ1kCv8Pln8+PLqvnsTpHUw4wEwi&#10;uAfgPwKxcDswuxM33sM4CNZj4XWSrBhdaJarSerQhATSjZ+gxyGzfYQMNElvkirIkyA6DuB4El1M&#10;kXA8rKuqLqtLSjjm6vXFm3WdS7Dm6bbzIX4QYEjatNTjUDM6OzyEmLphzdMvqZiFe6V1Hqy2ZGzp&#10;27qq84WzjFERfaeVaelVmb7ZCYnke9vny5EpPe+xgLYL60R0phynbiKqXyRJInTQH1EGD7PN8Fng&#10;ZgD/i5IRLdbS8HPPvKBEf7RJylQZPZmDywu0MyX+PNOdB8xyhGpppGTe3sbs45nyDUouVVbjuZOl&#10;ZbROFmmxefLmeZz/en6M298AAAD//wMAUEsDBBQABgAIAAAAIQAN0y8F3wAAAAoBAAAPAAAAZHJz&#10;L2Rvd25yZXYueG1sTI/NTsMwEITvSLyDtUjcqN0SUBriVP0REkdaOHB04yVOiddR7Lbh7dme6Gk1&#10;mtHsfOVi9J044RDbQBqmEwUCqQ62pUbD58frQw4iJkPWdIFQwy9GWFS3N6UpbDjTFk+71AguoVgY&#10;DS6lvpAy1g69iZPQI7H3HQZvEsuhkXYwZy73nZwp9Sy9aYk/ONPj2mH9szt6DduDPTzmbrV8+ho3&#10;67dVbDYyvGt9fzcuX0AkHNN/GC7zeTpUvGkfjmSj6DTMpjmzJDYyvpeAyhTD7DXMsznIqpTXCNUf&#10;AAAA//8DAFBLAQItABQABgAIAAAAIQC2gziS/gAAAOEBAAATAAAAAAAAAAAAAAAAAAAAAABbQ29u&#10;dGVudF9UeXBlc10ueG1sUEsBAi0AFAAGAAgAAAAhADj9If/WAAAAlAEAAAsAAAAAAAAAAAAAAAAA&#10;LwEAAF9yZWxzLy5yZWxzUEsBAi0AFAAGAAgAAAAhAPk+lpP5AQAA1AMAAA4AAAAAAAAAAAAAAAAA&#10;LgIAAGRycy9lMm9Eb2MueG1sUEsBAi0AFAAGAAgAAAAhAA3TLwXfAAAACgEAAA8AAAAAAAAAAAAA&#10;AAAAUwQAAGRycy9kb3ducmV2LnhtbFBLBQYAAAAABAAEAPMAAABfBQAAAAA=&#10;" filled="f" stroked="f">
               <v:textbox inset=".5mm,1.2mm,.5mm,.5mm">
                 <w:txbxContent>
                   <w:p>
@@ -7736,7 +5251,7 @@
                         <w:szCs w:val="17"/>
                       </w:rPr>
                     </w:pPr>
-                    <w:bookmarkStart w:id="2" w:name="_Hlk24191091"/>
+                    <w:bookmarkStart w:id="1" w:name="_Hlk24191091"/>
                     <w:r>
                       <w:rPr>
                         <w:sz w:val="17"/>
@@ -7863,7 +5378,7 @@
                       <w:t>.</w:t>
                     </w:r>
                   </w:p>
-                  <w:bookmarkEnd w:id="2"/>
+                  <w:bookmarkEnd w:id="1"/>
                   <w:p>
                     <w:pPr>
                       <w:spacing w:line="240" w:lineRule="auto"/>
@@ -8092,7 +5607,7 @@
                                         <a14:useLocalDpi xmlns:a14="http://schemas.microsoft.com/office/drawing/2010/main" val="0"/>
                                       </a:ext>
                                       <a:ext uri="{837473B0-CC2E-450A-ABE3-18F120FF3D39}">
-                                        <a1611:picAttrSrcUrl xmlns="" xmlns:cx2="http://schemas.microsoft.com/office/drawing/2015/10/21/chartex" xmlns:cx3="http://schemas.microsoft.com/office/drawing/2016/5/9/chartex" xmlns:cx4="http://schemas.microsoft.com/office/drawing/2016/5/10/chartex" xmlns:cx5="http://schemas.microsoft.com/office/drawing/2016/5/11/chartex" xmlns:cx6="http://schemas.microsoft.com/office/drawing/2016/5/12/chartex" xmlns:cx7="http://schemas.microsoft.com/office/drawing/2016/5/13/chartex" xmlns:cx8="http://schemas.microsoft.com/office/drawing/2016/5/14/chartex" xmlns:aink="http://schemas.microsoft.com/office/drawing/2016/ink" xmlns:am3d="http://schemas.microsoft.com/office/drawing/2017/model3d" xmlns:o="urn:schemas-microsoft-com:office:office" xmlns:v="urn:schemas-microsoft-com:vml" xmlns:w10="urn:schemas-microsoft-com:office:word" xmlns:w="http://schemas.openxmlformats.org/wordprocessingml/2006/main" xmlns:w16cid="http://schemas.microsoft.com/office/word/2016/wordml/cid" xmlns:a1611="http://schemas.microsoft.com/office/drawing/2016/11/main" xmlns:w16se="http://schemas.microsoft.com/office/word/2015/wordml/symex" xmlns:w15="http://schemas.microsoft.com/office/word/2012/wordml" xmlns:cx1="http://schemas.microsoft.com/office/drawing/2015/9/8/chartex" xmlns:cx="http://schemas.microsoft.com/office/drawing/2014/chartex" r:id="rId9"/>
+                                        <a1611:picAttrSrcUrl xmlns:a1611="http://schemas.microsoft.com/office/drawing/2016/11/main" r:id="rId9"/>
                                       </a:ext>
                                     </a:extLst>
                                   </a:blip>
@@ -8427,7 +5942,7 @@
         <w:noProof/>
       </w:rPr>
       <w:drawing>
-        <wp:anchor distT="0" distB="0" distL="114300" distR="114300" simplePos="0" relativeHeight="251694080" behindDoc="0" locked="0" layoutInCell="1" allowOverlap="1" wp14:anchorId="318DB6A9" wp14:editId="57820713">
+        <wp:anchor distT="0" distB="0" distL="114300" distR="114300" simplePos="0" relativeHeight="251661312" behindDoc="0" locked="0" layoutInCell="1" allowOverlap="1" wp14:anchorId="318DB6A9" wp14:editId="57820713">
           <wp:simplePos x="0" y="0"/>
           <wp:positionH relativeFrom="column">
             <wp:posOffset>-10795</wp:posOffset>
@@ -8500,7 +6015,7 @@
       <mc:AlternateContent>
         <mc:Choice Requires="wps">
           <w:drawing>
-            <wp:anchor distT="0" distB="0" distL="114300" distR="114300" simplePos="0" relativeHeight="251622400" behindDoc="0" locked="0" layoutInCell="1" allowOverlap="1" wp14:anchorId="6D6A420E" wp14:editId="43DCDE78">
+            <wp:anchor distT="0" distB="0" distL="114300" distR="114300" simplePos="0" relativeHeight="251653120" behindDoc="0" locked="0" layoutInCell="1" allowOverlap="1" wp14:anchorId="6D6A420E" wp14:editId="43DCDE78">
               <wp:simplePos x="0" y="0"/>
               <wp:positionH relativeFrom="column">
                 <wp:posOffset>-1270</wp:posOffset>
@@ -8560,9 +6075,9 @@
             </wp:anchor>
           </w:drawing>
         </mc:Choice>
-        <mc:Fallback xmlns:cx2="http://schemas.microsoft.com/office/drawing/2015/10/21/chartex" xmlns:cx3="http://schemas.microsoft.com/office/drawing/2016/5/9/chartex" xmlns:cx4="http://schemas.microsoft.com/office/drawing/2016/5/10/chartex" xmlns:cx5="http://schemas.microsoft.com/office/drawing/2016/5/11/chartex" xmlns:cx6="http://schemas.microsoft.com/office/drawing/2016/5/12/chartex" xmlns:cx7="http://schemas.microsoft.com/office/drawing/2016/5/13/chartex" xmlns:cx8="http://schemas.microsoft.com/office/drawing/2016/5/14/chartex" xmlns:aink="http://schemas.microsoft.com/office/drawing/2016/ink" xmlns:am3d="http://schemas.microsoft.com/office/drawing/2017/model3d" xmlns:w16cid="http://schemas.microsoft.com/office/word/2016/wordml/cid" xmlns:w16se="http://schemas.microsoft.com/office/word/2015/wordml/symex" xmlns:w15="http://schemas.microsoft.com/office/word/2012/wordml" xmlns:cx1="http://schemas.microsoft.com/office/drawing/2015/9/8/chartex" xmlns:cx="http://schemas.microsoft.com/office/drawing/2014/chartex">
+        <mc:Fallback>
           <w:pict>
-            <v:line w14:anchorId="60BE7D18" id="Straight Connector 19" o:spid="_x0000_s1026" style="position:absolute;flip:y;z-index:251622400;visibility:visible;mso-wrap-style:square;mso-width-percent:0;mso-height-percent:0;mso-wrap-distance-left:9pt;mso-wrap-distance-top:0;mso-wrap-distance-right:9pt;mso-wrap-distance-bottom:0;mso-position-horizontal:absolute;mso-position-horizontal-relative:text;mso-position-vertical:absolute;mso-position-vertical-relative:text;mso-width-percent:0;mso-height-percent:0;mso-width-relative:page;mso-height-relative:page" from="-.1pt,5.2pt" to="520.7pt,5.2pt" o:gfxdata="UEsDBBQABgAIAAAAIQC2gziS/gAAAOEBAAATAAAAW0NvbnRlbnRfVHlwZXNdLnhtbJSRQU7DMBBF&#10;90jcwfIWJU67QAgl6YK0S0CoHGBkTxKLZGx5TGhvj5O2G0SRWNoz/78nu9wcxkFMGNg6quQqL6RA&#10;0s5Y6ir5vt9lD1JwBDIwOMJKHpHlpr69KfdHjyxSmriSfYz+USnWPY7AufNIadK6MEJMx9ApD/oD&#10;OlTrorhX2lFEilmcO2RdNtjC5xDF9pCuTyYBB5bi6bQ4syoJ3g9WQ0ymaiLzg5KdCXlKLjvcW893&#10;SUOqXwnz5DrgnHtJTxOsQfEKIT7DmDSUCaxw7Rqn8787ZsmRM9e2VmPeBN4uqYvTtW7jvijg9N/y&#10;JsXecLq0q+WD6m8AAAD//wMAUEsDBBQABgAIAAAAIQA4/SH/1gAAAJQBAAALAAAAX3JlbHMvLnJl&#10;bHOkkMFqwzAMhu+DvYPRfXGawxijTi+j0GvpHsDYimMaW0Yy2fr2M4PBMnrbUb/Q94l/f/hMi1qR&#10;JVI2sOt6UJgd+ZiDgffL8ekFlFSbvV0oo4EbChzGx4f9GRdb25HMsYhqlCwG5lrLq9biZkxWOiqY&#10;22YiTra2kYMu1l1tQD30/bPm3wwYN0x18gb45AdQl1tp5j/sFB2T0FQ7R0nTNEV3j6o9feQzro1i&#10;OWA14Fm+Q8a1a8+Bvu/d/dMb2JY5uiPbhG/ktn4cqGU/er3pcvwCAAD//wMAUEsDBBQABgAIAAAA&#10;IQCF0htp+QEAAEsEAAAOAAAAZHJzL2Uyb0RvYy54bWysVE1vGyEQvVfqf0Dc611b7bZdeZ2Do/TS&#10;D6tJcycseJGAQQPx2v++A2tvorSXRvUBLcO8N/Meg9dXR2fZQWE04Du+XNScKS+hN37f8V93N+8+&#10;cRaT8L2w4FXHTyryq83bN+sxtGoFA9heISMSH9sxdHxIKbRVFeWgnIgLCMrToQZ0ItEW91WPYiR2&#10;Z6tVXTfVCNgHBKlipOj1dMg3hV9rJdMPraNKzHacektlxbI+5LXarEW7RxEGI89tiFd04YTxVHSm&#10;uhZJsEc0f1A5IxEi6LSQ4CrQ2khVNJCaZf1Cze0ggipayJwYZpvi/6OV3w87ZKanu/vMmReO7ug2&#10;oTD7IbEteE8OAjI6JKfGEFsCbP0Oz7sYdphlHzU6pq0J90RUjCBp7Fh8Ps0+q2NikoJNs3y/bOg6&#10;5OWsmigyVcCYvihwLH903BqfLRCtOHyNicpS6iUlh61nI9Vcfawzn6ARQt8XQARr+htjbU4rA6W2&#10;FtlB0CgIKZVPTcmzj+4b9FP8Q02/LJWqzJBp98RGZ9ZTMNsxGVC+0smqqaOfSpOlJHSyYiZ6Xnt5&#10;rmI9ZWeYpk5nYD0pyK/gZdMX4Dk/Q1UZ9H8Bz4hSGXyawc54wL9VT8e58pR/cWDSnS14gP5URqNY&#10;QxNbnDu/rvwknu8L/Ok/YPMbAAD//wMAUEsDBBQABgAIAAAAIQDG+Oju3QAAAAgBAAAPAAAAZHJz&#10;L2Rvd25yZXYueG1sTI9BT8MwDIXvSPyHyEjctqTTNKGu6QSICWlwYGMSHLPGtBWJU5qsK/8eTxzg&#10;Zr/39Py5WI3eiQH72AbSkE0VCKQq2JZqDfvX9eQGREyGrHGBUMM3RliVlxeFyW040RaHXaoFl1DM&#10;jYYmpS6XMlYNehOnoUNi7yP03iRe+1ra3py43Ds5U2ohvWmJLzSmw/sGq8/d0WsYntaPb8/RZTW9&#10;fC02D+/jljZ3Wl9fjbdLEAnH9BeGMz6jQ8lMh3AkG4XTMJlxkGU1B3G21Tzj6fCryLKQ/x8ofwAA&#10;AP//AwBQSwECLQAUAAYACAAAACEAtoM4kv4AAADhAQAAEwAAAAAAAAAAAAAAAAAAAAAAW0NvbnRl&#10;bnRfVHlwZXNdLnhtbFBLAQItABQABgAIAAAAIQA4/SH/1gAAAJQBAAALAAAAAAAAAAAAAAAAAC8B&#10;AABfcmVscy8ucmVsc1BLAQItABQABgAIAAAAIQCF0htp+QEAAEsEAAAOAAAAAAAAAAAAAAAAAC4C&#10;AABkcnMvZTJvRG9jLnhtbFBLAQItABQABgAIAAAAIQDG+Oju3QAAAAgBAAAPAAAAAAAAAAAAAAAA&#10;AFMEAABkcnMvZG93bnJldi54bWxQSwUGAAAAAAQABADzAAAAXQUAAAAA&#10;" strokecolor="#974706 [1609]" strokeweight="1pt">
+            <v:line w14:anchorId="667E2839" id="Straight Connector 19" o:spid="_x0000_s1026" style="position:absolute;flip:y;z-index:251653120;visibility:visible;mso-wrap-style:square;mso-width-percent:0;mso-height-percent:0;mso-wrap-distance-left:9pt;mso-wrap-distance-top:0;mso-wrap-distance-right:9pt;mso-wrap-distance-bottom:0;mso-position-horizontal:absolute;mso-position-horizontal-relative:text;mso-position-vertical:absolute;mso-position-vertical-relative:text;mso-width-percent:0;mso-height-percent:0;mso-width-relative:page;mso-height-relative:page" from="-.1pt,5.2pt" to="520.7pt,5.2pt" o:gfxdata="UEsDBBQABgAIAAAAIQC2gziS/gAAAOEBAAATAAAAW0NvbnRlbnRfVHlwZXNdLnhtbJSRQU7DMBBF&#10;90jcwfIWJU67QAgl6YK0S0CoHGBkTxKLZGx5TGhvj5O2G0SRWNoz/78nu9wcxkFMGNg6quQqL6RA&#10;0s5Y6ir5vt9lD1JwBDIwOMJKHpHlpr69KfdHjyxSmriSfYz+USnWPY7AufNIadK6MEJMx9ApD/oD&#10;OlTrorhX2lFEilmcO2RdNtjC5xDF9pCuTyYBB5bi6bQ4syoJ3g9WQ0ymaiLzg5KdCXlKLjvcW893&#10;SUOqXwnz5DrgnHtJTxOsQfEKIT7DmDSUCaxw7Rqn8787ZsmRM9e2VmPeBN4uqYvTtW7jvijg9N/y&#10;JsXecLq0q+WD6m8AAAD//wMAUEsDBBQABgAIAAAAIQA4/SH/1gAAAJQBAAALAAAAX3JlbHMvLnJl&#10;bHOkkMFqwzAMhu+DvYPRfXGawxijTi+j0GvpHsDYimMaW0Yy2fr2M4PBMnrbUb/Q94l/f/hMi1qR&#10;JVI2sOt6UJgd+ZiDgffL8ekFlFSbvV0oo4EbChzGx4f9GRdb25HMsYhqlCwG5lrLq9biZkxWOiqY&#10;22YiTra2kYMu1l1tQD30/bPm3wwYN0x18gb45AdQl1tp5j/sFB2T0FQ7R0nTNEV3j6o9feQzro1i&#10;OWA14Fm+Q8a1a8+Bvu/d/dMb2JY5uiPbhG/ktn4cqGU/er3pcvwCAAD//wMAUEsDBBQABgAIAAAA&#10;IQCzysFB2gEAABoEAAAOAAAAZHJzL2Uyb0RvYy54bWysU01v3CAQvVfqf0Dcu7ZXqVtZ680hUXJJ&#10;26hNcicwrJH4EpC19993wLveKO2lVXxAZpj3Zt5j2FxORpM9hKic7WmzqikBy51QdtfTx4ebT18p&#10;iYlZwbSz0NMDRHq5/fhhM/oO1m5wWkAgSGJjN/qeDin5rqoiH8CwuHIeLB5KFwxLuA27SgQ2IrvR&#10;1bqu22p0QfjgOMSI0ev5kG4Lv5TA0w8pIySie4q9pbKGsj7ntdpuWLcLzA+KH9tg/9GFYcpi0YXq&#10;miVGXoL6g8ooHlx0Mq24M5WTUnEoGlBNU79R82tgHooWNCf6xab4frT8+/7K3ge0YfSxi/4+ZBWT&#10;DIZIrfwT3mnRhZ2Sqdh2WGyDKRGOwbZtLpoW3eWns2qmyFQ+xHQLzpD801OtbFbEOra/iwnLYuop&#10;JYe1JSPWXH+pMx/DiQhWFEB0WokbpXVOK/MBVzqQPcObZZyDTW3J0y/mmxNz/HONX75jrLJA5t2Z&#10;Dc+0xeDZgPKXDhrmjn6CJEqg0NmKheh17eZYRVvMzjCJnS7AelaQh/pt0yfgMT9Docztv4AXRKns&#10;bFrARlkX/lY9TUvlOf/kwKw7W/DsxKGMRrEGB7A4d3wsecJf7wv8/KS3vwEAAP//AwBQSwMEFAAG&#10;AAgAAAAhAMb46O7dAAAACAEAAA8AAABkcnMvZG93bnJldi54bWxMj0FPwzAMhe9I/IfISNy2pNM0&#10;oa7pBIgJaXBgYxIcs8a0FYlTmqwr/x5PHOBmv/f0/LlYjd6JAfvYBtKQTRUIpCrYlmoN+9f15AZE&#10;TIascYFQwzdGWJWXF4XJbTjRFoddqgWXUMyNhialLpcyVg16E6ehQ2LvI/TeJF77WtrenLjcOzlT&#10;aiG9aYkvNKbD+warz93Raxie1o9vz9FlNb18LTYP7+OWNndaX1+Nt0sQCcf0F4YzPqNDyUyHcCQb&#10;hdMwmXGQZTUHcbbVPOPp8KvIspD/Hyh/AAAA//8DAFBLAQItABQABgAIAAAAIQC2gziS/gAAAOEB&#10;AAATAAAAAAAAAAAAAAAAAAAAAABbQ29udGVudF9UeXBlc10ueG1sUEsBAi0AFAAGAAgAAAAhADj9&#10;If/WAAAAlAEAAAsAAAAAAAAAAAAAAAAALwEAAF9yZWxzLy5yZWxzUEsBAi0AFAAGAAgAAAAhALPK&#10;wUHaAQAAGgQAAA4AAAAAAAAAAAAAAAAALgIAAGRycy9lMm9Eb2MueG1sUEsBAi0AFAAGAAgAAAAh&#10;AMb46O7dAAAACAEAAA8AAAAAAAAAAAAAAAAANAQAAGRycy9kb3ducmV2LnhtbFBLBQYAAAAABAAE&#10;APMAAAA+BQAAAAA=&#10;" strokecolor="#974706 [1609]" strokeweight="1pt">
               <v:stroke endcap="round"/>
             </v:line>
           </w:pict>
@@ -8576,7 +6091,7 @@
       <mc:AlternateContent>
         <mc:Choice Requires="wps">
           <w:drawing>
-            <wp:anchor distT="0" distB="0" distL="114300" distR="114300" simplePos="0" relativeHeight="251663360" behindDoc="0" locked="0" layoutInCell="1" allowOverlap="1" wp14:anchorId="60DB5C39" wp14:editId="4AFE2DA6">
+            <wp:anchor distT="0" distB="0" distL="114300" distR="114300" simplePos="0" relativeHeight="251659264" behindDoc="0" locked="0" layoutInCell="1" allowOverlap="1" wp14:anchorId="60DB5C39" wp14:editId="4AFE2DA6">
               <wp:simplePos x="0" y="0"/>
               <wp:positionH relativeFrom="column">
                 <wp:posOffset>5647055</wp:posOffset>
@@ -8741,7 +6256,7 @@
         </mc:Choice>
         <mc:Fallback>
           <w:pict>
-            <v:shape id="Text Box 4" o:spid="_x0000_s1028" type="#_x0000_t202" style="position:absolute;margin-left:444.65pt;margin-top:26.95pt;width:70.9pt;height:15.9pt;z-index:251663360;visibility:visible;mso-wrap-style:square;mso-width-percent:0;mso-height-percent:0;mso-wrap-distance-left:9pt;mso-wrap-distance-top:0;mso-wrap-distance-right:9pt;mso-wrap-distance-bottom:0;mso-position-horizontal:absolute;mso-position-horizontal-relative:text;mso-position-vertical:absolute;mso-position-vertical-relative:text;mso-width-percent:0;mso-height-percent:0;mso-width-relative:page;mso-height-relative:page;v-text-anchor:middle" o:gfxdata="UEsDBBQABgAIAAAAIQC2gziS/gAAAOEBAAATAAAAW0NvbnRlbnRfVHlwZXNdLnhtbJSRQU7DMBBF&#10;90jcwfIWJU67QAgl6YK0S0CoHGBkTxKLZGx5TGhvj5O2G0SRWNoz/78nu9wcxkFMGNg6quQqL6RA&#10;0s5Y6ir5vt9lD1JwBDIwOMJKHpHlpr69KfdHjyxSmriSfYz+USnWPY7AufNIadK6MEJMx9ApD/oD&#10;OlTrorhX2lFEilmcO2RdNtjC5xDF9pCuTyYBB5bi6bQ4syoJ3g9WQ0ymaiLzg5KdCXlKLjvcW893&#10;SUOqXwnz5DrgnHtJTxOsQfEKIT7DmDSUCaxw7Rqn8787ZsmRM9e2VmPeBN4uqYvTtW7jvijg9N/y&#10;JsXecLq0q+WD6m8AAAD//wMAUEsDBBQABgAIAAAAIQA4/SH/1gAAAJQBAAALAAAAX3JlbHMvLnJl&#10;bHOkkMFqwzAMhu+DvYPRfXGawxijTi+j0GvpHsDYimMaW0Yy2fr2M4PBMnrbUb/Q94l/f/hMi1qR&#10;JVI2sOt6UJgd+ZiDgffL8ekFlFSbvV0oo4EbChzGx4f9GRdb25HMsYhqlCwG5lrLq9biZkxWOiqY&#10;22YiTra2kYMu1l1tQD30/bPm3wwYN0x18gb45AdQl1tp5j/sFB2T0FQ7R0nTNEV3j6o9feQzro1i&#10;OWA14Fm+Q8a1a8+Bvu/d/dMb2JY5uiPbhG/ktn4cqGU/er3pcvwCAAD//wMAUEsDBBQABgAIAAAA&#10;IQCkOxtWdAIAAFoFAAAOAAAAZHJzL2Uyb0RvYy54bWysVE1P3DAQvVfqf7B8LwkfRWVFFm1BVJUQ&#10;oC4VZ69js1Edj2t7N9n++j47yYJoL1S9OJOZN8/z6fOLvjVsq3xoyFb88KDkTFlJdWOfKv794frD&#10;J85CFLYWhqyq+E4FfjF//+68czN1RGsytfIMJDbMOlfxdYxuVhRBrlUrwgE5ZWHU5FsR8eufitqL&#10;DuytKY7K8rToyNfOk1QhQHs1GPk882utZLzTOqjITMURW8ynz+cqncX8XMyevHDrRo5hiH+IohWN&#10;xaV7qisRBdv45g+qtpGeAul4IKktSOtGqpwDsjksX2WzXAunci4oTnD7MoX/Rytvt/eeNXXFTziz&#10;okWLHlQf2Wfq2UmqTufCDKClAyz2UKPLkz5AmZLutW/TF+kw2FHn3b62iUxCeVaWJ8ewSJiQ6hlk&#10;sBfPzs6H+EVRy5JQcY/W5YqK7U2IA3SCpLssXTfG5PYZy7qKnx5/LLPD3gJyYxNW5UEYaVJCQ+BZ&#10;ijujEsbYb0qjEDn+pMgjqC6NZ1uB4RFSKhtz6pkX6ITSCOItjiP+Oaq3OA95TDeTjXvntrHkc/av&#10;wq5/TCHrAY+av8g7ibFf9XkCjqa+rqjeod2ehnUJTl43aMqNCPFeeOwH+oidj3c4tCEUn0aJszX5&#10;X3/TJzzGFlbOOuxbxcPPjfCKM/PVYqDTck6Cn4TVJNhNe0nowiFeEyezCAcfzSRqT+0jnoJFugUm&#10;YSXuqriMfvq5jMPe4zGRarHIMCyhE/HGLp1M5Kktacge+kfh3TiJESN8S9MuitmrgRywydPSYhNJ&#10;N3laU2WHOo4VxwLneR8fm/RCvPzPqOcncf4bAAD//wMAUEsDBBQABgAIAAAAIQA02Haq4QAAAAoB&#10;AAAPAAAAZHJzL2Rvd25yZXYueG1sTI/RTsIwFIbvTXyH5ph4J91YkDHXEWIiIgkmgg9Q1sM6tp4u&#10;axnz7S1Xennyf/n/7+TL0bRswN7VlgTEkwgYUmlVTZWA78PbUwrMeUlKtpZQwA86WBb3d7nMlL3S&#10;Fw57X7FQQi6TArT3Xca5KzUa6Sa2QwrZyfZG+nD2FVe9vIZy0/JpFD1zI2sKC1p2+KqxbPYXI2Bd&#10;n+LD59BUnW4+3tfbze68OXshHh/G1Qswj6P/g+GmH9ShCE5HeyHlWCsgTRdJQAXMkgWwGxAlcQzs&#10;GKLZHHiR8/8vFL8AAAD//wMAUEsBAi0AFAAGAAgAAAAhALaDOJL+AAAA4QEAABMAAAAAAAAAAAAA&#10;AAAAAAAAAFtDb250ZW50X1R5cGVzXS54bWxQSwECLQAUAAYACAAAACEAOP0h/9YAAACUAQAACwAA&#10;AAAAAAAAAAAAAAAvAQAAX3JlbHMvLnJlbHNQSwECLQAUAAYACAAAACEApDsbVnQCAABaBQAADgAA&#10;AAAAAAAAAAAAAAAuAgAAZHJzL2Uyb0RvYy54bWxQSwECLQAUAAYACAAAACEANNh2quEAAAAKAQAA&#10;DwAAAAAAAAAAAAAAAADOBAAAZHJzL2Rvd25yZXYueG1sUEsFBgAAAAAEAAQA8wAAANwFAAAAAA==&#10;" filled="f" stroked="f" strokeweight=".5pt">
+            <v:shape w14:anchorId="60DB5C39" id="Text Box 4" o:spid="_x0000_s1028" type="#_x0000_t202" style="position:absolute;margin-left:444.65pt;margin-top:26.95pt;width:70.9pt;height:15.9pt;z-index:251659264;visibility:visible;mso-wrap-style:square;mso-width-percent:0;mso-height-percent:0;mso-wrap-distance-left:9pt;mso-wrap-distance-top:0;mso-wrap-distance-right:9pt;mso-wrap-distance-bottom:0;mso-position-horizontal:absolute;mso-position-horizontal-relative:text;mso-position-vertical:absolute;mso-position-vertical-relative:text;mso-width-percent:0;mso-height-percent:0;mso-width-relative:page;mso-height-relative:page;v-text-anchor:middle" o:gfxdata="UEsDBBQABgAIAAAAIQC2gziS/gAAAOEBAAATAAAAW0NvbnRlbnRfVHlwZXNdLnhtbJSRQU7DMBBF&#10;90jcwfIWJU67QAgl6YK0S0CoHGBkTxKLZGx5TGhvj5O2G0SRWNoz/78nu9wcxkFMGNg6quQqL6RA&#10;0s5Y6ir5vt9lD1JwBDIwOMJKHpHlpr69KfdHjyxSmriSfYz+USnWPY7AufNIadK6MEJMx9ApD/oD&#10;OlTrorhX2lFEilmcO2RdNtjC5xDF9pCuTyYBB5bi6bQ4syoJ3g9WQ0ymaiLzg5KdCXlKLjvcW893&#10;SUOqXwnz5DrgnHtJTxOsQfEKIT7DmDSUCaxw7Rqn8787ZsmRM9e2VmPeBN4uqYvTtW7jvijg9N/y&#10;JsXecLq0q+WD6m8AAAD//wMAUEsDBBQABgAIAAAAIQA4/SH/1gAAAJQBAAALAAAAX3JlbHMvLnJl&#10;bHOkkMFqwzAMhu+DvYPRfXGawxijTi+j0GvpHsDYimMaW0Yy2fr2M4PBMnrbUb/Q94l/f/hMi1qR&#10;JVI2sOt6UJgd+ZiDgffL8ekFlFSbvV0oo4EbChzGx4f9GRdb25HMsYhqlCwG5lrLq9biZkxWOiqY&#10;22YiTra2kYMu1l1tQD30/bPm3wwYN0x18gb45AdQl1tp5j/sFB2T0FQ7R0nTNEV3j6o9feQzro1i&#10;OWA14Fm+Q8a1a8+Bvu/d/dMb2JY5uiPbhG/ktn4cqGU/er3pcvwCAAD//wMAUEsDBBQABgAIAAAA&#10;IQCjEOj7XwIAADUFAAAOAAAAZHJzL2Uyb0RvYy54bWysVE1P3DAQvVfqf7B8LwnQorIii7YgqkoI&#10;EFBx9jo2G9XxuOPZTba/vmMn2UW0F6penInnzZtvn533rRMbg7EBX8nDg1IK4zXUjX+u5PfHqw+f&#10;pYikfK0ceFPJrYnyfP7+3VkXZuYIVuBqg4JJfJx1oZIrojAriqhXplXxAILxrLSArSL+xeeiRtUx&#10;e+uKo7I8KTrAOiBoEyPfXg5KOc/81hpNt9ZGQ8JVkmOjfGI+l+ks5mdq9owqrBo9hqH+IYpWNZ6d&#10;7qguFSmxxuYPqrbRCBEsHWhoC7C20SbnwNkclq+yeVipYHIuXJwYdmWK/49W32wewh0K6r9Azw1M&#10;BelCnEW+TPn0Ftv05UgF67mE213ZTE9C8+VpWX48Zo1mFWdxyjKzFHvjgJG+GmhFEiqJ3JVcLLW5&#10;jjRAJ0jy5eGqcS53xnnRVfLk+FOZDXYaJnc+YU3u8UizDzxLtHUmYZy/N1Y0dY4/XeTpMhcOxUbx&#10;XCitjaeceuZldEJZDuIthiN+H9VbjIc8Js/gaWfcNh4wZ/8q7PrHFLId8FzzF3knkfplz4lzW6a+&#10;LqHecrsRhk2IQV813JRrFelOIY8+95HXmW75sA64+DBKUqwAf/3tPuF5IlkrRcerVMn4c63QSOG+&#10;eZ7VtHeTgJOwnAS/bi+Au3DID0XQWWQDJDeJFqF94i1fJC+sUl6zr0pqwunngoaV5ndCm8Uiw3i/&#10;gqJr/xB0Ik9tSUP22D8pDOMkEo/wDUxrpmavBnLAJksPizWBbfK0psoOdRwrzruZ5318R9Lyv/zP&#10;qP1rN/8NAAD//wMAUEsDBBQABgAIAAAAIQA02Haq4QAAAAoBAAAPAAAAZHJzL2Rvd25yZXYueG1s&#10;TI/RTsIwFIbvTXyH5ph4J91YkDHXEWIiIgkmgg9Q1sM6tp4uaxnz7S1Xennyf/n/7+TL0bRswN7V&#10;lgTEkwgYUmlVTZWA78PbUwrMeUlKtpZQwA86WBb3d7nMlL3SFw57X7FQQi6TArT3Xca5KzUa6Sa2&#10;QwrZyfZG+nD2FVe9vIZy0/JpFD1zI2sKC1p2+KqxbPYXI2Bdn+LD59BUnW4+3tfbze68OXshHh/G&#10;1Qswj6P/g+GmH9ShCE5HeyHlWCsgTRdJQAXMkgWwGxAlcQzsGKLZHHiR8/8vFL8AAAD//wMAUEsB&#10;Ai0AFAAGAAgAAAAhALaDOJL+AAAA4QEAABMAAAAAAAAAAAAAAAAAAAAAAFtDb250ZW50X1R5cGVz&#10;XS54bWxQSwECLQAUAAYACAAAACEAOP0h/9YAAACUAQAACwAAAAAAAAAAAAAAAAAvAQAAX3JlbHMv&#10;LnJlbHNQSwECLQAUAAYACAAAACEAoxDo+18CAAA1BQAADgAAAAAAAAAAAAAAAAAuAgAAZHJzL2Uy&#10;b0RvYy54bWxQSwECLQAUAAYACAAAACEANNh2quEAAAAKAQAADwAAAAAAAAAAAAAAAAC5BAAAZHJz&#10;L2Rvd25yZXYueG1sUEsFBgAAAAAEAAQA8wAAAMcFAAAAAA==&#10;" filled="f" stroked="f" strokeweight=".5pt">
               <v:textbox inset="0,0,0,0">
                 <w:txbxContent>
                   <w:p>
@@ -8852,7 +6367,7 @@
 </file>
 
 <file path=word/footnotes.xml><?xml version="1.0" encoding="utf-8"?>
-<w:footnotes xmlns:wpc="http://schemas.microsoft.com/office/word/2010/wordprocessingCanvas" xmlns:mc="http://schemas.openxmlformats.org/markup-compatibility/2006" xmlns:o="urn:schemas-microsoft-com:office:office" xmlns:r="http://schemas.openxmlformats.org/officeDocument/2006/relationships" xmlns:m="http://schemas.openxmlformats.org/officeDocument/2006/math" xmlns:v="urn:schemas-microsoft-com:vml" xmlns:wp14="http://schemas.microsoft.com/office/word/2010/wordprocessingDrawing" xmlns:wp="http://schemas.openxmlformats.org/drawingml/2006/wordprocessingDrawing" xmlns:w10="urn:schemas-microsoft-com:office:word" xmlns:w="http://schemas.openxmlformats.org/wordprocessingml/2006/main" xmlns:w14="http://schemas.microsoft.com/office/word/2010/wordml" xmlns:wpg="http://schemas.microsoft.com/office/word/2010/wordprocessingGroup" xmlns:wpi="http://schemas.microsoft.com/office/word/2010/wordprocessingInk" xmlns:wne="http://schemas.microsoft.com/office/word/2006/wordml" xmlns:wps="http://schemas.microsoft.com/office/word/2010/wordprocessingShape" mc:Ignorable="w14 wp14">
+<w:footnotes xmlns:wpc="http://schemas.microsoft.com/office/word/2010/wordprocessingCanvas" xmlns:cx="http://schemas.microsoft.com/office/drawing/2014/chartex" xmlns:cx1="http://schemas.microsoft.com/office/drawing/2015/9/8/chartex" xmlns:cx2="http://schemas.microsoft.com/office/drawing/2015/10/21/chartex" xmlns:cx3="http://schemas.microsoft.com/office/drawing/2016/5/9/chartex" xmlns:cx4="http://schemas.microsoft.com/office/drawing/2016/5/10/chartex" xmlns:cx5="http://schemas.microsoft.com/office/drawing/2016/5/11/chartex" xmlns:cx6="http://schemas.microsoft.com/office/drawing/2016/5/12/chartex" xmlns:cx7="http://schemas.microsoft.com/office/drawing/2016/5/13/chartex" xmlns:cx8="http://schemas.microsoft.com/office/drawing/2016/5/14/chartex" xmlns:mc="http://schemas.openxmlformats.org/markup-compatibility/2006" xmlns:aink="http://schemas.microsoft.com/office/drawing/2016/ink" xmlns:am3d="http://schemas.microsoft.com/office/drawing/2017/model3d" xmlns:o="urn:schemas-microsoft-com:office:office" xmlns:oel="http://schemas.microsoft.com/office/2019/extlst" xmlns:r="http://schemas.openxmlformats.org/officeDocument/2006/relationships" xmlns:m="http://schemas.openxmlformats.org/officeDocument/2006/math" xmlns:v="urn:schemas-microsoft-com:vml" xmlns:wp14="http://schemas.microsoft.com/office/word/2010/wordprocessingDrawing" xmlns:wp="http://schemas.openxmlformats.org/drawingml/2006/wordprocessingDrawing" xmlns:w10="urn:schemas-microsoft-com:office:word" xmlns:w="http://schemas.openxmlformats.org/wordprocessingml/2006/main" xmlns:w14="http://schemas.microsoft.com/office/word/2010/wordml" xmlns:w15="http://schemas.microsoft.com/office/word/2012/wordml" xmlns:w16cex="http://schemas.microsoft.com/office/word/2018/wordml/cex" xmlns:w16cid="http://schemas.microsoft.com/office/word/2016/wordml/cid" xmlns:w16="http://schemas.microsoft.com/office/word/2018/wordml" xmlns:w16sdtdh="http://schemas.microsoft.com/office/word/2020/wordml/sdtdatahash" xmlns:w16se="http://schemas.microsoft.com/office/word/2015/wordml/symex" xmlns:wpg="http://schemas.microsoft.com/office/word/2010/wordprocessingGroup" xmlns:wpi="http://schemas.microsoft.com/office/word/2010/wordprocessingInk" xmlns:wne="http://schemas.microsoft.com/office/word/2006/wordml" xmlns:wps="http://schemas.microsoft.com/office/word/2010/wordprocessingShape" mc:Ignorable="w14 w15 w16se w16cid w16 w16cex w16sdtdh wp14">
   <w:footnote w:type="separator" w:id="-1">
     <w:p>
       <w:pPr>
@@ -8877,7 +6392,7 @@
 </file>
 
 <file path=word/header1.xml><?xml version="1.0" encoding="utf-8"?>
-<w:hdr xmlns:wpc="http://schemas.microsoft.com/office/word/2010/wordprocessingCanvas" xmlns:mc="http://schemas.openxmlformats.org/markup-compatibility/2006" xmlns:o="urn:schemas-microsoft-com:office:office" xmlns:r="http://schemas.openxmlformats.org/officeDocument/2006/relationships" xmlns:m="http://schemas.openxmlformats.org/officeDocument/2006/math" xmlns:v="urn:schemas-microsoft-com:vml" xmlns:wp14="http://schemas.microsoft.com/office/word/2010/wordprocessingDrawing" xmlns:wp="http://schemas.openxmlformats.org/drawingml/2006/wordprocessingDrawing" xmlns:w10="urn:schemas-microsoft-com:office:word" xmlns:w="http://schemas.openxmlformats.org/wordprocessingml/2006/main" xmlns:w14="http://schemas.microsoft.com/office/word/2010/wordml" xmlns:wpg="http://schemas.microsoft.com/office/word/2010/wordprocessingGroup" xmlns:wpi="http://schemas.microsoft.com/office/word/2010/wordprocessingInk" xmlns:wne="http://schemas.microsoft.com/office/word/2006/wordml" xmlns:wps="http://schemas.microsoft.com/office/word/2010/wordprocessingShape" mc:Ignorable="w14 wp14">
+<w:hdr xmlns:wpc="http://schemas.microsoft.com/office/word/2010/wordprocessingCanvas" xmlns:cx="http://schemas.microsoft.com/office/drawing/2014/chartex" xmlns:cx1="http://schemas.microsoft.com/office/drawing/2015/9/8/chartex" xmlns:cx2="http://schemas.microsoft.com/office/drawing/2015/10/21/chartex" xmlns:cx3="http://schemas.microsoft.com/office/drawing/2016/5/9/chartex" xmlns:cx4="http://schemas.microsoft.com/office/drawing/2016/5/10/chartex" xmlns:cx5="http://schemas.microsoft.com/office/drawing/2016/5/11/chartex" xmlns:cx6="http://schemas.microsoft.com/office/drawing/2016/5/12/chartex" xmlns:cx7="http://schemas.microsoft.com/office/drawing/2016/5/13/chartex" xmlns:cx8="http://schemas.microsoft.com/office/drawing/2016/5/14/chartex" xmlns:mc="http://schemas.openxmlformats.org/markup-compatibility/2006" xmlns:aink="http://schemas.microsoft.com/office/drawing/2016/ink" xmlns:am3d="http://schemas.microsoft.com/office/drawing/2017/model3d" xmlns:o="urn:schemas-microsoft-com:office:office" xmlns:oel="http://schemas.microsoft.com/office/2019/extlst" xmlns:r="http://schemas.openxmlformats.org/officeDocument/2006/relationships" xmlns:m="http://schemas.openxmlformats.org/officeDocument/2006/math" xmlns:v="urn:schemas-microsoft-com:vml" xmlns:wp14="http://schemas.microsoft.com/office/word/2010/wordprocessingDrawing" xmlns:wp="http://schemas.openxmlformats.org/drawingml/2006/wordprocessingDrawing" xmlns:w10="urn:schemas-microsoft-com:office:word" xmlns:w="http://schemas.openxmlformats.org/wordprocessingml/2006/main" xmlns:w14="http://schemas.microsoft.com/office/word/2010/wordml" xmlns:w15="http://schemas.microsoft.com/office/word/2012/wordml" xmlns:w16cex="http://schemas.microsoft.com/office/word/2018/wordml/cex" xmlns:w16cid="http://schemas.microsoft.com/office/word/2016/wordml/cid" xmlns:w16="http://schemas.microsoft.com/office/word/2018/wordml" xmlns:w16sdtdh="http://schemas.microsoft.com/office/word/2020/wordml/sdtdatahash" xmlns:w16se="http://schemas.microsoft.com/office/word/2015/wordml/symex" xmlns:wpg="http://schemas.microsoft.com/office/word/2010/wordprocessingGroup" xmlns:wpi="http://schemas.microsoft.com/office/word/2010/wordprocessingInk" xmlns:wne="http://schemas.microsoft.com/office/word/2006/wordml" xmlns:wps="http://schemas.microsoft.com/office/word/2010/wordprocessingShape" mc:Ignorable="w14 w15 w16se w16cid w16 w16cex w16sdtdh wp14">
   <w:p>
     <w:pPr>
       <w:pStyle w:val="Header"/>
@@ -8888,8 +6403,8 @@
 </file>
 
 <file path=word/numbering.xml><?xml version="1.0" encoding="utf-8"?>
-<w:numbering xmlns:wpc="http://schemas.microsoft.com/office/word/2010/wordprocessingCanvas" xmlns:mc="http://schemas.openxmlformats.org/markup-compatibility/2006" xmlns:o="urn:schemas-microsoft-com:office:office" xmlns:r="http://schemas.openxmlformats.org/officeDocument/2006/relationships" xmlns:m="http://schemas.openxmlformats.org/officeDocument/2006/math" xmlns:v="urn:schemas-microsoft-com:vml" xmlns:wp14="http://schemas.microsoft.com/office/word/2010/wordprocessingDrawing" xmlns:wp="http://schemas.openxmlformats.org/drawingml/2006/wordprocessingDrawing" xmlns:w10="urn:schemas-microsoft-com:office:word" xmlns:w="http://schemas.openxmlformats.org/wordprocessingml/2006/main" xmlns:w14="http://schemas.microsoft.com/office/word/2010/wordml" xmlns:wpg="http://schemas.microsoft.com/office/word/2010/wordprocessingGroup" xmlns:wpi="http://schemas.microsoft.com/office/word/2010/wordprocessingInk" xmlns:wne="http://schemas.microsoft.com/office/word/2006/wordml" xmlns:wps="http://schemas.microsoft.com/office/word/2010/wordprocessingShape" mc:Ignorable="w14 wp14">
-  <w:abstractNum w:abstractNumId="0">
+<w:numbering xmlns:wpc="http://schemas.microsoft.com/office/word/2010/wordprocessingCanvas" xmlns:cx="http://schemas.microsoft.com/office/drawing/2014/chartex" xmlns:cx1="http://schemas.microsoft.com/office/drawing/2015/9/8/chartex" xmlns:cx2="http://schemas.microsoft.com/office/drawing/2015/10/21/chartex" xmlns:cx3="http://schemas.microsoft.com/office/drawing/2016/5/9/chartex" xmlns:cx4="http://schemas.microsoft.com/office/drawing/2016/5/10/chartex" xmlns:cx5="http://schemas.microsoft.com/office/drawing/2016/5/11/chartex" xmlns:cx6="http://schemas.microsoft.com/office/drawing/2016/5/12/chartex" xmlns:cx7="http://schemas.microsoft.com/office/drawing/2016/5/13/chartex" xmlns:cx8="http://schemas.microsoft.com/office/drawing/2016/5/14/chartex" xmlns:mc="http://schemas.openxmlformats.org/markup-compatibility/2006" xmlns:aink="http://schemas.microsoft.com/office/drawing/2016/ink" xmlns:am3d="http://schemas.microsoft.com/office/drawing/2017/model3d" xmlns:o="urn:schemas-microsoft-com:office:office" xmlns:oel="http://schemas.microsoft.com/office/2019/extlst" xmlns:r="http://schemas.openxmlformats.org/officeDocument/2006/relationships" xmlns:m="http://schemas.openxmlformats.org/officeDocument/2006/math" xmlns:v="urn:schemas-microsoft-com:vml" xmlns:wp14="http://schemas.microsoft.com/office/word/2010/wordprocessingDrawing" xmlns:wp="http://schemas.openxmlformats.org/drawingml/2006/wordprocessingDrawing" xmlns:w10="urn:schemas-microsoft-com:office:word" xmlns:w="http://schemas.openxmlformats.org/wordprocessingml/2006/main" xmlns:w14="http://schemas.microsoft.com/office/word/2010/wordml" xmlns:w15="http://schemas.microsoft.com/office/word/2012/wordml" xmlns:w16cex="http://schemas.microsoft.com/office/word/2018/wordml/cex" xmlns:w16cid="http://schemas.microsoft.com/office/word/2016/wordml/cid" xmlns:w16="http://schemas.microsoft.com/office/word/2018/wordml" xmlns:w16sdtdh="http://schemas.microsoft.com/office/word/2020/wordml/sdtdatahash" xmlns:w16se="http://schemas.microsoft.com/office/word/2015/wordml/symex" xmlns:wpg="http://schemas.microsoft.com/office/word/2010/wordprocessingGroup" xmlns:wpi="http://schemas.microsoft.com/office/word/2010/wordprocessingInk" xmlns:wne="http://schemas.microsoft.com/office/word/2006/wordml" xmlns:wps="http://schemas.microsoft.com/office/word/2010/wordprocessingShape" mc:Ignorable="w14 w15 w16se w16cid w16 w16cex w16sdtdh wp14">
+  <w:abstractNum w:abstractNumId="0" w15:restartNumberingAfterBreak="0">
     <w:nsid w:val="04E60920"/>
     <w:multiLevelType w:val="hybridMultilevel"/>
     <w:tmpl w:val="9DB0F662"/>
@@ -9002,7 +6517,7 @@
       </w:rPr>
     </w:lvl>
   </w:abstractNum>
-  <w:abstractNum w:abstractNumId="1">
+  <w:abstractNum w:abstractNumId="1" w15:restartNumberingAfterBreak="0">
     <w:nsid w:val="0BCB1966"/>
     <w:multiLevelType w:val="hybridMultilevel"/>
     <w:tmpl w:val="288856D8"/>
@@ -9115,7 +6630,7 @@
       </w:rPr>
     </w:lvl>
   </w:abstractNum>
-  <w:abstractNum w:abstractNumId="2">
+  <w:abstractNum w:abstractNumId="2" w15:restartNumberingAfterBreak="0">
     <w:nsid w:val="0D150978"/>
     <w:multiLevelType w:val="hybridMultilevel"/>
     <w:tmpl w:val="184A0ED8"/>
@@ -9207,7 +6722,7 @@
       </w:pPr>
     </w:lvl>
   </w:abstractNum>
-  <w:abstractNum w:abstractNumId="3">
+  <w:abstractNum w:abstractNumId="3" w15:restartNumberingAfterBreak="0">
     <w:nsid w:val="12D46FE6"/>
     <w:multiLevelType w:val="hybridMultilevel"/>
     <w:tmpl w:val="2E189FDA"/>
@@ -9320,7 +6835,7 @@
       </w:rPr>
     </w:lvl>
   </w:abstractNum>
-  <w:abstractNum w:abstractNumId="4">
+  <w:abstractNum w:abstractNumId="4" w15:restartNumberingAfterBreak="0">
     <w:nsid w:val="13A00DEC"/>
     <w:multiLevelType w:val="hybridMultilevel"/>
     <w:tmpl w:val="A9E40BD8"/>
@@ -9407,7 +6922,7 @@
       </w:pPr>
     </w:lvl>
   </w:abstractNum>
-  <w:abstractNum w:abstractNumId="5">
+  <w:abstractNum w:abstractNumId="5" w15:restartNumberingAfterBreak="0">
     <w:nsid w:val="19FC108B"/>
     <w:multiLevelType w:val="hybridMultilevel"/>
     <w:tmpl w:val="5AE21E18"/>
@@ -9520,7 +7035,7 @@
       </w:rPr>
     </w:lvl>
   </w:abstractNum>
-  <w:abstractNum w:abstractNumId="6">
+  <w:abstractNum w:abstractNumId="6" w15:restartNumberingAfterBreak="0">
     <w:nsid w:val="1D3C450D"/>
     <w:multiLevelType w:val="hybridMultilevel"/>
     <w:tmpl w:val="0732809A"/>
@@ -9609,7 +7124,7 @@
       </w:pPr>
     </w:lvl>
   </w:abstractNum>
-  <w:abstractNum w:abstractNumId="7">
+  <w:abstractNum w:abstractNumId="7" w15:restartNumberingAfterBreak="0">
     <w:nsid w:val="1DAD2515"/>
     <w:multiLevelType w:val="hybridMultilevel"/>
     <w:tmpl w:val="9C1E9A04"/>
@@ -9722,7 +7237,7 @@
       </w:rPr>
     </w:lvl>
   </w:abstractNum>
-  <w:abstractNum w:abstractNumId="8">
+  <w:abstractNum w:abstractNumId="8" w15:restartNumberingAfterBreak="0">
     <w:nsid w:val="22CD3F94"/>
     <w:multiLevelType w:val="hybridMultilevel"/>
     <w:tmpl w:val="A044FDFA"/>
@@ -9808,7 +7323,7 @@
       </w:pPr>
     </w:lvl>
   </w:abstractNum>
-  <w:abstractNum w:abstractNumId="9">
+  <w:abstractNum w:abstractNumId="9" w15:restartNumberingAfterBreak="0">
     <w:nsid w:val="23536430"/>
     <w:multiLevelType w:val="hybridMultilevel"/>
     <w:tmpl w:val="88CCA070"/>
@@ -9921,7 +7436,7 @@
       </w:rPr>
     </w:lvl>
   </w:abstractNum>
-  <w:abstractNum w:abstractNumId="10">
+  <w:abstractNum w:abstractNumId="10" w15:restartNumberingAfterBreak="0">
     <w:nsid w:val="23C737F5"/>
     <w:multiLevelType w:val="hybridMultilevel"/>
     <w:tmpl w:val="13202166"/>
@@ -10010,7 +7525,7 @@
       </w:pPr>
     </w:lvl>
   </w:abstractNum>
-  <w:abstractNum w:abstractNumId="11">
+  <w:abstractNum w:abstractNumId="11" w15:restartNumberingAfterBreak="0">
     <w:nsid w:val="253348C0"/>
     <w:multiLevelType w:val="hybridMultilevel"/>
     <w:tmpl w:val="5CC6AF8A"/>
@@ -10098,7 +7613,7 @@
       </w:pPr>
     </w:lvl>
   </w:abstractNum>
-  <w:abstractNum w:abstractNumId="12">
+  <w:abstractNum w:abstractNumId="12" w15:restartNumberingAfterBreak="0">
     <w:nsid w:val="26413526"/>
     <w:multiLevelType w:val="hybridMultilevel"/>
     <w:tmpl w:val="A1B4F3F4"/>
@@ -10184,7 +7699,7 @@
       </w:pPr>
     </w:lvl>
   </w:abstractNum>
-  <w:abstractNum w:abstractNumId="13">
+  <w:abstractNum w:abstractNumId="13" w15:restartNumberingAfterBreak="0">
     <w:nsid w:val="264860D5"/>
     <w:multiLevelType w:val="hybridMultilevel"/>
     <w:tmpl w:val="1F1CB5CE"/>
@@ -10273,7 +7788,7 @@
       </w:pPr>
     </w:lvl>
   </w:abstractNum>
-  <w:abstractNum w:abstractNumId="14">
+  <w:abstractNum w:abstractNumId="14" w15:restartNumberingAfterBreak="0">
     <w:nsid w:val="268274C7"/>
     <w:multiLevelType w:val="hybridMultilevel"/>
     <w:tmpl w:val="0732809A"/>
@@ -10362,7 +7877,7 @@
       </w:pPr>
     </w:lvl>
   </w:abstractNum>
-  <w:abstractNum w:abstractNumId="15">
+  <w:abstractNum w:abstractNumId="15" w15:restartNumberingAfterBreak="0">
     <w:nsid w:val="2C5B53B7"/>
     <w:multiLevelType w:val="hybridMultilevel"/>
     <w:tmpl w:val="98BE5D62"/>
@@ -10457,7 +7972,7 @@
       </w:pPr>
     </w:lvl>
   </w:abstractNum>
-  <w:abstractNum w:abstractNumId="16">
+  <w:abstractNum w:abstractNumId="16" w15:restartNumberingAfterBreak="0">
     <w:nsid w:val="326B7ADF"/>
     <w:multiLevelType w:val="hybridMultilevel"/>
     <w:tmpl w:val="243464B4"/>
@@ -10552,7 +8067,7 @@
       </w:pPr>
     </w:lvl>
   </w:abstractNum>
-  <w:abstractNum w:abstractNumId="17">
+  <w:abstractNum w:abstractNumId="17" w15:restartNumberingAfterBreak="0">
     <w:nsid w:val="36F1759A"/>
     <w:multiLevelType w:val="hybridMultilevel"/>
     <w:tmpl w:val="AC4C80EA"/>
@@ -10665,7 +8180,7 @@
       </w:rPr>
     </w:lvl>
   </w:abstractNum>
-  <w:abstractNum w:abstractNumId="18">
+  <w:abstractNum w:abstractNumId="18" w15:restartNumberingAfterBreak="0">
     <w:nsid w:val="385C6CB3"/>
     <w:multiLevelType w:val="hybridMultilevel"/>
     <w:tmpl w:val="C1C67C5C"/>
@@ -10778,7 +8293,7 @@
       </w:rPr>
     </w:lvl>
   </w:abstractNum>
-  <w:abstractNum w:abstractNumId="19">
+  <w:abstractNum w:abstractNumId="19" w15:restartNumberingAfterBreak="0">
     <w:nsid w:val="40B63A43"/>
     <w:multiLevelType w:val="hybridMultilevel"/>
     <w:tmpl w:val="4D9EFB84"/>
@@ -10873,7 +8388,7 @@
       </w:pPr>
     </w:lvl>
   </w:abstractNum>
-  <w:abstractNum w:abstractNumId="20">
+  <w:abstractNum w:abstractNumId="20" w15:restartNumberingAfterBreak="0">
     <w:nsid w:val="44BC2519"/>
     <w:multiLevelType w:val="hybridMultilevel"/>
     <w:tmpl w:val="EEB2B3B6"/>
@@ -10962,7 +8477,7 @@
       </w:pPr>
     </w:lvl>
   </w:abstractNum>
-  <w:abstractNum w:abstractNumId="21">
+  <w:abstractNum w:abstractNumId="21" w15:restartNumberingAfterBreak="0">
     <w:nsid w:val="49F15A4A"/>
     <w:multiLevelType w:val="hybridMultilevel"/>
     <w:tmpl w:val="0A829F42"/>
@@ -11048,7 +8563,7 @@
       </w:pPr>
     </w:lvl>
   </w:abstractNum>
-  <w:abstractNum w:abstractNumId="22">
+  <w:abstractNum w:abstractNumId="22" w15:restartNumberingAfterBreak="0">
     <w:nsid w:val="4D796141"/>
     <w:multiLevelType w:val="hybridMultilevel"/>
     <w:tmpl w:val="91D04A66"/>
@@ -11161,7 +8676,7 @@
       </w:rPr>
     </w:lvl>
   </w:abstractNum>
-  <w:abstractNum w:abstractNumId="23">
+  <w:abstractNum w:abstractNumId="23" w15:restartNumberingAfterBreak="0">
     <w:nsid w:val="4F5B2890"/>
     <w:multiLevelType w:val="hybridMultilevel"/>
     <w:tmpl w:val="9FAE4850"/>
@@ -11274,7 +8789,7 @@
       </w:rPr>
     </w:lvl>
   </w:abstractNum>
-  <w:abstractNum w:abstractNumId="24">
+  <w:abstractNum w:abstractNumId="24" w15:restartNumberingAfterBreak="0">
     <w:nsid w:val="50F62E8C"/>
     <w:multiLevelType w:val="hybridMultilevel"/>
     <w:tmpl w:val="E78C85C0"/>
@@ -11387,7 +8902,7 @@
       </w:rPr>
     </w:lvl>
   </w:abstractNum>
-  <w:abstractNum w:abstractNumId="25">
+  <w:abstractNum w:abstractNumId="25" w15:restartNumberingAfterBreak="0">
     <w:nsid w:val="5507266E"/>
     <w:multiLevelType w:val="hybridMultilevel"/>
     <w:tmpl w:val="22522E3A"/>
@@ -11500,7 +9015,7 @@
       </w:rPr>
     </w:lvl>
   </w:abstractNum>
-  <w:abstractNum w:abstractNumId="26">
+  <w:abstractNum w:abstractNumId="26" w15:restartNumberingAfterBreak="0">
     <w:nsid w:val="55990837"/>
     <w:multiLevelType w:val="hybridMultilevel"/>
     <w:tmpl w:val="960254F8"/>
@@ -11613,7 +9128,7 @@
       </w:rPr>
     </w:lvl>
   </w:abstractNum>
-  <w:abstractNum w:abstractNumId="27">
+  <w:abstractNum w:abstractNumId="27" w15:restartNumberingAfterBreak="0">
     <w:nsid w:val="55BC60FF"/>
     <w:multiLevelType w:val="hybridMultilevel"/>
     <w:tmpl w:val="C1FC87D6"/>
@@ -11702,7 +9217,7 @@
       </w:pPr>
     </w:lvl>
   </w:abstractNum>
-  <w:abstractNum w:abstractNumId="28">
+  <w:abstractNum w:abstractNumId="28" w15:restartNumberingAfterBreak="0">
     <w:nsid w:val="57FD43D1"/>
     <w:multiLevelType w:val="hybridMultilevel"/>
     <w:tmpl w:val="A36A9E3E"/>
@@ -11790,7 +9305,7 @@
       </w:pPr>
     </w:lvl>
   </w:abstractNum>
-  <w:abstractNum w:abstractNumId="29">
+  <w:abstractNum w:abstractNumId="29" w15:restartNumberingAfterBreak="0">
     <w:nsid w:val="5E7757B2"/>
     <w:multiLevelType w:val="multilevel"/>
     <w:tmpl w:val="0E203B02"/>
@@ -11876,7 +9391,7 @@
       </w:pPr>
     </w:lvl>
   </w:abstractNum>
-  <w:abstractNum w:abstractNumId="30">
+  <w:abstractNum w:abstractNumId="30" w15:restartNumberingAfterBreak="0">
     <w:nsid w:val="5F9A715F"/>
     <w:multiLevelType w:val="hybridMultilevel"/>
     <w:tmpl w:val="4B26630C"/>
@@ -11989,7 +9504,7 @@
       </w:rPr>
     </w:lvl>
   </w:abstractNum>
-  <w:abstractNum w:abstractNumId="31">
+  <w:abstractNum w:abstractNumId="31" w15:restartNumberingAfterBreak="0">
     <w:nsid w:val="609D235C"/>
     <w:multiLevelType w:val="hybridMultilevel"/>
     <w:tmpl w:val="848696AC"/>
@@ -12102,7 +9617,7 @@
       </w:rPr>
     </w:lvl>
   </w:abstractNum>
-  <w:abstractNum w:abstractNumId="32">
+  <w:abstractNum w:abstractNumId="32" w15:restartNumberingAfterBreak="0">
     <w:nsid w:val="60FC6BB4"/>
     <w:multiLevelType w:val="hybridMultilevel"/>
     <w:tmpl w:val="671E692E"/>
@@ -12215,7 +9730,7 @@
       </w:rPr>
     </w:lvl>
   </w:abstractNum>
-  <w:abstractNum w:abstractNumId="33">
+  <w:abstractNum w:abstractNumId="33" w15:restartNumberingAfterBreak="0">
     <w:nsid w:val="636274E2"/>
     <w:multiLevelType w:val="hybridMultilevel"/>
     <w:tmpl w:val="0732809A"/>
@@ -12304,7 +9819,7 @@
       </w:pPr>
     </w:lvl>
   </w:abstractNum>
-  <w:abstractNum w:abstractNumId="34">
+  <w:abstractNum w:abstractNumId="34" w15:restartNumberingAfterBreak="0">
     <w:nsid w:val="6B944EC9"/>
     <w:multiLevelType w:val="hybridMultilevel"/>
     <w:tmpl w:val="8076D1AC"/>
@@ -12417,7 +9932,7 @@
       </w:rPr>
     </w:lvl>
   </w:abstractNum>
-  <w:abstractNum w:abstractNumId="35">
+  <w:abstractNum w:abstractNumId="35" w15:restartNumberingAfterBreak="0">
     <w:nsid w:val="6EBD0C51"/>
     <w:multiLevelType w:val="hybridMultilevel"/>
     <w:tmpl w:val="5C28EE1A"/>
@@ -12530,7 +10045,7 @@
       </w:rPr>
     </w:lvl>
   </w:abstractNum>
-  <w:abstractNum w:abstractNumId="36">
+  <w:abstractNum w:abstractNumId="36" w15:restartNumberingAfterBreak="0">
     <w:nsid w:val="70152C8D"/>
     <w:multiLevelType w:val="hybridMultilevel"/>
     <w:tmpl w:val="9E54A5EA"/>
@@ -12643,7 +10158,7 @@
       </w:rPr>
     </w:lvl>
   </w:abstractNum>
-  <w:abstractNum w:abstractNumId="37">
+  <w:abstractNum w:abstractNumId="37" w15:restartNumberingAfterBreak="0">
     <w:nsid w:val="72BC5991"/>
     <w:multiLevelType w:val="hybridMultilevel"/>
     <w:tmpl w:val="C40EE52C"/>
@@ -12756,7 +10271,7 @@
       </w:rPr>
     </w:lvl>
   </w:abstractNum>
-  <w:abstractNum w:abstractNumId="38">
+  <w:abstractNum w:abstractNumId="38" w15:restartNumberingAfterBreak="0">
     <w:nsid w:val="75F22415"/>
     <w:multiLevelType w:val="hybridMultilevel"/>
     <w:tmpl w:val="DB2EF382"/>
@@ -12842,7 +10357,7 @@
       </w:pPr>
     </w:lvl>
   </w:abstractNum>
-  <w:abstractNum w:abstractNumId="39">
+  <w:abstractNum w:abstractNumId="39" w15:restartNumberingAfterBreak="0">
     <w:nsid w:val="766D73FB"/>
     <w:multiLevelType w:val="hybridMultilevel"/>
     <w:tmpl w:val="646AC9A6"/>
@@ -12931,7 +10446,7 @@
       </w:pPr>
     </w:lvl>
   </w:abstractNum>
-  <w:abstractNum w:abstractNumId="40">
+  <w:abstractNum w:abstractNumId="40" w15:restartNumberingAfterBreak="0">
     <w:nsid w:val="771A7929"/>
     <w:multiLevelType w:val="hybridMultilevel"/>
     <w:tmpl w:val="B5EA489E"/>
@@ -13044,7 +10559,7 @@
       </w:rPr>
     </w:lvl>
   </w:abstractNum>
-  <w:abstractNum w:abstractNumId="41">
+  <w:abstractNum w:abstractNumId="41" w15:restartNumberingAfterBreak="0">
     <w:nsid w:val="7A0155B4"/>
     <w:multiLevelType w:val="hybridMultilevel"/>
     <w:tmpl w:val="581A57DA"/>
@@ -13157,34 +10672,34 @@
       </w:rPr>
     </w:lvl>
   </w:abstractNum>
-  <w:num w:numId="1">
+  <w:num w:numId="1" w16cid:durableId="663169090">
     <w:abstractNumId w:val="0"/>
   </w:num>
-  <w:num w:numId="2">
+  <w:num w:numId="2" w16cid:durableId="1060713585">
     <w:abstractNumId w:val="41"/>
   </w:num>
-  <w:num w:numId="3">
+  <w:num w:numId="3" w16cid:durableId="1816944579">
     <w:abstractNumId w:val="8"/>
   </w:num>
-  <w:num w:numId="4">
+  <w:num w:numId="4" w16cid:durableId="231699697">
     <w:abstractNumId w:val="25"/>
   </w:num>
-  <w:num w:numId="5">
+  <w:num w:numId="5" w16cid:durableId="788938428">
     <w:abstractNumId w:val="26"/>
   </w:num>
-  <w:num w:numId="6">
+  <w:num w:numId="6" w16cid:durableId="1641688294">
     <w:abstractNumId w:val="30"/>
   </w:num>
-  <w:num w:numId="7">
+  <w:num w:numId="7" w16cid:durableId="612782474">
     <w:abstractNumId w:val="3"/>
   </w:num>
-  <w:num w:numId="8">
+  <w:num w:numId="8" w16cid:durableId="607588861">
     <w:abstractNumId w:val="7"/>
   </w:num>
-  <w:num w:numId="9">
+  <w:num w:numId="9" w16cid:durableId="1824463554">
     <w:abstractNumId w:val="23"/>
   </w:num>
-  <w:num w:numId="10">
+  <w:num w:numId="10" w16cid:durableId="92170565">
     <w:abstractNumId w:val="12"/>
     <w:lvlOverride w:ilvl="0">
       <w:startOverride w:val="1"/>
@@ -13214,107 +10729,113 @@
       <w:startOverride w:val="1"/>
     </w:lvlOverride>
   </w:num>
-  <w:num w:numId="11">
+  <w:num w:numId="11" w16cid:durableId="1497963507">
     <w:abstractNumId w:val="4"/>
   </w:num>
-  <w:num w:numId="12">
+  <w:num w:numId="12" w16cid:durableId="1142696630">
     <w:abstractNumId w:val="18"/>
   </w:num>
-  <w:num w:numId="13">
+  <w:num w:numId="13" w16cid:durableId="1411082337">
     <w:abstractNumId w:val="1"/>
   </w:num>
-  <w:num w:numId="14">
+  <w:num w:numId="14" w16cid:durableId="1380743125">
     <w:abstractNumId w:val="29"/>
   </w:num>
-  <w:num w:numId="15">
+  <w:num w:numId="15" w16cid:durableId="606734313">
     <w:abstractNumId w:val="9"/>
   </w:num>
-  <w:num w:numId="16">
+  <w:num w:numId="16" w16cid:durableId="778111290">
     <w:abstractNumId w:val="34"/>
   </w:num>
-  <w:num w:numId="17">
+  <w:num w:numId="17" w16cid:durableId="666177802">
     <w:abstractNumId w:val="24"/>
   </w:num>
-  <w:num w:numId="18">
+  <w:num w:numId="18" w16cid:durableId="908080011">
     <w:abstractNumId w:val="40"/>
   </w:num>
-  <w:num w:numId="19">
+  <w:num w:numId="19" w16cid:durableId="547882844">
     <w:abstractNumId w:val="31"/>
   </w:num>
-  <w:num w:numId="20">
+  <w:num w:numId="20" w16cid:durableId="1652176074">
     <w:abstractNumId w:val="17"/>
   </w:num>
-  <w:num w:numId="21">
+  <w:num w:numId="21" w16cid:durableId="665943506">
     <w:abstractNumId w:val="28"/>
   </w:num>
-  <w:num w:numId="22">
+  <w:num w:numId="22" w16cid:durableId="375082572">
     <w:abstractNumId w:val="11"/>
   </w:num>
-  <w:num w:numId="23">
+  <w:num w:numId="23" w16cid:durableId="462112825">
     <w:abstractNumId w:val="14"/>
   </w:num>
-  <w:num w:numId="24">
+  <w:num w:numId="24" w16cid:durableId="426999063">
     <w:abstractNumId w:val="2"/>
   </w:num>
-  <w:num w:numId="25">
+  <w:num w:numId="25" w16cid:durableId="1031958362">
     <w:abstractNumId w:val="6"/>
   </w:num>
-  <w:num w:numId="26">
+  <w:num w:numId="26" w16cid:durableId="1769109019">
     <w:abstractNumId w:val="15"/>
   </w:num>
-  <w:num w:numId="27">
+  <w:num w:numId="27" w16cid:durableId="2135055978">
     <w:abstractNumId w:val="33"/>
   </w:num>
-  <w:num w:numId="28">
+  <w:num w:numId="28" w16cid:durableId="997614037">
     <w:abstractNumId w:val="16"/>
   </w:num>
-  <w:num w:numId="29">
+  <w:num w:numId="29" w16cid:durableId="2123961655">
     <w:abstractNumId w:val="39"/>
   </w:num>
-  <w:num w:numId="30">
+  <w:num w:numId="30" w16cid:durableId="696542673">
     <w:abstractNumId w:val="19"/>
   </w:num>
-  <w:num w:numId="31">
+  <w:num w:numId="31" w16cid:durableId="1098909713">
     <w:abstractNumId w:val="10"/>
   </w:num>
-  <w:num w:numId="32">
+  <w:num w:numId="32" w16cid:durableId="1964993421">
     <w:abstractNumId w:val="32"/>
   </w:num>
-  <w:num w:numId="33">
+  <w:num w:numId="33" w16cid:durableId="203569291">
     <w:abstractNumId w:val="35"/>
   </w:num>
-  <w:num w:numId="34">
+  <w:num w:numId="34" w16cid:durableId="330715293">
     <w:abstractNumId w:val="22"/>
   </w:num>
-  <w:num w:numId="35">
+  <w:num w:numId="35" w16cid:durableId="738988577">
     <w:abstractNumId w:val="38"/>
   </w:num>
-  <w:num w:numId="36">
+  <w:num w:numId="36" w16cid:durableId="453671267">
     <w:abstractNumId w:val="5"/>
   </w:num>
-  <w:num w:numId="37">
+  <w:num w:numId="37" w16cid:durableId="1435053503">
     <w:abstractNumId w:val="20"/>
   </w:num>
-  <w:num w:numId="38">
+  <w:num w:numId="38" w16cid:durableId="742602619">
     <w:abstractNumId w:val="13"/>
   </w:num>
-  <w:num w:numId="39">
+  <w:num w:numId="39" w16cid:durableId="1801073470">
     <w:abstractNumId w:val="27"/>
   </w:num>
-  <w:num w:numId="40">
+  <w:num w:numId="40" w16cid:durableId="992366523">
     <w:abstractNumId w:val="21"/>
   </w:num>
-  <w:num w:numId="41">
+  <w:num w:numId="41" w16cid:durableId="1555853924">
     <w:abstractNumId w:val="37"/>
   </w:num>
-  <w:num w:numId="42">
+  <w:num w:numId="42" w16cid:durableId="16086306">
     <w:abstractNumId w:val="36"/>
+  </w:num>
+  <w:num w:numId="43" w16cid:durableId="1966695671">
+    <w:abstractNumId w:val="4"/>
+  </w:num>
+  <w:num w:numId="44" w16cid:durableId="277179763">
+    <w:abstractNumId w:val="4"/>
   </w:num>
 </w:numbering>
 </file>
 
 <file path=word/styles.xml><?xml version="1.0" encoding="utf-8"?>
-<w:styles xmlns:mc="http://schemas.openxmlformats.org/markup-compatibility/2006" xmlns:r="http://schemas.openxmlformats.org/officeDocument/2006/relationships" xmlns:w="http://schemas.openxmlformats.org/wordprocessingml/2006/main" xmlns:w14="http://schemas.microsoft.com/office/word/2010/wordml" mc:Ignorable="w14">
+<w:styles xmlns:mc="http://schemas.openxmlformats.org/markup-compatibility/2006" xmlns:r="http://schemas.openxmlformats.org/officeDocument/2006/relationships" xmlns:w="http://schemas.openxmlformats.org/wordprocessingml/2006/main" xmlns:w14="http://schemas.microsoft.com/office/word/2010/wordml" xmlns:w15="http://schemas.microsoft.com/office/word/2012/wordml" xmlns:w16cex="http://schemas.microsoft.com/office/word/2018/wordml/cex" xmlns:w16cid="http://schemas.microsoft.com/office/word/2016/wordml/cid" xmlns:w16="http://schemas.microsoft.com/office/word/2018/wordml" xmlns:w16sdtdh="http://schemas.microsoft.com/office/word/2020/wordml/sdtdatahash" xmlns:w16se="http://schemas.microsoft.com/office/word/2015/wordml/symex" mc:Ignorable="w14 w15 w16se w16cid w16 w16cex w16sdtdh">
   <w:docDefaults>
     <w:rPrDefault>
       <w:rPr>
@@ -13330,144 +10851,383 @@
       </w:pPr>
     </w:pPrDefault>
   </w:docDefaults>
-  <w:latentStyles w:defLockedState="0" w:defUIPriority="99" w:defSemiHidden="1" w:defUnhideWhenUsed="1" w:defQFormat="0" w:count="267">
-    <w:lsdException w:name="Normal" w:semiHidden="0" w:uiPriority="0" w:unhideWhenUsed="0" w:qFormat="1"/>
-    <w:lsdException w:name="heading 1" w:semiHidden="0" w:uiPriority="9" w:unhideWhenUsed="0" w:qFormat="1"/>
-    <w:lsdException w:name="heading 2" w:uiPriority="9" w:qFormat="1"/>
-    <w:lsdException w:name="heading 3" w:uiPriority="9" w:qFormat="1"/>
-    <w:lsdException w:name="heading 4" w:uiPriority="9" w:qFormat="1"/>
-    <w:lsdException w:name="heading 5" w:uiPriority="9" w:qFormat="1"/>
-    <w:lsdException w:name="heading 6" w:uiPriority="9" w:qFormat="1"/>
-    <w:lsdException w:name="heading 7" w:uiPriority="9" w:qFormat="1"/>
-    <w:lsdException w:name="heading 8" w:uiPriority="9" w:qFormat="1"/>
-    <w:lsdException w:name="heading 9" w:uiPriority="9" w:qFormat="1"/>
-    <w:lsdException w:name="toc 1" w:uiPriority="39"/>
-    <w:lsdException w:name="toc 2" w:uiPriority="39"/>
-    <w:lsdException w:name="toc 3" w:uiPriority="39"/>
-    <w:lsdException w:name="toc 4" w:uiPriority="39"/>
-    <w:lsdException w:name="toc 5" w:uiPriority="39"/>
-    <w:lsdException w:name="toc 6" w:uiPriority="39"/>
-    <w:lsdException w:name="toc 7" w:uiPriority="39"/>
-    <w:lsdException w:name="toc 8" w:uiPriority="39"/>
-    <w:lsdException w:name="toc 9" w:uiPriority="39"/>
-    <w:lsdException w:name="caption" w:uiPriority="35" w:qFormat="1"/>
-    <w:lsdException w:name="Title" w:semiHidden="0" w:uiPriority="10" w:unhideWhenUsed="0"/>
-    <w:lsdException w:name="Default Paragraph Font" w:uiPriority="1"/>
-    <w:lsdException w:name="Subtitle" w:semiHidden="0" w:uiPriority="11" w:unhideWhenUsed="0"/>
-    <w:lsdException w:name="Strong" w:semiHidden="0" w:uiPriority="22" w:unhideWhenUsed="0" w:qFormat="1"/>
-    <w:lsdException w:name="Emphasis" w:semiHidden="0" w:uiPriority="20" w:unhideWhenUsed="0"/>
-    <w:lsdException w:name="Table Grid" w:semiHidden="0" w:uiPriority="59" w:unhideWhenUsed="0"/>
-    <w:lsdException w:name="Placeholder Text" w:unhideWhenUsed="0"/>
-    <w:lsdException w:name="No Spacing" w:semiHidden="0" w:uiPriority="1" w:unhideWhenUsed="0"/>
-    <w:lsdException w:name="Light Shading" w:semiHidden="0" w:uiPriority="60" w:unhideWhenUsed="0"/>
-    <w:lsdException w:name="Light List" w:semiHidden="0" w:uiPriority="61" w:unhideWhenUsed="0"/>
-    <w:lsdException w:name="Light Grid" w:semiHidden="0" w:uiPriority="62" w:unhideWhenUsed="0"/>
-    <w:lsdException w:name="Medium Shading 1" w:semiHidden="0" w:uiPriority="63" w:unhideWhenUsed="0"/>
-    <w:lsdException w:name="Medium Shading 2" w:semiHidden="0" w:uiPriority="64" w:unhideWhenUsed="0"/>
-    <w:lsdException w:name="Medium List 1" w:semiHidden="0" w:uiPriority="65" w:unhideWhenUsed="0"/>
-    <w:lsdException w:name="Medium List 2" w:semiHidden="0" w:uiPriority="66" w:unhideWhenUsed="0"/>
-    <w:lsdException w:name="Medium Grid 1" w:semiHidden="0" w:uiPriority="67" w:unhideWhenUsed="0"/>
-    <w:lsdException w:name="Medium Grid 2" w:semiHidden="0" w:uiPriority="68" w:unhideWhenUsed="0"/>
-    <w:lsdException w:name="Medium Grid 3" w:semiHidden="0" w:uiPriority="69" w:unhideWhenUsed="0"/>
-    <w:lsdException w:name="Dark List" w:semiHidden="0" w:uiPriority="70" w:unhideWhenUsed="0"/>
-    <w:lsdException w:name="Colorful Shading" w:semiHidden="0" w:uiPriority="71" w:unhideWhenUsed="0"/>
-    <w:lsdException w:name="Colorful List" w:semiHidden="0" w:uiPriority="72" w:unhideWhenUsed="0"/>
-    <w:lsdException w:name="Colorful Grid" w:semiHidden="0" w:uiPriority="73" w:unhideWhenUsed="0"/>
-    <w:lsdException w:name="Light Shading Accent 1" w:semiHidden="0" w:uiPriority="60" w:unhideWhenUsed="0"/>
-    <w:lsdException w:name="Light List Accent 1" w:semiHidden="0" w:uiPriority="61" w:unhideWhenUsed="0"/>
-    <w:lsdException w:name="Light Grid Accent 1" w:semiHidden="0" w:uiPriority="62" w:unhideWhenUsed="0"/>
-    <w:lsdException w:name="Medium Shading 1 Accent 1" w:semiHidden="0" w:uiPriority="63" w:unhideWhenUsed="0"/>
-    <w:lsdException w:name="Medium Shading 2 Accent 1" w:semiHidden="0" w:uiPriority="64" w:unhideWhenUsed="0"/>
-    <w:lsdException w:name="Medium List 1 Accent 1" w:semiHidden="0" w:uiPriority="65" w:unhideWhenUsed="0"/>
-    <w:lsdException w:name="Revision" w:unhideWhenUsed="0"/>
-    <w:lsdException w:name="List Paragraph" w:semiHidden="0" w:uiPriority="34" w:unhideWhenUsed="0" w:qFormat="1"/>
-    <w:lsdException w:name="Quote" w:semiHidden="0" w:uiPriority="29" w:unhideWhenUsed="0"/>
-    <w:lsdException w:name="Intense Quote" w:semiHidden="0" w:uiPriority="30" w:unhideWhenUsed="0"/>
-    <w:lsdException w:name="Medium List 2 Accent 1" w:semiHidden="0" w:uiPriority="66" w:unhideWhenUsed="0"/>
-    <w:lsdException w:name="Medium Grid 1 Accent 1" w:semiHidden="0" w:uiPriority="67" w:unhideWhenUsed="0"/>
-    <w:lsdException w:name="Medium Grid 2 Accent 1" w:semiHidden="0" w:uiPriority="68" w:unhideWhenUsed="0"/>
-    <w:lsdException w:name="Medium Grid 3 Accent 1" w:semiHidden="0" w:uiPriority="69" w:unhideWhenUsed="0"/>
-    <w:lsdException w:name="Dark List Accent 1" w:semiHidden="0" w:uiPriority="70" w:unhideWhenUsed="0"/>
-    <w:lsdException w:name="Colorful Shading Accent 1" w:semiHidden="0" w:uiPriority="71" w:unhideWhenUsed="0"/>
-    <w:lsdException w:name="Colorful List Accent 1" w:semiHidden="0" w:uiPriority="72" w:unhideWhenUsed="0"/>
-    <w:lsdException w:name="Colorful Grid Accent 1" w:semiHidden="0" w:uiPriority="73" w:unhideWhenUsed="0"/>
-    <w:lsdException w:name="Light Shading Accent 2" w:semiHidden="0" w:uiPriority="60" w:unhideWhenUsed="0"/>
-    <w:lsdException w:name="Light List Accent 2" w:semiHidden="0" w:uiPriority="61" w:unhideWhenUsed="0"/>
-    <w:lsdException w:name="Light Grid Accent 2" w:semiHidden="0" w:uiPriority="62" w:unhideWhenUsed="0"/>
-    <w:lsdException w:name="Medium Shading 1 Accent 2" w:semiHidden="0" w:uiPriority="63" w:unhideWhenUsed="0"/>
-    <w:lsdException w:name="Medium Shading 2 Accent 2" w:semiHidden="0" w:uiPriority="64" w:unhideWhenUsed="0"/>
-    <w:lsdException w:name="Medium List 1 Accent 2" w:semiHidden="0" w:uiPriority="65" w:unhideWhenUsed="0"/>
-    <w:lsdException w:name="Medium List 2 Accent 2" w:semiHidden="0" w:uiPriority="66" w:unhideWhenUsed="0"/>
-    <w:lsdException w:name="Medium Grid 1 Accent 2" w:semiHidden="0" w:uiPriority="67" w:unhideWhenUsed="0"/>
-    <w:lsdException w:name="Medium Grid 2 Accent 2" w:semiHidden="0" w:uiPriority="68" w:unhideWhenUsed="0"/>
-    <w:lsdException w:name="Medium Grid 3 Accent 2" w:semiHidden="0" w:uiPriority="69" w:unhideWhenUsed="0"/>
-    <w:lsdException w:name="Dark List Accent 2" w:semiHidden="0" w:uiPriority="70" w:unhideWhenUsed="0"/>
-    <w:lsdException w:name="Colorful Shading Accent 2" w:semiHidden="0" w:uiPriority="71" w:unhideWhenUsed="0"/>
-    <w:lsdException w:name="Colorful List Accent 2" w:semiHidden="0" w:uiPriority="72" w:unhideWhenUsed="0"/>
-    <w:lsdException w:name="Colorful Grid Accent 2" w:semiHidden="0" w:uiPriority="73" w:unhideWhenUsed="0"/>
-    <w:lsdException w:name="Light Shading Accent 3" w:semiHidden="0" w:uiPriority="60" w:unhideWhenUsed="0"/>
-    <w:lsdException w:name="Light List Accent 3" w:semiHidden="0" w:uiPriority="61" w:unhideWhenUsed="0"/>
-    <w:lsdException w:name="Light Grid Accent 3" w:semiHidden="0" w:uiPriority="62" w:unhideWhenUsed="0"/>
-    <w:lsdException w:name="Medium Shading 1 Accent 3" w:semiHidden="0" w:uiPriority="63" w:unhideWhenUsed="0"/>
-    <w:lsdException w:name="Medium Shading 2 Accent 3" w:semiHidden="0" w:uiPriority="64" w:unhideWhenUsed="0"/>
-    <w:lsdException w:name="Medium List 1 Accent 3" w:semiHidden="0" w:uiPriority="65" w:unhideWhenUsed="0"/>
-    <w:lsdException w:name="Medium List 2 Accent 3" w:semiHidden="0" w:uiPriority="66" w:unhideWhenUsed="0"/>
-    <w:lsdException w:name="Medium Grid 1 Accent 3" w:semiHidden="0" w:uiPriority="67" w:unhideWhenUsed="0"/>
-    <w:lsdException w:name="Medium Grid 2 Accent 3" w:semiHidden="0" w:uiPriority="68" w:unhideWhenUsed="0"/>
-    <w:lsdException w:name="Medium Grid 3 Accent 3" w:semiHidden="0" w:uiPriority="69" w:unhideWhenUsed="0"/>
-    <w:lsdException w:name="Dark List Accent 3" w:semiHidden="0" w:uiPriority="70" w:unhideWhenUsed="0"/>
-    <w:lsdException w:name="Colorful Shading Accent 3" w:semiHidden="0" w:uiPriority="71" w:unhideWhenUsed="0"/>
-    <w:lsdException w:name="Colorful List Accent 3" w:semiHidden="0" w:uiPriority="72" w:unhideWhenUsed="0"/>
-    <w:lsdException w:name="Colorful Grid Accent 3" w:semiHidden="0" w:uiPriority="73" w:unhideWhenUsed="0"/>
-    <w:lsdException w:name="Light Shading Accent 4" w:semiHidden="0" w:uiPriority="60" w:unhideWhenUsed="0"/>
-    <w:lsdException w:name="Light List Accent 4" w:semiHidden="0" w:uiPriority="61" w:unhideWhenUsed="0"/>
-    <w:lsdException w:name="Light Grid Accent 4" w:semiHidden="0" w:uiPriority="62" w:unhideWhenUsed="0"/>
-    <w:lsdException w:name="Medium Shading 1 Accent 4" w:semiHidden="0" w:uiPriority="63" w:unhideWhenUsed="0"/>
-    <w:lsdException w:name="Medium Shading 2 Accent 4" w:semiHidden="0" w:uiPriority="64" w:unhideWhenUsed="0"/>
-    <w:lsdException w:name="Medium List 1 Accent 4" w:semiHidden="0" w:uiPriority="65" w:unhideWhenUsed="0"/>
-    <w:lsdException w:name="Medium List 2 Accent 4" w:semiHidden="0" w:uiPriority="66" w:unhideWhenUsed="0"/>
-    <w:lsdException w:name="Medium Grid 1 Accent 4" w:semiHidden="0" w:uiPriority="67" w:unhideWhenUsed="0"/>
-    <w:lsdException w:name="Medium Grid 2 Accent 4" w:semiHidden="0" w:uiPriority="68" w:unhideWhenUsed="0"/>
-    <w:lsdException w:name="Medium Grid 3 Accent 4" w:semiHidden="0" w:uiPriority="69" w:unhideWhenUsed="0"/>
-    <w:lsdException w:name="Dark List Accent 4" w:semiHidden="0" w:uiPriority="70" w:unhideWhenUsed="0"/>
-    <w:lsdException w:name="Colorful Shading Accent 4" w:semiHidden="0" w:uiPriority="71" w:unhideWhenUsed="0"/>
-    <w:lsdException w:name="Colorful List Accent 4" w:semiHidden="0" w:uiPriority="72" w:unhideWhenUsed="0"/>
-    <w:lsdException w:name="Colorful Grid Accent 4" w:semiHidden="0" w:uiPriority="73" w:unhideWhenUsed="0"/>
-    <w:lsdException w:name="Light Shading Accent 5" w:semiHidden="0" w:uiPriority="60" w:unhideWhenUsed="0"/>
-    <w:lsdException w:name="Light List Accent 5" w:semiHidden="0" w:uiPriority="61" w:unhideWhenUsed="0"/>
-    <w:lsdException w:name="Light Grid Accent 5" w:semiHidden="0" w:uiPriority="62" w:unhideWhenUsed="0"/>
-    <w:lsdException w:name="Medium Shading 1 Accent 5" w:semiHidden="0" w:uiPriority="63" w:unhideWhenUsed="0"/>
-    <w:lsdException w:name="Medium Shading 2 Accent 5" w:semiHidden="0" w:uiPriority="64" w:unhideWhenUsed="0"/>
-    <w:lsdException w:name="Medium List 1 Accent 5" w:semiHidden="0" w:uiPriority="65" w:unhideWhenUsed="0"/>
-    <w:lsdException w:name="Medium List 2 Accent 5" w:semiHidden="0" w:uiPriority="66" w:unhideWhenUsed="0"/>
-    <w:lsdException w:name="Medium Grid 1 Accent 5" w:semiHidden="0" w:uiPriority="67" w:unhideWhenUsed="0"/>
-    <w:lsdException w:name="Medium Grid 2 Accent 5" w:semiHidden="0" w:uiPriority="68" w:unhideWhenUsed="0"/>
-    <w:lsdException w:name="Medium Grid 3 Accent 5" w:semiHidden="0" w:uiPriority="69" w:unhideWhenUsed="0"/>
-    <w:lsdException w:name="Dark List Accent 5" w:semiHidden="0" w:uiPriority="70" w:unhideWhenUsed="0"/>
-    <w:lsdException w:name="Colorful Shading Accent 5" w:semiHidden="0" w:uiPriority="71" w:unhideWhenUsed="0"/>
-    <w:lsdException w:name="Colorful List Accent 5" w:semiHidden="0" w:uiPriority="72" w:unhideWhenUsed="0"/>
-    <w:lsdException w:name="Colorful Grid Accent 5" w:semiHidden="0" w:uiPriority="73" w:unhideWhenUsed="0"/>
-    <w:lsdException w:name="Light Shading Accent 6" w:semiHidden="0" w:uiPriority="60" w:unhideWhenUsed="0"/>
-    <w:lsdException w:name="Light List Accent 6" w:semiHidden="0" w:uiPriority="61" w:unhideWhenUsed="0"/>
-    <w:lsdException w:name="Light Grid Accent 6" w:semiHidden="0" w:uiPriority="62" w:unhideWhenUsed="0"/>
-    <w:lsdException w:name="Medium Shading 1 Accent 6" w:semiHidden="0" w:uiPriority="63" w:unhideWhenUsed="0"/>
-    <w:lsdException w:name="Medium Shading 2 Accent 6" w:semiHidden="0" w:uiPriority="64" w:unhideWhenUsed="0"/>
-    <w:lsdException w:name="Medium List 1 Accent 6" w:semiHidden="0" w:uiPriority="65" w:unhideWhenUsed="0"/>
-    <w:lsdException w:name="Medium List 2 Accent 6" w:semiHidden="0" w:uiPriority="66" w:unhideWhenUsed="0"/>
-    <w:lsdException w:name="Medium Grid 1 Accent 6" w:semiHidden="0" w:uiPriority="67" w:unhideWhenUsed="0"/>
-    <w:lsdException w:name="Medium Grid 2 Accent 6" w:semiHidden="0" w:uiPriority="68" w:unhideWhenUsed="0"/>
-    <w:lsdException w:name="Medium Grid 3 Accent 6" w:semiHidden="0" w:uiPriority="69" w:unhideWhenUsed="0"/>
-    <w:lsdException w:name="Dark List Accent 6" w:semiHidden="0" w:uiPriority="70" w:unhideWhenUsed="0"/>
-    <w:lsdException w:name="Colorful Shading Accent 6" w:semiHidden="0" w:uiPriority="71" w:unhideWhenUsed="0"/>
-    <w:lsdException w:name="Colorful List Accent 6" w:semiHidden="0" w:uiPriority="72" w:unhideWhenUsed="0"/>
-    <w:lsdException w:name="Colorful Grid Accent 6" w:semiHidden="0" w:uiPriority="73" w:unhideWhenUsed="0"/>
-    <w:lsdException w:name="Subtle Emphasis" w:semiHidden="0" w:uiPriority="19" w:unhideWhenUsed="0"/>
-    <w:lsdException w:name="Intense Emphasis" w:semiHidden="0" w:uiPriority="21" w:unhideWhenUsed="0"/>
-    <w:lsdException w:name="Subtle Reference" w:semiHidden="0" w:uiPriority="31" w:unhideWhenUsed="0"/>
-    <w:lsdException w:name="Intense Reference" w:semiHidden="0" w:uiPriority="32" w:unhideWhenUsed="0"/>
-    <w:lsdException w:name="Book Title" w:semiHidden="0" w:uiPriority="33" w:unhideWhenUsed="0"/>
-    <w:lsdException w:name="Bibliography" w:uiPriority="37"/>
-    <w:lsdException w:name="TOC Heading" w:uiPriority="39" w:qFormat="1"/>
+  <w:latentStyles w:defLockedState="0" w:defUIPriority="99" w:defSemiHidden="0" w:defUnhideWhenUsed="0" w:defQFormat="0" w:count="376">
+    <w:lsdException w:name="Normal" w:uiPriority="0" w:qFormat="1"/>
+    <w:lsdException w:name="heading 1" w:uiPriority="9" w:qFormat="1"/>
+    <w:lsdException w:name="heading 2" w:semiHidden="1" w:uiPriority="9" w:unhideWhenUsed="1" w:qFormat="1"/>
+    <w:lsdException w:name="heading 3" w:semiHidden="1" w:uiPriority="9" w:unhideWhenUsed="1" w:qFormat="1"/>
+    <w:lsdException w:name="heading 4" w:semiHidden="1" w:uiPriority="9" w:unhideWhenUsed="1" w:qFormat="1"/>
+    <w:lsdException w:name="heading 5" w:semiHidden="1" w:uiPriority="9" w:unhideWhenUsed="1" w:qFormat="1"/>
+    <w:lsdException w:name="heading 6" w:semiHidden="1" w:uiPriority="9" w:unhideWhenUsed="1" w:qFormat="1"/>
+    <w:lsdException w:name="heading 7" w:semiHidden="1" w:uiPriority="9" w:unhideWhenUsed="1" w:qFormat="1"/>
+    <w:lsdException w:name="heading 8" w:semiHidden="1" w:uiPriority="9" w:unhideWhenUsed="1" w:qFormat="1"/>
+    <w:lsdException w:name="heading 9" w:semiHidden="1" w:uiPriority="9" w:unhideWhenUsed="1" w:qFormat="1"/>
+    <w:lsdException w:name="index 1" w:semiHidden="1" w:unhideWhenUsed="1"/>
+    <w:lsdException w:name="index 2" w:semiHidden="1" w:unhideWhenUsed="1"/>
+    <w:lsdException w:name="index 3" w:semiHidden="1" w:unhideWhenUsed="1"/>
+    <w:lsdException w:name="index 4" w:semiHidden="1" w:unhideWhenUsed="1"/>
+    <w:lsdException w:name="index 5" w:semiHidden="1" w:unhideWhenUsed="1"/>
+    <w:lsdException w:name="index 6" w:semiHidden="1" w:unhideWhenUsed="1"/>
+    <w:lsdException w:name="index 7" w:semiHidden="1" w:unhideWhenUsed="1"/>
+    <w:lsdException w:name="index 8" w:semiHidden="1" w:unhideWhenUsed="1"/>
+    <w:lsdException w:name="index 9" w:semiHidden="1" w:unhideWhenUsed="1"/>
+    <w:lsdException w:name="toc 1" w:semiHidden="1" w:uiPriority="39" w:unhideWhenUsed="1"/>
+    <w:lsdException w:name="toc 2" w:semiHidden="1" w:uiPriority="39" w:unhideWhenUsed="1"/>
+    <w:lsdException w:name="toc 3" w:semiHidden="1" w:uiPriority="39" w:unhideWhenUsed="1"/>
+    <w:lsdException w:name="toc 4" w:semiHidden="1" w:uiPriority="39" w:unhideWhenUsed="1"/>
+    <w:lsdException w:name="toc 5" w:semiHidden="1" w:uiPriority="39" w:unhideWhenUsed="1"/>
+    <w:lsdException w:name="toc 6" w:semiHidden="1" w:uiPriority="39" w:unhideWhenUsed="1"/>
+    <w:lsdException w:name="toc 7" w:semiHidden="1" w:uiPriority="39" w:unhideWhenUsed="1"/>
+    <w:lsdException w:name="toc 8" w:semiHidden="1" w:uiPriority="39" w:unhideWhenUsed="1"/>
+    <w:lsdException w:name="toc 9" w:semiHidden="1" w:uiPriority="39" w:unhideWhenUsed="1"/>
+    <w:lsdException w:name="Normal Indent" w:semiHidden="1" w:unhideWhenUsed="1"/>
+    <w:lsdException w:name="footnote text" w:semiHidden="1" w:unhideWhenUsed="1"/>
+    <w:lsdException w:name="annotation text" w:semiHidden="1" w:unhideWhenUsed="1"/>
+    <w:lsdException w:name="header" w:semiHidden="1" w:unhideWhenUsed="1"/>
+    <w:lsdException w:name="footer" w:semiHidden="1" w:unhideWhenUsed="1"/>
+    <w:lsdException w:name="index heading" w:semiHidden="1" w:unhideWhenUsed="1"/>
+    <w:lsdException w:name="caption" w:semiHidden="1" w:uiPriority="35" w:unhideWhenUsed="1" w:qFormat="1"/>
+    <w:lsdException w:name="table of figures" w:semiHidden="1" w:unhideWhenUsed="1"/>
+    <w:lsdException w:name="envelope address" w:semiHidden="1" w:unhideWhenUsed="1"/>
+    <w:lsdException w:name="envelope return" w:semiHidden="1" w:unhideWhenUsed="1"/>
+    <w:lsdException w:name="footnote reference" w:semiHidden="1" w:unhideWhenUsed="1"/>
+    <w:lsdException w:name="annotation reference" w:semiHidden="1" w:unhideWhenUsed="1"/>
+    <w:lsdException w:name="line number" w:semiHidden="1" w:unhideWhenUsed="1"/>
+    <w:lsdException w:name="page number" w:semiHidden="1" w:unhideWhenUsed="1"/>
+    <w:lsdException w:name="endnote reference" w:semiHidden="1" w:unhideWhenUsed="1"/>
+    <w:lsdException w:name="endnote text" w:semiHidden="1" w:unhideWhenUsed="1"/>
+    <w:lsdException w:name="table of authorities" w:semiHidden="1" w:unhideWhenUsed="1"/>
+    <w:lsdException w:name="macro" w:semiHidden="1" w:unhideWhenUsed="1"/>
+    <w:lsdException w:name="toa heading" w:semiHidden="1" w:unhideWhenUsed="1"/>
+    <w:lsdException w:name="List" w:semiHidden="1" w:unhideWhenUsed="1"/>
+    <w:lsdException w:name="List Bullet" w:semiHidden="1" w:unhideWhenUsed="1"/>
+    <w:lsdException w:name="List Number" w:semiHidden="1" w:unhideWhenUsed="1"/>
+    <w:lsdException w:name="List 2" w:semiHidden="1" w:unhideWhenUsed="1"/>
+    <w:lsdException w:name="List 3" w:semiHidden="1" w:unhideWhenUsed="1"/>
+    <w:lsdException w:name="List 4" w:semiHidden="1" w:unhideWhenUsed="1"/>
+    <w:lsdException w:name="List 5" w:semiHidden="1" w:unhideWhenUsed="1"/>
+    <w:lsdException w:name="List Bullet 2" w:semiHidden="1" w:unhideWhenUsed="1"/>
+    <w:lsdException w:name="List Bullet 3" w:semiHidden="1" w:unhideWhenUsed="1"/>
+    <w:lsdException w:name="List Bullet 4" w:semiHidden="1" w:unhideWhenUsed="1"/>
+    <w:lsdException w:name="List Bullet 5" w:semiHidden="1" w:unhideWhenUsed="1"/>
+    <w:lsdException w:name="List Number 2" w:semiHidden="1" w:unhideWhenUsed="1"/>
+    <w:lsdException w:name="List Number 3" w:semiHidden="1" w:unhideWhenUsed="1"/>
+    <w:lsdException w:name="List Number 4" w:semiHidden="1" w:unhideWhenUsed="1"/>
+    <w:lsdException w:name="List Number 5" w:semiHidden="1" w:unhideWhenUsed="1"/>
+    <w:lsdException w:name="Title" w:uiPriority="10"/>
+    <w:lsdException w:name="Closing" w:semiHidden="1" w:unhideWhenUsed="1"/>
+    <w:lsdException w:name="Signature" w:semiHidden="1" w:unhideWhenUsed="1"/>
+    <w:lsdException w:name="Default Paragraph Font" w:semiHidden="1" w:uiPriority="1" w:unhideWhenUsed="1"/>
+    <w:lsdException w:name="Body Text" w:semiHidden="1" w:unhideWhenUsed="1"/>
+    <w:lsdException w:name="Body Text Indent" w:semiHidden="1" w:unhideWhenUsed="1"/>
+    <w:lsdException w:name="List Continue" w:semiHidden="1" w:unhideWhenUsed="1"/>
+    <w:lsdException w:name="List Continue 2" w:semiHidden="1" w:unhideWhenUsed="1"/>
+    <w:lsdException w:name="List Continue 3" w:semiHidden="1" w:unhideWhenUsed="1"/>
+    <w:lsdException w:name="List Continue 4" w:semiHidden="1" w:unhideWhenUsed="1"/>
+    <w:lsdException w:name="List Continue 5" w:semiHidden="1" w:unhideWhenUsed="1"/>
+    <w:lsdException w:name="Message Header" w:semiHidden="1" w:unhideWhenUsed="1"/>
+    <w:lsdException w:name="Subtitle" w:uiPriority="11"/>
+    <w:lsdException w:name="Salutation" w:semiHidden="1" w:unhideWhenUsed="1"/>
+    <w:lsdException w:name="Date" w:semiHidden="1" w:unhideWhenUsed="1"/>
+    <w:lsdException w:name="Body Text First Indent" w:semiHidden="1" w:unhideWhenUsed="1"/>
+    <w:lsdException w:name="Body Text First Indent 2" w:semiHidden="1" w:unhideWhenUsed="1"/>
+    <w:lsdException w:name="Note Heading" w:semiHidden="1" w:unhideWhenUsed="1"/>
+    <w:lsdException w:name="Body Text 2" w:semiHidden="1" w:unhideWhenUsed="1"/>
+    <w:lsdException w:name="Body Text 3" w:semiHidden="1" w:unhideWhenUsed="1"/>
+    <w:lsdException w:name="Body Text Indent 2" w:semiHidden="1" w:unhideWhenUsed="1"/>
+    <w:lsdException w:name="Body Text Indent 3" w:semiHidden="1" w:unhideWhenUsed="1"/>
+    <w:lsdException w:name="Block Text" w:semiHidden="1" w:unhideWhenUsed="1"/>
+    <w:lsdException w:name="Hyperlink" w:semiHidden="1" w:unhideWhenUsed="1"/>
+    <w:lsdException w:name="FollowedHyperlink" w:semiHidden="1" w:unhideWhenUsed="1"/>
+    <w:lsdException w:name="Strong" w:uiPriority="22" w:qFormat="1"/>
+    <w:lsdException w:name="Emphasis" w:uiPriority="20"/>
+    <w:lsdException w:name="Document Map" w:semiHidden="1" w:unhideWhenUsed="1"/>
+    <w:lsdException w:name="Plain Text" w:semiHidden="1" w:unhideWhenUsed="1"/>
+    <w:lsdException w:name="E-mail Signature" w:semiHidden="1" w:unhideWhenUsed="1"/>
+    <w:lsdException w:name="HTML Top of Form" w:semiHidden="1" w:unhideWhenUsed="1"/>
+    <w:lsdException w:name="HTML Bottom of Form" w:semiHidden="1" w:unhideWhenUsed="1"/>
+    <w:lsdException w:name="Normal (Web)" w:semiHidden="1" w:unhideWhenUsed="1"/>
+    <w:lsdException w:name="HTML Acronym" w:semiHidden="1" w:unhideWhenUsed="1"/>
+    <w:lsdException w:name="HTML Address" w:semiHidden="1" w:unhideWhenUsed="1"/>
+    <w:lsdException w:name="HTML Cite" w:semiHidden="1" w:unhideWhenUsed="1"/>
+    <w:lsdException w:name="HTML Code" w:semiHidden="1" w:unhideWhenUsed="1"/>
+    <w:lsdException w:name="HTML Definition" w:semiHidden="1" w:unhideWhenUsed="1"/>
+    <w:lsdException w:name="HTML Keyboard" w:semiHidden="1" w:unhideWhenUsed="1"/>
+    <w:lsdException w:name="HTML Preformatted" w:semiHidden="1" w:unhideWhenUsed="1"/>
+    <w:lsdException w:name="HTML Sample" w:semiHidden="1" w:unhideWhenUsed="1"/>
+    <w:lsdException w:name="HTML Typewriter" w:semiHidden="1" w:unhideWhenUsed="1"/>
+    <w:lsdException w:name="HTML Variable" w:semiHidden="1" w:unhideWhenUsed="1"/>
+    <w:lsdException w:name="Normal Table" w:semiHidden="1" w:unhideWhenUsed="1"/>
+    <w:lsdException w:name="annotation subject" w:semiHidden="1" w:unhideWhenUsed="1"/>
+    <w:lsdException w:name="No List" w:semiHidden="1" w:unhideWhenUsed="1"/>
+    <w:lsdException w:name="Outline List 1" w:semiHidden="1" w:unhideWhenUsed="1"/>
+    <w:lsdException w:name="Outline List 2" w:semiHidden="1" w:unhideWhenUsed="1"/>
+    <w:lsdException w:name="Outline List 3" w:semiHidden="1" w:unhideWhenUsed="1"/>
+    <w:lsdException w:name="Table Simple 1" w:semiHidden="1" w:unhideWhenUsed="1"/>
+    <w:lsdException w:name="Table Simple 2" w:semiHidden="1" w:unhideWhenUsed="1"/>
+    <w:lsdException w:name="Table Simple 3" w:semiHidden="1" w:unhideWhenUsed="1"/>
+    <w:lsdException w:name="Table Classic 1" w:semiHidden="1" w:unhideWhenUsed="1"/>
+    <w:lsdException w:name="Table Classic 2" w:semiHidden="1" w:unhideWhenUsed="1"/>
+    <w:lsdException w:name="Table Classic 3" w:semiHidden="1" w:unhideWhenUsed="1"/>
+    <w:lsdException w:name="Table Classic 4" w:semiHidden="1" w:unhideWhenUsed="1"/>
+    <w:lsdException w:name="Table Colorful 1" w:semiHidden="1" w:unhideWhenUsed="1"/>
+    <w:lsdException w:name="Table Colorful 2" w:semiHidden="1" w:unhideWhenUsed="1"/>
+    <w:lsdException w:name="Table Colorful 3" w:semiHidden="1" w:unhideWhenUsed="1"/>
+    <w:lsdException w:name="Table Columns 1" w:semiHidden="1" w:unhideWhenUsed="1"/>
+    <w:lsdException w:name="Table Columns 2" w:semiHidden="1" w:unhideWhenUsed="1"/>
+    <w:lsdException w:name="Table Columns 3" w:semiHidden="1" w:unhideWhenUsed="1"/>
+    <w:lsdException w:name="Table Columns 4" w:semiHidden="1" w:unhideWhenUsed="1"/>
+    <w:lsdException w:name="Table Columns 5" w:semiHidden="1" w:unhideWhenUsed="1"/>
+    <w:lsdException w:name="Table Grid 1" w:semiHidden="1" w:unhideWhenUsed="1"/>
+    <w:lsdException w:name="Table Grid 2" w:semiHidden="1" w:unhideWhenUsed="1"/>
+    <w:lsdException w:name="Table Grid 3" w:semiHidden="1" w:unhideWhenUsed="1"/>
+    <w:lsdException w:name="Table Grid 4" w:semiHidden="1" w:unhideWhenUsed="1"/>
+    <w:lsdException w:name="Table Grid 5" w:semiHidden="1" w:unhideWhenUsed="1"/>
+    <w:lsdException w:name="Table Grid 6" w:semiHidden="1" w:unhideWhenUsed="1"/>
+    <w:lsdException w:name="Table Grid 7" w:semiHidden="1" w:unhideWhenUsed="1"/>
+    <w:lsdException w:name="Table Grid 8" w:semiHidden="1" w:unhideWhenUsed="1"/>
+    <w:lsdException w:name="Table List 1" w:semiHidden="1" w:unhideWhenUsed="1"/>
+    <w:lsdException w:name="Table List 2" w:semiHidden="1" w:unhideWhenUsed="1"/>
+    <w:lsdException w:name="Table List 3" w:semiHidden="1" w:unhideWhenUsed="1"/>
+    <w:lsdException w:name="Table List 4" w:semiHidden="1" w:unhideWhenUsed="1"/>
+    <w:lsdException w:name="Table List 5" w:semiHidden="1" w:unhideWhenUsed="1"/>
+    <w:lsdException w:name="Table List 6" w:semiHidden="1" w:unhideWhenUsed="1"/>
+    <w:lsdException w:name="Table List 7" w:semiHidden="1" w:unhideWhenUsed="1"/>
+    <w:lsdException w:name="Table List 8" w:semiHidden="1" w:unhideWhenUsed="1"/>
+    <w:lsdException w:name="Table 3D effects 1" w:semiHidden="1" w:unhideWhenUsed="1"/>
+    <w:lsdException w:name="Table 3D effects 2" w:semiHidden="1" w:unhideWhenUsed="1"/>
+    <w:lsdException w:name="Table 3D effects 3" w:semiHidden="1" w:unhideWhenUsed="1"/>
+    <w:lsdException w:name="Table Contemporary" w:semiHidden="1" w:unhideWhenUsed="1"/>
+    <w:lsdException w:name="Table Elegant" w:semiHidden="1" w:unhideWhenUsed="1"/>
+    <w:lsdException w:name="Table Professional" w:semiHidden="1" w:unhideWhenUsed="1"/>
+    <w:lsdException w:name="Table Subtle 1" w:semiHidden="1" w:unhideWhenUsed="1"/>
+    <w:lsdException w:name="Table Subtle 2" w:semiHidden="1" w:unhideWhenUsed="1"/>
+    <w:lsdException w:name="Table Web 1" w:semiHidden="1" w:unhideWhenUsed="1"/>
+    <w:lsdException w:name="Table Web 2" w:semiHidden="1" w:unhideWhenUsed="1"/>
+    <w:lsdException w:name="Table Web 3" w:semiHidden="1" w:unhideWhenUsed="1"/>
+    <w:lsdException w:name="Balloon Text" w:semiHidden="1" w:unhideWhenUsed="1"/>
+    <w:lsdException w:name="Table Grid" w:semiHidden="1" w:uiPriority="59" w:unhideWhenUsed="1"/>
+    <w:lsdException w:name="Table Theme" w:semiHidden="1" w:unhideWhenUsed="1"/>
+    <w:lsdException w:name="Placeholder Text" w:semiHidden="1"/>
+    <w:lsdException w:name="No Spacing" w:uiPriority="1"/>
+    <w:lsdException w:name="Light Shading" w:uiPriority="60"/>
+    <w:lsdException w:name="Light List" w:uiPriority="61"/>
+    <w:lsdException w:name="Light Grid" w:uiPriority="62"/>
+    <w:lsdException w:name="Medium Shading 1" w:uiPriority="63"/>
+    <w:lsdException w:name="Medium Shading 2" w:uiPriority="64"/>
+    <w:lsdException w:name="Medium List 1" w:uiPriority="65"/>
+    <w:lsdException w:name="Medium List 2" w:uiPriority="66"/>
+    <w:lsdException w:name="Medium Grid 1" w:uiPriority="67"/>
+    <w:lsdException w:name="Medium Grid 2" w:uiPriority="68"/>
+    <w:lsdException w:name="Medium Grid 3" w:uiPriority="69"/>
+    <w:lsdException w:name="Dark List" w:uiPriority="70"/>
+    <w:lsdException w:name="Colorful Shading" w:uiPriority="71"/>
+    <w:lsdException w:name="Colorful List" w:uiPriority="72"/>
+    <w:lsdException w:name="Colorful Grid" w:uiPriority="73"/>
+    <w:lsdException w:name="Light Shading Accent 1" w:uiPriority="60"/>
+    <w:lsdException w:name="Light List Accent 1" w:uiPriority="61"/>
+    <w:lsdException w:name="Light Grid Accent 1" w:uiPriority="62"/>
+    <w:lsdException w:name="Medium Shading 1 Accent 1" w:uiPriority="63"/>
+    <w:lsdException w:name="Medium Shading 2 Accent 1" w:uiPriority="64"/>
+    <w:lsdException w:name="Medium List 1 Accent 1" w:uiPriority="65"/>
+    <w:lsdException w:name="Revision" w:semiHidden="1"/>
+    <w:lsdException w:name="List Paragraph" w:uiPriority="34" w:qFormat="1"/>
+    <w:lsdException w:name="Quote" w:uiPriority="29"/>
+    <w:lsdException w:name="Intense Quote" w:uiPriority="30"/>
+    <w:lsdException w:name="Medium List 2 Accent 1" w:uiPriority="66"/>
+    <w:lsdException w:name="Medium Grid 1 Accent 1" w:uiPriority="67"/>
+    <w:lsdException w:name="Medium Grid 2 Accent 1" w:uiPriority="68"/>
+    <w:lsdException w:name="Medium Grid 3 Accent 1" w:uiPriority="69"/>
+    <w:lsdException w:name="Dark List Accent 1" w:uiPriority="70"/>
+    <w:lsdException w:name="Colorful Shading Accent 1" w:uiPriority="71"/>
+    <w:lsdException w:name="Colorful List Accent 1" w:uiPriority="72"/>
+    <w:lsdException w:name="Colorful Grid Accent 1" w:uiPriority="73"/>
+    <w:lsdException w:name="Light Shading Accent 2" w:uiPriority="60"/>
+    <w:lsdException w:name="Light List Accent 2" w:uiPriority="61"/>
+    <w:lsdException w:name="Light Grid Accent 2" w:uiPriority="62"/>
+    <w:lsdException w:name="Medium Shading 1 Accent 2" w:uiPriority="63"/>
+    <w:lsdException w:name="Medium Shading 2 Accent 2" w:uiPriority="64"/>
+    <w:lsdException w:name="Medium List 1 Accent 2" w:uiPriority="65"/>
+    <w:lsdException w:name="Medium List 2 Accent 2" w:uiPriority="66"/>
+    <w:lsdException w:name="Medium Grid 1 Accent 2" w:uiPriority="67"/>
+    <w:lsdException w:name="Medium Grid 2 Accent 2" w:uiPriority="68"/>
+    <w:lsdException w:name="Medium Grid 3 Accent 2" w:uiPriority="69"/>
+    <w:lsdException w:name="Dark List Accent 2" w:uiPriority="70"/>
+    <w:lsdException w:name="Colorful Shading Accent 2" w:uiPriority="71"/>
+    <w:lsdException w:name="Colorful List Accent 2" w:uiPriority="72"/>
+    <w:lsdException w:name="Colorful Grid Accent 2" w:uiPriority="73"/>
+    <w:lsdException w:name="Light Shading Accent 3" w:uiPriority="60"/>
+    <w:lsdException w:name="Light List Accent 3" w:uiPriority="61"/>
+    <w:lsdException w:name="Light Grid Accent 3" w:uiPriority="62"/>
+    <w:lsdException w:name="Medium Shading 1 Accent 3" w:uiPriority="63"/>
+    <w:lsdException w:name="Medium Shading 2 Accent 3" w:uiPriority="64"/>
+    <w:lsdException w:name="Medium List 1 Accent 3" w:uiPriority="65"/>
+    <w:lsdException w:name="Medium List 2 Accent 3" w:uiPriority="66"/>
+    <w:lsdException w:name="Medium Grid 1 Accent 3" w:uiPriority="67"/>
+    <w:lsdException w:name="Medium Grid 2 Accent 3" w:uiPriority="68"/>
+    <w:lsdException w:name="Medium Grid 3 Accent 3" w:uiPriority="69"/>
+    <w:lsdException w:name="Dark List Accent 3" w:uiPriority="70"/>
+    <w:lsdException w:name="Colorful Shading Accent 3" w:uiPriority="71"/>
+    <w:lsdException w:name="Colorful List Accent 3" w:uiPriority="72"/>
+    <w:lsdException w:name="Colorful Grid Accent 3" w:uiPriority="73"/>
+    <w:lsdException w:name="Light Shading Accent 4" w:uiPriority="60"/>
+    <w:lsdException w:name="Light List Accent 4" w:uiPriority="61"/>
+    <w:lsdException w:name="Light Grid Accent 4" w:uiPriority="62"/>
+    <w:lsdException w:name="Medium Shading 1 Accent 4" w:uiPriority="63"/>
+    <w:lsdException w:name="Medium Shading 2 Accent 4" w:uiPriority="64"/>
+    <w:lsdException w:name="Medium List 1 Accent 4" w:uiPriority="65"/>
+    <w:lsdException w:name="Medium List 2 Accent 4" w:uiPriority="66"/>
+    <w:lsdException w:name="Medium Grid 1 Accent 4" w:uiPriority="67"/>
+    <w:lsdException w:name="Medium Grid 2 Accent 4" w:uiPriority="68"/>
+    <w:lsdException w:name="Medium Grid 3 Accent 4" w:uiPriority="69"/>
+    <w:lsdException w:name="Dark List Accent 4" w:uiPriority="70"/>
+    <w:lsdException w:name="Colorful Shading Accent 4" w:uiPriority="71"/>
+    <w:lsdException w:name="Colorful List Accent 4" w:uiPriority="72"/>
+    <w:lsdException w:name="Colorful Grid Accent 4" w:uiPriority="73"/>
+    <w:lsdException w:name="Light Shading Accent 5" w:uiPriority="60"/>
+    <w:lsdException w:name="Light List Accent 5" w:uiPriority="61"/>
+    <w:lsdException w:name="Light Grid Accent 5" w:uiPriority="62"/>
+    <w:lsdException w:name="Medium Shading 1 Accent 5" w:uiPriority="63"/>
+    <w:lsdException w:name="Medium Shading 2 Accent 5" w:uiPriority="64"/>
+    <w:lsdException w:name="Medium List 1 Accent 5" w:uiPriority="65"/>
+    <w:lsdException w:name="Medium List 2 Accent 5" w:uiPriority="66"/>
+    <w:lsdException w:name="Medium Grid 1 Accent 5" w:uiPriority="67"/>
+    <w:lsdException w:name="Medium Grid 2 Accent 5" w:uiPriority="68"/>
+    <w:lsdException w:name="Medium Grid 3 Accent 5" w:uiPriority="69"/>
+    <w:lsdException w:name="Dark List Accent 5" w:uiPriority="70"/>
+    <w:lsdException w:name="Colorful Shading Accent 5" w:uiPriority="71"/>
+    <w:lsdException w:name="Colorful List Accent 5" w:uiPriority="72"/>
+    <w:lsdException w:name="Colorful Grid Accent 5" w:uiPriority="73"/>
+    <w:lsdException w:name="Light Shading Accent 6" w:uiPriority="60"/>
+    <w:lsdException w:name="Light List Accent 6" w:uiPriority="61"/>
+    <w:lsdException w:name="Light Grid Accent 6" w:uiPriority="62"/>
+    <w:lsdException w:name="Medium Shading 1 Accent 6" w:uiPriority="63"/>
+    <w:lsdException w:name="Medium Shading 2 Accent 6" w:uiPriority="64"/>
+    <w:lsdException w:name="Medium List 1 Accent 6" w:uiPriority="65"/>
+    <w:lsdException w:name="Medium List 2 Accent 6" w:uiPriority="66"/>
+    <w:lsdException w:name="Medium Grid 1 Accent 6" w:uiPriority="67"/>
+    <w:lsdException w:name="Medium Grid 2 Accent 6" w:uiPriority="68"/>
+    <w:lsdException w:name="Medium Grid 3 Accent 6" w:uiPriority="69"/>
+    <w:lsdException w:name="Dark List Accent 6" w:uiPriority="70"/>
+    <w:lsdException w:name="Colorful Shading Accent 6" w:uiPriority="71"/>
+    <w:lsdException w:name="Colorful List Accent 6" w:uiPriority="72"/>
+    <w:lsdException w:name="Colorful Grid Accent 6" w:uiPriority="73"/>
+    <w:lsdException w:name="Subtle Emphasis" w:uiPriority="19"/>
+    <w:lsdException w:name="Intense Emphasis" w:uiPriority="21"/>
+    <w:lsdException w:name="Subtle Reference" w:uiPriority="31"/>
+    <w:lsdException w:name="Intense Reference" w:uiPriority="32"/>
+    <w:lsdException w:name="Book Title" w:uiPriority="33"/>
+    <w:lsdException w:name="Bibliography" w:semiHidden="1" w:uiPriority="37" w:unhideWhenUsed="1"/>
+    <w:lsdException w:name="TOC Heading" w:semiHidden="1" w:uiPriority="39" w:unhideWhenUsed="1" w:qFormat="1"/>
+    <w:lsdException w:name="Plain Table 1" w:uiPriority="41"/>
+    <w:lsdException w:name="Plain Table 2" w:uiPriority="42"/>
+    <w:lsdException w:name="Plain Table 3" w:uiPriority="43"/>
+    <w:lsdException w:name="Plain Table 4" w:uiPriority="44"/>
+    <w:lsdException w:name="Plain Table 5" w:uiPriority="45"/>
+    <w:lsdException w:name="Grid Table Light" w:uiPriority="40"/>
+    <w:lsdException w:name="Grid Table 1 Light" w:uiPriority="46"/>
+    <w:lsdException w:name="Grid Table 2" w:uiPriority="47"/>
+    <w:lsdException w:name="Grid Table 3" w:uiPriority="48"/>
+    <w:lsdException w:name="Grid Table 4" w:uiPriority="49"/>
+    <w:lsdException w:name="Grid Table 5 Dark" w:uiPriority="50"/>
+    <w:lsdException w:name="Grid Table 6 Colorful" w:uiPriority="51"/>
+    <w:lsdException w:name="Grid Table 7 Colorful" w:uiPriority="52"/>
+    <w:lsdException w:name="Grid Table 1 Light Accent 1" w:uiPriority="46"/>
+    <w:lsdException w:name="Grid Table 2 Accent 1" w:uiPriority="47"/>
+    <w:lsdException w:name="Grid Table 3 Accent 1" w:uiPriority="48"/>
+    <w:lsdException w:name="Grid Table 4 Accent 1" w:uiPriority="49"/>
+    <w:lsdException w:name="Grid Table 5 Dark Accent 1" w:uiPriority="50"/>
+    <w:lsdException w:name="Grid Table 6 Colorful Accent 1" w:uiPriority="51"/>
+    <w:lsdException w:name="Grid Table 7 Colorful Accent 1" w:uiPriority="52"/>
+    <w:lsdException w:name="Grid Table 1 Light Accent 2" w:uiPriority="46"/>
+    <w:lsdException w:name="Grid Table 2 Accent 2" w:uiPriority="47"/>
+    <w:lsdException w:name="Grid Table 3 Accent 2" w:uiPriority="48"/>
+    <w:lsdException w:name="Grid Table 4 Accent 2" w:uiPriority="49"/>
+    <w:lsdException w:name="Grid Table 5 Dark Accent 2" w:uiPriority="50"/>
+    <w:lsdException w:name="Grid Table 6 Colorful Accent 2" w:uiPriority="51"/>
+    <w:lsdException w:name="Grid Table 7 Colorful Accent 2" w:uiPriority="52"/>
+    <w:lsdException w:name="Grid Table 1 Light Accent 3" w:uiPriority="46"/>
+    <w:lsdException w:name="Grid Table 2 Accent 3" w:uiPriority="47"/>
+    <w:lsdException w:name="Grid Table 3 Accent 3" w:uiPriority="48"/>
+    <w:lsdException w:name="Grid Table 4 Accent 3" w:uiPriority="49"/>
+    <w:lsdException w:name="Grid Table 5 Dark Accent 3" w:uiPriority="50"/>
+    <w:lsdException w:name="Grid Table 6 Colorful Accent 3" w:uiPriority="51"/>
+    <w:lsdException w:name="Grid Table 7 Colorful Accent 3" w:uiPriority="52"/>
+    <w:lsdException w:name="Grid Table 1 Light Accent 4" w:uiPriority="46"/>
+    <w:lsdException w:name="Grid Table 2 Accent 4" w:uiPriority="47"/>
+    <w:lsdException w:name="Grid Table 3 Accent 4" w:uiPriority="48"/>
+    <w:lsdException w:name="Grid Table 4 Accent 4" w:uiPriority="49"/>
+    <w:lsdException w:name="Grid Table 5 Dark Accent 4" w:uiPriority="50"/>
+    <w:lsdException w:name="Grid Table 6 Colorful Accent 4" w:uiPriority="51"/>
+    <w:lsdException w:name="Grid Table 7 Colorful Accent 4" w:uiPriority="52"/>
+    <w:lsdException w:name="Grid Table 1 Light Accent 5" w:uiPriority="46"/>
+    <w:lsdException w:name="Grid Table 2 Accent 5" w:uiPriority="47"/>
+    <w:lsdException w:name="Grid Table 3 Accent 5" w:uiPriority="48"/>
+    <w:lsdException w:name="Grid Table 4 Accent 5" w:uiPriority="49"/>
+    <w:lsdException w:name="Grid Table 5 Dark Accent 5" w:uiPriority="50"/>
+    <w:lsdException w:name="Grid Table 6 Colorful Accent 5" w:uiPriority="51"/>
+    <w:lsdException w:name="Grid Table 7 Colorful Accent 5" w:uiPriority="52"/>
+    <w:lsdException w:name="Grid Table 1 Light Accent 6" w:uiPriority="46"/>
+    <w:lsdException w:name="Grid Table 2 Accent 6" w:uiPriority="47"/>
+    <w:lsdException w:name="Grid Table 3 Accent 6" w:uiPriority="48"/>
+    <w:lsdException w:name="Grid Table 4 Accent 6" w:uiPriority="49"/>
+    <w:lsdException w:name="Grid Table 5 Dark Accent 6" w:uiPriority="50"/>
+    <w:lsdException w:name="Grid Table 6 Colorful Accent 6" w:uiPriority="51"/>
+    <w:lsdException w:name="Grid Table 7 Colorful Accent 6" w:uiPriority="52"/>
+    <w:lsdException w:name="List Table 1 Light" w:uiPriority="46"/>
+    <w:lsdException w:name="List Table 2" w:uiPriority="47"/>
+    <w:lsdException w:name="List Table 3" w:uiPriority="48"/>
+    <w:lsdException w:name="List Table 4" w:uiPriority="49"/>
+    <w:lsdException w:name="List Table 5 Dark" w:uiPriority="50"/>
+    <w:lsdException w:name="List Table 6 Colorful" w:uiPriority="51"/>
+    <w:lsdException w:name="List Table 7 Colorful" w:uiPriority="52"/>
+    <w:lsdException w:name="List Table 1 Light Accent 1" w:uiPriority="46"/>
+    <w:lsdException w:name="List Table 2 Accent 1" w:uiPriority="47"/>
+    <w:lsdException w:name="List Table 3 Accent 1" w:uiPriority="48"/>
+    <w:lsdException w:name="List Table 4 Accent 1" w:uiPriority="49"/>
+    <w:lsdException w:name="List Table 5 Dark Accent 1" w:uiPriority="50"/>
+    <w:lsdException w:name="List Table 6 Colorful Accent 1" w:uiPriority="51"/>
+    <w:lsdException w:name="List Table 7 Colorful Accent 1" w:uiPriority="52"/>
+    <w:lsdException w:name="List Table 1 Light Accent 2" w:uiPriority="46"/>
+    <w:lsdException w:name="List Table 2 Accent 2" w:uiPriority="47"/>
+    <w:lsdException w:name="List Table 3 Accent 2" w:uiPriority="48"/>
+    <w:lsdException w:name="List Table 4 Accent 2" w:uiPriority="49"/>
+    <w:lsdException w:name="List Table 5 Dark Accent 2" w:uiPriority="50"/>
+    <w:lsdException w:name="List Table 6 Colorful Accent 2" w:uiPriority="51"/>
+    <w:lsdException w:name="List Table 7 Colorful Accent 2" w:uiPriority="52"/>
+    <w:lsdException w:name="List Table 1 Light Accent 3" w:uiPriority="46"/>
+    <w:lsdException w:name="List Table 2 Accent 3" w:uiPriority="47"/>
+    <w:lsdException w:name="List Table 3 Accent 3" w:uiPriority="48"/>
+    <w:lsdException w:name="List Table 4 Accent 3" w:uiPriority="49"/>
+    <w:lsdException w:name="List Table 5 Dark Accent 3" w:uiPriority="50"/>
+    <w:lsdException w:name="List Table 6 Colorful Accent 3" w:uiPriority="51"/>
+    <w:lsdException w:name="List Table 7 Colorful Accent 3" w:uiPriority="52"/>
+    <w:lsdException w:name="List Table 1 Light Accent 4" w:uiPriority="46"/>
+    <w:lsdException w:name="List Table 2 Accent 4" w:uiPriority="47"/>
+    <w:lsdException w:name="List Table 3 Accent 4" w:uiPriority="48"/>
+    <w:lsdException w:name="List Table 4 Accent 4" w:uiPriority="49"/>
+    <w:lsdException w:name="List Table 5 Dark Accent 4" w:uiPriority="50"/>
+    <w:lsdException w:name="List Table 6 Colorful Accent 4" w:uiPriority="51"/>
+    <w:lsdException w:name="List Table 7 Colorful Accent 4" w:uiPriority="52"/>
+    <w:lsdException w:name="List Table 1 Light Accent 5" w:uiPriority="46"/>
+    <w:lsdException w:name="List Table 2 Accent 5" w:uiPriority="47"/>
+    <w:lsdException w:name="List Table 3 Accent 5" w:uiPriority="48"/>
+    <w:lsdException w:name="List Table 4 Accent 5" w:uiPriority="49"/>
+    <w:lsdException w:name="List Table 5 Dark Accent 5" w:uiPriority="50"/>
+    <w:lsdException w:name="List Table 6 Colorful Accent 5" w:uiPriority="51"/>
+    <w:lsdException w:name="List Table 7 Colorful Accent 5" w:uiPriority="52"/>
+    <w:lsdException w:name="List Table 1 Light Accent 6" w:uiPriority="46"/>
+    <w:lsdException w:name="List Table 2 Accent 6" w:uiPriority="47"/>
+    <w:lsdException w:name="List Table 3 Accent 6" w:uiPriority="48"/>
+    <w:lsdException w:name="List Table 4 Accent 6" w:uiPriority="49"/>
+    <w:lsdException w:name="List Table 5 Dark Accent 6" w:uiPriority="50"/>
+    <w:lsdException w:name="List Table 6 Colorful Accent 6" w:uiPriority="51"/>
+    <w:lsdException w:name="List Table 7 Colorful Accent 6" w:uiPriority="52"/>
+    <w:lsdException w:name="Mention" w:semiHidden="1" w:unhideWhenUsed="1"/>
+    <w:lsdException w:name="Smart Hyperlink" w:semiHidden="1" w:unhideWhenUsed="1"/>
+    <w:lsdException w:name="Hashtag" w:semiHidden="1" w:unhideWhenUsed="1"/>
+    <w:lsdException w:name="Unresolved Mention" w:semiHidden="1" w:unhideWhenUsed="1"/>
+    <w:lsdException w:name="Smart Link" w:semiHidden="1" w:unhideWhenUsed="1"/>
   </w:latentStyles>
   <w:style w:type="paragraph" w:default="1" w:styleId="Normal">
     <w:name w:val="Normal"/>
@@ -13905,615 +11665,8 @@
       <w:u w:val="single"/>
     </w:rPr>
   </w:style>
-  <w:style w:type="character" w:customStyle="1" w:styleId="UnresolvedMention">
-    <w:name w:val="Unresolved Mention"/>
-    <w:basedOn w:val="DefaultParagraphFont"/>
-    <w:uiPriority w:val="99"/>
-    <w:semiHidden/>
-    <w:unhideWhenUsed/>
-    <w:rsid w:val="00527BE8"/>
-    <w:rPr>
-      <w:color w:val="605E5C"/>
-      <w:shd w:val="clear" w:color="auto" w:fill="E1DFDD"/>
-    </w:rPr>
-  </w:style>
-</w:styles>
-</file>
-
-<file path=word/stylesWithEffects.xml><?xml version="1.0" encoding="utf-8"?>
-<w:styles xmlns:wpc="http://schemas.microsoft.com/office/word/2010/wordprocessingCanvas" xmlns:mc="http://schemas.openxmlformats.org/markup-compatibility/2006" xmlns:o="urn:schemas-microsoft-com:office:office" xmlns:r="http://schemas.openxmlformats.org/officeDocument/2006/relationships" xmlns:m="http://schemas.openxmlformats.org/officeDocument/2006/math" xmlns:v="urn:schemas-microsoft-com:vml" xmlns:wp14="http://schemas.microsoft.com/office/word/2010/wordprocessingDrawing" xmlns:wp="http://schemas.openxmlformats.org/drawingml/2006/wordprocessingDrawing" xmlns:w10="urn:schemas-microsoft-com:office:word" xmlns:w="http://schemas.openxmlformats.org/wordprocessingml/2006/main" xmlns:w14="http://schemas.microsoft.com/office/word/2010/wordml" xmlns:wpg="http://schemas.microsoft.com/office/word/2010/wordprocessingGroup" xmlns:wpi="http://schemas.microsoft.com/office/word/2010/wordprocessingInk" xmlns:wne="http://schemas.microsoft.com/office/word/2006/wordml" xmlns:wps="http://schemas.microsoft.com/office/word/2010/wordprocessingShape" mc:Ignorable="w14 wp14">
-  <w:docDefaults>
-    <w:rPrDefault>
-      <w:rPr>
-        <w:rFonts w:asciiTheme="minorHAnsi" w:eastAsiaTheme="minorHAnsi" w:hAnsiTheme="minorHAnsi" w:cstheme="minorBidi"/>
-        <w:sz w:val="22"/>
-        <w:szCs w:val="22"/>
-        <w:lang w:val="en-US" w:eastAsia="en-US" w:bidi="ar-SA"/>
-      </w:rPr>
-    </w:rPrDefault>
-    <w:pPrDefault>
-      <w:pPr>
-        <w:spacing w:after="200" w:line="276" w:lineRule="auto"/>
-      </w:pPr>
-    </w:pPrDefault>
-  </w:docDefaults>
-  <w:latentStyles w:defLockedState="0" w:defUIPriority="99" w:defSemiHidden="1" w:defUnhideWhenUsed="1" w:defQFormat="0" w:count="267">
-    <w:lsdException w:name="Normal" w:semiHidden="0" w:uiPriority="0" w:unhideWhenUsed="0" w:qFormat="1"/>
-    <w:lsdException w:name="heading 1" w:semiHidden="0" w:uiPriority="9" w:unhideWhenUsed="0" w:qFormat="1"/>
-    <w:lsdException w:name="heading 2" w:uiPriority="9" w:qFormat="1"/>
-    <w:lsdException w:name="heading 3" w:uiPriority="9" w:qFormat="1"/>
-    <w:lsdException w:name="heading 4" w:uiPriority="9" w:qFormat="1"/>
-    <w:lsdException w:name="heading 5" w:uiPriority="9" w:qFormat="1"/>
-    <w:lsdException w:name="heading 6" w:uiPriority="9" w:qFormat="1"/>
-    <w:lsdException w:name="heading 7" w:uiPriority="9" w:qFormat="1"/>
-    <w:lsdException w:name="heading 8" w:uiPriority="9" w:qFormat="1"/>
-    <w:lsdException w:name="heading 9" w:uiPriority="9" w:qFormat="1"/>
-    <w:lsdException w:name="toc 1" w:uiPriority="39"/>
-    <w:lsdException w:name="toc 2" w:uiPriority="39"/>
-    <w:lsdException w:name="toc 3" w:uiPriority="39"/>
-    <w:lsdException w:name="toc 4" w:uiPriority="39"/>
-    <w:lsdException w:name="toc 5" w:uiPriority="39"/>
-    <w:lsdException w:name="toc 6" w:uiPriority="39"/>
-    <w:lsdException w:name="toc 7" w:uiPriority="39"/>
-    <w:lsdException w:name="toc 8" w:uiPriority="39"/>
-    <w:lsdException w:name="toc 9" w:uiPriority="39"/>
-    <w:lsdException w:name="caption" w:uiPriority="35" w:qFormat="1"/>
-    <w:lsdException w:name="Title" w:semiHidden="0" w:uiPriority="10" w:unhideWhenUsed="0"/>
-    <w:lsdException w:name="Default Paragraph Font" w:uiPriority="1"/>
-    <w:lsdException w:name="Subtitle" w:semiHidden="0" w:uiPriority="11" w:unhideWhenUsed="0"/>
-    <w:lsdException w:name="Strong" w:semiHidden="0" w:uiPriority="22" w:unhideWhenUsed="0" w:qFormat="1"/>
-    <w:lsdException w:name="Emphasis" w:semiHidden="0" w:uiPriority="20" w:unhideWhenUsed="0"/>
-    <w:lsdException w:name="Table Grid" w:semiHidden="0" w:uiPriority="59" w:unhideWhenUsed="0"/>
-    <w:lsdException w:name="Placeholder Text" w:unhideWhenUsed="0"/>
-    <w:lsdException w:name="No Spacing" w:semiHidden="0" w:uiPriority="1" w:unhideWhenUsed="0"/>
-    <w:lsdException w:name="Light Shading" w:semiHidden="0" w:uiPriority="60" w:unhideWhenUsed="0"/>
-    <w:lsdException w:name="Light List" w:semiHidden="0" w:uiPriority="61" w:unhideWhenUsed="0"/>
-    <w:lsdException w:name="Light Grid" w:semiHidden="0" w:uiPriority="62" w:unhideWhenUsed="0"/>
-    <w:lsdException w:name="Medium Shading 1" w:semiHidden="0" w:uiPriority="63" w:unhideWhenUsed="0"/>
-    <w:lsdException w:name="Medium Shading 2" w:semiHidden="0" w:uiPriority="64" w:unhideWhenUsed="0"/>
-    <w:lsdException w:name="Medium List 1" w:semiHidden="0" w:uiPriority="65" w:unhideWhenUsed="0"/>
-    <w:lsdException w:name="Medium List 2" w:semiHidden="0" w:uiPriority="66" w:unhideWhenUsed="0"/>
-    <w:lsdException w:name="Medium Grid 1" w:semiHidden="0" w:uiPriority="67" w:unhideWhenUsed="0"/>
-    <w:lsdException w:name="Medium Grid 2" w:semiHidden="0" w:uiPriority="68" w:unhideWhenUsed="0"/>
-    <w:lsdException w:name="Medium Grid 3" w:semiHidden="0" w:uiPriority="69" w:unhideWhenUsed="0"/>
-    <w:lsdException w:name="Dark List" w:semiHidden="0" w:uiPriority="70" w:unhideWhenUsed="0"/>
-    <w:lsdException w:name="Colorful Shading" w:semiHidden="0" w:uiPriority="71" w:unhideWhenUsed="0"/>
-    <w:lsdException w:name="Colorful List" w:semiHidden="0" w:uiPriority="72" w:unhideWhenUsed="0"/>
-    <w:lsdException w:name="Colorful Grid" w:semiHidden="0" w:uiPriority="73" w:unhideWhenUsed="0"/>
-    <w:lsdException w:name="Light Shading Accent 1" w:semiHidden="0" w:uiPriority="60" w:unhideWhenUsed="0"/>
-    <w:lsdException w:name="Light List Accent 1" w:semiHidden="0" w:uiPriority="61" w:unhideWhenUsed="0"/>
-    <w:lsdException w:name="Light Grid Accent 1" w:semiHidden="0" w:uiPriority="62" w:unhideWhenUsed="0"/>
-    <w:lsdException w:name="Medium Shading 1 Accent 1" w:semiHidden="0" w:uiPriority="63" w:unhideWhenUsed="0"/>
-    <w:lsdException w:name="Medium Shading 2 Accent 1" w:semiHidden="0" w:uiPriority="64" w:unhideWhenUsed="0"/>
-    <w:lsdException w:name="Medium List 1 Accent 1" w:semiHidden="0" w:uiPriority="65" w:unhideWhenUsed="0"/>
-    <w:lsdException w:name="Revision" w:unhideWhenUsed="0"/>
-    <w:lsdException w:name="List Paragraph" w:semiHidden="0" w:uiPriority="34" w:unhideWhenUsed="0" w:qFormat="1"/>
-    <w:lsdException w:name="Quote" w:semiHidden="0" w:uiPriority="29" w:unhideWhenUsed="0"/>
-    <w:lsdException w:name="Intense Quote" w:semiHidden="0" w:uiPriority="30" w:unhideWhenUsed="0"/>
-    <w:lsdException w:name="Medium List 2 Accent 1" w:semiHidden="0" w:uiPriority="66" w:unhideWhenUsed="0"/>
-    <w:lsdException w:name="Medium Grid 1 Accent 1" w:semiHidden="0" w:uiPriority="67" w:unhideWhenUsed="0"/>
-    <w:lsdException w:name="Medium Grid 2 Accent 1" w:semiHidden="0" w:uiPriority="68" w:unhideWhenUsed="0"/>
-    <w:lsdException w:name="Medium Grid 3 Accent 1" w:semiHidden="0" w:uiPriority="69" w:unhideWhenUsed="0"/>
-    <w:lsdException w:name="Dark List Accent 1" w:semiHidden="0" w:uiPriority="70" w:unhideWhenUsed="0"/>
-    <w:lsdException w:name="Colorful Shading Accent 1" w:semiHidden="0" w:uiPriority="71" w:unhideWhenUsed="0"/>
-    <w:lsdException w:name="Colorful List Accent 1" w:semiHidden="0" w:uiPriority="72" w:unhideWhenUsed="0"/>
-    <w:lsdException w:name="Colorful Grid Accent 1" w:semiHidden="0" w:uiPriority="73" w:unhideWhenUsed="0"/>
-    <w:lsdException w:name="Light Shading Accent 2" w:semiHidden="0" w:uiPriority="60" w:unhideWhenUsed="0"/>
-    <w:lsdException w:name="Light List Accent 2" w:semiHidden="0" w:uiPriority="61" w:unhideWhenUsed="0"/>
-    <w:lsdException w:name="Light Grid Accent 2" w:semiHidden="0" w:uiPriority="62" w:unhideWhenUsed="0"/>
-    <w:lsdException w:name="Medium Shading 1 Accent 2" w:semiHidden="0" w:uiPriority="63" w:unhideWhenUsed="0"/>
-    <w:lsdException w:name="Medium Shading 2 Accent 2" w:semiHidden="0" w:uiPriority="64" w:unhideWhenUsed="0"/>
-    <w:lsdException w:name="Medium List 1 Accent 2" w:semiHidden="0" w:uiPriority="65" w:unhideWhenUsed="0"/>
-    <w:lsdException w:name="Medium List 2 Accent 2" w:semiHidden="0" w:uiPriority="66" w:unhideWhenUsed="0"/>
-    <w:lsdException w:name="Medium Grid 1 Accent 2" w:semiHidden="0" w:uiPriority="67" w:unhideWhenUsed="0"/>
-    <w:lsdException w:name="Medium Grid 2 Accent 2" w:semiHidden="0" w:uiPriority="68" w:unhideWhenUsed="0"/>
-    <w:lsdException w:name="Medium Grid 3 Accent 2" w:semiHidden="0" w:uiPriority="69" w:unhideWhenUsed="0"/>
-    <w:lsdException w:name="Dark List Accent 2" w:semiHidden="0" w:uiPriority="70" w:unhideWhenUsed="0"/>
-    <w:lsdException w:name="Colorful Shading Accent 2" w:semiHidden="0" w:uiPriority="71" w:unhideWhenUsed="0"/>
-    <w:lsdException w:name="Colorful List Accent 2" w:semiHidden="0" w:uiPriority="72" w:unhideWhenUsed="0"/>
-    <w:lsdException w:name="Colorful Grid Accent 2" w:semiHidden="0" w:uiPriority="73" w:unhideWhenUsed="0"/>
-    <w:lsdException w:name="Light Shading Accent 3" w:semiHidden="0" w:uiPriority="60" w:unhideWhenUsed="0"/>
-    <w:lsdException w:name="Light List Accent 3" w:semiHidden="0" w:uiPriority="61" w:unhideWhenUsed="0"/>
-    <w:lsdException w:name="Light Grid Accent 3" w:semiHidden="0" w:uiPriority="62" w:unhideWhenUsed="0"/>
-    <w:lsdException w:name="Medium Shading 1 Accent 3" w:semiHidden="0" w:uiPriority="63" w:unhideWhenUsed="0"/>
-    <w:lsdException w:name="Medium Shading 2 Accent 3" w:semiHidden="0" w:uiPriority="64" w:unhideWhenUsed="0"/>
-    <w:lsdException w:name="Medium List 1 Accent 3" w:semiHidden="0" w:uiPriority="65" w:unhideWhenUsed="0"/>
-    <w:lsdException w:name="Medium List 2 Accent 3" w:semiHidden="0" w:uiPriority="66" w:unhideWhenUsed="0"/>
-    <w:lsdException w:name="Medium Grid 1 Accent 3" w:semiHidden="0" w:uiPriority="67" w:unhideWhenUsed="0"/>
-    <w:lsdException w:name="Medium Grid 2 Accent 3" w:semiHidden="0" w:uiPriority="68" w:unhideWhenUsed="0"/>
-    <w:lsdException w:name="Medium Grid 3 Accent 3" w:semiHidden="0" w:uiPriority="69" w:unhideWhenUsed="0"/>
-    <w:lsdException w:name="Dark List Accent 3" w:semiHidden="0" w:uiPriority="70" w:unhideWhenUsed="0"/>
-    <w:lsdException w:name="Colorful Shading Accent 3" w:semiHidden="0" w:uiPriority="71" w:unhideWhenUsed="0"/>
-    <w:lsdException w:name="Colorful List Accent 3" w:semiHidden="0" w:uiPriority="72" w:unhideWhenUsed="0"/>
-    <w:lsdException w:name="Colorful Grid Accent 3" w:semiHidden="0" w:uiPriority="73" w:unhideWhenUsed="0"/>
-    <w:lsdException w:name="Light Shading Accent 4" w:semiHidden="0" w:uiPriority="60" w:unhideWhenUsed="0"/>
-    <w:lsdException w:name="Light List Accent 4" w:semiHidden="0" w:uiPriority="61" w:unhideWhenUsed="0"/>
-    <w:lsdException w:name="Light Grid Accent 4" w:semiHidden="0" w:uiPriority="62" w:unhideWhenUsed="0"/>
-    <w:lsdException w:name="Medium Shading 1 Accent 4" w:semiHidden="0" w:uiPriority="63" w:unhideWhenUsed="0"/>
-    <w:lsdException w:name="Medium Shading 2 Accent 4" w:semiHidden="0" w:uiPriority="64" w:unhideWhenUsed="0"/>
-    <w:lsdException w:name="Medium List 1 Accent 4" w:semiHidden="0" w:uiPriority="65" w:unhideWhenUsed="0"/>
-    <w:lsdException w:name="Medium List 2 Accent 4" w:semiHidden="0" w:uiPriority="66" w:unhideWhenUsed="0"/>
-    <w:lsdException w:name="Medium Grid 1 Accent 4" w:semiHidden="0" w:uiPriority="67" w:unhideWhenUsed="0"/>
-    <w:lsdException w:name="Medium Grid 2 Accent 4" w:semiHidden="0" w:uiPriority="68" w:unhideWhenUsed="0"/>
-    <w:lsdException w:name="Medium Grid 3 Accent 4" w:semiHidden="0" w:uiPriority="69" w:unhideWhenUsed="0"/>
-    <w:lsdException w:name="Dark List Accent 4" w:semiHidden="0" w:uiPriority="70" w:unhideWhenUsed="0"/>
-    <w:lsdException w:name="Colorful Shading Accent 4" w:semiHidden="0" w:uiPriority="71" w:unhideWhenUsed="0"/>
-    <w:lsdException w:name="Colorful List Accent 4" w:semiHidden="0" w:uiPriority="72" w:unhideWhenUsed="0"/>
-    <w:lsdException w:name="Colorful Grid Accent 4" w:semiHidden="0" w:uiPriority="73" w:unhideWhenUsed="0"/>
-    <w:lsdException w:name="Light Shading Accent 5" w:semiHidden="0" w:uiPriority="60" w:unhideWhenUsed="0"/>
-    <w:lsdException w:name="Light List Accent 5" w:semiHidden="0" w:uiPriority="61" w:unhideWhenUsed="0"/>
-    <w:lsdException w:name="Light Grid Accent 5" w:semiHidden="0" w:uiPriority="62" w:unhideWhenUsed="0"/>
-    <w:lsdException w:name="Medium Shading 1 Accent 5" w:semiHidden="0" w:uiPriority="63" w:unhideWhenUsed="0"/>
-    <w:lsdException w:name="Medium Shading 2 Accent 5" w:semiHidden="0" w:uiPriority="64" w:unhideWhenUsed="0"/>
-    <w:lsdException w:name="Medium List 1 Accent 5" w:semiHidden="0" w:uiPriority="65" w:unhideWhenUsed="0"/>
-    <w:lsdException w:name="Medium List 2 Accent 5" w:semiHidden="0" w:uiPriority="66" w:unhideWhenUsed="0"/>
-    <w:lsdException w:name="Medium Grid 1 Accent 5" w:semiHidden="0" w:uiPriority="67" w:unhideWhenUsed="0"/>
-    <w:lsdException w:name="Medium Grid 2 Accent 5" w:semiHidden="0" w:uiPriority="68" w:unhideWhenUsed="0"/>
-    <w:lsdException w:name="Medium Grid 3 Accent 5" w:semiHidden="0" w:uiPriority="69" w:unhideWhenUsed="0"/>
-    <w:lsdException w:name="Dark List Accent 5" w:semiHidden="0" w:uiPriority="70" w:unhideWhenUsed="0"/>
-    <w:lsdException w:name="Colorful Shading Accent 5" w:semiHidden="0" w:uiPriority="71" w:unhideWhenUsed="0"/>
-    <w:lsdException w:name="Colorful List Accent 5" w:semiHidden="0" w:uiPriority="72" w:unhideWhenUsed="0"/>
-    <w:lsdException w:name="Colorful Grid Accent 5" w:semiHidden="0" w:uiPriority="73" w:unhideWhenUsed="0"/>
-    <w:lsdException w:name="Light Shading Accent 6" w:semiHidden="0" w:uiPriority="60" w:unhideWhenUsed="0"/>
-    <w:lsdException w:name="Light List Accent 6" w:semiHidden="0" w:uiPriority="61" w:unhideWhenUsed="0"/>
-    <w:lsdException w:name="Light Grid Accent 6" w:semiHidden="0" w:uiPriority="62" w:unhideWhenUsed="0"/>
-    <w:lsdException w:name="Medium Shading 1 Accent 6" w:semiHidden="0" w:uiPriority="63" w:unhideWhenUsed="0"/>
-    <w:lsdException w:name="Medium Shading 2 Accent 6" w:semiHidden="0" w:uiPriority="64" w:unhideWhenUsed="0"/>
-    <w:lsdException w:name="Medium List 1 Accent 6" w:semiHidden="0" w:uiPriority="65" w:unhideWhenUsed="0"/>
-    <w:lsdException w:name="Medium List 2 Accent 6" w:semiHidden="0" w:uiPriority="66" w:unhideWhenUsed="0"/>
-    <w:lsdException w:name="Medium Grid 1 Accent 6" w:semiHidden="0" w:uiPriority="67" w:unhideWhenUsed="0"/>
-    <w:lsdException w:name="Medium Grid 2 Accent 6" w:semiHidden="0" w:uiPriority="68" w:unhideWhenUsed="0"/>
-    <w:lsdException w:name="Medium Grid 3 Accent 6" w:semiHidden="0" w:uiPriority="69" w:unhideWhenUsed="0"/>
-    <w:lsdException w:name="Dark List Accent 6" w:semiHidden="0" w:uiPriority="70" w:unhideWhenUsed="0"/>
-    <w:lsdException w:name="Colorful Shading Accent 6" w:semiHidden="0" w:uiPriority="71" w:unhideWhenUsed="0"/>
-    <w:lsdException w:name="Colorful List Accent 6" w:semiHidden="0" w:uiPriority="72" w:unhideWhenUsed="0"/>
-    <w:lsdException w:name="Colorful Grid Accent 6" w:semiHidden="0" w:uiPriority="73" w:unhideWhenUsed="0"/>
-    <w:lsdException w:name="Subtle Emphasis" w:semiHidden="0" w:uiPriority="19" w:unhideWhenUsed="0"/>
-    <w:lsdException w:name="Intense Emphasis" w:semiHidden="0" w:uiPriority="21" w:unhideWhenUsed="0"/>
-    <w:lsdException w:name="Subtle Reference" w:semiHidden="0" w:uiPriority="31" w:unhideWhenUsed="0"/>
-    <w:lsdException w:name="Intense Reference" w:semiHidden="0" w:uiPriority="32" w:unhideWhenUsed="0"/>
-    <w:lsdException w:name="Book Title" w:semiHidden="0" w:uiPriority="33" w:unhideWhenUsed="0"/>
-    <w:lsdException w:name="Bibliography" w:uiPriority="37"/>
-    <w:lsdException w:name="TOC Heading" w:uiPriority="39" w:qFormat="1"/>
-  </w:latentStyles>
-  <w:style w:type="paragraph" w:default="1" w:styleId="Normal">
-    <w:name w:val="Normal"/>
-    <w:qFormat/>
-    <w:rsid w:val="008063E1"/>
-    <w:pPr>
-      <w:spacing w:before="80" w:after="120"/>
-    </w:pPr>
-  </w:style>
-  <w:style w:type="paragraph" w:styleId="Heading1">
-    <w:name w:val="heading 1"/>
-    <w:basedOn w:val="Normal"/>
-    <w:next w:val="Normal"/>
-    <w:link w:val="Heading1Char"/>
-    <w:uiPriority w:val="9"/>
-    <w:qFormat/>
-    <w:rsid w:val="009254B7"/>
-    <w:pPr>
-      <w:keepNext/>
-      <w:keepLines/>
-      <w:spacing w:before="200" w:after="40"/>
-      <w:outlineLvl w:val="0"/>
-    </w:pPr>
-    <w:rPr>
-      <w:rFonts w:eastAsiaTheme="majorEastAsia" w:cstheme="majorBidi"/>
-      <w:b/>
-      <w:color w:val="642D08"/>
-      <w:sz w:val="40"/>
-      <w:szCs w:val="32"/>
-    </w:rPr>
-  </w:style>
-  <w:style w:type="paragraph" w:styleId="Heading2">
-    <w:name w:val="heading 2"/>
-    <w:basedOn w:val="Normal"/>
-    <w:next w:val="Normal"/>
-    <w:link w:val="Heading2Char"/>
-    <w:uiPriority w:val="9"/>
-    <w:qFormat/>
-    <w:rsid w:val="006E55B4"/>
-    <w:pPr>
-      <w:keepNext/>
-      <w:keepLines/>
-      <w:numPr>
-        <w:numId w:val="11"/>
-      </w:numPr>
-      <w:spacing w:before="200" w:after="40"/>
-      <w:outlineLvl w:val="1"/>
-    </w:pPr>
-    <w:rPr>
-      <w:rFonts w:eastAsiaTheme="majorEastAsia" w:cstheme="majorBidi"/>
-      <w:b/>
-      <w:bCs/>
-      <w:color w:val="7C380A"/>
-      <w:sz w:val="36"/>
-      <w:szCs w:val="36"/>
-    </w:rPr>
-  </w:style>
-  <w:style w:type="paragraph" w:styleId="Heading3">
-    <w:name w:val="heading 3"/>
-    <w:basedOn w:val="Normal"/>
-    <w:next w:val="Normal"/>
-    <w:link w:val="Heading3Char"/>
-    <w:uiPriority w:val="9"/>
-    <w:unhideWhenUsed/>
-    <w:qFormat/>
-    <w:rsid w:val="008C5930"/>
-    <w:pPr>
-      <w:keepNext/>
-      <w:keepLines/>
-      <w:spacing w:before="120" w:after="40"/>
-      <w:outlineLvl w:val="2"/>
-    </w:pPr>
-    <w:rPr>
-      <w:rFonts w:eastAsiaTheme="majorEastAsia" w:cstheme="majorBidi"/>
-      <w:b/>
-      <w:color w:val="8F400B"/>
-      <w:sz w:val="32"/>
-      <w:szCs w:val="32"/>
-    </w:rPr>
-  </w:style>
-  <w:style w:type="paragraph" w:styleId="Heading4">
-    <w:name w:val="heading 4"/>
-    <w:basedOn w:val="Normal"/>
-    <w:next w:val="Normal"/>
-    <w:link w:val="Heading4Char"/>
-    <w:uiPriority w:val="9"/>
-    <w:unhideWhenUsed/>
-    <w:qFormat/>
-    <w:rsid w:val="008C5930"/>
-    <w:pPr>
-      <w:keepNext/>
-      <w:keepLines/>
-      <w:spacing w:before="120" w:after="40"/>
-      <w:outlineLvl w:val="3"/>
-    </w:pPr>
-    <w:rPr>
-      <w:rFonts w:eastAsiaTheme="majorEastAsia" w:cstheme="majorBidi"/>
-      <w:b/>
-      <w:iCs/>
-      <w:color w:val="A34A0D"/>
-      <w:sz w:val="28"/>
-    </w:rPr>
-  </w:style>
-  <w:style w:type="paragraph" w:styleId="Heading5">
-    <w:name w:val="heading 5"/>
-    <w:basedOn w:val="Normal"/>
-    <w:next w:val="Normal"/>
-    <w:link w:val="Heading5Char"/>
-    <w:uiPriority w:val="9"/>
-    <w:semiHidden/>
-    <w:unhideWhenUsed/>
-    <w:qFormat/>
-    <w:rsid w:val="008C5930"/>
-    <w:pPr>
-      <w:keepNext/>
-      <w:keepLines/>
-      <w:spacing w:after="0"/>
-      <w:outlineLvl w:val="4"/>
-    </w:pPr>
-    <w:rPr>
-      <w:rFonts w:eastAsiaTheme="majorEastAsia" w:cstheme="majorBidi"/>
-      <w:b/>
-      <w:color w:val="B2500E"/>
-    </w:rPr>
-  </w:style>
-  <w:style w:type="character" w:default="1" w:styleId="DefaultParagraphFont">
-    <w:name w:val="Default Paragraph Font"/>
-    <w:uiPriority w:val="1"/>
-    <w:semiHidden/>
-    <w:unhideWhenUsed/>
-  </w:style>
-  <w:style w:type="table" w:default="1" w:styleId="TableNormal">
-    <w:name w:val="Normal Table"/>
-    <w:uiPriority w:val="99"/>
-    <w:semiHidden/>
-    <w:unhideWhenUsed/>
-    <w:tblPr>
-      <w:tblInd w:w="0" w:type="dxa"/>
-      <w:tblCellMar>
-        <w:top w:w="0" w:type="dxa"/>
-        <w:left w:w="108" w:type="dxa"/>
-        <w:bottom w:w="0" w:type="dxa"/>
-        <w:right w:w="108" w:type="dxa"/>
-      </w:tblCellMar>
-    </w:tblPr>
-  </w:style>
-  <w:style w:type="numbering" w:default="1" w:styleId="NoList">
-    <w:name w:val="No List"/>
-    <w:uiPriority w:val="99"/>
-    <w:semiHidden/>
-    <w:unhideWhenUsed/>
-  </w:style>
-  <w:style w:type="paragraph" w:styleId="Header">
-    <w:name w:val="header"/>
-    <w:basedOn w:val="Normal"/>
-    <w:link w:val="HeaderChar"/>
-    <w:uiPriority w:val="99"/>
-    <w:unhideWhenUsed/>
-    <w:rsid w:val="008068A2"/>
-    <w:pPr>
-      <w:tabs>
-        <w:tab w:val="center" w:pos="4680"/>
-        <w:tab w:val="right" w:pos="9360"/>
-      </w:tabs>
-      <w:spacing w:after="0" w:line="240" w:lineRule="auto"/>
-    </w:pPr>
-  </w:style>
-  <w:style w:type="character" w:customStyle="1" w:styleId="HeaderChar">
-    <w:name w:val="Header Char"/>
-    <w:basedOn w:val="DefaultParagraphFont"/>
-    <w:link w:val="Header"/>
-    <w:uiPriority w:val="99"/>
-    <w:rsid w:val="008068A2"/>
-  </w:style>
-  <w:style w:type="paragraph" w:styleId="Footer">
-    <w:name w:val="footer"/>
-    <w:basedOn w:val="Normal"/>
-    <w:link w:val="FooterChar"/>
-    <w:uiPriority w:val="99"/>
-    <w:unhideWhenUsed/>
-    <w:rsid w:val="008068A2"/>
-    <w:pPr>
-      <w:tabs>
-        <w:tab w:val="center" w:pos="4680"/>
-        <w:tab w:val="right" w:pos="9360"/>
-      </w:tabs>
-      <w:spacing w:after="0" w:line="240" w:lineRule="auto"/>
-    </w:pPr>
-  </w:style>
-  <w:style w:type="character" w:customStyle="1" w:styleId="FooterChar">
-    <w:name w:val="Footer Char"/>
-    <w:basedOn w:val="DefaultParagraphFont"/>
-    <w:link w:val="Footer"/>
-    <w:uiPriority w:val="99"/>
-    <w:rsid w:val="008068A2"/>
-  </w:style>
-  <w:style w:type="paragraph" w:styleId="BalloonText">
-    <w:name w:val="Balloon Text"/>
-    <w:basedOn w:val="Normal"/>
-    <w:link w:val="BalloonTextChar"/>
-    <w:uiPriority w:val="99"/>
-    <w:semiHidden/>
-    <w:unhideWhenUsed/>
-    <w:rsid w:val="00564D7B"/>
-    <w:pPr>
-      <w:spacing w:after="0" w:line="240" w:lineRule="auto"/>
-    </w:pPr>
-    <w:rPr>
-      <w:rFonts w:ascii="Tahoma" w:hAnsi="Tahoma" w:cs="Tahoma"/>
-      <w:sz w:val="16"/>
-      <w:szCs w:val="16"/>
-    </w:rPr>
-  </w:style>
-  <w:style w:type="character" w:customStyle="1" w:styleId="BalloonTextChar">
-    <w:name w:val="Balloon Text Char"/>
-    <w:basedOn w:val="DefaultParagraphFont"/>
-    <w:link w:val="BalloonText"/>
-    <w:uiPriority w:val="99"/>
-    <w:semiHidden/>
-    <w:rsid w:val="00564D7B"/>
-    <w:rPr>
-      <w:rFonts w:ascii="Tahoma" w:hAnsi="Tahoma" w:cs="Tahoma"/>
-      <w:sz w:val="16"/>
-      <w:szCs w:val="16"/>
-    </w:rPr>
-  </w:style>
-  <w:style w:type="character" w:styleId="Hyperlink">
-    <w:name w:val="Hyperlink"/>
-    <w:basedOn w:val="DefaultParagraphFont"/>
-    <w:uiPriority w:val="99"/>
-    <w:unhideWhenUsed/>
-    <w:rsid w:val="0079324A"/>
-    <w:rPr>
-      <w:color w:val="0000FF" w:themeColor="hyperlink"/>
-      <w:u w:val="single"/>
-    </w:rPr>
-  </w:style>
-  <w:style w:type="character" w:customStyle="1" w:styleId="Heading1Char">
-    <w:name w:val="Heading 1 Char"/>
-    <w:basedOn w:val="DefaultParagraphFont"/>
-    <w:link w:val="Heading1"/>
-    <w:uiPriority w:val="9"/>
-    <w:rsid w:val="009254B7"/>
-    <w:rPr>
-      <w:rFonts w:eastAsiaTheme="majorEastAsia" w:cstheme="majorBidi"/>
-      <w:b/>
-      <w:color w:val="642D08"/>
-      <w:sz w:val="40"/>
-      <w:szCs w:val="32"/>
-    </w:rPr>
-  </w:style>
-  <w:style w:type="character" w:customStyle="1" w:styleId="Heading2Char">
-    <w:name w:val="Heading 2 Char"/>
-    <w:basedOn w:val="DefaultParagraphFont"/>
-    <w:link w:val="Heading2"/>
-    <w:uiPriority w:val="9"/>
-    <w:rsid w:val="006E55B4"/>
-    <w:rPr>
-      <w:rFonts w:eastAsiaTheme="majorEastAsia" w:cstheme="majorBidi"/>
-      <w:b/>
-      <w:bCs/>
-      <w:color w:val="7C380A"/>
-      <w:sz w:val="36"/>
-      <w:szCs w:val="36"/>
-    </w:rPr>
-  </w:style>
-  <w:style w:type="paragraph" w:styleId="NormalWeb">
-    <w:name w:val="Normal (Web)"/>
-    <w:basedOn w:val="Normal"/>
-    <w:uiPriority w:val="99"/>
-    <w:semiHidden/>
-    <w:unhideWhenUsed/>
-    <w:rsid w:val="00524789"/>
-    <w:pPr>
-      <w:spacing w:before="100" w:beforeAutospacing="1" w:after="100" w:afterAutospacing="1" w:line="240" w:lineRule="auto"/>
-    </w:pPr>
-    <w:rPr>
-      <w:rFonts w:ascii="Times New Roman" w:eastAsia="Times New Roman" w:hAnsi="Times New Roman" w:cs="Times New Roman"/>
-      <w:sz w:val="24"/>
-      <w:szCs w:val="24"/>
-    </w:rPr>
-  </w:style>
-  <w:style w:type="character" w:styleId="Strong">
-    <w:name w:val="Strong"/>
-    <w:basedOn w:val="DefaultParagraphFont"/>
-    <w:uiPriority w:val="22"/>
-    <w:qFormat/>
-    <w:rsid w:val="00524789"/>
-    <w:rPr>
-      <w:b/>
-      <w:bCs/>
-    </w:rPr>
-  </w:style>
-  <w:style w:type="character" w:customStyle="1" w:styleId="Heading3Char">
-    <w:name w:val="Heading 3 Char"/>
-    <w:basedOn w:val="DefaultParagraphFont"/>
-    <w:link w:val="Heading3"/>
-    <w:uiPriority w:val="9"/>
-    <w:rsid w:val="008C5930"/>
-    <w:rPr>
-      <w:rFonts w:eastAsiaTheme="majorEastAsia" w:cstheme="majorBidi"/>
-      <w:b/>
-      <w:color w:val="8F400B"/>
-      <w:sz w:val="32"/>
-      <w:szCs w:val="32"/>
-    </w:rPr>
-  </w:style>
-  <w:style w:type="character" w:customStyle="1" w:styleId="Heading4Char">
-    <w:name w:val="Heading 4 Char"/>
-    <w:basedOn w:val="DefaultParagraphFont"/>
-    <w:link w:val="Heading4"/>
-    <w:uiPriority w:val="9"/>
-    <w:rsid w:val="008C5930"/>
-    <w:rPr>
-      <w:rFonts w:eastAsiaTheme="majorEastAsia" w:cstheme="majorBidi"/>
-      <w:b/>
-      <w:iCs/>
-      <w:color w:val="A34A0D"/>
-      <w:sz w:val="28"/>
-    </w:rPr>
-  </w:style>
-  <w:style w:type="paragraph" w:styleId="ListParagraph">
-    <w:name w:val="List Paragraph"/>
-    <w:basedOn w:val="Normal"/>
-    <w:link w:val="ListParagraphChar"/>
-    <w:uiPriority w:val="34"/>
-    <w:qFormat/>
-    <w:rsid w:val="008617B5"/>
-    <w:pPr>
-      <w:ind w:left="720"/>
-      <w:contextualSpacing/>
-    </w:pPr>
-  </w:style>
-  <w:style w:type="character" w:styleId="FollowedHyperlink">
-    <w:name w:val="FollowedHyperlink"/>
-    <w:basedOn w:val="DefaultParagraphFont"/>
-    <w:uiPriority w:val="99"/>
-    <w:semiHidden/>
-    <w:unhideWhenUsed/>
-    <w:rsid w:val="00C0490B"/>
-    <w:rPr>
-      <w:color w:val="800080" w:themeColor="followedHyperlink"/>
-      <w:u w:val="single"/>
-    </w:rPr>
-  </w:style>
-  <w:style w:type="character" w:customStyle="1" w:styleId="Heading5Char">
-    <w:name w:val="Heading 5 Char"/>
-    <w:basedOn w:val="DefaultParagraphFont"/>
-    <w:link w:val="Heading5"/>
-    <w:uiPriority w:val="9"/>
-    <w:semiHidden/>
-    <w:rsid w:val="008C5930"/>
-    <w:rPr>
-      <w:rFonts w:eastAsiaTheme="majorEastAsia" w:cstheme="majorBidi"/>
-      <w:b/>
-      <w:color w:val="B2500E"/>
-    </w:rPr>
-  </w:style>
-  <w:style w:type="paragraph" w:customStyle="1" w:styleId="Code">
-    <w:name w:val="Code"/>
-    <w:basedOn w:val="Normal"/>
-    <w:link w:val="CodeChar"/>
-    <w:qFormat/>
-    <w:rsid w:val="008063E1"/>
-    <w:rPr>
-      <w:rFonts w:ascii="Consolas" w:hAnsi="Consolas"/>
-      <w:b/>
-      <w:noProof/>
-    </w:rPr>
-  </w:style>
-  <w:style w:type="character" w:customStyle="1" w:styleId="CodeChar">
-    <w:name w:val="Code Char"/>
-    <w:basedOn w:val="DefaultParagraphFont"/>
-    <w:link w:val="Code"/>
-    <w:rsid w:val="008063E1"/>
-    <w:rPr>
-      <w:rFonts w:ascii="Consolas" w:hAnsi="Consolas"/>
-      <w:b/>
-      <w:noProof/>
-    </w:rPr>
-  </w:style>
-  <w:style w:type="table" w:styleId="TableGrid">
-    <w:name w:val="Table Grid"/>
-    <w:basedOn w:val="TableNormal"/>
-    <w:uiPriority w:val="59"/>
-    <w:rsid w:val="00763912"/>
-    <w:pPr>
-      <w:spacing w:after="0" w:line="240" w:lineRule="auto"/>
-    </w:pPr>
-    <w:tblPr>
-      <w:tblBorders>
-        <w:top w:val="single" w:sz="4" w:space="0" w:color="auto"/>
-        <w:left w:val="single" w:sz="4" w:space="0" w:color="auto"/>
-        <w:bottom w:val="single" w:sz="4" w:space="0" w:color="auto"/>
-        <w:right w:val="single" w:sz="4" w:space="0" w:color="auto"/>
-        <w:insideH w:val="single" w:sz="4" w:space="0" w:color="auto"/>
-        <w:insideV w:val="single" w:sz="4" w:space="0" w:color="auto"/>
-      </w:tblBorders>
-    </w:tblPr>
-  </w:style>
-  <w:style w:type="character" w:customStyle="1" w:styleId="tgc">
-    <w:name w:val="_tgc"/>
-    <w:basedOn w:val="DefaultParagraphFont"/>
-    <w:rsid w:val="00D8395C"/>
-  </w:style>
-  <w:style w:type="paragraph" w:customStyle="1" w:styleId="Index">
-    <w:name w:val="Index"/>
-    <w:basedOn w:val="Normal"/>
-    <w:qFormat/>
-    <w:rsid w:val="005054C7"/>
-    <w:pPr>
-      <w:suppressLineNumbers/>
-      <w:spacing w:before="0" w:after="200"/>
-    </w:pPr>
-    <w:rPr>
-      <w:rFonts w:cs="FreeSans"/>
-    </w:rPr>
-  </w:style>
-  <w:style w:type="character" w:customStyle="1" w:styleId="ListParagraphChar">
-    <w:name w:val="List Paragraph Char"/>
-    <w:basedOn w:val="DefaultParagraphFont"/>
-    <w:link w:val="ListParagraph"/>
-    <w:uiPriority w:val="34"/>
-    <w:qFormat/>
-    <w:rsid w:val="005054C7"/>
-  </w:style>
-  <w:style w:type="character" w:customStyle="1" w:styleId="InternetLink">
-    <w:name w:val="Internet Link"/>
-    <w:basedOn w:val="DefaultParagraphFont"/>
-    <w:uiPriority w:val="99"/>
-    <w:unhideWhenUsed/>
-    <w:rsid w:val="005054C7"/>
-    <w:rPr>
-      <w:color w:val="0000FF" w:themeColor="hyperlink"/>
-      <w:u w:val="single"/>
-    </w:rPr>
-  </w:style>
-  <w:style w:type="character" w:customStyle="1" w:styleId="UnresolvedMention">
-    <w:name w:val="Unresolved Mention"/>
+  <w:style w:type="character" w:customStyle="1" w:styleId="UnresolvedMention1">
+    <w:name w:val="Unresolved Mention1"/>
     <w:basedOn w:val="DefaultParagraphFont"/>
     <w:uiPriority w:val="99"/>
     <w:semiHidden/>

</xml_diff>

<commit_message>
Added solutions 8 and 9
</commit_message>
<xml_diff>
--- a/JS Advanced - Jan 2020/05.DOM/05. JS-Advanced-DOM-Exercise.docx
+++ b/JS Advanced - Jan 2020/05.DOM/05. JS-Advanced-DOM-Exercise.docx
@@ -90,6 +90,38 @@
           <w:t>DOM</w:t>
         </w:r>
       </w:hyperlink>
+      <w:r>
+        <w:rPr>
+          <w:rStyle w:val="Hyperlink"/>
+          <w:noProof/>
+          <w:color w:val="auto"/>
+          <w:u w:val="none"/>
+        </w:rPr>
+        <w:t xml:space="preserve"> or </w:t>
+      </w:r>
+      <w:hyperlink r:id="rId10" w:history="1">
+        <w:r>
+          <w:rPr>
+            <w:rStyle w:val="Hyperlink"/>
+            <w:noProof/>
+          </w:rPr>
+          <w:t>https://judge.</w:t>
+        </w:r>
+        <w:r>
+          <w:rPr>
+            <w:rStyle w:val="Hyperlink"/>
+            <w:noProof/>
+          </w:rPr>
+          <w:t>s</w:t>
+        </w:r>
+        <w:r>
+          <w:rPr>
+            <w:rStyle w:val="Hyperlink"/>
+            <w:noProof/>
+          </w:rPr>
+          <w:t>oftuni.org/Contests/Practice/Index/1550</w:t>
+        </w:r>
+      </w:hyperlink>
     </w:p>
     <w:p>
       <w:pPr>
@@ -171,6 +203,7 @@
       <w:r>
         <w:rPr>
           <w:noProof/>
+          <w:lang w:eastAsia="ja-JP"/>
         </w:rPr>
         <w:drawing>
           <wp:inline distT="0" distB="0" distL="0" distR="0" wp14:anchorId="3F0194B0" wp14:editId="3AB208F1">
@@ -188,7 +221,7 @@
                     <pic:cNvPicPr/>
                   </pic:nvPicPr>
                   <pic:blipFill>
-                    <a:blip r:embed="rId10" cstate="print">
+                    <a:blip r:embed="rId11" cstate="print">
                       <a:extLst>
                         <a:ext uri="{28A0092B-C50C-407E-A947-70E740481C1C}">
                           <a14:useLocalDpi xmlns:a14="http://schemas.microsoft.com/office/drawing/2010/main" val="0"/>
@@ -373,6 +406,7 @@
       <w:r>
         <w:rPr>
           <w:noProof/>
+          <w:lang w:eastAsia="ja-JP"/>
         </w:rPr>
         <w:lastRenderedPageBreak/>
         <w:drawing>
@@ -391,7 +425,7 @@
                     <pic:cNvPicPr/>
                   </pic:nvPicPr>
                   <pic:blipFill>
-                    <a:blip r:embed="rId11" cstate="print">
+                    <a:blip r:embed="rId12" cstate="print">
                       <a:extLst>
                         <a:ext uri="{28A0092B-C50C-407E-A947-70E740481C1C}">
                           <a14:useLocalDpi xmlns:a14="http://schemas.microsoft.com/office/drawing/2010/main" val="0"/>
@@ -433,6 +467,7 @@
       <w:r>
         <w:rPr>
           <w:noProof/>
+          <w:lang w:eastAsia="ja-JP"/>
         </w:rPr>
         <w:drawing>
           <wp:inline distT="0" distB="0" distL="0" distR="0" wp14:anchorId="745A56B2" wp14:editId="48BCE925">
@@ -450,7 +485,7 @@
                     <pic:cNvPicPr/>
                   </pic:nvPicPr>
                   <pic:blipFill>
-                    <a:blip r:embed="rId12">
+                    <a:blip r:embed="rId13">
                       <a:extLst>
                         <a:ext uri="{28A0092B-C50C-407E-A947-70E740481C1C}">
                           <a14:useLocalDpi xmlns:a14="http://schemas.microsoft.com/office/drawing/2010/main" val="0"/>
@@ -633,6 +668,7 @@
       <w:r>
         <w:rPr>
           <w:noProof/>
+          <w:lang w:eastAsia="ja-JP"/>
         </w:rPr>
         <w:drawing>
           <wp:inline distT="0" distB="0" distL="0" distR="0" wp14:anchorId="1248FB4C" wp14:editId="14DD57B2">
@@ -650,7 +686,7 @@
                     <pic:cNvPicPr/>
                   </pic:nvPicPr>
                   <pic:blipFill rotWithShape="1">
-                    <a:blip r:embed="rId13">
+                    <a:blip r:embed="rId14">
                       <a:extLst>
                         <a:ext uri="{28A0092B-C50C-407E-A947-70E740481C1C}">
                           <a14:useLocalDpi xmlns:a14="http://schemas.microsoft.com/office/drawing/2010/main" val="0"/>
@@ -1090,6 +1126,7 @@
       <w:r>
         <w:rPr>
           <w:noProof/>
+          <w:lang w:eastAsia="ja-JP"/>
         </w:rPr>
         <w:drawing>
           <wp:inline distT="0" distB="0" distL="0" distR="0" wp14:anchorId="0A7A0D47" wp14:editId="075C0675">
@@ -1107,7 +1144,7 @@
                     <pic:cNvPicPr/>
                   </pic:nvPicPr>
                   <pic:blipFill>
-                    <a:blip r:embed="rId14">
+                    <a:blip r:embed="rId15">
                       <a:extLst>
                         <a:ext uri="{28A0092B-C50C-407E-A947-70E740481C1C}">
                           <a14:useLocalDpi xmlns:a14="http://schemas.microsoft.com/office/drawing/2010/main" val="0"/>
@@ -1153,6 +1190,7 @@
       <w:r>
         <w:rPr>
           <w:noProof/>
+          <w:lang w:eastAsia="ja-JP"/>
         </w:rPr>
         <w:lastRenderedPageBreak/>
         <w:drawing>
@@ -1171,7 +1209,7 @@
                     <pic:cNvPicPr/>
                   </pic:nvPicPr>
                   <pic:blipFill>
-                    <a:blip r:embed="rId15">
+                    <a:blip r:embed="rId16">
                       <a:extLst>
                         <a:ext uri="{28A0092B-C50C-407E-A947-70E740481C1C}">
                           <a14:useLocalDpi xmlns:a14="http://schemas.microsoft.com/office/drawing/2010/main" val="0"/>
@@ -1247,6 +1285,7 @@
       <w:r>
         <w:rPr>
           <w:noProof/>
+          <w:lang w:eastAsia="ja-JP"/>
         </w:rPr>
         <w:drawing>
           <wp:inline distT="0" distB="0" distL="0" distR="0" wp14:anchorId="5C816A89" wp14:editId="6BE0E46E">
@@ -1264,7 +1303,7 @@
                     <pic:cNvPicPr/>
                   </pic:nvPicPr>
                   <pic:blipFill>
-                    <a:blip r:embed="rId16" cstate="print">
+                    <a:blip r:embed="rId17" cstate="print">
                       <a:extLst>
                         <a:ext uri="{28A0092B-C50C-407E-A947-70E740481C1C}">
                           <a14:useLocalDpi xmlns:a14="http://schemas.microsoft.com/office/drawing/2010/main" val="0"/>
@@ -1616,6 +1655,7 @@
       <w:r>
         <w:rPr>
           <w:noProof/>
+          <w:lang w:eastAsia="ja-JP"/>
         </w:rPr>
         <w:lastRenderedPageBreak/>
         <w:drawing>
@@ -1634,7 +1674,7 @@
                     <pic:cNvPicPr/>
                   </pic:nvPicPr>
                   <pic:blipFill>
-                    <a:blip r:embed="rId16" cstate="print">
+                    <a:blip r:embed="rId17" cstate="print">
                       <a:extLst>
                         <a:ext uri="{28A0092B-C50C-407E-A947-70E740481C1C}">
                           <a14:useLocalDpi xmlns:a14="http://schemas.microsoft.com/office/drawing/2010/main" val="0"/>
@@ -1680,6 +1720,7 @@
       <w:r>
         <w:rPr>
           <w:noProof/>
+          <w:lang w:eastAsia="ja-JP"/>
         </w:rPr>
         <w:drawing>
           <wp:inline distT="0" distB="0" distL="0" distR="0" wp14:anchorId="3141DFC0" wp14:editId="47319002">
@@ -1697,7 +1738,7 @@
                     <pic:cNvPicPr/>
                   </pic:nvPicPr>
                   <pic:blipFill>
-                    <a:blip r:embed="rId17" cstate="print">
+                    <a:blip r:embed="rId18" cstate="print">
                       <a:extLst>
                         <a:ext uri="{28A0092B-C50C-407E-A947-70E740481C1C}">
                           <a14:useLocalDpi xmlns:a14="http://schemas.microsoft.com/office/drawing/2010/main" val="0"/>
@@ -1743,6 +1784,7 @@
       <w:r>
         <w:rPr>
           <w:noProof/>
+          <w:lang w:eastAsia="ja-JP"/>
         </w:rPr>
         <w:drawing>
           <wp:inline distT="0" distB="0" distL="0" distR="0" wp14:anchorId="536E6C99" wp14:editId="4E491B8C">
@@ -1760,7 +1802,7 @@
                     <pic:cNvPicPr/>
                   </pic:nvPicPr>
                   <pic:blipFill>
-                    <a:blip r:embed="rId18" cstate="print">
+                    <a:blip r:embed="rId19" cstate="print">
                       <a:extLst>
                         <a:ext uri="{28A0092B-C50C-407E-A947-70E740481C1C}">
                           <a14:useLocalDpi xmlns:a14="http://schemas.microsoft.com/office/drawing/2010/main" val="0"/>
@@ -1806,6 +1848,7 @@
       <w:r>
         <w:rPr>
           <w:noProof/>
+          <w:lang w:eastAsia="ja-JP"/>
         </w:rPr>
         <w:lastRenderedPageBreak/>
         <w:drawing>
@@ -1824,7 +1867,7 @@
                     <pic:cNvPicPr/>
                   </pic:nvPicPr>
                   <pic:blipFill>
-                    <a:blip r:embed="rId19" cstate="print">
+                    <a:blip r:embed="rId20" cstate="print">
                       <a:extLst>
                         <a:ext uri="{28A0092B-C50C-407E-A947-70E740481C1C}">
                           <a14:useLocalDpi xmlns:a14="http://schemas.microsoft.com/office/drawing/2010/main" val="0"/>
@@ -1870,6 +1913,7 @@
       <w:r>
         <w:rPr>
           <w:noProof/>
+          <w:lang w:eastAsia="ja-JP"/>
         </w:rPr>
         <w:drawing>
           <wp:inline distT="0" distB="0" distL="0" distR="0" wp14:anchorId="70478DFF" wp14:editId="041F72B1">
@@ -1887,7 +1931,7 @@
                     <pic:cNvPicPr/>
                   </pic:nvPicPr>
                   <pic:blipFill>
-                    <a:blip r:embed="rId20" cstate="print">
+                    <a:blip r:embed="rId21" cstate="print">
                       <a:extLst>
                         <a:ext uri="{28A0092B-C50C-407E-A947-70E740481C1C}">
                           <a14:useLocalDpi xmlns:a14="http://schemas.microsoft.com/office/drawing/2010/main" val="0"/>
@@ -1963,6 +2007,7 @@
       <w:r>
         <w:rPr>
           <w:noProof/>
+          <w:lang w:eastAsia="ja-JP"/>
         </w:rPr>
         <w:drawing>
           <wp:inline distT="0" distB="0" distL="0" distR="0" wp14:anchorId="457F97F0" wp14:editId="4AF4AF66">
@@ -1980,7 +2025,7 @@
                     <pic:cNvPicPr/>
                   </pic:nvPicPr>
                   <pic:blipFill>
-                    <a:blip r:embed="rId21" cstate="print">
+                    <a:blip r:embed="rId22" cstate="print">
                       <a:extLst>
                         <a:ext uri="{28A0092B-C50C-407E-A947-70E740481C1C}">
                           <a14:useLocalDpi xmlns:a14="http://schemas.microsoft.com/office/drawing/2010/main" val="0"/>
@@ -2087,6 +2132,7 @@
       <w:r>
         <w:rPr>
           <w:noProof/>
+          <w:lang w:eastAsia="ja-JP"/>
         </w:rPr>
         <w:lastRenderedPageBreak/>
         <w:drawing>
@@ -2105,7 +2151,7 @@
                     <pic:cNvPicPr/>
                   </pic:nvPicPr>
                   <pic:blipFill>
-                    <a:blip r:embed="rId22" cstate="print">
+                    <a:blip r:embed="rId23" cstate="print">
                       <a:extLst>
                         <a:ext uri="{28A0092B-C50C-407E-A947-70E740481C1C}">
                           <a14:useLocalDpi xmlns:a14="http://schemas.microsoft.com/office/drawing/2010/main" val="0"/>
@@ -2238,6 +2284,7 @@
       <w:r>
         <w:rPr>
           <w:noProof/>
+          <w:lang w:eastAsia="ja-JP"/>
         </w:rPr>
         <w:drawing>
           <wp:inline distT="0" distB="0" distL="0" distR="0" wp14:anchorId="258928DD" wp14:editId="19F16D05">
@@ -2255,7 +2302,7 @@
                     <pic:cNvPicPr/>
                   </pic:nvPicPr>
                   <pic:blipFill>
-                    <a:blip r:embed="rId23" cstate="print">
+                    <a:blip r:embed="rId24" cstate="print">
                       <a:extLst>
                         <a:ext uri="{28A0092B-C50C-407E-A947-70E740481C1C}">
                           <a14:useLocalDpi xmlns:a14="http://schemas.microsoft.com/office/drawing/2010/main" val="0"/>
@@ -2355,6 +2402,7 @@
       <w:r>
         <w:rPr>
           <w:noProof/>
+          <w:lang w:eastAsia="ja-JP"/>
         </w:rPr>
         <w:lastRenderedPageBreak/>
         <w:drawing>
@@ -2373,7 +2421,7 @@
                     <pic:cNvPicPr/>
                   </pic:nvPicPr>
                   <pic:blipFill>
-                    <a:blip r:embed="rId24" cstate="print">
+                    <a:blip r:embed="rId25" cstate="print">
                       <a:extLst>
                         <a:ext uri="{28A0092B-C50C-407E-A947-70E740481C1C}">
                           <a14:useLocalDpi xmlns:a14="http://schemas.microsoft.com/office/drawing/2010/main" val="0"/>
@@ -2464,6 +2512,7 @@
       <w:r>
         <w:rPr>
           <w:noProof/>
+          <w:lang w:eastAsia="ja-JP"/>
         </w:rPr>
         <w:drawing>
           <wp:inline distT="0" distB="0" distL="0" distR="0" wp14:anchorId="5559D885" wp14:editId="72D441BA">
@@ -2481,7 +2530,7 @@
                     <pic:cNvPicPr/>
                   </pic:nvPicPr>
                   <pic:blipFill>
-                    <a:blip r:embed="rId25" cstate="print">
+                    <a:blip r:embed="rId26" cstate="print">
                       <a:extLst>
                         <a:ext uri="{28A0092B-C50C-407E-A947-70E740481C1C}">
                           <a14:useLocalDpi xmlns:a14="http://schemas.microsoft.com/office/drawing/2010/main" val="0"/>
@@ -2639,6 +2688,7 @@
       <w:r>
         <w:rPr>
           <w:noProof/>
+          <w:lang w:eastAsia="ja-JP"/>
         </w:rPr>
         <w:lastRenderedPageBreak/>
         <w:drawing>
@@ -2657,7 +2707,7 @@
                     <pic:cNvPicPr/>
                   </pic:nvPicPr>
                   <pic:blipFill>
-                    <a:blip r:embed="rId26" cstate="print">
+                    <a:blip r:embed="rId27" cstate="print">
                       <a:extLst>
                         <a:ext uri="{28A0092B-C50C-407E-A947-70E740481C1C}">
                           <a14:useLocalDpi xmlns:a14="http://schemas.microsoft.com/office/drawing/2010/main" val="0"/>
@@ -2718,6 +2768,7 @@
       <w:r>
         <w:rPr>
           <w:noProof/>
+          <w:lang w:eastAsia="ja-JP"/>
         </w:rPr>
         <w:drawing>
           <wp:inline distT="0" distB="0" distL="0" distR="0" wp14:anchorId="6CAF3082" wp14:editId="17E4DBFF">
@@ -2735,7 +2786,7 @@
                     <pic:cNvPicPr/>
                   </pic:nvPicPr>
                   <pic:blipFill>
-                    <a:blip r:embed="rId27" cstate="print">
+                    <a:blip r:embed="rId28" cstate="print">
                       <a:extLst>
                         <a:ext uri="{28A0092B-C50C-407E-A947-70E740481C1C}">
                           <a14:useLocalDpi xmlns:a14="http://schemas.microsoft.com/office/drawing/2010/main" val="0"/>
@@ -2843,6 +2894,7 @@
       <w:r>
         <w:rPr>
           <w:noProof/>
+          <w:lang w:eastAsia="ja-JP"/>
         </w:rPr>
         <w:lastRenderedPageBreak/>
         <w:drawing>
@@ -2861,7 +2913,7 @@
                     <pic:cNvPicPr/>
                   </pic:nvPicPr>
                   <pic:blipFill>
-                    <a:blip r:embed="rId28" cstate="print">
+                    <a:blip r:embed="rId29" cstate="print">
                       <a:extLst>
                         <a:ext uri="{28A0092B-C50C-407E-A947-70E740481C1C}">
                           <a14:useLocalDpi xmlns:a14="http://schemas.microsoft.com/office/drawing/2010/main" val="0"/>
@@ -3042,6 +3094,7 @@
       <w:r>
         <w:rPr>
           <w:noProof/>
+          <w:lang w:eastAsia="ja-JP"/>
         </w:rPr>
         <w:drawing>
           <wp:inline distT="0" distB="0" distL="0" distR="0" wp14:anchorId="201BA4DF" wp14:editId="5F90C7B1">
@@ -3059,7 +3112,7 @@
                     <pic:cNvPicPr/>
                   </pic:nvPicPr>
                   <pic:blipFill>
-                    <a:blip r:embed="rId29" cstate="print">
+                    <a:blip r:embed="rId30" cstate="print">
                       <a:extLst>
                         <a:ext uri="{28A0092B-C50C-407E-A947-70E740481C1C}">
                           <a14:useLocalDpi xmlns:a14="http://schemas.microsoft.com/office/drawing/2010/main" val="0"/>
@@ -3115,6 +3168,7 @@
       <w:r>
         <w:rPr>
           <w:noProof/>
+          <w:lang w:eastAsia="ja-JP"/>
         </w:rPr>
         <w:lastRenderedPageBreak/>
         <w:drawing>
@@ -3133,7 +3187,7 @@
                     <pic:cNvPicPr/>
                   </pic:nvPicPr>
                   <pic:blipFill>
-                    <a:blip r:embed="rId30" cstate="print">
+                    <a:blip r:embed="rId31" cstate="print">
                       <a:extLst>
                         <a:ext uri="{28A0092B-C50C-407E-A947-70E740481C1C}">
                           <a14:useLocalDpi xmlns:a14="http://schemas.microsoft.com/office/drawing/2010/main" val="0"/>
@@ -3246,6 +3300,7 @@
       <w:r>
         <w:rPr>
           <w:noProof/>
+          <w:lang w:eastAsia="ja-JP"/>
         </w:rPr>
         <w:drawing>
           <wp:inline distT="0" distB="0" distL="0" distR="0" wp14:anchorId="5DD6096C" wp14:editId="7734672C">
@@ -3263,7 +3318,7 @@
                     <pic:cNvPicPr/>
                   </pic:nvPicPr>
                   <pic:blipFill>
-                    <a:blip r:embed="rId31" cstate="print">
+                    <a:blip r:embed="rId32" cstate="print">
                       <a:extLst>
                         <a:ext uri="{28A0092B-C50C-407E-A947-70E740481C1C}">
                           <a14:useLocalDpi xmlns:a14="http://schemas.microsoft.com/office/drawing/2010/main" val="0"/>
@@ -3315,8 +3370,14 @@
           <w:numId w:val="40"/>
         </w:numPr>
         <w:ind w:left="426" w:hanging="426"/>
-      </w:pPr>
-      <w:r>
+        <w:rPr>
+          <w:noProof/>
+        </w:rPr>
+      </w:pPr>
+      <w:r>
+        <w:rPr>
+          <w:noProof/>
+        </w:rPr>
         <w:t>Table – Search Engine</w:t>
       </w:r>
     </w:p>
@@ -3374,6 +3435,7 @@
       <w:r>
         <w:rPr>
           <w:noProof/>
+          <w:lang w:eastAsia="ja-JP"/>
         </w:rPr>
         <w:drawing>
           <wp:inline distT="0" distB="0" distL="0" distR="0" wp14:anchorId="3066F540" wp14:editId="78DB723C">
@@ -3391,7 +3453,7 @@
                     <pic:cNvPicPr/>
                   </pic:nvPicPr>
                   <pic:blipFill>
-                    <a:blip r:embed="rId32" cstate="print">
+                    <a:blip r:embed="rId33" cstate="print">
                       <a:extLst>
                         <a:ext uri="{28A0092B-C50C-407E-A947-70E740481C1C}">
                           <a14:useLocalDpi xmlns:a14="http://schemas.microsoft.com/office/drawing/2010/main" val="0"/>
@@ -3708,6 +3770,7 @@
       <w:r>
         <w:rPr>
           <w:noProof/>
+          <w:lang w:eastAsia="ja-JP"/>
         </w:rPr>
         <w:drawing>
           <wp:inline distT="0" distB="0" distL="0" distR="0" wp14:anchorId="15BA6DC6" wp14:editId="2C11EFB7">
@@ -3725,7 +3788,7 @@
                     <pic:cNvPicPr/>
                   </pic:nvPicPr>
                   <pic:blipFill>
-                    <a:blip r:embed="rId33" cstate="print">
+                    <a:blip r:embed="rId34" cstate="print">
                       <a:extLst>
                         <a:ext uri="{28A0092B-C50C-407E-A947-70E740481C1C}">
                           <a14:useLocalDpi xmlns:a14="http://schemas.microsoft.com/office/drawing/2010/main" val="0"/>
@@ -3776,6 +3839,7 @@
       <w:r>
         <w:rPr>
           <w:noProof/>
+          <w:lang w:eastAsia="ja-JP"/>
         </w:rPr>
         <w:drawing>
           <wp:inline distT="0" distB="0" distL="0" distR="0" wp14:anchorId="47260E74" wp14:editId="1A056337">
@@ -3793,7 +3857,7 @@
                     <pic:cNvPicPr/>
                   </pic:nvPicPr>
                   <pic:blipFill>
-                    <a:blip r:embed="rId34" cstate="print">
+                    <a:blip r:embed="rId35" cstate="print">
                       <a:extLst>
                         <a:ext uri="{28A0092B-C50C-407E-A947-70E740481C1C}">
                           <a14:useLocalDpi xmlns:a14="http://schemas.microsoft.com/office/drawing/2010/main" val="0"/>
@@ -3855,6 +3919,7 @@
       <w:r>
         <w:rPr>
           <w:noProof/>
+          <w:lang w:eastAsia="ja-JP"/>
         </w:rPr>
         <w:lastRenderedPageBreak/>
         <w:drawing>
@@ -3873,7 +3938,7 @@
                     <pic:cNvPicPr/>
                   </pic:nvPicPr>
                   <pic:blipFill>
-                    <a:blip r:embed="rId35" cstate="print">
+                    <a:blip r:embed="rId36" cstate="print">
                       <a:extLst>
                         <a:ext uri="{28A0092B-C50C-407E-A947-70E740481C1C}">
                           <a14:useLocalDpi xmlns:a14="http://schemas.microsoft.com/office/drawing/2010/main" val="0"/>
@@ -3925,9 +3990,6 @@
         </w:rPr>
       </w:pPr>
       <w:r>
-        <w:t xml:space="preserve">* </w:t>
-      </w:r>
-      <w:r>
         <w:t>Shopping Cart</w:t>
       </w:r>
     </w:p>
@@ -4274,6 +4336,7 @@
       <w:r>
         <w:rPr>
           <w:noProof/>
+          <w:lang w:eastAsia="ja-JP"/>
         </w:rPr>
         <w:drawing>
           <wp:inline distT="0" distB="0" distL="0" distR="0" wp14:anchorId="4CC4FC23" wp14:editId="3C09B87C">
@@ -4291,7 +4354,7 @@
                     <pic:cNvPicPr/>
                   </pic:nvPicPr>
                   <pic:blipFill>
-                    <a:blip r:embed="rId36" cstate="print">
+                    <a:blip r:embed="rId37" cstate="print">
                       <a:extLst>
                         <a:ext uri="{28A0092B-C50C-407E-A947-70E740481C1C}">
                           <a14:useLocalDpi xmlns:a14="http://schemas.microsoft.com/office/drawing/2010/main" val="0"/>
@@ -4323,9 +4386,2475 @@
         </w:drawing>
       </w:r>
     </w:p>
+    <w:p>
+      <w:pPr>
+        <w:rPr>
+          <w:lang w:val="bg-BG"/>
+        </w:rPr>
+      </w:pPr>
+    </w:p>
+    <w:p>
+      <w:pPr>
+        <w:pStyle w:val="Heading2"/>
+        <w:numPr>
+          <w:ilvl w:val="0"/>
+          <w:numId w:val="40"/>
+        </w:numPr>
+        <w:ind w:left="426" w:hanging="426"/>
+        <w:rPr>
+          <w:lang w:val="bg-BG"/>
+        </w:rPr>
+      </w:pPr>
+      <w:r>
+        <w:t>Furniture</w:t>
+      </w:r>
+    </w:p>
+    <w:p>
+      <w:pPr>
+        <w:rPr>
+          <w:lang w:val="bg-BG"/>
+        </w:rPr>
+      </w:pPr>
+      <w:r>
+        <w:t xml:space="preserve">You will be given some furniture as an </w:t>
+      </w:r>
+      <w:r>
+        <w:rPr>
+          <w:b/>
+        </w:rPr>
+        <w:t>array of objects</w:t>
+      </w:r>
+      <w:r>
+        <w:t xml:space="preserve">. Each object will have a </w:t>
+      </w:r>
+      <w:r>
+        <w:rPr>
+          <w:rStyle w:val="CodeChar"/>
+        </w:rPr>
+        <w:t>name</w:t>
+      </w:r>
+      <w:r>
+        <w:t xml:space="preserve">, a </w:t>
+      </w:r>
+      <w:r>
+        <w:rPr>
+          <w:rStyle w:val="CodeChar"/>
+        </w:rPr>
+        <w:t>price</w:t>
+      </w:r>
+      <w:r>
+        <w:rPr>
+          <w:noProof/>
+        </w:rPr>
+        <w:t xml:space="preserve"> </w:t>
+      </w:r>
+      <w:r>
+        <w:t xml:space="preserve">and a </w:t>
+      </w:r>
+      <w:r>
+        <w:rPr>
+          <w:rStyle w:val="CodeChar"/>
+        </w:rPr>
+        <w:t>decoration factor</w:t>
+      </w:r>
+      <w:r>
+        <w:t xml:space="preserve">. </w:t>
+      </w:r>
+    </w:p>
+    <w:p>
+      <w:pPr>
+        <w:rPr>
+          <w:lang w:val="bg-BG"/>
+        </w:rPr>
+      </w:pPr>
+      <w:r>
+        <w:t xml:space="preserve">When the </w:t>
+      </w:r>
+      <w:r>
+        <w:rPr>
+          <w:rFonts w:ascii="Consolas" w:hAnsi="Consolas"/>
+          <w:b/>
+          <w:noProof/>
+        </w:rPr>
+        <w:t>"Generate"</w:t>
+      </w:r>
+      <w:r>
+        <w:rPr>
+          <w:rFonts w:cstheme="minorHAnsi"/>
+          <w:b/>
+          <w:noProof/>
+        </w:rPr>
+        <w:t xml:space="preserve"> </w:t>
+      </w:r>
+      <w:r>
+        <w:rPr>
+          <w:rFonts w:cstheme="minorHAnsi"/>
+          <w:b/>
+        </w:rPr>
+        <w:t>button is clicked</w:t>
+      </w:r>
+      <w:r>
+        <w:t xml:space="preserve">, add a </w:t>
+      </w:r>
+      <w:r>
+        <w:rPr>
+          <w:b/>
+        </w:rPr>
+        <w:t xml:space="preserve">new row to the table </w:t>
+      </w:r>
+      <w:r>
+        <w:t xml:space="preserve">for each piece of furniture with </w:t>
+      </w:r>
+      <w:r>
+        <w:rPr>
+          <w:rStyle w:val="CodeChar"/>
+        </w:rPr>
+        <w:t>image</w:t>
+      </w:r>
+      <w:r>
+        <w:rPr>
+          <w:b/>
+        </w:rPr>
+        <w:t xml:space="preserve">, </w:t>
+      </w:r>
+      <w:r>
+        <w:rPr>
+          <w:rStyle w:val="CodeChar"/>
+        </w:rPr>
+        <w:t>name</w:t>
+      </w:r>
+      <w:r>
+        <w:rPr>
+          <w:b/>
+        </w:rPr>
+        <w:t xml:space="preserve">, </w:t>
+      </w:r>
+      <w:r>
+        <w:rPr>
+          <w:rStyle w:val="CodeChar"/>
+        </w:rPr>
+        <w:t>price</w:t>
+      </w:r>
+      <w:r>
+        <w:rPr>
+          <w:noProof/>
+        </w:rPr>
+        <w:t xml:space="preserve"> </w:t>
+      </w:r>
+      <w:r>
+        <w:t xml:space="preserve">and </w:t>
+      </w:r>
+      <w:r>
+        <w:rPr>
+          <w:rStyle w:val="CodeChar"/>
+        </w:rPr>
+        <w:t>decoration factor</w:t>
+      </w:r>
+      <w:r>
+        <w:rPr>
+          <w:b/>
+          <w:noProof/>
+        </w:rPr>
+        <w:t xml:space="preserve"> </w:t>
+      </w:r>
+      <w:r>
+        <w:rPr>
+          <w:noProof/>
+        </w:rPr>
+        <w:t>(</w:t>
+      </w:r>
+      <w:r>
+        <w:t xml:space="preserve">code example below). </w:t>
+      </w:r>
+    </w:p>
+    <w:p>
+      <w:pPr>
+        <w:rPr>
+          <w:rFonts w:cstheme="minorHAnsi"/>
+          <w:lang w:val="bg-BG"/>
+        </w:rPr>
+      </w:pPr>
+      <w:r>
+        <w:t xml:space="preserve">When the </w:t>
+      </w:r>
+      <w:r>
+        <w:rPr>
+          <w:b/>
+        </w:rPr>
+        <w:t>"</w:t>
+      </w:r>
+      <w:r>
+        <w:rPr>
+          <w:rStyle w:val="CodeChar"/>
+        </w:rPr>
+        <w:t>Buy</w:t>
+      </w:r>
+      <w:r>
+        <w:rPr>
+          <w:b/>
+        </w:rPr>
+        <w:t>"</w:t>
+      </w:r>
+      <w:r>
+        <w:t xml:space="preserve"> button is clicked, get all </w:t>
+      </w:r>
+      <w:r>
+        <w:rPr>
+          <w:b/>
+        </w:rPr>
+        <w:t>checkboxes that are marked</w:t>
+      </w:r>
+      <w:r>
+        <w:t xml:space="preserve"> and show in the </w:t>
+      </w:r>
+      <w:r>
+        <w:rPr>
+          <w:rStyle w:val="CodeChar"/>
+        </w:rPr>
+        <w:t>result textbox</w:t>
+      </w:r>
+      <w:r>
+        <w:rPr>
+          <w:noProof/>
+        </w:rPr>
+        <w:t xml:space="preserve"> </w:t>
+      </w:r>
+      <w:r>
+        <w:t xml:space="preserve">the </w:t>
+      </w:r>
+      <w:r>
+        <w:rPr>
+          <w:b/>
+        </w:rPr>
+        <w:t>names</w:t>
+      </w:r>
+      <w:r>
+        <w:t xml:space="preserve"> of the piece of furniture that </w:t>
+      </w:r>
+      <w:r>
+        <w:rPr>
+          <w:b/>
+        </w:rPr>
+        <w:t>were checked</w:t>
+      </w:r>
+      <w:r>
+        <w:t xml:space="preserve">, separated by a </w:t>
+      </w:r>
+      <w:r>
+        <w:rPr>
+          <w:b/>
+        </w:rPr>
+        <w:t>comma</w:t>
+      </w:r>
+      <w:r>
+        <w:t xml:space="preserve"> and </w:t>
+      </w:r>
+      <w:r>
+        <w:rPr>
+          <w:b/>
+        </w:rPr>
+        <w:t>single</w:t>
+      </w:r>
+      <w:r>
+        <w:t xml:space="preserve"> </w:t>
+      </w:r>
+      <w:r>
+        <w:rPr>
+          <w:b/>
+        </w:rPr>
+        <w:t>space</w:t>
+      </w:r>
+      <w:r>
+        <w:t xml:space="preserve"> (</w:t>
+      </w:r>
+      <w:r>
+        <w:rPr>
+          <w:rFonts w:ascii="Consolas" w:hAnsi="Consolas"/>
+          <w:b/>
+        </w:rPr>
+        <w:t>", "</w:t>
+      </w:r>
+      <w:r>
+        <w:t xml:space="preserve">) in the following format: </w:t>
+      </w:r>
+      <w:r>
+        <w:rPr>
+          <w:rFonts w:ascii="Consolas" w:hAnsi="Consolas"/>
+          <w:b/>
+          <w:noProof/>
+        </w:rPr>
+        <w:t>"Bought furniture: {furniture1} {furniture</w:t>
+      </w:r>
+      <w:proofErr w:type="gramStart"/>
+      <w:r>
+        <w:rPr>
+          <w:rFonts w:ascii="Consolas" w:hAnsi="Consolas"/>
+          <w:b/>
+          <w:noProof/>
+        </w:rPr>
+        <w:t>2</w:t>
+      </w:r>
+      <w:r>
+        <w:rPr>
+          <w:rFonts w:ascii="Consolas" w:hAnsi="Consolas"/>
+          <w:b/>
+        </w:rPr>
+        <w:t>}…</w:t>
+      </w:r>
+      <w:proofErr w:type="gramEnd"/>
+      <w:r>
+        <w:rPr>
+          <w:rFonts w:ascii="Consolas" w:hAnsi="Consolas"/>
+          <w:b/>
+        </w:rPr>
+        <w:t>"</w:t>
+      </w:r>
+      <w:r>
+        <w:rPr>
+          <w:rFonts w:cstheme="minorHAnsi"/>
+        </w:rPr>
+        <w:t>.</w:t>
+      </w:r>
+    </w:p>
+    <w:p>
+      <w:pPr>
+        <w:rPr>
+          <w:rFonts w:ascii="Consolas" w:hAnsi="Consolas" w:cstheme="minorHAnsi"/>
+          <w:b/>
+          <w:lang w:val="bg-BG"/>
+        </w:rPr>
+      </w:pPr>
+      <w:r>
+        <w:rPr>
+          <w:rFonts w:cstheme="minorHAnsi"/>
+        </w:rPr>
+        <w:t xml:space="preserve">On the next line, print the total price in format: </w:t>
+      </w:r>
+      <w:r>
+        <w:rPr>
+          <w:rFonts w:ascii="Consolas" w:hAnsi="Consolas" w:cstheme="minorHAnsi"/>
+          <w:b/>
+          <w:noProof/>
+        </w:rPr>
+        <w:t>"Total price: {totalPrice}"</w:t>
+      </w:r>
+      <w:r>
+        <w:rPr>
+          <w:rFonts w:cstheme="minorHAnsi"/>
+          <w:noProof/>
+        </w:rPr>
+        <w:t xml:space="preserve"> (</w:t>
+      </w:r>
+      <w:r>
+        <w:rPr>
+          <w:rFonts w:cstheme="minorHAnsi"/>
+        </w:rPr>
+        <w:t xml:space="preserve">formatted to the second decimal point). Finally, print the average decoration factor in the format: </w:t>
+      </w:r>
+      <w:r>
+        <w:rPr>
+          <w:rFonts w:ascii="Consolas" w:hAnsi="Consolas" w:cstheme="minorHAnsi"/>
+          <w:b/>
+          <w:noProof/>
+        </w:rPr>
+        <w:t>"Average decoration factor: {decFactor}"</w:t>
+      </w:r>
+    </w:p>
+    <w:p>
+      <w:pPr>
+        <w:rPr>
+          <w:rFonts w:ascii="Consolas" w:hAnsi="Consolas" w:cstheme="minorHAnsi"/>
+          <w:b/>
+          <w:lang w:val="bg-BG"/>
+        </w:rPr>
+      </w:pPr>
+    </w:p>
+    <w:p>
+      <w:pPr>
+        <w:pStyle w:val="Heading3"/>
+        <w:rPr>
+          <w:lang w:val="bg-BG"/>
+        </w:rPr>
+      </w:pPr>
+      <w:r>
+        <w:t>Input Example</w:t>
+      </w:r>
+    </w:p>
+    <w:p>
+      <w:pPr>
+        <w:ind w:left="720"/>
+        <w:rPr>
+          <w:rFonts w:ascii="Consolas" w:hAnsi="Consolas"/>
+          <w:b/>
+          <w:lang w:val="bg-BG"/>
+        </w:rPr>
+      </w:pPr>
+      <w:r>
+        <w:rPr>
+          <w:rFonts w:ascii="Consolas" w:hAnsi="Consolas"/>
+          <w:b/>
+          <w:noProof/>
+        </w:rPr>
+        <w:t>[{"name": "Sofa", "img": "https://res.cloudinary.com/maisonsdumonde/image/upload/q_auto,f_auto/w_200/img/grey-3-seater-sofa-bed-200-13-0-175521_9.jpg", "price": 150, "decFactor": 1.2}]</w:t>
+      </w:r>
+    </w:p>
+    <w:p>
+      <w:pPr>
+        <w:pStyle w:val="Heading3"/>
+        <w:rPr>
+          <w:lang w:val="bg-BG"/>
+        </w:rPr>
+      </w:pPr>
+      <w:r>
+        <w:t>Examples</w:t>
+      </w:r>
+    </w:p>
+    <w:p>
+      <w:pPr>
+        <w:rPr>
+          <w:b/>
+          <w:color w:val="FF0000"/>
+          <w:lang w:val="bg-BG"/>
+        </w:rPr>
+      </w:pPr>
+      <w:r>
+        <w:rPr>
+          <w:noProof/>
+          <w:lang w:eastAsia="ja-JP"/>
+        </w:rPr>
+        <w:drawing>
+          <wp:inline distT="0" distB="0" distL="0" distR="0" wp14:anchorId="5BF74ADB" wp14:editId="38FF9D48">
+            <wp:extent cx="5987562" cy="4449124"/>
+            <wp:effectExtent l="19050" t="19050" r="13335" b="27940"/>
+            <wp:docPr id="12" name="Картина 2"/>
+            <wp:cNvGraphicFramePr>
+              <a:graphicFrameLocks xmlns:a="http://schemas.openxmlformats.org/drawingml/2006/main" noChangeAspect="1"/>
+            </wp:cNvGraphicFramePr>
+            <a:graphic xmlns:a="http://schemas.openxmlformats.org/drawingml/2006/main">
+              <a:graphicData uri="http://schemas.openxmlformats.org/drawingml/2006/picture">
+                <pic:pic xmlns:pic="http://schemas.openxmlformats.org/drawingml/2006/picture">
+                  <pic:nvPicPr>
+                    <pic:cNvPr id="0" name=""/>
+                    <pic:cNvPicPr/>
+                  </pic:nvPicPr>
+                  <pic:blipFill>
+                    <a:blip r:embed="rId38">
+                      <a:extLst>
+                        <a:ext uri="{28A0092B-C50C-407E-A947-70E740481C1C}">
+                          <a14:useLocalDpi xmlns:a14="http://schemas.microsoft.com/office/drawing/2010/main" val="0"/>
+                        </a:ext>
+                      </a:extLst>
+                    </a:blip>
+                    <a:stretch>
+                      <a:fillRect/>
+                    </a:stretch>
+                  </pic:blipFill>
+                  <pic:spPr>
+                    <a:xfrm>
+                      <a:off x="0" y="0"/>
+                      <a:ext cx="6000497" cy="4458736"/>
+                    </a:xfrm>
+                    <a:prstGeom prst="rect">
+                      <a:avLst/>
+                    </a:prstGeom>
+                    <a:ln>
+                      <a:solidFill>
+                        <a:schemeClr val="tx1"/>
+                      </a:solidFill>
+                    </a:ln>
+                  </pic:spPr>
+                </pic:pic>
+              </a:graphicData>
+            </a:graphic>
+          </wp:inline>
+        </w:drawing>
+      </w:r>
+    </w:p>
+    <w:p>
+      <w:pPr>
+        <w:rPr>
+          <w:b/>
+          <w:color w:val="FF0000"/>
+          <w:lang w:val="bg-BG"/>
+        </w:rPr>
+      </w:pPr>
+      <w:r>
+        <w:rPr>
+          <w:noProof/>
+          <w:lang w:eastAsia="ja-JP"/>
+        </w:rPr>
+        <w:lastRenderedPageBreak/>
+        <w:drawing>
+          <wp:inline distT="0" distB="0" distL="0" distR="0" wp14:anchorId="4141B84F" wp14:editId="114890C9">
+            <wp:extent cx="5987415" cy="2825291"/>
+            <wp:effectExtent l="19050" t="19050" r="13335" b="13335"/>
+            <wp:docPr id="63" name="Картина 3"/>
+            <wp:cNvGraphicFramePr>
+              <a:graphicFrameLocks xmlns:a="http://schemas.openxmlformats.org/drawingml/2006/main" noChangeAspect="1"/>
+            </wp:cNvGraphicFramePr>
+            <a:graphic xmlns:a="http://schemas.openxmlformats.org/drawingml/2006/main">
+              <a:graphicData uri="http://schemas.openxmlformats.org/drawingml/2006/picture">
+                <pic:pic xmlns:pic="http://schemas.openxmlformats.org/drawingml/2006/picture">
+                  <pic:nvPicPr>
+                    <pic:cNvPr id="0" name=""/>
+                    <pic:cNvPicPr/>
+                  </pic:nvPicPr>
+                  <pic:blipFill>
+                    <a:blip r:embed="rId39">
+                      <a:extLst>
+                        <a:ext uri="{28A0092B-C50C-407E-A947-70E740481C1C}">
+                          <a14:useLocalDpi xmlns:a14="http://schemas.microsoft.com/office/drawing/2010/main" val="0"/>
+                        </a:ext>
+                      </a:extLst>
+                    </a:blip>
+                    <a:stretch>
+                      <a:fillRect/>
+                    </a:stretch>
+                  </pic:blipFill>
+                  <pic:spPr>
+                    <a:xfrm>
+                      <a:off x="0" y="0"/>
+                      <a:ext cx="6013157" cy="2837438"/>
+                    </a:xfrm>
+                    <a:prstGeom prst="rect">
+                      <a:avLst/>
+                    </a:prstGeom>
+                    <a:ln>
+                      <a:solidFill>
+                        <a:schemeClr val="tx1"/>
+                      </a:solidFill>
+                    </a:ln>
+                  </pic:spPr>
+                </pic:pic>
+              </a:graphicData>
+            </a:graphic>
+          </wp:inline>
+        </w:drawing>
+      </w:r>
+    </w:p>
+    <w:p>
+      <w:pPr>
+        <w:ind w:left="357" w:hanging="357"/>
+        <w:rPr>
+          <w:noProof/>
+          <w:sz w:val="24"/>
+          <w:szCs w:val="24"/>
+          <w:lang w:val="bg-BG"/>
+        </w:rPr>
+      </w:pPr>
+    </w:p>
+    <w:p>
+      <w:pPr>
+        <w:pStyle w:val="Heading2"/>
+        <w:numPr>
+          <w:ilvl w:val="0"/>
+          <w:numId w:val="40"/>
+        </w:numPr>
+        <w:ind w:left="426" w:hanging="426"/>
+        <w:rPr>
+          <w:noProof/>
+          <w:lang w:val="bg-BG"/>
+        </w:rPr>
+      </w:pPr>
+      <w:r>
+        <w:rPr>
+          <w:noProof/>
+        </w:rPr>
+        <w:t xml:space="preserve">* </w:t>
+      </w:r>
+      <w:r>
+        <w:rPr>
+          <w:noProof/>
+        </w:rPr>
+        <w:t>Cards</w:t>
+      </w:r>
+    </w:p>
+    <w:p>
+      <w:pPr>
+        <w:ind w:left="357" w:hanging="357"/>
+        <w:rPr>
+          <w:noProof/>
+          <w:lang w:val="bg-BG"/>
+        </w:rPr>
+      </w:pPr>
+      <w:r>
+        <w:rPr>
+          <w:noProof/>
+        </w:rPr>
+        <w:t>Write</w:t>
+      </w:r>
+      <w:r>
+        <w:rPr>
+          <w:b/>
+          <w:noProof/>
+        </w:rPr>
+        <w:t xml:space="preserve"> a function</w:t>
+      </w:r>
+      <w:r>
+        <w:rPr>
+          <w:noProof/>
+        </w:rPr>
+        <w:t xml:space="preserve"> which </w:t>
+      </w:r>
+      <w:r>
+        <w:rPr>
+          <w:b/>
+          <w:noProof/>
+        </w:rPr>
+        <w:t>checks cards</w:t>
+      </w:r>
+      <w:r>
+        <w:rPr>
+          <w:noProof/>
+        </w:rPr>
+        <w:t xml:space="preserve">, shows which one </w:t>
+      </w:r>
+      <w:r>
+        <w:rPr>
+          <w:b/>
+          <w:noProof/>
+        </w:rPr>
+        <w:t>is greater</w:t>
+      </w:r>
+      <w:r>
+        <w:rPr>
+          <w:noProof/>
+        </w:rPr>
+        <w:t xml:space="preserve"> and </w:t>
+      </w:r>
+      <w:r>
+        <w:rPr>
+          <w:b/>
+          <w:noProof/>
+        </w:rPr>
+        <w:t>keeps history of all hands</w:t>
+      </w:r>
+      <w:r>
+        <w:rPr>
+          <w:noProof/>
+        </w:rPr>
+        <w:t>.</w:t>
+      </w:r>
+    </w:p>
+    <w:p>
+      <w:pPr>
+        <w:jc w:val="center"/>
+        <w:rPr>
+          <w:lang w:val="bg-BG"/>
+        </w:rPr>
+      </w:pPr>
+      <w:r>
+        <w:rPr>
+          <w:noProof/>
+          <w:lang w:eastAsia="ja-JP"/>
+        </w:rPr>
+        <w:drawing>
+          <wp:inline distT="0" distB="0" distL="0" distR="0" wp14:anchorId="27E71995" wp14:editId="67CD2332">
+            <wp:extent cx="4991100" cy="2826818"/>
+            <wp:effectExtent l="19050" t="19050" r="19050" b="12065"/>
+            <wp:docPr id="13" name="Picture 13"/>
+            <wp:cNvGraphicFramePr>
+              <a:graphicFrameLocks xmlns:a="http://schemas.openxmlformats.org/drawingml/2006/main" noChangeAspect="1"/>
+            </wp:cNvGraphicFramePr>
+            <a:graphic xmlns:a="http://schemas.openxmlformats.org/drawingml/2006/main">
+              <a:graphicData uri="http://schemas.openxmlformats.org/drawingml/2006/picture">
+                <pic:pic xmlns:pic="http://schemas.openxmlformats.org/drawingml/2006/picture">
+                  <pic:nvPicPr>
+                    <pic:cNvPr id="1" name=""/>
+                    <pic:cNvPicPr/>
+                  </pic:nvPicPr>
+                  <pic:blipFill>
+                    <a:blip r:embed="rId40" cstate="print">
+                      <a:extLst>
+                        <a:ext uri="{28A0092B-C50C-407E-A947-70E740481C1C}">
+                          <a14:useLocalDpi xmlns:a14="http://schemas.microsoft.com/office/drawing/2010/main" val="0"/>
+                        </a:ext>
+                      </a:extLst>
+                    </a:blip>
+                    <a:stretch>
+                      <a:fillRect/>
+                    </a:stretch>
+                  </pic:blipFill>
+                  <pic:spPr>
+                    <a:xfrm>
+                      <a:off x="0" y="0"/>
+                      <a:ext cx="5022946" cy="2844855"/>
+                    </a:xfrm>
+                    <a:prstGeom prst="rect">
+                      <a:avLst/>
+                    </a:prstGeom>
+                    <a:ln>
+                      <a:solidFill>
+                        <a:schemeClr val="tx1"/>
+                      </a:solidFill>
+                    </a:ln>
+                  </pic:spPr>
+                </pic:pic>
+              </a:graphicData>
+            </a:graphic>
+          </wp:inline>
+        </w:drawing>
+      </w:r>
+    </w:p>
+    <w:p>
+      <w:pPr>
+        <w:jc w:val="center"/>
+        <w:rPr>
+          <w:lang w:val="bg-BG"/>
+        </w:rPr>
+      </w:pPr>
+      <w:r>
+        <w:rPr>
+          <w:noProof/>
+          <w:lang w:eastAsia="ja-JP"/>
+        </w:rPr>
+        <w:lastRenderedPageBreak/>
+        <w:drawing>
+          <wp:inline distT="0" distB="0" distL="0" distR="0" wp14:anchorId="43CC2C9A" wp14:editId="0AD7D7F4">
+            <wp:extent cx="2789686" cy="3337560"/>
+            <wp:effectExtent l="19050" t="19050" r="10795" b="15240"/>
+            <wp:docPr id="14" name="Picture 14"/>
+            <wp:cNvGraphicFramePr>
+              <a:graphicFrameLocks xmlns:a="http://schemas.openxmlformats.org/drawingml/2006/main" noChangeAspect="1"/>
+            </wp:cNvGraphicFramePr>
+            <a:graphic xmlns:a="http://schemas.openxmlformats.org/drawingml/2006/main">
+              <a:graphicData uri="http://schemas.openxmlformats.org/drawingml/2006/picture">
+                <pic:pic xmlns:pic="http://schemas.openxmlformats.org/drawingml/2006/picture">
+                  <pic:nvPicPr>
+                    <pic:cNvPr id="0" name=""/>
+                    <pic:cNvPicPr/>
+                  </pic:nvPicPr>
+                  <pic:blipFill>
+                    <a:blip r:embed="rId41">
+                      <a:extLst>
+                        <a:ext uri="{28A0092B-C50C-407E-A947-70E740481C1C}">
+                          <a14:useLocalDpi xmlns:a14="http://schemas.microsoft.com/office/drawing/2010/main" val="0"/>
+                        </a:ext>
+                      </a:extLst>
+                    </a:blip>
+                    <a:stretch>
+                      <a:fillRect/>
+                    </a:stretch>
+                  </pic:blipFill>
+                  <pic:spPr>
+                    <a:xfrm>
+                      <a:off x="0" y="0"/>
+                      <a:ext cx="2802191" cy="3352521"/>
+                    </a:xfrm>
+                    <a:prstGeom prst="rect">
+                      <a:avLst/>
+                    </a:prstGeom>
+                    <a:ln>
+                      <a:solidFill>
+                        <a:schemeClr val="tx1"/>
+                      </a:solidFill>
+                    </a:ln>
+                  </pic:spPr>
+                </pic:pic>
+              </a:graphicData>
+            </a:graphic>
+          </wp:inline>
+        </w:drawing>
+      </w:r>
+    </w:p>
+    <w:p>
+      <w:pPr>
+        <w:rPr>
+          <w:b/>
+          <w:lang w:val="bg-BG"/>
+        </w:rPr>
+      </w:pPr>
+      <w:r>
+        <w:rPr>
+          <w:b/>
+        </w:rPr>
+        <w:t>Firstly, add</w:t>
+      </w:r>
+      <w:r>
+        <w:t xml:space="preserve"> </w:t>
+      </w:r>
+      <w:r>
+        <w:rPr>
+          <w:b/>
+        </w:rPr>
+        <w:t>click events</w:t>
+      </w:r>
+      <w:r>
+        <w:t xml:space="preserve"> to </w:t>
+      </w:r>
+      <w:r>
+        <w:rPr>
+          <w:b/>
+        </w:rPr>
+        <w:t>all cards</w:t>
+      </w:r>
+      <w:r>
+        <w:t>. When one of the cards is clicked, the current background card must be changed with the "</w:t>
+      </w:r>
+      <w:r>
+        <w:rPr>
+          <w:rStyle w:val="CodeChar"/>
+        </w:rPr>
+        <w:t>whiteCard.jpg</w:t>
+      </w:r>
+      <w:r>
+        <w:t xml:space="preserve">" picture </w:t>
+      </w:r>
+      <w:r>
+        <w:rPr>
+          <w:noProof/>
+        </w:rPr>
+        <w:t>(</w:t>
+      </w:r>
+      <w:r>
+        <w:t>it is given in the skeleton</w:t>
+      </w:r>
+      <w:r>
+        <w:rPr>
+          <w:noProof/>
+        </w:rPr>
+        <w:t xml:space="preserve">) </w:t>
+      </w:r>
+      <w:r>
+        <w:t xml:space="preserve">and the </w:t>
+      </w:r>
+      <w:r>
+        <w:rPr>
+          <w:b/>
+        </w:rPr>
+        <w:t>card name should be appended</w:t>
+      </w:r>
+      <w:r>
+        <w:t xml:space="preserve"> to one of the </w:t>
+      </w:r>
+      <w:r>
+        <w:rPr>
+          <w:rStyle w:val="CodeChar"/>
+        </w:rPr>
+        <w:t>span</w:t>
+      </w:r>
+      <w:r>
+        <w:rPr>
+          <w:b/>
+          <w:noProof/>
+        </w:rPr>
+        <w:t xml:space="preserve"> </w:t>
+      </w:r>
+      <w:r>
+        <w:t>elements</w:t>
+      </w:r>
+      <w:r>
+        <w:rPr>
+          <w:b/>
+        </w:rPr>
+        <w:t xml:space="preserve"> </w:t>
+      </w:r>
+      <w:r>
+        <w:t>in</w:t>
+      </w:r>
+      <w:r>
+        <w:rPr>
+          <w:b/>
+        </w:rPr>
+        <w:t xml:space="preserve"> </w:t>
+      </w:r>
+      <w:r>
+        <w:t>the</w:t>
+      </w:r>
+      <w:r>
+        <w:rPr>
+          <w:b/>
+        </w:rPr>
+        <w:t xml:space="preserve"> </w:t>
+      </w:r>
+      <w:r>
+        <w:rPr>
+          <w:rStyle w:val="CodeChar"/>
+        </w:rPr>
+        <w:t>div</w:t>
+      </w:r>
+      <w:r>
+        <w:rPr>
+          <w:b/>
+          <w:noProof/>
+        </w:rPr>
+        <w:t xml:space="preserve"> </w:t>
+      </w:r>
+      <w:r>
+        <w:t>with</w:t>
+      </w:r>
+      <w:r>
+        <w:rPr>
+          <w:b/>
+        </w:rPr>
+        <w:t xml:space="preserve"> </w:t>
+      </w:r>
+      <w:r>
+        <w:rPr>
+          <w:rStyle w:val="CodeChar"/>
+        </w:rPr>
+        <w:t>id</w:t>
+      </w:r>
+      <w:r>
+        <w:rPr>
+          <w:b/>
+        </w:rPr>
+        <w:t>="</w:t>
+      </w:r>
+      <w:r>
+        <w:rPr>
+          <w:rStyle w:val="CodeChar"/>
+        </w:rPr>
+        <w:t>result"</w:t>
+      </w:r>
+      <w:r>
+        <w:rPr>
+          <w:rFonts w:cstheme="minorHAnsi"/>
+          <w:b/>
+        </w:rPr>
+        <w:t>.</w:t>
+      </w:r>
+      <w:r>
+        <w:rPr>
+          <w:b/>
+        </w:rPr>
+        <w:t xml:space="preserve"> </w:t>
+      </w:r>
+    </w:p>
+    <w:p>
+      <w:pPr>
+        <w:rPr>
+          <w:lang w:val="bg-BG"/>
+        </w:rPr>
+      </w:pPr>
+      <w:r>
+        <w:t xml:space="preserve">If a card </w:t>
+      </w:r>
+      <w:r>
+        <w:rPr>
+          <w:b/>
+        </w:rPr>
+        <w:t>from the top side</w:t>
+      </w:r>
+      <w:r>
+        <w:t xml:space="preserve"> is </w:t>
+      </w:r>
+      <w:r>
+        <w:rPr>
+          <w:b/>
+        </w:rPr>
+        <w:t>clicked</w:t>
+      </w:r>
+      <w:r>
+        <w:t xml:space="preserve">, </w:t>
+      </w:r>
+      <w:r>
+        <w:rPr>
+          <w:b/>
+        </w:rPr>
+        <w:t>append</w:t>
+      </w:r>
+      <w:r>
+        <w:t xml:space="preserve"> the </w:t>
+      </w:r>
+      <w:r>
+        <w:rPr>
+          <w:b/>
+        </w:rPr>
+        <w:t>card name</w:t>
+      </w:r>
+      <w:r>
+        <w:t xml:space="preserve"> to the </w:t>
+      </w:r>
+      <w:r>
+        <w:rPr>
+          <w:b/>
+        </w:rPr>
+        <w:t xml:space="preserve">left </w:t>
+      </w:r>
+      <w:r>
+        <w:rPr>
+          <w:rStyle w:val="CodeChar"/>
+        </w:rPr>
+        <w:t>span</w:t>
+      </w:r>
+      <w:r>
+        <w:rPr>
+          <w:noProof/>
+        </w:rPr>
+        <w:t xml:space="preserve"> (</w:t>
+      </w:r>
+      <w:r>
+        <w:t xml:space="preserve">first empty </w:t>
+      </w:r>
+      <w:r>
+        <w:rPr>
+          <w:rStyle w:val="CodeChar"/>
+        </w:rPr>
+        <w:t>span</w:t>
+      </w:r>
+      <w:r>
+        <w:t xml:space="preserve">), otherwise </w:t>
+      </w:r>
+      <w:r>
+        <w:rPr>
+          <w:b/>
+        </w:rPr>
+        <w:t>append</w:t>
+      </w:r>
+      <w:r>
+        <w:t xml:space="preserve"> the card</w:t>
+      </w:r>
+      <w:r>
+        <w:rPr>
+          <w:b/>
+        </w:rPr>
+        <w:t xml:space="preserve"> name</w:t>
+      </w:r>
+      <w:r>
+        <w:t xml:space="preserve"> to the</w:t>
+      </w:r>
+      <w:r>
+        <w:rPr>
+          <w:b/>
+        </w:rPr>
+        <w:t xml:space="preserve"> right </w:t>
+      </w:r>
+      <w:r>
+        <w:rPr>
+          <w:rStyle w:val="CodeChar"/>
+        </w:rPr>
+        <w:t>span</w:t>
+      </w:r>
+      <w:r>
+        <w:rPr>
+          <w:noProof/>
+        </w:rPr>
+        <w:t xml:space="preserve"> (</w:t>
+      </w:r>
+      <w:r>
+        <w:t xml:space="preserve">second/last </w:t>
+      </w:r>
+      <w:r>
+        <w:rPr>
+          <w:rStyle w:val="CodeChar"/>
+        </w:rPr>
+        <w:t>span</w:t>
+      </w:r>
+      <w:r>
+        <w:t>).</w:t>
+      </w:r>
+    </w:p>
+    <w:p>
+      <w:pPr>
+        <w:jc w:val="center"/>
+        <w:rPr>
+          <w:lang w:val="bg-BG"/>
+        </w:rPr>
+      </w:pPr>
+      <w:r>
+        <w:rPr>
+          <w:noProof/>
+          <w:lang w:eastAsia="ja-JP"/>
+        </w:rPr>
+        <w:drawing>
+          <wp:inline distT="0" distB="0" distL="0" distR="0" wp14:anchorId="15847479" wp14:editId="15750EB7">
+            <wp:extent cx="5208212" cy="2857500"/>
+            <wp:effectExtent l="19050" t="19050" r="12065" b="19050"/>
+            <wp:docPr id="15" name="Picture 15"/>
+            <wp:cNvGraphicFramePr>
+              <a:graphicFrameLocks xmlns:a="http://schemas.openxmlformats.org/drawingml/2006/main" noChangeAspect="1"/>
+            </wp:cNvGraphicFramePr>
+            <a:graphic xmlns:a="http://schemas.openxmlformats.org/drawingml/2006/main">
+              <a:graphicData uri="http://schemas.openxmlformats.org/drawingml/2006/picture">
+                <pic:pic xmlns:pic="http://schemas.openxmlformats.org/drawingml/2006/picture">
+                  <pic:nvPicPr>
+                    <pic:cNvPr id="1" name=""/>
+                    <pic:cNvPicPr/>
+                  </pic:nvPicPr>
+                  <pic:blipFill>
+                    <a:blip r:embed="rId42" cstate="print">
+                      <a:extLst>
+                        <a:ext uri="{28A0092B-C50C-407E-A947-70E740481C1C}">
+                          <a14:useLocalDpi xmlns:a14="http://schemas.microsoft.com/office/drawing/2010/main" val="0"/>
+                        </a:ext>
+                      </a:extLst>
+                    </a:blip>
+                    <a:stretch>
+                      <a:fillRect/>
+                    </a:stretch>
+                  </pic:blipFill>
+                  <pic:spPr>
+                    <a:xfrm>
+                      <a:off x="0" y="0"/>
+                      <a:ext cx="5221526" cy="2864805"/>
+                    </a:xfrm>
+                    <a:prstGeom prst="rect">
+                      <a:avLst/>
+                    </a:prstGeom>
+                    <a:ln>
+                      <a:solidFill>
+                        <a:schemeClr val="tx1"/>
+                      </a:solidFill>
+                    </a:ln>
+                  </pic:spPr>
+                </pic:pic>
+              </a:graphicData>
+            </a:graphic>
+          </wp:inline>
+        </w:drawing>
+      </w:r>
+    </w:p>
+    <w:p>
+      <w:pPr>
+        <w:jc w:val="center"/>
+        <w:rPr>
+          <w:lang w:val="bg-BG"/>
+        </w:rPr>
+      </w:pPr>
+      <w:r>
+        <w:rPr>
+          <w:noProof/>
+          <w:lang w:eastAsia="ja-JP"/>
+        </w:rPr>
+        <w:lastRenderedPageBreak/>
+        <w:drawing>
+          <wp:inline distT="0" distB="0" distL="0" distR="0" wp14:anchorId="46C24444" wp14:editId="25C1D0FA">
+            <wp:extent cx="5210175" cy="3114736"/>
+            <wp:effectExtent l="19050" t="19050" r="9525" b="28575"/>
+            <wp:docPr id="18" name="Picture 18"/>
+            <wp:cNvGraphicFramePr>
+              <a:graphicFrameLocks xmlns:a="http://schemas.openxmlformats.org/drawingml/2006/main" noChangeAspect="1"/>
+            </wp:cNvGraphicFramePr>
+            <a:graphic xmlns:a="http://schemas.openxmlformats.org/drawingml/2006/main">
+              <a:graphicData uri="http://schemas.openxmlformats.org/drawingml/2006/picture">
+                <pic:pic xmlns:pic="http://schemas.openxmlformats.org/drawingml/2006/picture">
+                  <pic:nvPicPr>
+                    <pic:cNvPr id="1" name=""/>
+                    <pic:cNvPicPr/>
+                  </pic:nvPicPr>
+                  <pic:blipFill>
+                    <a:blip r:embed="rId43" cstate="print">
+                      <a:extLst>
+                        <a:ext uri="{28A0092B-C50C-407E-A947-70E740481C1C}">
+                          <a14:useLocalDpi xmlns:a14="http://schemas.microsoft.com/office/drawing/2010/main" val="0"/>
+                        </a:ext>
+                      </a:extLst>
+                    </a:blip>
+                    <a:stretch>
+                      <a:fillRect/>
+                    </a:stretch>
+                  </pic:blipFill>
+                  <pic:spPr>
+                    <a:xfrm>
+                      <a:off x="0" y="0"/>
+                      <a:ext cx="5222778" cy="3122270"/>
+                    </a:xfrm>
+                    <a:prstGeom prst="rect">
+                      <a:avLst/>
+                    </a:prstGeom>
+                    <a:ln>
+                      <a:solidFill>
+                        <a:schemeClr val="tx1"/>
+                      </a:solidFill>
+                    </a:ln>
+                  </pic:spPr>
+                </pic:pic>
+              </a:graphicData>
+            </a:graphic>
+          </wp:inline>
+        </w:drawing>
+      </w:r>
+    </w:p>
+    <w:p>
+      <w:pPr>
+        <w:rPr>
+          <w:lang w:val="bg-BG"/>
+        </w:rPr>
+      </w:pPr>
+      <w:r>
+        <w:t xml:space="preserve">When </w:t>
+      </w:r>
+      <w:r>
+        <w:rPr>
+          <w:b/>
+        </w:rPr>
+        <w:t>cards</w:t>
+      </w:r>
+      <w:r>
+        <w:t xml:space="preserve"> from </w:t>
+      </w:r>
+      <w:r>
+        <w:rPr>
+          <w:b/>
+        </w:rPr>
+        <w:t>both sides</w:t>
+      </w:r>
+      <w:r>
+        <w:t xml:space="preserve"> </w:t>
+      </w:r>
+      <w:r>
+        <w:rPr>
+          <w:b/>
+        </w:rPr>
+        <w:t>are selected,</w:t>
+      </w:r>
+      <w:r>
+        <w:t xml:space="preserve"> </w:t>
+      </w:r>
+      <w:r>
+        <w:rPr>
+          <w:b/>
+        </w:rPr>
+        <w:t>check</w:t>
+      </w:r>
+      <w:r>
+        <w:t xml:space="preserve"> which one is </w:t>
+      </w:r>
+      <w:r>
+        <w:rPr>
+          <w:b/>
+        </w:rPr>
+        <w:t>greater</w:t>
+      </w:r>
+      <w:r>
+        <w:t>. The greater card should have border "</w:t>
+      </w:r>
+      <w:r>
+        <w:rPr>
+          <w:rStyle w:val="CodeChar"/>
+        </w:rPr>
+        <w:t>2px solid green</w:t>
+      </w:r>
+      <w:r>
+        <w:t>" and the lower card - "</w:t>
+      </w:r>
+      <w:r>
+        <w:rPr>
+          <w:rStyle w:val="CodeChar"/>
+        </w:rPr>
+        <w:t>2px solid red</w:t>
+      </w:r>
+      <w:r>
+        <w:rPr>
+          <w:b/>
+        </w:rPr>
+        <w:t>"</w:t>
+      </w:r>
+      <w:r>
+        <w:t>.</w:t>
+      </w:r>
+    </w:p>
+    <w:p>
+      <w:pPr>
+        <w:jc w:val="center"/>
+        <w:rPr>
+          <w:lang w:val="bg-BG"/>
+        </w:rPr>
+      </w:pPr>
+      <w:r>
+        <w:rPr>
+          <w:noProof/>
+          <w:lang w:eastAsia="ja-JP"/>
+        </w:rPr>
+        <w:drawing>
+          <wp:inline distT="0" distB="0" distL="0" distR="0" wp14:anchorId="177ACC5B" wp14:editId="5CFE881D">
+            <wp:extent cx="5930076" cy="3156825"/>
+            <wp:effectExtent l="19050" t="19050" r="13970" b="24765"/>
+            <wp:docPr id="24" name="Picture 24"/>
+            <wp:cNvGraphicFramePr>
+              <a:graphicFrameLocks xmlns:a="http://schemas.openxmlformats.org/drawingml/2006/main" noChangeAspect="1"/>
+            </wp:cNvGraphicFramePr>
+            <a:graphic xmlns:a="http://schemas.openxmlformats.org/drawingml/2006/main">
+              <a:graphicData uri="http://schemas.openxmlformats.org/drawingml/2006/picture">
+                <pic:pic xmlns:pic="http://schemas.openxmlformats.org/drawingml/2006/picture">
+                  <pic:nvPicPr>
+                    <pic:cNvPr id="1" name=""/>
+                    <pic:cNvPicPr/>
+                  </pic:nvPicPr>
+                  <pic:blipFill>
+                    <a:blip r:embed="rId44" cstate="print">
+                      <a:extLst>
+                        <a:ext uri="{28A0092B-C50C-407E-A947-70E740481C1C}">
+                          <a14:useLocalDpi xmlns:a14="http://schemas.microsoft.com/office/drawing/2010/main" val="0"/>
+                        </a:ext>
+                      </a:extLst>
+                    </a:blip>
+                    <a:stretch>
+                      <a:fillRect/>
+                    </a:stretch>
+                  </pic:blipFill>
+                  <pic:spPr>
+                    <a:xfrm>
+                      <a:off x="0" y="0"/>
+                      <a:ext cx="5930076" cy="3156825"/>
+                    </a:xfrm>
+                    <a:prstGeom prst="rect">
+                      <a:avLst/>
+                    </a:prstGeom>
+                    <a:ln>
+                      <a:solidFill>
+                        <a:schemeClr val="tx1"/>
+                      </a:solidFill>
+                    </a:ln>
+                  </pic:spPr>
+                </pic:pic>
+              </a:graphicData>
+            </a:graphic>
+          </wp:inline>
+        </w:drawing>
+      </w:r>
+    </w:p>
+    <w:p>
+      <w:pPr>
+        <w:jc w:val="center"/>
+        <w:rPr>
+          <w:lang w:val="bg-BG"/>
+        </w:rPr>
+      </w:pPr>
+      <w:r>
+        <w:rPr>
+          <w:noProof/>
+          <w:lang w:eastAsia="ja-JP"/>
+        </w:rPr>
+        <w:lastRenderedPageBreak/>
+        <w:drawing>
+          <wp:inline distT="0" distB="0" distL="0" distR="0" wp14:anchorId="2BB89E32" wp14:editId="6499BFF3">
+            <wp:extent cx="5995897" cy="3151155"/>
+            <wp:effectExtent l="19050" t="19050" r="24130" b="11430"/>
+            <wp:docPr id="25" name="Picture 25"/>
+            <wp:cNvGraphicFramePr>
+              <a:graphicFrameLocks xmlns:a="http://schemas.openxmlformats.org/drawingml/2006/main" noChangeAspect="1"/>
+            </wp:cNvGraphicFramePr>
+            <a:graphic xmlns:a="http://schemas.openxmlformats.org/drawingml/2006/main">
+              <a:graphicData uri="http://schemas.openxmlformats.org/drawingml/2006/picture">
+                <pic:pic xmlns:pic="http://schemas.openxmlformats.org/drawingml/2006/picture">
+                  <pic:nvPicPr>
+                    <pic:cNvPr id="1" name=""/>
+                    <pic:cNvPicPr/>
+                  </pic:nvPicPr>
+                  <pic:blipFill>
+                    <a:blip r:embed="rId45" cstate="print">
+                      <a:extLst>
+                        <a:ext uri="{28A0092B-C50C-407E-A947-70E740481C1C}">
+                          <a14:useLocalDpi xmlns:a14="http://schemas.microsoft.com/office/drawing/2010/main" val="0"/>
+                        </a:ext>
+                      </a:extLst>
+                    </a:blip>
+                    <a:stretch>
+                      <a:fillRect/>
+                    </a:stretch>
+                  </pic:blipFill>
+                  <pic:spPr>
+                    <a:xfrm>
+                      <a:off x="0" y="0"/>
+                      <a:ext cx="5995897" cy="3151155"/>
+                    </a:xfrm>
+                    <a:prstGeom prst="rect">
+                      <a:avLst/>
+                    </a:prstGeom>
+                    <a:ln>
+                      <a:solidFill>
+                        <a:schemeClr val="tx1"/>
+                      </a:solidFill>
+                    </a:ln>
+                  </pic:spPr>
+                </pic:pic>
+              </a:graphicData>
+            </a:graphic>
+          </wp:inline>
+        </w:drawing>
+      </w:r>
+    </w:p>
+    <w:p>
+      <w:pPr>
+        <w:rPr>
+          <w:lang w:val="bg-BG"/>
+        </w:rPr>
+      </w:pPr>
+      <w:r>
+        <w:t>You should</w:t>
+      </w:r>
+      <w:r>
+        <w:rPr>
+          <w:b/>
+        </w:rPr>
+        <w:t xml:space="preserve"> clear</w:t>
+      </w:r>
+      <w:r>
+        <w:t xml:space="preserve"> the </w:t>
+      </w:r>
+      <w:r>
+        <w:rPr>
+          <w:b/>
+        </w:rPr>
+        <w:t>span elements</w:t>
+      </w:r>
+      <w:r>
+        <w:t xml:space="preserve"> which </w:t>
+      </w:r>
+      <w:r>
+        <w:rPr>
+          <w:b/>
+        </w:rPr>
+        <w:t>hold the current card names</w:t>
+      </w:r>
+      <w:r>
+        <w:t xml:space="preserve"> when both are selected, and the winner is selected. </w:t>
+      </w:r>
+      <w:r>
+        <w:rPr>
+          <w:b/>
+        </w:rPr>
+        <w:t>After every hand,</w:t>
+      </w:r>
+      <w:r>
+        <w:t xml:space="preserve"> push the current card names in the </w:t>
+      </w:r>
+      <w:r>
+        <w:rPr>
+          <w:rStyle w:val="CodeChar"/>
+        </w:rPr>
+        <w:t>history div</w:t>
+      </w:r>
+      <w:r>
+        <w:rPr>
+          <w:noProof/>
+        </w:rPr>
+        <w:t xml:space="preserve"> </w:t>
+      </w:r>
+      <w:r>
+        <w:t>in the following format:</w:t>
+      </w:r>
+    </w:p>
+    <w:p>
+      <w:pPr>
+        <w:pStyle w:val="Code"/>
+        <w:rPr>
+          <w:lang w:val="bg-BG"/>
+        </w:rPr>
+      </w:pPr>
+      <w:r>
+        <w:rPr>
+          <w:lang w:val="bg-BG"/>
+        </w:rPr>
+        <w:t xml:space="preserve"> </w:t>
+      </w:r>
+      <w:r>
+        <w:t>[{top side card name} vs {bottom side card name} ]</w:t>
+      </w:r>
+    </w:p>
+    <w:p>
+      <w:pPr>
+        <w:jc w:val="center"/>
+        <w:rPr>
+          <w:b/>
+          <w:lang w:val="bg-BG"/>
+        </w:rPr>
+      </w:pPr>
+      <w:r>
+        <w:rPr>
+          <w:noProof/>
+          <w:lang w:eastAsia="ja-JP"/>
+        </w:rPr>
+        <w:drawing>
+          <wp:inline distT="0" distB="0" distL="0" distR="0" wp14:anchorId="7965BAAB" wp14:editId="4EB739D1">
+            <wp:extent cx="5972675" cy="3562350"/>
+            <wp:effectExtent l="19050" t="19050" r="28575" b="19050"/>
+            <wp:docPr id="31" name="Picture 31"/>
+            <wp:cNvGraphicFramePr>
+              <a:graphicFrameLocks xmlns:a="http://schemas.openxmlformats.org/drawingml/2006/main" noChangeAspect="1"/>
+            </wp:cNvGraphicFramePr>
+            <a:graphic xmlns:a="http://schemas.openxmlformats.org/drawingml/2006/main">
+              <a:graphicData uri="http://schemas.openxmlformats.org/drawingml/2006/picture">
+                <pic:pic xmlns:pic="http://schemas.openxmlformats.org/drawingml/2006/picture">
+                  <pic:nvPicPr>
+                    <pic:cNvPr id="1" name=""/>
+                    <pic:cNvPicPr/>
+                  </pic:nvPicPr>
+                  <pic:blipFill>
+                    <a:blip r:embed="rId46">
+                      <a:extLst>
+                        <a:ext uri="{28A0092B-C50C-407E-A947-70E740481C1C}">
+                          <a14:useLocalDpi xmlns:a14="http://schemas.microsoft.com/office/drawing/2010/main" val="0"/>
+                        </a:ext>
+                      </a:extLst>
+                    </a:blip>
+                    <a:stretch>
+                      <a:fillRect/>
+                    </a:stretch>
+                  </pic:blipFill>
+                  <pic:spPr>
+                    <a:xfrm>
+                      <a:off x="0" y="0"/>
+                      <a:ext cx="5979788" cy="3566592"/>
+                    </a:xfrm>
+                    <a:prstGeom prst="rect">
+                      <a:avLst/>
+                    </a:prstGeom>
+                    <a:ln>
+                      <a:solidFill>
+                        <a:schemeClr val="tx1"/>
+                      </a:solidFill>
+                    </a:ln>
+                  </pic:spPr>
+                </pic:pic>
+              </a:graphicData>
+            </a:graphic>
+          </wp:inline>
+        </w:drawing>
+      </w:r>
+    </w:p>
+    <w:p>
+      <w:pPr>
+        <w:ind w:left="357" w:hanging="357"/>
+        <w:rPr>
+          <w:noProof/>
+          <w:sz w:val="24"/>
+          <w:szCs w:val="24"/>
+          <w:lang w:val="bg-BG"/>
+        </w:rPr>
+      </w:pPr>
+    </w:p>
+    <w:p>
+      <w:pPr>
+        <w:pStyle w:val="Heading2"/>
+        <w:numPr>
+          <w:ilvl w:val="0"/>
+          <w:numId w:val="40"/>
+        </w:numPr>
+        <w:ind w:left="426" w:hanging="426"/>
+        <w:rPr>
+          <w:noProof/>
+          <w:lang w:val="bg-BG"/>
+        </w:rPr>
+      </w:pPr>
+      <w:r>
+        <w:rPr>
+          <w:noProof/>
+        </w:rPr>
+        <w:t>* Sudomu</w:t>
+      </w:r>
+    </w:p>
+    <w:p>
+      <w:pPr>
+        <w:ind w:left="357" w:hanging="357"/>
+        <w:rPr>
+          <w:noProof/>
+          <w:lang w:val="bg-BG"/>
+        </w:rPr>
+      </w:pPr>
+      <w:r>
+        <w:rPr>
+          <w:noProof/>
+        </w:rPr>
+        <w:t xml:space="preserve">Write a function that implements </w:t>
+      </w:r>
+      <w:r>
+        <w:rPr>
+          <w:b/>
+          <w:noProof/>
+        </w:rPr>
+        <w:t>SUDOMU</w:t>
+      </w:r>
+      <w:r>
+        <w:rPr>
+          <w:noProof/>
+        </w:rPr>
+        <w:t xml:space="preserve"> (</w:t>
+      </w:r>
+      <w:r>
+        <w:rPr>
+          <w:b/>
+          <w:noProof/>
+        </w:rPr>
+        <w:t>Sudoku inside the DOM</w:t>
+      </w:r>
+      <w:r>
+        <w:rPr>
+          <w:noProof/>
+        </w:rPr>
+        <w:t>).</w:t>
+      </w:r>
+    </w:p>
+    <w:p>
+      <w:pPr>
+        <w:ind w:left="357" w:hanging="357"/>
+        <w:rPr>
+          <w:noProof/>
+          <w:sz w:val="24"/>
+          <w:szCs w:val="24"/>
+          <w:lang w:val="bg-BG"/>
+        </w:rPr>
+      </w:pPr>
+      <w:r>
+        <w:rPr>
+          <w:noProof/>
+          <w:lang w:eastAsia="ja-JP"/>
+        </w:rPr>
+        <w:lastRenderedPageBreak/>
+        <w:drawing>
+          <wp:inline distT="0" distB="0" distL="0" distR="0" wp14:anchorId="6631DEF7" wp14:editId="224393FB">
+            <wp:extent cx="5927591" cy="2303780"/>
+            <wp:effectExtent l="19050" t="19050" r="16510" b="20320"/>
+            <wp:docPr id="54" name="Picture 1"/>
+            <wp:cNvGraphicFramePr>
+              <a:graphicFrameLocks xmlns:a="http://schemas.openxmlformats.org/drawingml/2006/main" noChangeAspect="1"/>
+            </wp:cNvGraphicFramePr>
+            <a:graphic xmlns:a="http://schemas.openxmlformats.org/drawingml/2006/main">
+              <a:graphicData uri="http://schemas.openxmlformats.org/drawingml/2006/picture">
+                <pic:pic xmlns:pic="http://schemas.openxmlformats.org/drawingml/2006/picture">
+                  <pic:nvPicPr>
+                    <pic:cNvPr id="1" name=""/>
+                    <pic:cNvPicPr/>
+                  </pic:nvPicPr>
+                  <pic:blipFill>
+                    <a:blip r:embed="rId47">
+                      <a:extLst>
+                        <a:ext uri="{28A0092B-C50C-407E-A947-70E740481C1C}">
+                          <a14:useLocalDpi xmlns:a14="http://schemas.microsoft.com/office/drawing/2010/main" val="0"/>
+                        </a:ext>
+                      </a:extLst>
+                    </a:blip>
+                    <a:stretch>
+                      <a:fillRect/>
+                    </a:stretch>
+                  </pic:blipFill>
+                  <pic:spPr>
+                    <a:xfrm>
+                      <a:off x="0" y="0"/>
+                      <a:ext cx="5927591" cy="2303780"/>
+                    </a:xfrm>
+                    <a:prstGeom prst="rect">
+                      <a:avLst/>
+                    </a:prstGeom>
+                    <a:ln>
+                      <a:solidFill>
+                        <a:schemeClr val="tx1"/>
+                      </a:solidFill>
+                    </a:ln>
+                  </pic:spPr>
+                </pic:pic>
+              </a:graphicData>
+            </a:graphic>
+          </wp:inline>
+        </w:drawing>
+      </w:r>
+    </w:p>
+    <w:p>
+      <w:pPr>
+        <w:ind w:left="357" w:hanging="357"/>
+        <w:rPr>
+          <w:noProof/>
+          <w:lang w:val="bg-BG"/>
+        </w:rPr>
+      </w:pPr>
+      <w:r>
+        <w:rPr>
+          <w:noProof/>
+        </w:rPr>
+        <w:t xml:space="preserve">The rules are simple and they are </w:t>
+      </w:r>
+      <w:r>
+        <w:rPr>
+          <w:b/>
+          <w:noProof/>
+        </w:rPr>
+        <w:t>the same</w:t>
+      </w:r>
+      <w:r>
+        <w:rPr>
+          <w:noProof/>
+        </w:rPr>
+        <w:t xml:space="preserve"> as the </w:t>
+      </w:r>
+      <w:r>
+        <w:rPr>
+          <w:b/>
+          <w:noProof/>
+        </w:rPr>
+        <w:t>typical sudoku game</w:t>
+      </w:r>
+      <w:r>
+        <w:rPr>
+          <w:noProof/>
+        </w:rPr>
+        <w:t xml:space="preserve"> (for more information, </w:t>
+      </w:r>
+    </w:p>
+    <w:p>
+      <w:pPr>
+        <w:ind w:left="357" w:hanging="357"/>
+        <w:rPr>
+          <w:noProof/>
+          <w:lang w:val="bg-BG"/>
+        </w:rPr>
+      </w:pPr>
+      <w:r>
+        <w:rPr>
+          <w:noProof/>
+        </w:rPr>
+        <w:t xml:space="preserve">click </w:t>
+      </w:r>
+      <w:hyperlink r:id="rId48" w:history="1">
+        <w:r>
+          <w:rPr>
+            <w:rStyle w:val="Hyperlink"/>
+            <w:noProof/>
+          </w:rPr>
+          <w:t>here</w:t>
+        </w:r>
+      </w:hyperlink>
+      <w:r>
+        <w:rPr>
+          <w:noProof/>
+        </w:rPr>
+        <w:t>)</w:t>
+      </w:r>
+    </w:p>
+    <w:p>
+      <w:pPr>
+        <w:ind w:left="357" w:hanging="357"/>
+        <w:rPr>
+          <w:noProof/>
+          <w:lang w:val="bg-BG"/>
+        </w:rPr>
+      </w:pPr>
+      <w:r>
+        <w:rPr>
+          <w:noProof/>
+        </w:rPr>
+        <w:t xml:space="preserve">If the table is filled with the </w:t>
+      </w:r>
+      <w:r>
+        <w:rPr>
+          <w:b/>
+          <w:noProof/>
+        </w:rPr>
+        <w:t>right numbers</w:t>
+      </w:r>
+      <w:r>
+        <w:rPr>
+          <w:noProof/>
+        </w:rPr>
+        <w:t>, and the "</w:t>
+      </w:r>
+      <w:r>
+        <w:rPr>
+          <w:rStyle w:val="CodeChar"/>
+        </w:rPr>
+        <w:t>Quick Check</w:t>
+      </w:r>
+      <w:r>
+        <w:rPr>
+          <w:noProof/>
+        </w:rPr>
+        <w:t xml:space="preserve">" button is </w:t>
+      </w:r>
+      <w:r>
+        <w:rPr>
+          <w:b/>
+          <w:noProof/>
+        </w:rPr>
+        <w:t>clicked</w:t>
+      </w:r>
+      <w:r>
+        <w:rPr>
+          <w:noProof/>
+        </w:rPr>
+        <w:t>, the</w:t>
+      </w:r>
+    </w:p>
+    <w:p>
+      <w:pPr>
+        <w:ind w:left="357" w:hanging="357"/>
+        <w:rPr>
+          <w:noProof/>
+          <w:lang w:val="bg-BG"/>
+        </w:rPr>
+      </w:pPr>
+      <w:r>
+        <w:rPr>
+          <w:noProof/>
+        </w:rPr>
+        <w:t>expected result should be:</w:t>
+      </w:r>
+    </w:p>
+    <w:p>
+      <w:pPr>
+        <w:ind w:left="357" w:hanging="357"/>
+        <w:jc w:val="center"/>
+        <w:rPr>
+          <w:noProof/>
+          <w:sz w:val="24"/>
+          <w:szCs w:val="24"/>
+          <w:lang w:val="bg-BG"/>
+        </w:rPr>
+      </w:pPr>
+      <w:r>
+        <w:rPr>
+          <w:noProof/>
+          <w:sz w:val="24"/>
+          <w:szCs w:val="24"/>
+          <w:lang w:val="bg-BG"/>
+        </w:rPr>
+        <w:br/>
+      </w:r>
+      <w:r>
+        <w:rPr>
+          <w:noProof/>
+          <w:lang w:eastAsia="ja-JP"/>
+        </w:rPr>
+        <w:drawing>
+          <wp:inline distT="0" distB="0" distL="0" distR="0" wp14:anchorId="1590CD64" wp14:editId="6F243A8F">
+            <wp:extent cx="5653454" cy="2521057"/>
+            <wp:effectExtent l="19050" t="19050" r="23495" b="12700"/>
+            <wp:docPr id="59" name="Picture 2"/>
+            <wp:cNvGraphicFramePr>
+              <a:graphicFrameLocks xmlns:a="http://schemas.openxmlformats.org/drawingml/2006/main" noChangeAspect="1"/>
+            </wp:cNvGraphicFramePr>
+            <a:graphic xmlns:a="http://schemas.openxmlformats.org/drawingml/2006/main">
+              <a:graphicData uri="http://schemas.openxmlformats.org/drawingml/2006/picture">
+                <pic:pic xmlns:pic="http://schemas.openxmlformats.org/drawingml/2006/picture">
+                  <pic:nvPicPr>
+                    <pic:cNvPr id="1" name=""/>
+                    <pic:cNvPicPr/>
+                  </pic:nvPicPr>
+                  <pic:blipFill>
+                    <a:blip r:embed="rId49">
+                      <a:extLst>
+                        <a:ext uri="{28A0092B-C50C-407E-A947-70E740481C1C}">
+                          <a14:useLocalDpi xmlns:a14="http://schemas.microsoft.com/office/drawing/2010/main" val="0"/>
+                        </a:ext>
+                      </a:extLst>
+                    </a:blip>
+                    <a:stretch>
+                      <a:fillRect/>
+                    </a:stretch>
+                  </pic:blipFill>
+                  <pic:spPr>
+                    <a:xfrm>
+                      <a:off x="0" y="0"/>
+                      <a:ext cx="5666495" cy="2526872"/>
+                    </a:xfrm>
+                    <a:prstGeom prst="rect">
+                      <a:avLst/>
+                    </a:prstGeom>
+                    <a:ln>
+                      <a:solidFill>
+                        <a:schemeClr val="tx1"/>
+                      </a:solidFill>
+                    </a:ln>
+                  </pic:spPr>
+                </pic:pic>
+              </a:graphicData>
+            </a:graphic>
+          </wp:inline>
+        </w:drawing>
+      </w:r>
+    </w:p>
+    <w:p>
+      <w:pPr>
+        <w:ind w:left="357" w:hanging="357"/>
+        <w:rPr>
+          <w:b/>
+          <w:noProof/>
+          <w:lang w:val="bg-BG"/>
+        </w:rPr>
+      </w:pPr>
+      <w:r>
+        <w:rPr>
+          <w:noProof/>
+        </w:rPr>
+        <w:t>The table borer should be changed to: "</w:t>
+      </w:r>
+      <w:r>
+        <w:rPr>
+          <w:rStyle w:val="CodeChar"/>
+        </w:rPr>
+        <w:t>2px solid green</w:t>
+      </w:r>
+      <w:r>
+        <w:rPr>
+          <w:b/>
+          <w:noProof/>
+        </w:rPr>
+        <w:t>".</w:t>
+      </w:r>
+      <w:r>
+        <w:rPr>
+          <w:noProof/>
+        </w:rPr>
+        <w:t xml:space="preserve"> The </w:t>
+      </w:r>
+      <w:r>
+        <w:rPr>
+          <w:rStyle w:val="CodeChar"/>
+        </w:rPr>
+        <w:t>text content</w:t>
+      </w:r>
+      <w:r>
+        <w:rPr>
+          <w:noProof/>
+        </w:rPr>
+        <w:t xml:space="preserve"> of the </w:t>
+      </w:r>
+      <w:r>
+        <w:rPr>
+          <w:rStyle w:val="CodeChar"/>
+        </w:rPr>
+        <w:t>paragraph</w:t>
+      </w:r>
+    </w:p>
+    <w:p>
+      <w:pPr>
+        <w:ind w:left="357" w:hanging="357"/>
+        <w:rPr>
+          <w:noProof/>
+          <w:lang w:val="bg-BG"/>
+        </w:rPr>
+      </w:pPr>
+      <w:r>
+        <w:rPr>
+          <w:noProof/>
+        </w:rPr>
+        <w:t xml:space="preserve">inside the </w:t>
+      </w:r>
+      <w:r>
+        <w:rPr>
+          <w:rStyle w:val="CodeChar"/>
+        </w:rPr>
+        <w:t>div</w:t>
+      </w:r>
+      <w:r>
+        <w:rPr>
+          <w:noProof/>
+        </w:rPr>
+        <w:t xml:space="preserve"> with an </w:t>
+      </w:r>
+      <w:r>
+        <w:rPr>
+          <w:b/>
+          <w:noProof/>
+        </w:rPr>
+        <w:t>id</w:t>
+      </w:r>
+      <w:r>
+        <w:rPr>
+          <w:noProof/>
+        </w:rPr>
+        <w:t xml:space="preserve"> "</w:t>
+      </w:r>
+      <w:r>
+        <w:rPr>
+          <w:rStyle w:val="CodeChar"/>
+        </w:rPr>
+        <w:t>check</w:t>
+      </w:r>
+      <w:r>
+        <w:rPr>
+          <w:noProof/>
+        </w:rPr>
+        <w:t>" must be "</w:t>
+      </w:r>
+      <w:r>
+        <w:rPr>
+          <w:rStyle w:val="CodeChar"/>
+        </w:rPr>
+        <w:t>You solve it! Congratulations!</w:t>
+      </w:r>
+      <w:r>
+        <w:rPr>
+          <w:noProof/>
+        </w:rPr>
+        <w:t>"</w:t>
+      </w:r>
+    </w:p>
+    <w:p>
+      <w:pPr>
+        <w:ind w:left="357" w:hanging="357"/>
+        <w:rPr>
+          <w:noProof/>
+          <w:lang w:val="bg-BG"/>
+        </w:rPr>
+      </w:pPr>
+      <w:r>
+        <w:rPr>
+          <w:noProof/>
+        </w:rPr>
+        <w:t xml:space="preserve">The text color of that div must be </w:t>
+      </w:r>
+      <w:r>
+        <w:rPr>
+          <w:b/>
+          <w:noProof/>
+        </w:rPr>
+        <w:t xml:space="preserve">green. </w:t>
+      </w:r>
+    </w:p>
+    <w:p>
+      <w:pPr>
+        <w:ind w:left="357" w:hanging="357"/>
+        <w:rPr>
+          <w:noProof/>
+          <w:lang w:val="bg-BG"/>
+        </w:rPr>
+      </w:pPr>
+      <w:r>
+        <w:rPr>
+          <w:noProof/>
+        </w:rPr>
+        <w:t xml:space="preserve">Otherwise, when the filled table </w:t>
+      </w:r>
+      <w:r>
+        <w:rPr>
+          <w:b/>
+          <w:noProof/>
+        </w:rPr>
+        <w:t>does not solve</w:t>
+      </w:r>
+      <w:r>
+        <w:rPr>
+          <w:noProof/>
+        </w:rPr>
+        <w:t xml:space="preserve"> </w:t>
+      </w:r>
+      <w:r>
+        <w:rPr>
+          <w:b/>
+          <w:noProof/>
+        </w:rPr>
+        <w:t xml:space="preserve">the sudomu, </w:t>
+      </w:r>
+      <w:r>
+        <w:rPr>
+          <w:noProof/>
+        </w:rPr>
+        <w:t>the result should be:</w:t>
+      </w:r>
+    </w:p>
+    <w:p>
+      <w:pPr>
+        <w:ind w:left="357" w:hanging="357"/>
+        <w:jc w:val="center"/>
+        <w:rPr>
+          <w:noProof/>
+          <w:sz w:val="24"/>
+          <w:szCs w:val="24"/>
+          <w:lang w:val="bg-BG"/>
+        </w:rPr>
+      </w:pPr>
+      <w:r>
+        <w:rPr>
+          <w:noProof/>
+          <w:lang w:eastAsia="ja-JP"/>
+        </w:rPr>
+        <w:lastRenderedPageBreak/>
+        <w:drawing>
+          <wp:inline distT="0" distB="0" distL="0" distR="0" wp14:anchorId="5BE779DB" wp14:editId="5A3AB4C7">
+            <wp:extent cx="5644662" cy="2406218"/>
+            <wp:effectExtent l="19050" t="19050" r="13335" b="13335"/>
+            <wp:docPr id="60" name="Picture 3"/>
+            <wp:cNvGraphicFramePr>
+              <a:graphicFrameLocks xmlns:a="http://schemas.openxmlformats.org/drawingml/2006/main" noChangeAspect="1"/>
+            </wp:cNvGraphicFramePr>
+            <a:graphic xmlns:a="http://schemas.openxmlformats.org/drawingml/2006/main">
+              <a:graphicData uri="http://schemas.openxmlformats.org/drawingml/2006/picture">
+                <pic:pic xmlns:pic="http://schemas.openxmlformats.org/drawingml/2006/picture">
+                  <pic:nvPicPr>
+                    <pic:cNvPr id="1" name=""/>
+                    <pic:cNvPicPr/>
+                  </pic:nvPicPr>
+                  <pic:blipFill>
+                    <a:blip r:embed="rId50">
+                      <a:extLst>
+                        <a:ext uri="{28A0092B-C50C-407E-A947-70E740481C1C}">
+                          <a14:useLocalDpi xmlns:a14="http://schemas.microsoft.com/office/drawing/2010/main" val="0"/>
+                        </a:ext>
+                      </a:extLst>
+                    </a:blip>
+                    <a:stretch>
+                      <a:fillRect/>
+                    </a:stretch>
+                  </pic:blipFill>
+                  <pic:spPr>
+                    <a:xfrm>
+                      <a:off x="0" y="0"/>
+                      <a:ext cx="5656782" cy="2411384"/>
+                    </a:xfrm>
+                    <a:prstGeom prst="rect">
+                      <a:avLst/>
+                    </a:prstGeom>
+                    <a:ln>
+                      <a:solidFill>
+                        <a:schemeClr val="tx1"/>
+                      </a:solidFill>
+                    </a:ln>
+                  </pic:spPr>
+                </pic:pic>
+              </a:graphicData>
+            </a:graphic>
+          </wp:inline>
+        </w:drawing>
+      </w:r>
+    </w:p>
+    <w:p>
+      <w:pPr>
+        <w:ind w:left="357" w:hanging="357"/>
+        <w:rPr>
+          <w:noProof/>
+          <w:lang w:val="bg-BG"/>
+        </w:rPr>
+      </w:pPr>
+      <w:r>
+        <w:rPr>
+          <w:noProof/>
+        </w:rPr>
+        <w:t>The table border should be changed to: "</w:t>
+      </w:r>
+      <w:r>
+        <w:rPr>
+          <w:rStyle w:val="CodeChar"/>
+        </w:rPr>
+        <w:t>2px solid red</w:t>
+      </w:r>
+      <w:r>
+        <w:rPr>
+          <w:noProof/>
+        </w:rPr>
+        <w:t xml:space="preserve">". </w:t>
+      </w:r>
+    </w:p>
+    <w:p>
+      <w:pPr>
+        <w:ind w:left="357" w:hanging="357"/>
+        <w:rPr>
+          <w:noProof/>
+          <w:lang w:val="bg-BG"/>
+        </w:rPr>
+      </w:pPr>
+      <w:r>
+        <w:rPr>
+          <w:noProof/>
+        </w:rPr>
+        <w:t xml:space="preserve">The </w:t>
+      </w:r>
+      <w:r>
+        <w:rPr>
+          <w:rStyle w:val="CodeChar"/>
+        </w:rPr>
+        <w:t>text content</w:t>
+      </w:r>
+      <w:r>
+        <w:rPr>
+          <w:noProof/>
+        </w:rPr>
+        <w:t xml:space="preserve"> of the </w:t>
+      </w:r>
+      <w:r>
+        <w:rPr>
+          <w:rStyle w:val="CodeChar"/>
+        </w:rPr>
+        <w:t>paragraph</w:t>
+      </w:r>
+      <w:r>
+        <w:rPr>
+          <w:b/>
+          <w:noProof/>
+        </w:rPr>
+        <w:t xml:space="preserve"> </w:t>
+      </w:r>
+      <w:r>
+        <w:rPr>
+          <w:noProof/>
+        </w:rPr>
+        <w:t xml:space="preserve">inside the </w:t>
+      </w:r>
+      <w:r>
+        <w:rPr>
+          <w:rStyle w:val="CodeChar"/>
+        </w:rPr>
+        <w:t>div</w:t>
+      </w:r>
+      <w:r>
+        <w:rPr>
+          <w:noProof/>
+        </w:rPr>
+        <w:t xml:space="preserve"> with an </w:t>
+      </w:r>
+      <w:r>
+        <w:rPr>
+          <w:b/>
+          <w:noProof/>
+        </w:rPr>
+        <w:t>id</w:t>
+      </w:r>
+      <w:r>
+        <w:rPr>
+          <w:noProof/>
+        </w:rPr>
+        <w:t xml:space="preserve"> "</w:t>
+      </w:r>
+      <w:r>
+        <w:rPr>
+          <w:rStyle w:val="CodeChar"/>
+        </w:rPr>
+        <w:t>check</w:t>
+      </w:r>
+      <w:r>
+        <w:rPr>
+          <w:noProof/>
+        </w:rPr>
+        <w:t>" must be:</w:t>
+      </w:r>
+    </w:p>
+    <w:p>
+      <w:pPr>
+        <w:ind w:left="357" w:hanging="357"/>
+        <w:rPr>
+          <w:noProof/>
+          <w:lang w:val="bg-BG"/>
+        </w:rPr>
+      </w:pPr>
+      <w:r>
+        <w:rPr>
+          <w:noProof/>
+        </w:rPr>
+        <w:t>"</w:t>
+      </w:r>
+      <w:r>
+        <w:rPr>
+          <w:rStyle w:val="CodeChar"/>
+        </w:rPr>
+        <w:t>NOP! You are not done yet…</w:t>
+      </w:r>
+      <w:r>
+        <w:rPr>
+          <w:noProof/>
+        </w:rPr>
+        <w:t xml:space="preserve">" </w:t>
+      </w:r>
+    </w:p>
+    <w:p>
+      <w:pPr>
+        <w:ind w:left="357" w:hanging="357"/>
+        <w:rPr>
+          <w:b/>
+          <w:noProof/>
+          <w:lang w:val="bg-BG"/>
+        </w:rPr>
+      </w:pPr>
+      <w:r>
+        <w:rPr>
+          <w:noProof/>
+        </w:rPr>
+        <w:t>The text color of that</w:t>
+      </w:r>
+      <w:r>
+        <w:rPr>
+          <w:b/>
+          <w:noProof/>
+        </w:rPr>
+        <w:t xml:space="preserve"> </w:t>
+      </w:r>
+      <w:r>
+        <w:rPr>
+          <w:noProof/>
+        </w:rPr>
+        <w:t xml:space="preserve">div must be </w:t>
+      </w:r>
+      <w:r>
+        <w:rPr>
+          <w:b/>
+          <w:noProof/>
+        </w:rPr>
+        <w:t>red!</w:t>
+      </w:r>
+    </w:p>
+    <w:p>
+      <w:pPr>
+        <w:ind w:left="357" w:hanging="357"/>
+        <w:rPr>
+          <w:b/>
+          <w:noProof/>
+          <w:lang w:val="bg-BG"/>
+        </w:rPr>
+      </w:pPr>
+      <w:r>
+        <w:rPr>
+          <w:noProof/>
+        </w:rPr>
+        <w:t>The</w:t>
+      </w:r>
+      <w:r>
+        <w:rPr>
+          <w:b/>
+          <w:noProof/>
+        </w:rPr>
+        <w:t xml:space="preserve"> </w:t>
+      </w:r>
+      <w:r>
+        <w:rPr>
+          <w:noProof/>
+        </w:rPr>
+        <w:t>"</w:t>
+      </w:r>
+      <w:r>
+        <w:rPr>
+          <w:rStyle w:val="CodeChar"/>
+        </w:rPr>
+        <w:t>Clear</w:t>
+      </w:r>
+      <w:r>
+        <w:rPr>
+          <w:noProof/>
+        </w:rPr>
+        <w:t>"</w:t>
+      </w:r>
+      <w:r>
+        <w:rPr>
+          <w:b/>
+          <w:noProof/>
+        </w:rPr>
+        <w:t xml:space="preserve"> </w:t>
+      </w:r>
+      <w:r>
+        <w:rPr>
+          <w:noProof/>
+        </w:rPr>
+        <w:t>button</w:t>
+      </w:r>
+      <w:r>
+        <w:rPr>
+          <w:b/>
+          <w:noProof/>
+        </w:rPr>
+        <w:t xml:space="preserve"> clears the whole</w:t>
+      </w:r>
+      <w:r>
+        <w:rPr>
+          <w:noProof/>
+        </w:rPr>
+        <w:t xml:space="preserve"> </w:t>
+      </w:r>
+      <w:r>
+        <w:rPr>
+          <w:b/>
+          <w:noProof/>
+        </w:rPr>
+        <w:t xml:space="preserve">SUDOMU (removes all numbers) </w:t>
+      </w:r>
+      <w:r>
+        <w:rPr>
+          <w:noProof/>
+        </w:rPr>
+        <w:t>and the</w:t>
+      </w:r>
+      <w:r>
+        <w:rPr>
+          <w:b/>
+          <w:noProof/>
+        </w:rPr>
+        <w:t xml:space="preserve"> paragraph</w:t>
+      </w:r>
+    </w:p>
+    <w:p>
+      <w:pPr>
+        <w:ind w:left="357" w:hanging="357"/>
+        <w:rPr>
+          <w:noProof/>
+          <w:lang w:val="bg-BG"/>
+        </w:rPr>
+      </w:pPr>
+      <w:r>
+        <w:rPr>
+          <w:b/>
+          <w:noProof/>
+        </w:rPr>
+        <w:t xml:space="preserve">which contains the messages. It also removes the table border. </w:t>
+      </w:r>
+    </w:p>
+    <w:p>
+      <w:pPr>
+        <w:ind w:left="357" w:hanging="357"/>
+        <w:jc w:val="center"/>
+        <w:rPr>
+          <w:noProof/>
+          <w:sz w:val="24"/>
+          <w:szCs w:val="24"/>
+          <w:lang w:val="bg-BG"/>
+        </w:rPr>
+      </w:pPr>
+      <w:r>
+        <w:rPr>
+          <w:noProof/>
+          <w:lang w:eastAsia="ja-JP"/>
+        </w:rPr>
+        <w:drawing>
+          <wp:inline distT="0" distB="0" distL="0" distR="0" wp14:anchorId="1936178D" wp14:editId="4B324D38">
+            <wp:extent cx="5927591" cy="2303780"/>
+            <wp:effectExtent l="19050" t="19050" r="16510" b="20320"/>
+            <wp:docPr id="61" name="Picture 4"/>
+            <wp:cNvGraphicFramePr>
+              <a:graphicFrameLocks xmlns:a="http://schemas.openxmlformats.org/drawingml/2006/main" noChangeAspect="1"/>
+            </wp:cNvGraphicFramePr>
+            <a:graphic xmlns:a="http://schemas.openxmlformats.org/drawingml/2006/main">
+              <a:graphicData uri="http://schemas.openxmlformats.org/drawingml/2006/picture">
+                <pic:pic xmlns:pic="http://schemas.openxmlformats.org/drawingml/2006/picture">
+                  <pic:nvPicPr>
+                    <pic:cNvPr id="1" name=""/>
+                    <pic:cNvPicPr/>
+                  </pic:nvPicPr>
+                  <pic:blipFill>
+                    <a:blip r:embed="rId47">
+                      <a:extLst>
+                        <a:ext uri="{28A0092B-C50C-407E-A947-70E740481C1C}">
+                          <a14:useLocalDpi xmlns:a14="http://schemas.microsoft.com/office/drawing/2010/main" val="0"/>
+                        </a:ext>
+                      </a:extLst>
+                    </a:blip>
+                    <a:stretch>
+                      <a:fillRect/>
+                    </a:stretch>
+                  </pic:blipFill>
+                  <pic:spPr>
+                    <a:xfrm>
+                      <a:off x="0" y="0"/>
+                      <a:ext cx="5927591" cy="2303780"/>
+                    </a:xfrm>
+                    <a:prstGeom prst="rect">
+                      <a:avLst/>
+                    </a:prstGeom>
+                    <a:ln>
+                      <a:solidFill>
+                        <a:schemeClr val="tx1"/>
+                      </a:solidFill>
+                    </a:ln>
+                  </pic:spPr>
+                </pic:pic>
+              </a:graphicData>
+            </a:graphic>
+          </wp:inline>
+        </w:drawing>
+      </w:r>
+    </w:p>
+    <w:p>
+      <w:pPr>
+        <w:rPr>
+          <w:lang w:val="bg-BG"/>
+        </w:rPr>
+      </w:pPr>
+    </w:p>
+    <w:p>
+      <w:pPr>
+        <w:rPr>
+          <w:lang w:val="bg-BG"/>
+        </w:rPr>
+      </w:pPr>
+    </w:p>
     <w:sectPr>
-      <w:headerReference w:type="default" r:id="rId37"/>
-      <w:footerReference w:type="default" r:id="rId38"/>
+      <w:headerReference w:type="default" r:id="rId51"/>
+      <w:footerReference w:type="default" r:id="rId52"/>
       <w:pgSz w:w="11909" w:h="16834" w:code="9"/>
       <w:pgMar w:top="567" w:right="737" w:bottom="1077" w:left="737" w:header="567" w:footer="794" w:gutter="0"/>
       <w:cols w:space="720"/>
@@ -4369,11 +6898,12 @@
     <w:r>
       <w:rPr>
         <w:noProof/>
+        <w:lang w:eastAsia="ja-JP"/>
       </w:rPr>
       <mc:AlternateContent>
         <mc:Choice Requires="wps">
           <w:drawing>
-            <wp:anchor distT="0" distB="0" distL="114300" distR="114300" simplePos="0" relativeHeight="251657216" behindDoc="0" locked="0" layoutInCell="1" allowOverlap="1" wp14:anchorId="41B1E642" wp14:editId="0A37DD85">
+            <wp:anchor distT="0" distB="0" distL="114300" distR="114300" simplePos="0" relativeHeight="251660288" behindDoc="0" locked="0" layoutInCell="1" allowOverlap="1" wp14:anchorId="41B1E642" wp14:editId="0A37DD85">
               <wp:simplePos x="0" y="0"/>
               <wp:positionH relativeFrom="column">
                 <wp:posOffset>1395095</wp:posOffset>
@@ -4462,7 +6992,7 @@
               <v:stroke joinstyle="miter"/>
               <v:path gradientshapeok="t" o:connecttype="rect"/>
             </v:shapetype>
-            <v:shape id="Text Box 6" o:spid="_x0000_s1026" type="#_x0000_t202" style="position:absolute;margin-left:109.85pt;margin-top:28.05pt;width:40.15pt;height:13pt;z-index:251657216;visibility:visible;mso-wrap-style:square;mso-width-percent:0;mso-height-percent:0;mso-wrap-distance-left:9pt;mso-wrap-distance-top:0;mso-wrap-distance-right:9pt;mso-wrap-distance-bottom:0;mso-position-horizontal:absolute;mso-position-horizontal-relative:text;mso-position-vertical:absolute;mso-position-vertical-relative:text;mso-width-percent:0;mso-height-percent:0;mso-width-relative:page;mso-height-relative:page;v-text-anchor:middle" o:gfxdata="UEsDBBQABgAIAAAAIQC2gziS/gAAAOEBAAATAAAAW0NvbnRlbnRfVHlwZXNdLnhtbJSRQU7DMBBF&#10;90jcwfIWJU67QAgl6YK0S0CoHGBkTxKLZGx5TGhvj5O2G0SRWNoz/78nu9wcxkFMGNg6quQqL6RA&#10;0s5Y6ir5vt9lD1JwBDIwOMJKHpHlpr69KfdHjyxSmriSfYz+USnWPY7AufNIadK6MEJMx9ApD/oD&#10;OlTrorhX2lFEilmcO2RdNtjC5xDF9pCuTyYBB5bi6bQ4syoJ3g9WQ0ymaiLzg5KdCXlKLjvcW893&#10;SUOqXwnz5DrgnHtJTxOsQfEKIT7DmDSUCaxw7Rqn8787ZsmRM9e2VmPeBN4uqYvTtW7jvijg9N/y&#10;JsXecLq0q+WD6m8AAAD//wMAUEsDBBQABgAIAAAAIQA4/SH/1gAAAJQBAAALAAAAX3JlbHMvLnJl&#10;bHOkkMFqwzAMhu+DvYPRfXGawxijTi+j0GvpHsDYimMaW0Yy2fr2M4PBMnrbUb/Q94l/f/hMi1qR&#10;JVI2sOt6UJgd+ZiDgffL8ekFlFSbvV0oo4EbChzGx4f9GRdb25HMsYhqlCwG5lrLq9biZkxWOiqY&#10;22YiTra2kYMu1l1tQD30/bPm3wwYN0x18gb45AdQl1tp5j/sFB2T0FQ7R0nTNEV3j6o9feQzro1i&#10;OWA14Fm+Q8a1a8+Bvu/d/dMb2JY5uiPbhG/ktn4cqGU/er3pcvwCAAD//wMAUEsDBBQABgAIAAAA&#10;IQDetPYLZQIAADIFAAAOAAAAZHJzL2Uyb0RvYy54bWysVE1v2zAMvQ/YfxB0X+y0S5AGdYqsRYcB&#10;RVs0HXpWZKkxJouaxMTOfv0o2U6KbJcOu0iU+Ejx41GXV21t2E75UIEt+HiUc6ashLKyrwX//nz7&#10;acZZQGFLYcCqgu9V4FeLjx8uGzdXZ7ABUyrPyIkN88YVfIPo5lkW5EbVIozAKUtKDb4WSEf/mpVe&#10;NOS9NtlZnk+zBnzpPEgVAt3edEq+SP61VhIftA4KmSk4xYZp9WldxzVbXIr5qxduU8k+DPEPUdSi&#10;svTowdWNQMG2vvrDVV1JDwE0jiTUGWhdSZVyoGzG+Uk2q41wKuVCxQnuUKbw/9zK+93KPXqG7Rdo&#10;qYGxII0L80CXMZ9W+zruFCkjPZVwfyibapFJupzkFxeTz5xJUo2nk/PZLHrJjsbOB/yqoGZRKLin&#10;rqRiid1dwA46QOJbFm4rY1JnjGVNwafnkzwZHDTk3NiIVanHvZtj4EnCvVERY+yT0qwqU/zxIrFL&#10;XRvPdoJ4IaRUFlPqyS+hI0pTEO8x7PHHqN5j3OUxvAwWD8Z1ZcGn7E/CLn8MIesOTzV/k3cUsV23&#10;fUPXUO6pzx66EQhO3lbUjTsR8FF44jy1luYYH2jRBqjq0EucbcD/+tt9xBMVSctZQzNU8PBzK7zi&#10;zHyzRNLxLM/j0KUDCX4Q1oNgt/U1UAvG9Es4mcSIQzOI2kP9QiO+jC+RSlhJ7xVcoh8O19jNM30S&#10;Ui2XCUbD5QTe2ZWT0XnsSWTYc/sivOtpiMTfexhmTMxP2Nhho6WF5RZBV4mqsaxdLfty02Amsvef&#10;SJz8t+eEOn51i98AAAD//wMAUEsDBBQABgAIAAAAIQBmyKhh3gAAAAkBAAAPAAAAZHJzL2Rvd25y&#10;ZXYueG1sTI9BTsMwEEX3SNzBGiR21E4QoU3jVAWprJBoCgdw4iEJjcchdhtze8yqLEfz9P/7xSaY&#10;gZ1xcr0lCclCAENqrO6plfDxvrtbAnNekVaDJZTwgw425fVVoXJtZ6rwfPAtiyHkciWh837MOXdN&#10;h0a5hR2R4u/TTkb5eE4t15OaY7gZeCpExo3qKTZ0asTnDpvj4WQkPOHL/LoXx3qXBU9fb9/VflsF&#10;KW9vwnYNzGPwFxj+9KM6lNGptifSjg0S0mT1GFEJD1kCLAL3QsRxtYRlmgAvC/5/QfkLAAD//wMA&#10;UEsBAi0AFAAGAAgAAAAhALaDOJL+AAAA4QEAABMAAAAAAAAAAAAAAAAAAAAAAFtDb250ZW50X1R5&#10;cGVzXS54bWxQSwECLQAUAAYACAAAACEAOP0h/9YAAACUAQAACwAAAAAAAAAAAAAAAAAvAQAAX3Jl&#10;bHMvLnJlbHNQSwECLQAUAAYACAAAACEA3rT2C2UCAAAyBQAADgAAAAAAAAAAAAAAAAAuAgAAZHJz&#10;L2Uyb0RvYy54bWxQSwECLQAUAAYACAAAACEAZsioYd4AAAAJAQAADwAAAAAAAAAAAAAAAAC/BAAA&#10;ZHJzL2Rvd25yZXYueG1sUEsFBgAAAAAEAAQA8wAAAMoFAAAAAA==&#10;" filled="f" stroked="f" strokeweight=".5pt">
+            <v:shape id="Text Box 6" o:spid="_x0000_s1026" type="#_x0000_t202" style="position:absolute;margin-left:109.85pt;margin-top:28.05pt;width:40.15pt;height:13pt;z-index:251660288;visibility:visible;mso-wrap-style:square;mso-width-percent:0;mso-height-percent:0;mso-wrap-distance-left:9pt;mso-wrap-distance-top:0;mso-wrap-distance-right:9pt;mso-wrap-distance-bottom:0;mso-position-horizontal:absolute;mso-position-horizontal-relative:text;mso-position-vertical:absolute;mso-position-vertical-relative:text;mso-width-percent:0;mso-height-percent:0;mso-width-relative:page;mso-height-relative:page;v-text-anchor:middle" o:gfxdata="UEsDBBQABgAIAAAAIQC2gziS/gAAAOEBAAATAAAAW0NvbnRlbnRfVHlwZXNdLnhtbJSRQU7DMBBF&#10;90jcwfIWJU67QAgl6YK0S0CoHGBkTxKLZGx5TGhvj5O2G0SRWNoz/78nu9wcxkFMGNg6quQqL6RA&#10;0s5Y6ir5vt9lD1JwBDIwOMJKHpHlpr69KfdHjyxSmriSfYz+USnWPY7AufNIadK6MEJMx9ApD/oD&#10;OlTrorhX2lFEilmcO2RdNtjC5xDF9pCuTyYBB5bi6bQ4syoJ3g9WQ0ymaiLzg5KdCXlKLjvcW893&#10;SUOqXwnz5DrgnHtJTxOsQfEKIT7DmDSUCaxw7Rqn8787ZsmRM9e2VmPeBN4uqYvTtW7jvijg9N/y&#10;JsXecLq0q+WD6m8AAAD//wMAUEsDBBQABgAIAAAAIQA4/SH/1gAAAJQBAAALAAAAX3JlbHMvLnJl&#10;bHOkkMFqwzAMhu+DvYPRfXGawxijTi+j0GvpHsDYimMaW0Yy2fr2M4PBMnrbUb/Q94l/f/hMi1qR&#10;JVI2sOt6UJgd+ZiDgffL8ekFlFSbvV0oo4EbChzGx4f9GRdb25HMsYhqlCwG5lrLq9biZkxWOiqY&#10;22YiTra2kYMu1l1tQD30/bPm3wwYN0x18gb45AdQl1tp5j/sFB2T0FQ7R0nTNEV3j6o9feQzro1i&#10;OWA14Fm+Q8a1a8+Bvu/d/dMb2JY5uiPbhG/ktn4cqGU/er3pcvwCAAD//wMAUEsDBBQABgAIAAAA&#10;IQDetPYLZQIAADIFAAAOAAAAZHJzL2Uyb0RvYy54bWysVE1v2zAMvQ/YfxB0X+y0S5AGdYqsRYcB&#10;RVs0HXpWZKkxJouaxMTOfv0o2U6KbJcOu0iU+Ejx41GXV21t2E75UIEt+HiUc6ashLKyrwX//nz7&#10;acZZQGFLYcCqgu9V4FeLjx8uGzdXZ7ABUyrPyIkN88YVfIPo5lkW5EbVIozAKUtKDb4WSEf/mpVe&#10;NOS9NtlZnk+zBnzpPEgVAt3edEq+SP61VhIftA4KmSk4xYZp9WldxzVbXIr5qxduU8k+DPEPUdSi&#10;svTowdWNQMG2vvrDVV1JDwE0jiTUGWhdSZVyoGzG+Uk2q41wKuVCxQnuUKbw/9zK+93KPXqG7Rdo&#10;qYGxII0L80CXMZ9W+zruFCkjPZVwfyibapFJupzkFxeTz5xJUo2nk/PZLHrJjsbOB/yqoGZRKLin&#10;rqRiid1dwA46QOJbFm4rY1JnjGVNwafnkzwZHDTk3NiIVanHvZtj4EnCvVERY+yT0qwqU/zxIrFL&#10;XRvPdoJ4IaRUFlPqyS+hI0pTEO8x7PHHqN5j3OUxvAwWD8Z1ZcGn7E/CLn8MIesOTzV/k3cUsV23&#10;fUPXUO6pzx66EQhO3lbUjTsR8FF44jy1luYYH2jRBqjq0EucbcD/+tt9xBMVSctZQzNU8PBzK7zi&#10;zHyzRNLxLM/j0KUDCX4Q1oNgt/U1UAvG9Es4mcSIQzOI2kP9QiO+jC+RSlhJ7xVcoh8O19jNM30S&#10;Ui2XCUbD5QTe2ZWT0XnsSWTYc/sivOtpiMTfexhmTMxP2Nhho6WF5RZBV4mqsaxdLfty02Amsvef&#10;SJz8t+eEOn51i98AAAD//wMAUEsDBBQABgAIAAAAIQBmyKhh3gAAAAkBAAAPAAAAZHJzL2Rvd25y&#10;ZXYueG1sTI9BTsMwEEX3SNzBGiR21E4QoU3jVAWprJBoCgdw4iEJjcchdhtze8yqLEfz9P/7xSaY&#10;gZ1xcr0lCclCAENqrO6plfDxvrtbAnNekVaDJZTwgw425fVVoXJtZ6rwfPAtiyHkciWh837MOXdN&#10;h0a5hR2R4u/TTkb5eE4t15OaY7gZeCpExo3qKTZ0asTnDpvj4WQkPOHL/LoXx3qXBU9fb9/VflsF&#10;KW9vwnYNzGPwFxj+9KM6lNGptifSjg0S0mT1GFEJD1kCLAL3QsRxtYRlmgAvC/5/QfkLAAD//wMA&#10;UEsBAi0AFAAGAAgAAAAhALaDOJL+AAAA4QEAABMAAAAAAAAAAAAAAAAAAAAAAFtDb250ZW50X1R5&#10;cGVzXS54bWxQSwECLQAUAAYACAAAACEAOP0h/9YAAACUAQAACwAAAAAAAAAAAAAAAAAvAQAAX3Jl&#10;bHMvLnJlbHNQSwECLQAUAAYACAAAACEA3rT2C2UCAAAyBQAADgAAAAAAAAAAAAAAAAAuAgAAZHJz&#10;L2Uyb0RvYy54bWxQSwECLQAUAAYACAAAACEAZsioYd4AAAAJAQAADwAAAAAAAAAAAAAAAAC/BAAA&#10;ZHJzL2Rvd25yZXYueG1sUEsFBgAAAAAEAAQA8wAAAMoFAAAAAA==&#10;" filled="f" stroked="f" strokeweight=".5pt">
               <v:textbox inset=".5mm,0,0,0">
                 <w:txbxContent>
                   <w:p>
@@ -4491,11 +7021,12 @@
     <w:r>
       <w:rPr>
         <w:noProof/>
+        <w:lang w:eastAsia="ja-JP"/>
       </w:rPr>
       <mc:AlternateContent>
         <mc:Choice Requires="wps">
           <w:drawing>
-            <wp:anchor distT="0" distB="0" distL="114300" distR="114300" simplePos="0" relativeHeight="251655168" behindDoc="0" locked="0" layoutInCell="1" allowOverlap="1" wp14:anchorId="2074F399" wp14:editId="0E74DC82">
+            <wp:anchor distT="0" distB="0" distL="114300" distR="114300" simplePos="0" relativeHeight="251657216" behindDoc="0" locked="0" layoutInCell="1" allowOverlap="1" wp14:anchorId="2074F399" wp14:editId="0E74DC82">
               <wp:simplePos x="0" y="0"/>
               <wp:positionH relativeFrom="column">
                 <wp:posOffset>1384252</wp:posOffset>
@@ -4684,6 +7215,7 @@
                               <w:noProof/>
                               <w:sz w:val="18"/>
                               <w:szCs w:val="18"/>
+                              <w:lang w:eastAsia="ja-JP"/>
                             </w:rPr>
                             <w:drawing>
                               <wp:inline distT="0" distB="0" distL="0" distR="0" wp14:anchorId="53621E41" wp14:editId="3BF595D6">
@@ -4750,6 +7282,7 @@
                               <w:noProof/>
                               <w:sz w:val="18"/>
                               <w:szCs w:val="18"/>
+                              <w:lang w:eastAsia="ja-JP"/>
                             </w:rPr>
                             <w:drawing>
                               <wp:inline distT="0" distB="0" distL="0" distR="0" wp14:anchorId="64E29E7A" wp14:editId="1BD0FFE4">
@@ -4816,6 +7349,7 @@
                               <w:noProof/>
                               <w:sz w:val="18"/>
                               <w:szCs w:val="18"/>
+                              <w:lang w:eastAsia="ja-JP"/>
                             </w:rPr>
                             <w:drawing>
                               <wp:inline distT="0" distB="0" distL="0" distR="0" wp14:anchorId="293C9B17" wp14:editId="373E17EF">
@@ -4869,6 +7403,7 @@
                               <w:noProof/>
                               <w:sz w:val="18"/>
                               <w:szCs w:val="18"/>
+                              <w:lang w:eastAsia="ja-JP"/>
                             </w:rPr>
                             <w:drawing>
                               <wp:inline distT="0" distB="0" distL="0" distR="0" wp14:anchorId="75BE9FD2" wp14:editId="14C27CD2">
@@ -4938,6 +7473,7 @@
                               <w:noProof/>
                               <w:sz w:val="18"/>
                               <w:szCs w:val="18"/>
+                              <w:lang w:eastAsia="ja-JP"/>
                             </w:rPr>
                             <w:drawing>
                               <wp:inline distT="0" distB="0" distL="0" distR="0" wp14:anchorId="15168924" wp14:editId="70A0374F">
@@ -4991,6 +7527,7 @@
                               <w:noProof/>
                               <w:sz w:val="18"/>
                               <w:szCs w:val="18"/>
+                              <w:lang w:eastAsia="ja-JP"/>
                             </w:rPr>
                             <w:drawing>
                               <wp:inline distT="0" distB="0" distL="0" distR="0" wp14:anchorId="1C97DE02" wp14:editId="61D842AB">
@@ -5044,6 +7581,7 @@
                               <w:noProof/>
                               <w:sz w:val="18"/>
                               <w:szCs w:val="18"/>
+                              <w:lang w:eastAsia="ja-JP"/>
                             </w:rPr>
                             <w:drawing>
                               <wp:inline distT="0" distB="0" distL="0" distR="0" wp14:anchorId="103BD2B7" wp14:editId="40827562">
@@ -5113,6 +7651,7 @@
                               <w:noProof/>
                               <w:sz w:val="18"/>
                               <w:szCs w:val="18"/>
+                              <w:lang w:eastAsia="ja-JP"/>
                             </w:rPr>
                             <w:drawing>
                               <wp:inline distT="0" distB="0" distL="0" distR="0" wp14:anchorId="620F6097" wp14:editId="67DE1394">
@@ -5179,6 +7718,7 @@
                               <w:noProof/>
                               <w:sz w:val="18"/>
                               <w:szCs w:val="18"/>
+                              <w:lang w:eastAsia="ja-JP"/>
                             </w:rPr>
                             <w:drawing>
                               <wp:inline distT="0" distB="0" distL="0" distR="0" wp14:anchorId="02F95DD8" wp14:editId="5DBDA342">
@@ -5240,7 +7780,7 @@
         </mc:Choice>
         <mc:Fallback>
           <w:pict>
-            <v:shape w14:anchorId="2074F399" id="Text Box 16" o:spid="_x0000_s1027" type="#_x0000_t202" style="position:absolute;margin-left:109pt;margin-top:7pt;width:411.4pt;height:40.45pt;z-index:251655168;visibility:visible;mso-wrap-style:square;mso-width-percent:0;mso-height-percent:0;mso-wrap-distance-left:9pt;mso-wrap-distance-top:0;mso-wrap-distance-right:9pt;mso-wrap-distance-bottom:0;mso-position-horizontal:absolute;mso-position-horizontal-relative:text;mso-position-vertical:absolute;mso-position-vertical-relative:text;mso-width-percent:0;mso-height-percent:0;mso-width-relative:page;mso-height-relative:page;v-text-anchor:top" o:gfxdata="UEsDBBQABgAIAAAAIQC2gziS/gAAAOEBAAATAAAAW0NvbnRlbnRfVHlwZXNdLnhtbJSRQU7DMBBF&#10;90jcwfIWJU67QAgl6YK0S0CoHGBkTxKLZGx5TGhvj5O2G0SRWNoz/78nu9wcxkFMGNg6quQqL6RA&#10;0s5Y6ir5vt9lD1JwBDIwOMJKHpHlpr69KfdHjyxSmriSfYz+USnWPY7AufNIadK6MEJMx9ApD/oD&#10;OlTrorhX2lFEilmcO2RdNtjC5xDF9pCuTyYBB5bi6bQ4syoJ3g9WQ0ymaiLzg5KdCXlKLjvcW893&#10;SUOqXwnz5DrgnHtJTxOsQfEKIT7DmDSUCaxw7Rqn8787ZsmRM9e2VmPeBN4uqYvTtW7jvijg9N/y&#10;JsXecLq0q+WD6m8AAAD//wMAUEsDBBQABgAIAAAAIQA4/SH/1gAAAJQBAAALAAAAX3JlbHMvLnJl&#10;bHOkkMFqwzAMhu+DvYPRfXGawxijTi+j0GvpHsDYimMaW0Yy2fr2M4PBMnrbUb/Q94l/f/hMi1qR&#10;JVI2sOt6UJgd+ZiDgffL8ekFlFSbvV0oo4EbChzGx4f9GRdb25HMsYhqlCwG5lrLq9biZkxWOiqY&#10;22YiTra2kYMu1l1tQD30/bPm3wwYN0x18gb45AdQl1tp5j/sFB2T0FQ7R0nTNEV3j6o9feQzro1i&#10;OWA14Fm+Q8a1a8+Bvu/d/dMb2JY5uiPbhG/ktn4cqGU/er3pcvwCAAD//wMAUEsDBBQABgAIAAAA&#10;IQD5PpaT+QEAANQDAAAOAAAAZHJzL2Uyb0RvYy54bWysU9tu3CAQfa/Uf0C8d+114ja11hulSVNV&#10;Si9S2g/AGNaowFBg195+fQfsbFbtW1U/IIYxZ+acOWyuJ6PJQfigwLZ0vSopEZZDr+yupd+/3b+6&#10;oiREZnumwYqWHkWg19uXLzaja0QFA+heeIIgNjSja+kQo2uKIvBBGBZW4ITFpARvWMTQ74resxHR&#10;jS6qsnxdjOB754GLEPD0bk7SbcaXUvD4RcogItEtxd5iXn1eu7QW2w1rdp65QfGlDfYPXRimLBY9&#10;Qd2xyMjeq7+gjOIeAsi44mAKkFJxkTkgm3X5B5vHgTmRuaA4wZ1kCv8Pln8+PLqvnsTpHUw4wEwi&#10;uAfgPwKxcDswuxM33sM4CNZj4XWSrBhdaJarSerQhATSjZ+gxyGzfYQMNElvkirIkyA6DuB4El1M&#10;kXA8rKuqLqtLSjjm6vXFm3WdS7Dm6bbzIX4QYEjatNTjUDM6OzyEmLphzdMvqZiFe6V1Hqy2ZGzp&#10;27qq84WzjFERfaeVaelVmb7ZCYnke9vny5EpPe+xgLYL60R0phynbiKqXyRJInTQH1EGD7PN8Fng&#10;ZgD/i5IRLdbS8HPPvKBEf7RJylQZPZmDywu0MyX+PNOdB8xyhGpppGTe3sbs45nyDUouVVbjuZOl&#10;ZbROFmmxefLmeZz/en6M298AAAD//wMAUEsDBBQABgAIAAAAIQAN0y8F3wAAAAoBAAAPAAAAZHJz&#10;L2Rvd25yZXYueG1sTI/NTsMwEITvSLyDtUjcqN0SUBriVP0REkdaOHB04yVOiddR7Lbh7dme6Gk1&#10;mtHsfOVi9J044RDbQBqmEwUCqQ62pUbD58frQw4iJkPWdIFQwy9GWFS3N6UpbDjTFk+71AguoVgY&#10;DS6lvpAy1g69iZPQI7H3HQZvEsuhkXYwZy73nZwp9Sy9aYk/ONPj2mH9szt6DduDPTzmbrV8+ho3&#10;67dVbDYyvGt9fzcuX0AkHNN/GC7zeTpUvGkfjmSj6DTMpjmzJDYyvpeAyhTD7DXMsznIqpTXCNUf&#10;AAAA//8DAFBLAQItABQABgAIAAAAIQC2gziS/gAAAOEBAAATAAAAAAAAAAAAAAAAAAAAAABbQ29u&#10;dGVudF9UeXBlc10ueG1sUEsBAi0AFAAGAAgAAAAhADj9If/WAAAAlAEAAAsAAAAAAAAAAAAAAAAA&#10;LwEAAF9yZWxzLy5yZWxzUEsBAi0AFAAGAAgAAAAhAPk+lpP5AQAA1AMAAA4AAAAAAAAAAAAAAAAA&#10;LgIAAGRycy9lMm9Eb2MueG1sUEsBAi0AFAAGAAgAAAAhAA3TLwXfAAAACgEAAA8AAAAAAAAAAAAA&#10;AAAAUwQAAGRycy9kb3ducmV2LnhtbFBLBQYAAAAABAAEAPMAAABfBQAAAAA=&#10;" filled="f" stroked="f">
+            <v:shape w14:anchorId="2074F399" id="Text Box 16" o:spid="_x0000_s1027" type="#_x0000_t202" style="position:absolute;margin-left:109pt;margin-top:7pt;width:411.4pt;height:40.45pt;z-index:251657216;visibility:visible;mso-wrap-style:square;mso-width-percent:0;mso-height-percent:0;mso-wrap-distance-left:9pt;mso-wrap-distance-top:0;mso-wrap-distance-right:9pt;mso-wrap-distance-bottom:0;mso-position-horizontal:absolute;mso-position-horizontal-relative:text;mso-position-vertical:absolute;mso-position-vertical-relative:text;mso-width-percent:0;mso-height-percent:0;mso-width-relative:page;mso-height-relative:page;v-text-anchor:top" o:gfxdata="UEsDBBQABgAIAAAAIQC2gziS/gAAAOEBAAATAAAAW0NvbnRlbnRfVHlwZXNdLnhtbJSRQU7DMBBF&#10;90jcwfIWJU67QAgl6YK0S0CoHGBkTxKLZGx5TGhvj5O2G0SRWNoz/78nu9wcxkFMGNg6quQqL6RA&#10;0s5Y6ir5vt9lD1JwBDIwOMJKHpHlpr69KfdHjyxSmriSfYz+USnWPY7AufNIadK6MEJMx9ApD/oD&#10;OlTrorhX2lFEilmcO2RdNtjC5xDF9pCuTyYBB5bi6bQ4syoJ3g9WQ0ymaiLzg5KdCXlKLjvcW893&#10;SUOqXwnz5DrgnHtJTxOsQfEKIT7DmDSUCaxw7Rqn8787ZsmRM9e2VmPeBN4uqYvTtW7jvijg9N/y&#10;JsXecLq0q+WD6m8AAAD//wMAUEsDBBQABgAIAAAAIQA4/SH/1gAAAJQBAAALAAAAX3JlbHMvLnJl&#10;bHOkkMFqwzAMhu+DvYPRfXGawxijTi+j0GvpHsDYimMaW0Yy2fr2M4PBMnrbUb/Q94l/f/hMi1qR&#10;JVI2sOt6UJgd+ZiDgffL8ekFlFSbvV0oo4EbChzGx4f9GRdb25HMsYhqlCwG5lrLq9biZkxWOiqY&#10;22YiTra2kYMu1l1tQD30/bPm3wwYN0x18gb45AdQl1tp5j/sFB2T0FQ7R0nTNEV3j6o9feQzro1i&#10;OWA14Fm+Q8a1a8+Bvu/d/dMb2JY5uiPbhG/ktn4cqGU/er3pcvwCAAD//wMAUEsDBBQABgAIAAAA&#10;IQD5PpaT+QEAANQDAAAOAAAAZHJzL2Uyb0RvYy54bWysU9tu3CAQfa/Uf0C8d+114ja11hulSVNV&#10;Si9S2g/AGNaowFBg195+fQfsbFbtW1U/IIYxZ+acOWyuJ6PJQfigwLZ0vSopEZZDr+yupd+/3b+6&#10;oiREZnumwYqWHkWg19uXLzaja0QFA+heeIIgNjSja+kQo2uKIvBBGBZW4ITFpARvWMTQ74resxHR&#10;jS6qsnxdjOB754GLEPD0bk7SbcaXUvD4RcogItEtxd5iXn1eu7QW2w1rdp65QfGlDfYPXRimLBY9&#10;Qd2xyMjeq7+gjOIeAsi44mAKkFJxkTkgm3X5B5vHgTmRuaA4wZ1kCv8Pln8+PLqvnsTpHUw4wEwi&#10;uAfgPwKxcDswuxM33sM4CNZj4XWSrBhdaJarSerQhATSjZ+gxyGzfYQMNElvkirIkyA6DuB4El1M&#10;kXA8rKuqLqtLSjjm6vXFm3WdS7Dm6bbzIX4QYEjatNTjUDM6OzyEmLphzdMvqZiFe6V1Hqy2ZGzp&#10;27qq84WzjFERfaeVaelVmb7ZCYnke9vny5EpPe+xgLYL60R0phynbiKqXyRJInTQH1EGD7PN8Fng&#10;ZgD/i5IRLdbS8HPPvKBEf7RJylQZPZmDywu0MyX+PNOdB8xyhGpppGTe3sbs45nyDUouVVbjuZOl&#10;ZbROFmmxefLmeZz/en6M298AAAD//wMAUEsDBBQABgAIAAAAIQAN0y8F3wAAAAoBAAAPAAAAZHJz&#10;L2Rvd25yZXYueG1sTI/NTsMwEITvSLyDtUjcqN0SUBriVP0REkdaOHB04yVOiddR7Lbh7dme6Gk1&#10;mtHsfOVi9J044RDbQBqmEwUCqQ62pUbD58frQw4iJkPWdIFQwy9GWFS3N6UpbDjTFk+71AguoVgY&#10;DS6lvpAy1g69iZPQI7H3HQZvEsuhkXYwZy73nZwp9Sy9aYk/ONPj2mH9szt6DduDPTzmbrV8+ho3&#10;67dVbDYyvGt9fzcuX0AkHNN/GC7zeTpUvGkfjmSj6DTMpjmzJDYyvpeAyhTD7DXMsznIqpTXCNUf&#10;AAAA//8DAFBLAQItABQABgAIAAAAIQC2gziS/gAAAOEBAAATAAAAAAAAAAAAAAAAAAAAAABbQ29u&#10;dGVudF9UeXBlc10ueG1sUEsBAi0AFAAGAAgAAAAhADj9If/WAAAAlAEAAAsAAAAAAAAAAAAAAAAA&#10;LwEAAF9yZWxzLy5yZWxzUEsBAi0AFAAGAAgAAAAhAPk+lpP5AQAA1AMAAA4AAAAAAAAAAAAAAAAA&#10;LgIAAGRycy9lMm9Eb2MueG1sUEsBAi0AFAAGAAgAAAAhAA3TLwXfAAAACgEAAA8AAAAAAAAAAAAA&#10;AAAAUwQAAGRycy9kb3ducmV2LnhtbFBLBQYAAAAABAAEAPMAAABfBQAAAAA=&#10;" filled="f" stroked="f">
               <v:textbox inset=".5mm,1.2mm,.5mm,.5mm">
                 <w:txbxContent>
                   <w:p>
@@ -5393,6 +7933,7 @@
                         <w:noProof/>
                         <w:sz w:val="18"/>
                         <w:szCs w:val="18"/>
+                        <w:lang w:eastAsia="ja-JP"/>
                       </w:rPr>
                       <w:drawing>
                         <wp:inline distT="0" distB="0" distL="0" distR="0" wp14:anchorId="53621E41" wp14:editId="3BF595D6">
@@ -5409,7 +7950,7 @@
                               <pic:pic xmlns:pic="http://schemas.openxmlformats.org/drawingml/2006/picture">
                                 <pic:nvPicPr>
                                   <pic:cNvPr id="3" name="Picture 3">
-                                    <a:hlinkClick r:id="rId20"/>
+                                    <a:hlinkClick r:id="rId1"/>
                                   </pic:cNvPr>
                                   <pic:cNvPicPr>
                                     <a:picLocks noChangeAspect="1" noChangeArrowheads="1"/>
@@ -5459,6 +8000,7 @@
                         <w:noProof/>
                         <w:sz w:val="18"/>
                         <w:szCs w:val="18"/>
+                        <w:lang w:eastAsia="ja-JP"/>
                       </w:rPr>
                       <w:drawing>
                         <wp:inline distT="0" distB="0" distL="0" distR="0" wp14:anchorId="64E29E7A" wp14:editId="1BD0FFE4">
@@ -5525,6 +8067,7 @@
                         <w:noProof/>
                         <w:sz w:val="18"/>
                         <w:szCs w:val="18"/>
+                        <w:lang w:eastAsia="ja-JP"/>
                       </w:rPr>
                       <w:drawing>
                         <wp:inline distT="0" distB="0" distL="0" distR="0" wp14:anchorId="293C9B17" wp14:editId="373E17EF">
@@ -5578,6 +8121,7 @@
                         <w:noProof/>
                         <w:sz w:val="18"/>
                         <w:szCs w:val="18"/>
+                        <w:lang w:eastAsia="ja-JP"/>
                       </w:rPr>
                       <w:drawing>
                         <wp:inline distT="0" distB="0" distL="0" distR="0" wp14:anchorId="75BE9FD2" wp14:editId="14C27CD2">
@@ -5647,6 +8191,7 @@
                         <w:noProof/>
                         <w:sz w:val="18"/>
                         <w:szCs w:val="18"/>
+                        <w:lang w:eastAsia="ja-JP"/>
                       </w:rPr>
                       <w:drawing>
                         <wp:inline distT="0" distB="0" distL="0" distR="0" wp14:anchorId="15168924" wp14:editId="70A0374F">
@@ -5700,6 +8245,7 @@
                         <w:noProof/>
                         <w:sz w:val="18"/>
                         <w:szCs w:val="18"/>
+                        <w:lang w:eastAsia="ja-JP"/>
                       </w:rPr>
                       <w:drawing>
                         <wp:inline distT="0" distB="0" distL="0" distR="0" wp14:anchorId="1C97DE02" wp14:editId="61D842AB">
@@ -5753,6 +8299,7 @@
                         <w:noProof/>
                         <w:sz w:val="18"/>
                         <w:szCs w:val="18"/>
+                        <w:lang w:eastAsia="ja-JP"/>
                       </w:rPr>
                       <w:drawing>
                         <wp:inline distT="0" distB="0" distL="0" distR="0" wp14:anchorId="103BD2B7" wp14:editId="40827562">
@@ -5822,6 +8369,7 @@
                         <w:noProof/>
                         <w:sz w:val="18"/>
                         <w:szCs w:val="18"/>
+                        <w:lang w:eastAsia="ja-JP"/>
                       </w:rPr>
                       <w:drawing>
                         <wp:inline distT="0" distB="0" distL="0" distR="0" wp14:anchorId="620F6097" wp14:editId="67DE1394">
@@ -5888,6 +8436,7 @@
                         <w:noProof/>
                         <w:sz w:val="18"/>
                         <w:szCs w:val="18"/>
+                        <w:lang w:eastAsia="ja-JP"/>
                       </w:rPr>
                       <w:drawing>
                         <wp:inline distT="0" distB="0" distL="0" distR="0" wp14:anchorId="02F95DD8" wp14:editId="5DBDA342">
@@ -5940,9 +8489,10 @@
     <w:r>
       <w:rPr>
         <w:noProof/>
+        <w:lang w:eastAsia="ja-JP"/>
       </w:rPr>
       <w:drawing>
-        <wp:anchor distT="0" distB="0" distL="114300" distR="114300" simplePos="0" relativeHeight="251661312" behindDoc="0" locked="0" layoutInCell="1" allowOverlap="1" wp14:anchorId="318DB6A9" wp14:editId="57820713">
+        <wp:anchor distT="0" distB="0" distL="114300" distR="114300" simplePos="0" relativeHeight="251694080" behindDoc="0" locked="0" layoutInCell="1" allowOverlap="1" wp14:anchorId="318DB6A9" wp14:editId="57820713">
           <wp:simplePos x="0" y="0"/>
           <wp:positionH relativeFrom="column">
             <wp:posOffset>-10795</wp:posOffset>
@@ -6011,11 +8561,12 @@
     <w:r>
       <w:rPr>
         <w:noProof/>
+        <w:lang w:eastAsia="ja-JP"/>
       </w:rPr>
       <mc:AlternateContent>
         <mc:Choice Requires="wps">
           <w:drawing>
-            <wp:anchor distT="0" distB="0" distL="114300" distR="114300" simplePos="0" relativeHeight="251653120" behindDoc="0" locked="0" layoutInCell="1" allowOverlap="1" wp14:anchorId="6D6A420E" wp14:editId="43DCDE78">
+            <wp:anchor distT="0" distB="0" distL="114300" distR="114300" simplePos="0" relativeHeight="251622400" behindDoc="0" locked="0" layoutInCell="1" allowOverlap="1" wp14:anchorId="6D6A420E" wp14:editId="43DCDE78">
               <wp:simplePos x="0" y="0"/>
               <wp:positionH relativeFrom="column">
                 <wp:posOffset>-1270</wp:posOffset>
@@ -6077,7 +8628,7 @@
         </mc:Choice>
         <mc:Fallback>
           <w:pict>
-            <v:line w14:anchorId="667E2839" id="Straight Connector 19" o:spid="_x0000_s1026" style="position:absolute;flip:y;z-index:251653120;visibility:visible;mso-wrap-style:square;mso-width-percent:0;mso-height-percent:0;mso-wrap-distance-left:9pt;mso-wrap-distance-top:0;mso-wrap-distance-right:9pt;mso-wrap-distance-bottom:0;mso-position-horizontal:absolute;mso-position-horizontal-relative:text;mso-position-vertical:absolute;mso-position-vertical-relative:text;mso-width-percent:0;mso-height-percent:0;mso-width-relative:page;mso-height-relative:page" from="-.1pt,5.2pt" to="520.7pt,5.2pt" o:gfxdata="UEsDBBQABgAIAAAAIQC2gziS/gAAAOEBAAATAAAAW0NvbnRlbnRfVHlwZXNdLnhtbJSRQU7DMBBF&#10;90jcwfIWJU67QAgl6YK0S0CoHGBkTxKLZGx5TGhvj5O2G0SRWNoz/78nu9wcxkFMGNg6quQqL6RA&#10;0s5Y6ir5vt9lD1JwBDIwOMJKHpHlpr69KfdHjyxSmriSfYz+USnWPY7AufNIadK6MEJMx9ApD/oD&#10;OlTrorhX2lFEilmcO2RdNtjC5xDF9pCuTyYBB5bi6bQ4syoJ3g9WQ0ymaiLzg5KdCXlKLjvcW893&#10;SUOqXwnz5DrgnHtJTxOsQfEKIT7DmDSUCaxw7Rqn8787ZsmRM9e2VmPeBN4uqYvTtW7jvijg9N/y&#10;JsXecLq0q+WD6m8AAAD//wMAUEsDBBQABgAIAAAAIQA4/SH/1gAAAJQBAAALAAAAX3JlbHMvLnJl&#10;bHOkkMFqwzAMhu+DvYPRfXGawxijTi+j0GvpHsDYimMaW0Yy2fr2M4PBMnrbUb/Q94l/f/hMi1qR&#10;JVI2sOt6UJgd+ZiDgffL8ekFlFSbvV0oo4EbChzGx4f9GRdb25HMsYhqlCwG5lrLq9biZkxWOiqY&#10;22YiTra2kYMu1l1tQD30/bPm3wwYN0x18gb45AdQl1tp5j/sFB2T0FQ7R0nTNEV3j6o9feQzro1i&#10;OWA14Fm+Q8a1a8+Bvu/d/dMb2JY5uiPbhG/ktn4cqGU/er3pcvwCAAD//wMAUEsDBBQABgAIAAAA&#10;IQCzysFB2gEAABoEAAAOAAAAZHJzL2Uyb0RvYy54bWysU01v3CAQvVfqf0Dcu7ZXqVtZ680hUXJJ&#10;26hNcicwrJH4EpC19993wLveKO2lVXxAZpj3Zt5j2FxORpM9hKic7WmzqikBy51QdtfTx4ebT18p&#10;iYlZwbSz0NMDRHq5/fhhM/oO1m5wWkAgSGJjN/qeDin5rqoiH8CwuHIeLB5KFwxLuA27SgQ2IrvR&#10;1bqu22p0QfjgOMSI0ev5kG4Lv5TA0w8pIySie4q9pbKGsj7ntdpuWLcLzA+KH9tg/9GFYcpi0YXq&#10;miVGXoL6g8ooHlx0Mq24M5WTUnEoGlBNU79R82tgHooWNCf6xab4frT8+/7K3ge0YfSxi/4+ZBWT&#10;DIZIrfwT3mnRhZ2Sqdh2WGyDKRGOwbZtLpoW3eWns2qmyFQ+xHQLzpD801OtbFbEOra/iwnLYuop&#10;JYe1JSPWXH+pMx/DiQhWFEB0WokbpXVOK/MBVzqQPcObZZyDTW3J0y/mmxNz/HONX75jrLJA5t2Z&#10;Dc+0xeDZgPKXDhrmjn6CJEqg0NmKheh17eZYRVvMzjCJnS7AelaQh/pt0yfgMT9Docztv4AXRKns&#10;bFrARlkX/lY9TUvlOf/kwKw7W/DsxKGMRrEGB7A4d3wsecJf7wv8/KS3vwEAAP//AwBQSwMEFAAG&#10;AAgAAAAhAMb46O7dAAAACAEAAA8AAABkcnMvZG93bnJldi54bWxMj0FPwzAMhe9I/IfISNy2pNM0&#10;oa7pBIgJaXBgYxIcs8a0FYlTmqwr/x5PHOBmv/f0/LlYjd6JAfvYBtKQTRUIpCrYlmoN+9f15AZE&#10;TIascYFQwzdGWJWXF4XJbTjRFoddqgWXUMyNhialLpcyVg16E6ehQ2LvI/TeJF77WtrenLjcOzlT&#10;aiG9aYkvNKbD+warz93Raxie1o9vz9FlNb18LTYP7+OWNndaX1+Nt0sQCcf0F4YzPqNDyUyHcCQb&#10;hdMwmXGQZTUHcbbVPOPp8KvIspD/Hyh/AAAA//8DAFBLAQItABQABgAIAAAAIQC2gziS/gAAAOEB&#10;AAATAAAAAAAAAAAAAAAAAAAAAABbQ29udGVudF9UeXBlc10ueG1sUEsBAi0AFAAGAAgAAAAhADj9&#10;If/WAAAAlAEAAAsAAAAAAAAAAAAAAAAALwEAAF9yZWxzLy5yZWxzUEsBAi0AFAAGAAgAAAAhALPK&#10;wUHaAQAAGgQAAA4AAAAAAAAAAAAAAAAALgIAAGRycy9lMm9Eb2MueG1sUEsBAi0AFAAGAAgAAAAh&#10;AMb46O7dAAAACAEAAA8AAAAAAAAAAAAAAAAANAQAAGRycy9kb3ducmV2LnhtbFBLBQYAAAAABAAE&#10;APMAAAA+BQAAAAA=&#10;" strokecolor="#974706 [1609]" strokeweight="1pt">
+            <v:line w14:anchorId="60BE7D18" id="Straight Connector 19" o:spid="_x0000_s1026" style="position:absolute;flip:y;z-index:251622400;visibility:visible;mso-wrap-style:square;mso-width-percent:0;mso-height-percent:0;mso-wrap-distance-left:9pt;mso-wrap-distance-top:0;mso-wrap-distance-right:9pt;mso-wrap-distance-bottom:0;mso-position-horizontal:absolute;mso-position-horizontal-relative:text;mso-position-vertical:absolute;mso-position-vertical-relative:text;mso-width-percent:0;mso-height-percent:0;mso-width-relative:page;mso-height-relative:page" from="-.1pt,5.2pt" to="520.7pt,5.2pt" o:gfxdata="UEsDBBQABgAIAAAAIQC2gziS/gAAAOEBAAATAAAAW0NvbnRlbnRfVHlwZXNdLnhtbJSRQU7DMBBF&#10;90jcwfIWJU67QAgl6YK0S0CoHGBkTxKLZGx5TGhvj5O2G0SRWNoz/78nu9wcxkFMGNg6quQqL6RA&#10;0s5Y6ir5vt9lD1JwBDIwOMJKHpHlpr69KfdHjyxSmriSfYz+USnWPY7AufNIadK6MEJMx9ApD/oD&#10;OlTrorhX2lFEilmcO2RdNtjC5xDF9pCuTyYBB5bi6bQ4syoJ3g9WQ0ymaiLzg5KdCXlKLjvcW893&#10;SUOqXwnz5DrgnHtJTxOsQfEKIT7DmDSUCaxw7Rqn8787ZsmRM9e2VmPeBN4uqYvTtW7jvijg9N/y&#10;JsXecLq0q+WD6m8AAAD//wMAUEsDBBQABgAIAAAAIQA4/SH/1gAAAJQBAAALAAAAX3JlbHMvLnJl&#10;bHOkkMFqwzAMhu+DvYPRfXGawxijTi+j0GvpHsDYimMaW0Yy2fr2M4PBMnrbUb/Q94l/f/hMi1qR&#10;JVI2sOt6UJgd+ZiDgffL8ekFlFSbvV0oo4EbChzGx4f9GRdb25HMsYhqlCwG5lrLq9biZkxWOiqY&#10;22YiTra2kYMu1l1tQD30/bPm3wwYN0x18gb45AdQl1tp5j/sFB2T0FQ7R0nTNEV3j6o9feQzro1i&#10;OWA14Fm+Q8a1a8+Bvu/d/dMb2JY5uiPbhG/ktn4cqGU/er3pcvwCAAD//wMAUEsDBBQABgAIAAAA&#10;IQCF0htp+QEAAEsEAAAOAAAAZHJzL2Uyb0RvYy54bWysVE1vGyEQvVfqf0Dc611b7bZdeZ2Do/TS&#10;D6tJcycseJGAQQPx2v++A2tvorSXRvUBLcO8N/Meg9dXR2fZQWE04Du+XNScKS+hN37f8V93N+8+&#10;cRaT8L2w4FXHTyryq83bN+sxtGoFA9heISMSH9sxdHxIKbRVFeWgnIgLCMrToQZ0ItEW91WPYiR2&#10;Z6tVXTfVCNgHBKlipOj1dMg3hV9rJdMPraNKzHacektlxbI+5LXarEW7RxEGI89tiFd04YTxVHSm&#10;uhZJsEc0f1A5IxEi6LSQ4CrQ2khVNJCaZf1Cze0ggipayJwYZpvi/6OV3w87ZKanu/vMmReO7ug2&#10;oTD7IbEteE8OAjI6JKfGEFsCbP0Oz7sYdphlHzU6pq0J90RUjCBp7Fh8Ps0+q2NikoJNs3y/bOg6&#10;5OWsmigyVcCYvihwLH903BqfLRCtOHyNicpS6iUlh61nI9Vcfawzn6ARQt8XQARr+htjbU4rA6W2&#10;FtlB0CgIKZVPTcmzj+4b9FP8Q02/LJWqzJBp98RGZ9ZTMNsxGVC+0smqqaOfSpOlJHSyYiZ6Xnt5&#10;rmI9ZWeYpk5nYD0pyK/gZdMX4Dk/Q1UZ9H8Bz4hSGXyawc54wL9VT8e58pR/cWDSnS14gP5URqNY&#10;QxNbnDu/rvwknu8L/Ok/YPMbAAD//wMAUEsDBBQABgAIAAAAIQDG+Oju3QAAAAgBAAAPAAAAZHJz&#10;L2Rvd25yZXYueG1sTI9BT8MwDIXvSPyHyEjctqTTNKGu6QSICWlwYGMSHLPGtBWJU5qsK/8eTxzg&#10;Zr/39Py5WI3eiQH72AbSkE0VCKQq2JZqDfvX9eQGREyGrHGBUMM3RliVlxeFyW040RaHXaoFl1DM&#10;jYYmpS6XMlYNehOnoUNi7yP03iRe+1ra3py43Ds5U2ohvWmJLzSmw/sGq8/d0WsYntaPb8/RZTW9&#10;fC02D+/jljZ3Wl9fjbdLEAnH9BeGMz6jQ8lMh3AkG4XTMJlxkGU1B3G21Tzj6fCryLKQ/x8ofwAA&#10;AP//AwBQSwECLQAUAAYACAAAACEAtoM4kv4AAADhAQAAEwAAAAAAAAAAAAAAAAAAAAAAW0NvbnRl&#10;bnRfVHlwZXNdLnhtbFBLAQItABQABgAIAAAAIQA4/SH/1gAAAJQBAAALAAAAAAAAAAAAAAAAAC8B&#10;AABfcmVscy8ucmVsc1BLAQItABQABgAIAAAAIQCF0htp+QEAAEsEAAAOAAAAAAAAAAAAAAAAAC4C&#10;AABkcnMvZTJvRG9jLnhtbFBLAQItABQABgAIAAAAIQDG+Oju3QAAAAgBAAAPAAAAAAAAAAAAAAAA&#10;AFMEAABkcnMvZG93bnJldi54bWxQSwUGAAAAAAQABADzAAAAXQUAAAAA&#10;" strokecolor="#974706 [1609]" strokeweight="1pt">
               <v:stroke endcap="round"/>
             </v:line>
           </w:pict>
@@ -6087,11 +8638,12 @@
     <w:r>
       <w:rPr>
         <w:noProof/>
+        <w:lang w:eastAsia="ja-JP"/>
       </w:rPr>
       <mc:AlternateContent>
         <mc:Choice Requires="wps">
           <w:drawing>
-            <wp:anchor distT="0" distB="0" distL="114300" distR="114300" simplePos="0" relativeHeight="251659264" behindDoc="0" locked="0" layoutInCell="1" allowOverlap="1" wp14:anchorId="60DB5C39" wp14:editId="4AFE2DA6">
+            <wp:anchor distT="0" distB="0" distL="114300" distR="114300" simplePos="0" relativeHeight="251663360" behindDoc="0" locked="0" layoutInCell="1" allowOverlap="1" wp14:anchorId="60DB5C39" wp14:editId="4AFE2DA6">
               <wp:simplePos x="0" y="0"/>
               <wp:positionH relativeFrom="column">
                 <wp:posOffset>5647055</wp:posOffset>
@@ -6181,7 +8733,7 @@
                               <w:sz w:val="18"/>
                               <w:szCs w:val="18"/>
                             </w:rPr>
-                            <w:t>14</w:t>
+                            <w:t>1</w:t>
                           </w:r>
                           <w:r>
                             <w:rPr>
@@ -6224,7 +8776,7 @@
                               <w:sz w:val="18"/>
                               <w:szCs w:val="18"/>
                             </w:rPr>
-                            <w:t>20</w:t>
+                            <w:t>2</w:t>
                           </w:r>
                           <w:r>
                             <w:rPr>
@@ -6256,7 +8808,7 @@
         </mc:Choice>
         <mc:Fallback>
           <w:pict>
-            <v:shape w14:anchorId="60DB5C39" id="Text Box 4" o:spid="_x0000_s1028" type="#_x0000_t202" style="position:absolute;margin-left:444.65pt;margin-top:26.95pt;width:70.9pt;height:15.9pt;z-index:251659264;visibility:visible;mso-wrap-style:square;mso-width-percent:0;mso-height-percent:0;mso-wrap-distance-left:9pt;mso-wrap-distance-top:0;mso-wrap-distance-right:9pt;mso-wrap-distance-bottom:0;mso-position-horizontal:absolute;mso-position-horizontal-relative:text;mso-position-vertical:absolute;mso-position-vertical-relative:text;mso-width-percent:0;mso-height-percent:0;mso-width-relative:page;mso-height-relative:page;v-text-anchor:middle" o:gfxdata="UEsDBBQABgAIAAAAIQC2gziS/gAAAOEBAAATAAAAW0NvbnRlbnRfVHlwZXNdLnhtbJSRQU7DMBBF&#10;90jcwfIWJU67QAgl6YK0S0CoHGBkTxKLZGx5TGhvj5O2G0SRWNoz/78nu9wcxkFMGNg6quQqL6RA&#10;0s5Y6ir5vt9lD1JwBDIwOMJKHpHlpr69KfdHjyxSmriSfYz+USnWPY7AufNIadK6MEJMx9ApD/oD&#10;OlTrorhX2lFEilmcO2RdNtjC5xDF9pCuTyYBB5bi6bQ4syoJ3g9WQ0ymaiLzg5KdCXlKLjvcW893&#10;SUOqXwnz5DrgnHtJTxOsQfEKIT7DmDSUCaxw7Rqn8787ZsmRM9e2VmPeBN4uqYvTtW7jvijg9N/y&#10;JsXecLq0q+WD6m8AAAD//wMAUEsDBBQABgAIAAAAIQA4/SH/1gAAAJQBAAALAAAAX3JlbHMvLnJl&#10;bHOkkMFqwzAMhu+DvYPRfXGawxijTi+j0GvpHsDYimMaW0Yy2fr2M4PBMnrbUb/Q94l/f/hMi1qR&#10;JVI2sOt6UJgd+ZiDgffL8ekFlFSbvV0oo4EbChzGx4f9GRdb25HMsYhqlCwG5lrLq9biZkxWOiqY&#10;22YiTra2kYMu1l1tQD30/bPm3wwYN0x18gb45AdQl1tp5j/sFB2T0FQ7R0nTNEV3j6o9feQzro1i&#10;OWA14Fm+Q8a1a8+Bvu/d/dMb2JY5uiPbhG/ktn4cqGU/er3pcvwCAAD//wMAUEsDBBQABgAIAAAA&#10;IQCjEOj7XwIAADUFAAAOAAAAZHJzL2Uyb0RvYy54bWysVE1P3DAQvVfqf7B8LwnQorIii7YgqkoI&#10;EFBx9jo2G9XxuOPZTba/vmMn2UW0F6penInnzZtvn533rRMbg7EBX8nDg1IK4zXUjX+u5PfHqw+f&#10;pYikfK0ceFPJrYnyfP7+3VkXZuYIVuBqg4JJfJx1oZIrojAriqhXplXxAILxrLSArSL+xeeiRtUx&#10;e+uKo7I8KTrAOiBoEyPfXg5KOc/81hpNt9ZGQ8JVkmOjfGI+l+ks5mdq9owqrBo9hqH+IYpWNZ6d&#10;7qguFSmxxuYPqrbRCBEsHWhoC7C20SbnwNkclq+yeVipYHIuXJwYdmWK/49W32wewh0K6r9Azw1M&#10;BelCnEW+TPn0Ftv05UgF67mE213ZTE9C8+VpWX48Zo1mFWdxyjKzFHvjgJG+GmhFEiqJ3JVcLLW5&#10;jjRAJ0jy5eGqcS53xnnRVfLk+FOZDXYaJnc+YU3u8UizDzxLtHUmYZy/N1Y0dY4/XeTpMhcOxUbx&#10;XCitjaeceuZldEJZDuIthiN+H9VbjIc8Js/gaWfcNh4wZ/8q7PrHFLId8FzzF3knkfplz4lzW6a+&#10;LqHecrsRhk2IQV813JRrFelOIY8+95HXmW75sA64+DBKUqwAf/3tPuF5IlkrRcerVMn4c63QSOG+&#10;eZ7VtHeTgJOwnAS/bi+Au3DID0XQWWQDJDeJFqF94i1fJC+sUl6zr0pqwunngoaV5ndCm8Uiw3i/&#10;gqJr/xB0Ik9tSUP22D8pDOMkEo/wDUxrpmavBnLAJksPizWBbfK0psoOdRwrzruZ5318R9Lyv/zP&#10;qP1rN/8NAAD//wMAUEsDBBQABgAIAAAAIQA02Haq4QAAAAoBAAAPAAAAZHJzL2Rvd25yZXYueG1s&#10;TI/RTsIwFIbvTXyH5ph4J91YkDHXEWIiIgkmgg9Q1sM6tp4uaxnz7S1Xennyf/n/7+TL0bRswN7V&#10;lgTEkwgYUmlVTZWA78PbUwrMeUlKtpZQwA86WBb3d7nMlL3SFw57X7FQQi6TArT3Xca5KzUa6Sa2&#10;QwrZyfZG+nD2FVe9vIZy0/JpFD1zI2sKC1p2+KqxbPYXI2Bdn+LD59BUnW4+3tfbze68OXshHh/G&#10;1Qswj6P/g+GmH9ShCE5HeyHlWCsgTRdJQAXMkgWwGxAlcQzsGKLZHHiR8/8vFL8AAAD//wMAUEsB&#10;Ai0AFAAGAAgAAAAhALaDOJL+AAAA4QEAABMAAAAAAAAAAAAAAAAAAAAAAFtDb250ZW50X1R5cGVz&#10;XS54bWxQSwECLQAUAAYACAAAACEAOP0h/9YAAACUAQAACwAAAAAAAAAAAAAAAAAvAQAAX3JlbHMv&#10;LnJlbHNQSwECLQAUAAYACAAAACEAoxDo+18CAAA1BQAADgAAAAAAAAAAAAAAAAAuAgAAZHJzL2Uy&#10;b0RvYy54bWxQSwECLQAUAAYACAAAACEANNh2quEAAAAKAQAADwAAAAAAAAAAAAAAAAC5BAAAZHJz&#10;L2Rvd25yZXYueG1sUEsFBgAAAAAEAAQA8wAAAMcFAAAAAA==&#10;" filled="f" stroked="f" strokeweight=".5pt">
+            <v:shape w14:anchorId="60DB5C39" id="Text Box 4" o:spid="_x0000_s1028" type="#_x0000_t202" style="position:absolute;margin-left:444.65pt;margin-top:26.95pt;width:70.9pt;height:15.9pt;z-index:251663360;visibility:visible;mso-wrap-style:square;mso-width-percent:0;mso-height-percent:0;mso-wrap-distance-left:9pt;mso-wrap-distance-top:0;mso-wrap-distance-right:9pt;mso-wrap-distance-bottom:0;mso-position-horizontal:absolute;mso-position-horizontal-relative:text;mso-position-vertical:absolute;mso-position-vertical-relative:text;mso-width-percent:0;mso-height-percent:0;mso-width-relative:page;mso-height-relative:page;v-text-anchor:middle" o:gfxdata="UEsDBBQABgAIAAAAIQC2gziS/gAAAOEBAAATAAAAW0NvbnRlbnRfVHlwZXNdLnhtbJSRQU7DMBBF&#10;90jcwfIWJU67QAgl6YK0S0CoHGBkTxKLZGx5TGhvj5O2G0SRWNoz/78nu9wcxkFMGNg6quQqL6RA&#10;0s5Y6ir5vt9lD1JwBDIwOMJKHpHlpr69KfdHjyxSmriSfYz+USnWPY7AufNIadK6MEJMx9ApD/oD&#10;OlTrorhX2lFEilmcO2RdNtjC5xDF9pCuTyYBB5bi6bQ4syoJ3g9WQ0ymaiLzg5KdCXlKLjvcW893&#10;SUOqXwnz5DrgnHtJTxOsQfEKIT7DmDSUCaxw7Rqn8787ZsmRM9e2VmPeBN4uqYvTtW7jvijg9N/y&#10;JsXecLq0q+WD6m8AAAD//wMAUEsDBBQABgAIAAAAIQA4/SH/1gAAAJQBAAALAAAAX3JlbHMvLnJl&#10;bHOkkMFqwzAMhu+DvYPRfXGawxijTi+j0GvpHsDYimMaW0Yy2fr2M4PBMnrbUb/Q94l/f/hMi1qR&#10;JVI2sOt6UJgd+ZiDgffL8ekFlFSbvV0oo4EbChzGx4f9GRdb25HMsYhqlCwG5lrLq9biZkxWOiqY&#10;22YiTra2kYMu1l1tQD30/bPm3wwYN0x18gb45AdQl1tp5j/sFB2T0FQ7R0nTNEV3j6o9feQzro1i&#10;OWA14Fm+Q8a1a8+Bvu/d/dMb2JY5uiPbhG/ktn4cqGU/er3pcvwCAAD//wMAUEsDBBQABgAIAAAA&#10;IQCjEOj7XwIAADUFAAAOAAAAZHJzL2Uyb0RvYy54bWysVE1P3DAQvVfqf7B8LwnQorIii7YgqkoI&#10;EFBx9jo2G9XxuOPZTba/vmMn2UW0F6penInnzZtvn533rRMbg7EBX8nDg1IK4zXUjX+u5PfHqw+f&#10;pYikfK0ceFPJrYnyfP7+3VkXZuYIVuBqg4JJfJx1oZIrojAriqhXplXxAILxrLSArSL+xeeiRtUx&#10;e+uKo7I8KTrAOiBoEyPfXg5KOc/81hpNt9ZGQ8JVkmOjfGI+l+ks5mdq9owqrBo9hqH+IYpWNZ6d&#10;7qguFSmxxuYPqrbRCBEsHWhoC7C20SbnwNkclq+yeVipYHIuXJwYdmWK/49W32wewh0K6r9Azw1M&#10;BelCnEW+TPn0Ftv05UgF67mE213ZTE9C8+VpWX48Zo1mFWdxyjKzFHvjgJG+GmhFEiqJ3JVcLLW5&#10;jjRAJ0jy5eGqcS53xnnRVfLk+FOZDXYaJnc+YU3u8UizDzxLtHUmYZy/N1Y0dY4/XeTpMhcOxUbx&#10;XCitjaeceuZldEJZDuIthiN+H9VbjIc8Js/gaWfcNh4wZ/8q7PrHFLId8FzzF3knkfplz4lzW6a+&#10;LqHecrsRhk2IQV813JRrFelOIY8+95HXmW75sA64+DBKUqwAf/3tPuF5IlkrRcerVMn4c63QSOG+&#10;eZ7VtHeTgJOwnAS/bi+Au3DID0XQWWQDJDeJFqF94i1fJC+sUl6zr0pqwunngoaV5ndCm8Uiw3i/&#10;gqJr/xB0Ik9tSUP22D8pDOMkEo/wDUxrpmavBnLAJksPizWBbfK0psoOdRwrzruZ5318R9Lyv/zP&#10;qP1rN/8NAAD//wMAUEsDBBQABgAIAAAAIQA02Haq4QAAAAoBAAAPAAAAZHJzL2Rvd25yZXYueG1s&#10;TI/RTsIwFIbvTXyH5ph4J91YkDHXEWIiIgkmgg9Q1sM6tp4uaxnz7S1Xennyf/n/7+TL0bRswN7V&#10;lgTEkwgYUmlVTZWA78PbUwrMeUlKtpZQwA86WBb3d7nMlL3SFw57X7FQQi6TArT3Xca5KzUa6Sa2&#10;QwrZyfZG+nD2FVe9vIZy0/JpFD1zI2sKC1p2+KqxbPYXI2Bdn+LD59BUnW4+3tfbze68OXshHh/G&#10;1Qswj6P/g+GmH9ShCE5HeyHlWCsgTRdJQAXMkgWwGxAlcQzsGKLZHHiR8/8vFL8AAAD//wMAUEsB&#10;Ai0AFAAGAAgAAAAhALaDOJL+AAAA4QEAABMAAAAAAAAAAAAAAAAAAAAAAFtDb250ZW50X1R5cGVz&#10;XS54bWxQSwECLQAUAAYACAAAACEAOP0h/9YAAACUAQAACwAAAAAAAAAAAAAAAAAvAQAAX3JlbHMv&#10;LnJlbHNQSwECLQAUAAYACAAAACEAoxDo+18CAAA1BQAADgAAAAAAAAAAAAAAAAAuAgAAZHJzL2Uy&#10;b0RvYy54bWxQSwECLQAUAAYACAAAACEANNh2quEAAAAKAQAADwAAAAAAAAAAAAAAAAC5BAAAZHJz&#10;L2Rvd25yZXYueG1sUEsFBgAAAAAEAAQA8wAAAMcFAAAAAA==&#10;" filled="f" stroked="f" strokeweight=".5pt">
               <v:textbox inset="0,0,0,0">
                 <w:txbxContent>
                   <w:p>
@@ -6302,7 +8854,7 @@
                         <w:sz w:val="18"/>
                         <w:szCs w:val="18"/>
                       </w:rPr>
-                      <w:t>14</w:t>
+                      <w:t>1</w:t>
                     </w:r>
                     <w:r>
                       <w:rPr>
@@ -6345,7 +8897,7 @@
                         <w:sz w:val="18"/>
                         <w:szCs w:val="18"/>
                       </w:rPr>
-                      <w:t>20</w:t>
+                      <w:t>2</w:t>
                     </w:r>
                     <w:r>
                       <w:rPr>
@@ -10672,34 +13224,34 @@
       </w:rPr>
     </w:lvl>
   </w:abstractNum>
-  <w:num w:numId="1" w16cid:durableId="663169090">
+  <w:num w:numId="1" w16cid:durableId="969285730">
     <w:abstractNumId w:val="0"/>
   </w:num>
-  <w:num w:numId="2" w16cid:durableId="1060713585">
+  <w:num w:numId="2" w16cid:durableId="107815652">
     <w:abstractNumId w:val="41"/>
   </w:num>
-  <w:num w:numId="3" w16cid:durableId="1816944579">
+  <w:num w:numId="3" w16cid:durableId="566845294">
     <w:abstractNumId w:val="8"/>
   </w:num>
-  <w:num w:numId="4" w16cid:durableId="231699697">
+  <w:num w:numId="4" w16cid:durableId="2071070217">
     <w:abstractNumId w:val="25"/>
   </w:num>
-  <w:num w:numId="5" w16cid:durableId="788938428">
+  <w:num w:numId="5" w16cid:durableId="332029928">
     <w:abstractNumId w:val="26"/>
   </w:num>
-  <w:num w:numId="6" w16cid:durableId="1641688294">
+  <w:num w:numId="6" w16cid:durableId="1200361274">
     <w:abstractNumId w:val="30"/>
   </w:num>
-  <w:num w:numId="7" w16cid:durableId="612782474">
+  <w:num w:numId="7" w16cid:durableId="402219610">
     <w:abstractNumId w:val="3"/>
   </w:num>
-  <w:num w:numId="8" w16cid:durableId="607588861">
+  <w:num w:numId="8" w16cid:durableId="752821383">
     <w:abstractNumId w:val="7"/>
   </w:num>
-  <w:num w:numId="9" w16cid:durableId="1824463554">
+  <w:num w:numId="9" w16cid:durableId="1252541332">
     <w:abstractNumId w:val="23"/>
   </w:num>
-  <w:num w:numId="10" w16cid:durableId="92170565">
+  <w:num w:numId="10" w16cid:durableId="1241984280">
     <w:abstractNumId w:val="12"/>
     <w:lvlOverride w:ilvl="0">
       <w:startOverride w:val="1"/>
@@ -10729,106 +13281,106 @@
       <w:startOverride w:val="1"/>
     </w:lvlOverride>
   </w:num>
-  <w:num w:numId="11" w16cid:durableId="1497963507">
+  <w:num w:numId="11" w16cid:durableId="300617363">
     <w:abstractNumId w:val="4"/>
   </w:num>
-  <w:num w:numId="12" w16cid:durableId="1142696630">
+  <w:num w:numId="12" w16cid:durableId="2100251548">
     <w:abstractNumId w:val="18"/>
   </w:num>
-  <w:num w:numId="13" w16cid:durableId="1411082337">
+  <w:num w:numId="13" w16cid:durableId="945307031">
     <w:abstractNumId w:val="1"/>
   </w:num>
-  <w:num w:numId="14" w16cid:durableId="1380743125">
+  <w:num w:numId="14" w16cid:durableId="1431510302">
     <w:abstractNumId w:val="29"/>
   </w:num>
-  <w:num w:numId="15" w16cid:durableId="606734313">
+  <w:num w:numId="15" w16cid:durableId="929236310">
     <w:abstractNumId w:val="9"/>
   </w:num>
-  <w:num w:numId="16" w16cid:durableId="778111290">
+  <w:num w:numId="16" w16cid:durableId="51269843">
     <w:abstractNumId w:val="34"/>
   </w:num>
-  <w:num w:numId="17" w16cid:durableId="666177802">
+  <w:num w:numId="17" w16cid:durableId="1925650268">
     <w:abstractNumId w:val="24"/>
   </w:num>
-  <w:num w:numId="18" w16cid:durableId="908080011">
+  <w:num w:numId="18" w16cid:durableId="1541091889">
     <w:abstractNumId w:val="40"/>
   </w:num>
-  <w:num w:numId="19" w16cid:durableId="547882844">
+  <w:num w:numId="19" w16cid:durableId="1699231655">
     <w:abstractNumId w:val="31"/>
   </w:num>
-  <w:num w:numId="20" w16cid:durableId="1652176074">
+  <w:num w:numId="20" w16cid:durableId="1545559064">
     <w:abstractNumId w:val="17"/>
   </w:num>
-  <w:num w:numId="21" w16cid:durableId="665943506">
+  <w:num w:numId="21" w16cid:durableId="1674844929">
     <w:abstractNumId w:val="28"/>
   </w:num>
-  <w:num w:numId="22" w16cid:durableId="375082572">
+  <w:num w:numId="22" w16cid:durableId="169639013">
     <w:abstractNumId w:val="11"/>
   </w:num>
-  <w:num w:numId="23" w16cid:durableId="462112825">
+  <w:num w:numId="23" w16cid:durableId="746390768">
     <w:abstractNumId w:val="14"/>
   </w:num>
-  <w:num w:numId="24" w16cid:durableId="426999063">
+  <w:num w:numId="24" w16cid:durableId="1611547824">
     <w:abstractNumId w:val="2"/>
   </w:num>
-  <w:num w:numId="25" w16cid:durableId="1031958362">
+  <w:num w:numId="25" w16cid:durableId="78983757">
     <w:abstractNumId w:val="6"/>
   </w:num>
-  <w:num w:numId="26" w16cid:durableId="1769109019">
+  <w:num w:numId="26" w16cid:durableId="1963462289">
     <w:abstractNumId w:val="15"/>
   </w:num>
-  <w:num w:numId="27" w16cid:durableId="2135055978">
+  <w:num w:numId="27" w16cid:durableId="2091652658">
     <w:abstractNumId w:val="33"/>
   </w:num>
-  <w:num w:numId="28" w16cid:durableId="997614037">
+  <w:num w:numId="28" w16cid:durableId="1921208652">
     <w:abstractNumId w:val="16"/>
   </w:num>
-  <w:num w:numId="29" w16cid:durableId="2123961655">
+  <w:num w:numId="29" w16cid:durableId="631717364">
     <w:abstractNumId w:val="39"/>
   </w:num>
-  <w:num w:numId="30" w16cid:durableId="696542673">
+  <w:num w:numId="30" w16cid:durableId="135340300">
     <w:abstractNumId w:val="19"/>
   </w:num>
-  <w:num w:numId="31" w16cid:durableId="1098909713">
+  <w:num w:numId="31" w16cid:durableId="1136295073">
     <w:abstractNumId w:val="10"/>
   </w:num>
-  <w:num w:numId="32" w16cid:durableId="1964993421">
+  <w:num w:numId="32" w16cid:durableId="971523167">
     <w:abstractNumId w:val="32"/>
   </w:num>
-  <w:num w:numId="33" w16cid:durableId="203569291">
+  <w:num w:numId="33" w16cid:durableId="166867651">
     <w:abstractNumId w:val="35"/>
   </w:num>
-  <w:num w:numId="34" w16cid:durableId="330715293">
+  <w:num w:numId="34" w16cid:durableId="1549998645">
     <w:abstractNumId w:val="22"/>
   </w:num>
-  <w:num w:numId="35" w16cid:durableId="738988577">
+  <w:num w:numId="35" w16cid:durableId="602997726">
     <w:abstractNumId w:val="38"/>
   </w:num>
-  <w:num w:numId="36" w16cid:durableId="453671267">
+  <w:num w:numId="36" w16cid:durableId="1688555664">
     <w:abstractNumId w:val="5"/>
   </w:num>
-  <w:num w:numId="37" w16cid:durableId="1435053503">
+  <w:num w:numId="37" w16cid:durableId="593589369">
     <w:abstractNumId w:val="20"/>
   </w:num>
-  <w:num w:numId="38" w16cid:durableId="742602619">
+  <w:num w:numId="38" w16cid:durableId="1113095904">
     <w:abstractNumId w:val="13"/>
   </w:num>
-  <w:num w:numId="39" w16cid:durableId="1801073470">
+  <w:num w:numId="39" w16cid:durableId="1652564061">
     <w:abstractNumId w:val="27"/>
   </w:num>
-  <w:num w:numId="40" w16cid:durableId="992366523">
+  <w:num w:numId="40" w16cid:durableId="504445454">
     <w:abstractNumId w:val="21"/>
   </w:num>
-  <w:num w:numId="41" w16cid:durableId="1555853924">
+  <w:num w:numId="41" w16cid:durableId="175272387">
     <w:abstractNumId w:val="37"/>
   </w:num>
-  <w:num w:numId="42" w16cid:durableId="16086306">
+  <w:num w:numId="42" w16cid:durableId="1344236630">
     <w:abstractNumId w:val="36"/>
   </w:num>
-  <w:num w:numId="43" w16cid:durableId="1966695671">
+  <w:num w:numId="43" w16cid:durableId="149561999">
     <w:abstractNumId w:val="4"/>
   </w:num>
-  <w:num w:numId="44" w16cid:durableId="277179763">
+  <w:num w:numId="44" w16cid:durableId="731077055">
     <w:abstractNumId w:val="4"/>
   </w:num>
 </w:numbering>
@@ -10957,7 +13509,6 @@
     <w:lsdException w:name="HTML Sample" w:semiHidden="1" w:unhideWhenUsed="1"/>
     <w:lsdException w:name="HTML Typewriter" w:semiHidden="1" w:unhideWhenUsed="1"/>
     <w:lsdException w:name="HTML Variable" w:semiHidden="1" w:unhideWhenUsed="1"/>
-    <w:lsdException w:name="Normal Table" w:semiHidden="1" w:unhideWhenUsed="1"/>
     <w:lsdException w:name="annotation subject" w:semiHidden="1" w:unhideWhenUsed="1"/>
     <w:lsdException w:name="No List" w:semiHidden="1" w:unhideWhenUsed="1"/>
     <w:lsdException w:name="Outline List 1" w:semiHidden="1" w:unhideWhenUsed="1"/>
@@ -11000,13 +13551,10 @@
     <w:lsdException w:name="Table Contemporary" w:semiHidden="1" w:unhideWhenUsed="1"/>
     <w:lsdException w:name="Table Elegant" w:semiHidden="1" w:unhideWhenUsed="1"/>
     <w:lsdException w:name="Table Professional" w:semiHidden="1" w:unhideWhenUsed="1"/>
-    <w:lsdException w:name="Table Subtle 1" w:semiHidden="1" w:unhideWhenUsed="1"/>
     <w:lsdException w:name="Table Subtle 2" w:semiHidden="1" w:unhideWhenUsed="1"/>
     <w:lsdException w:name="Table Web 1" w:semiHidden="1" w:unhideWhenUsed="1"/>
-    <w:lsdException w:name="Table Web 2" w:semiHidden="1" w:unhideWhenUsed="1"/>
-    <w:lsdException w:name="Table Web 3" w:semiHidden="1" w:unhideWhenUsed="1"/>
     <w:lsdException w:name="Balloon Text" w:semiHidden="1" w:unhideWhenUsed="1"/>
-    <w:lsdException w:name="Table Grid" w:semiHidden="1" w:uiPriority="59" w:unhideWhenUsed="1"/>
+    <w:lsdException w:name="Table Grid" w:uiPriority="59"/>
     <w:lsdException w:name="Table Theme" w:semiHidden="1" w:unhideWhenUsed="1"/>
     <w:lsdException w:name="Placeholder Text" w:semiHidden="1"/>
     <w:lsdException w:name="No Spacing" w:uiPriority="1"/>
@@ -11677,6 +14225,18 @@
       <w:shd w:val="clear" w:color="auto" w:fill="E1DFDD"/>
     </w:rPr>
   </w:style>
+  <w:style w:type="character" w:styleId="UnresolvedMention">
+    <w:name w:val="Unresolved Mention"/>
+    <w:basedOn w:val="DefaultParagraphFont"/>
+    <w:uiPriority w:val="99"/>
+    <w:semiHidden/>
+    <w:unhideWhenUsed/>
+    <w:rsid w:val="00E82C6B"/>
+    <w:rPr>
+      <w:color w:val="605E5C"/>
+      <w:shd w:val="clear" w:color="auto" w:fill="E1DFDD"/>
+    </w:rPr>
+  </w:style>
 </w:styles>
 </file>
 
@@ -11970,7 +14530,7 @@
 </file>
 
 <file path=customXml/itemProps1.xml><?xml version="1.0" encoding="utf-8"?>
-<ds:datastoreItem xmlns:ds="http://schemas.openxmlformats.org/officeDocument/2006/customXml" ds:itemID="{C2E308B4-9233-4132-B82C-A3474D8E6965}">
+<ds:datastoreItem xmlns:ds="http://schemas.openxmlformats.org/officeDocument/2006/customXml" ds:itemID="{6F2B53F7-147A-4F1E-84DA-05B3165F6AEB}">
   <ds:schemaRefs>
     <ds:schemaRef ds:uri="http://schemas.openxmlformats.org/officeDocument/2006/bibliography"/>
   </ds:schemaRefs>

</xml_diff>